<commit_message>
Avancement rapport, fini budget, fini analyse Monte Carlo. Rechangé résistance des LEDs
</commit_message>
<xml_diff>
--- a/Rapport/HiRel.docx
+++ b/Rapport/HiRel.docx
@@ -2,278 +2,147 @@
 <file path=word/document.xml><?xml version="1.0" encoding="utf-8"?>
 <w:document xmlns:wpc="http://schemas.microsoft.com/office/word/2010/wordprocessingCanvas" xmlns:cx="http://schemas.microsoft.com/office/drawing/2014/chartex" xmlns:cx1="http://schemas.microsoft.com/office/drawing/2015/9/8/chartex" xmlns:cx2="http://schemas.microsoft.com/office/drawing/2015/10/21/chartex" xmlns:mc="http://schemas.openxmlformats.org/markup-compatibility/2006" xmlns:o="urn:schemas-microsoft-com:office:office" xmlns:r="http://schemas.openxmlformats.org/officeDocument/2006/relationships" xmlns:m="http://schemas.openxmlformats.org/officeDocument/2006/math" xmlns:v="urn:schemas-microsoft-com:vml" xmlns:wp14="http://schemas.microsoft.com/office/word/2010/wordprocessingDrawing" xmlns:wp="http://schemas.openxmlformats.org/drawingml/2006/wordprocessingDrawing" xmlns:w10="urn:schemas-microsoft-com:office:word" xmlns:w="http://schemas.openxmlformats.org/wordprocessingml/2006/main" xmlns:w14="http://schemas.microsoft.com/office/word/2010/wordml" xmlns:w15="http://schemas.microsoft.com/office/word/2012/wordml" xmlns:w16se="http://schemas.microsoft.com/office/word/2015/wordml/symex" xmlns:wpg="http://schemas.microsoft.com/office/word/2010/wordprocessingGroup" xmlns:wpi="http://schemas.microsoft.com/office/word/2010/wordprocessingInk" xmlns:wne="http://schemas.microsoft.com/office/word/2006/wordml" xmlns:wps="http://schemas.microsoft.com/office/word/2010/wordprocessingShape" mc:Ignorable="w14 w15 w16se wp14">
   <w:body>
-    <w:p>
-      <w:pPr>
-        <w:jc w:val="both"/>
-        <w:rPr>
-          <w:sz w:val="52"/>
-          <w:szCs w:val="52"/>
-        </w:rPr>
-      </w:pPr>
-    </w:p>
-    <w:p>
-      <w:pPr>
-        <w:jc w:val="both"/>
-        <w:rPr>
-          <w:sz w:val="52"/>
-          <w:szCs w:val="52"/>
-        </w:rPr>
-      </w:pPr>
-    </w:p>
-    <w:p>
-      <w:pPr>
-        <w:jc w:val="both"/>
-        <w:rPr>
-          <w:sz w:val="52"/>
-          <w:szCs w:val="52"/>
-        </w:rPr>
-      </w:pPr>
-    </w:p>
-    <w:p>
-      <w:pPr>
-        <w:autoSpaceDE w:val="0"/>
-        <w:autoSpaceDN w:val="0"/>
-        <w:adjustRightInd w:val="0"/>
-        <w:spacing w:after="0" w:line="240" w:lineRule="auto"/>
+    <w:p/>
+    <w:p/>
+    <w:p>
+      <w:pPr>
+        <w:pStyle w:val="Titre"/>
+        <w:jc w:val="center"/>
+      </w:pPr>
+    </w:p>
+    <w:p>
+      <w:pPr>
+        <w:pStyle w:val="Titre"/>
+        <w:jc w:val="center"/>
+      </w:pPr>
+      <w:r>
+        <w:t>Hi-Rel Electronics</w:t>
+      </w:r>
+    </w:p>
+    <w:p>
+      <w:pPr>
+        <w:pStyle w:val="Titre"/>
         <w:jc w:val="center"/>
         <w:rPr>
-          <w:rFonts w:ascii="F20" w:hAnsi="F20" w:cs="F20"/>
-          <w:sz w:val="50"/>
-          <w:szCs w:val="50"/>
+          <w:sz w:val="32"/>
         </w:rPr>
       </w:pPr>
-      <w:r>
-        <w:rPr>
-          <w:rFonts w:ascii="F20" w:hAnsi="F20" w:cs="F20"/>
-          <w:sz w:val="50"/>
-          <w:szCs w:val="50"/>
-        </w:rPr>
-        <w:t>Hi-Rel Electronics</w:t>
-      </w:r>
-    </w:p>
-    <w:p>
-      <w:pPr>
-        <w:autoSpaceDE w:val="0"/>
-        <w:autoSpaceDN w:val="0"/>
-        <w:adjustRightInd w:val="0"/>
-        <w:spacing w:after="0" w:line="240" w:lineRule="auto"/>
+    </w:p>
+    <w:p>
+      <w:pPr>
+        <w:pStyle w:val="Titre"/>
         <w:jc w:val="center"/>
         <w:rPr>
-          <w:rFonts w:ascii="F20" w:hAnsi="F20" w:cs="F20"/>
-          <w:sz w:val="40"/>
-          <w:szCs w:val="50"/>
+          <w:b/>
         </w:rPr>
       </w:pPr>
-    </w:p>
-    <w:p>
-      <w:pPr>
-        <w:autoSpaceDE w:val="0"/>
-        <w:autoSpaceDN w:val="0"/>
-        <w:adjustRightInd w:val="0"/>
-        <w:spacing w:after="0" w:line="240" w:lineRule="auto"/>
+      <w:r>
+        <w:rPr>
+          <w:b/>
+        </w:rPr>
+        <w:t>Mesure courant-tension</w:t>
+      </w:r>
+    </w:p>
+    <w:p/>
+    <w:p>
+      <w:pPr>
+        <w:pStyle w:val="Titre"/>
+        <w:jc w:val="center"/>
+      </w:pPr>
+      <w:r>
+        <w:t>Rapport de laboratoire</w:t>
+      </w:r>
+    </w:p>
+    <w:p>
+      <w:pPr>
+        <w:pStyle w:val="Titre"/>
         <w:jc w:val="center"/>
         <w:rPr>
-          <w:rFonts w:ascii="F21" w:hAnsi="F21" w:cs="F21"/>
-          <w:sz w:val="50"/>
-          <w:szCs w:val="50"/>
+          <w:sz w:val="16"/>
         </w:rPr>
       </w:pPr>
-      <w:r>
-        <w:rPr>
-          <w:rFonts w:ascii="F21" w:hAnsi="F21" w:cs="F21"/>
-          <w:sz w:val="50"/>
-          <w:szCs w:val="50"/>
-        </w:rPr>
-        <w:t>Mesure courant-tension</w:t>
-      </w:r>
-    </w:p>
-    <w:p>
-      <w:pPr>
-        <w:autoSpaceDE w:val="0"/>
-        <w:autoSpaceDN w:val="0"/>
-        <w:adjustRightInd w:val="0"/>
-        <w:spacing w:after="0" w:line="240" w:lineRule="auto"/>
+    </w:p>
+    <w:p>
+      <w:pPr>
+        <w:pStyle w:val="Titre"/>
+        <w:jc w:val="center"/>
+      </w:pPr>
+      <w:r>
+        <w:t>Master HES-SO</w:t>
+      </w:r>
+    </w:p>
+    <w:p>
+      <w:pPr>
+        <w:pStyle w:val="Titre"/>
+        <w:jc w:val="center"/>
+      </w:pPr>
+    </w:p>
+    <w:p>
+      <w:pPr>
+        <w:pStyle w:val="Titre"/>
         <w:jc w:val="center"/>
         <w:rPr>
-          <w:rFonts w:ascii="F21" w:hAnsi="F21" w:cs="F21"/>
-          <w:sz w:val="12"/>
-          <w:szCs w:val="50"/>
+          <w:rFonts w:cs="Arial"/>
+          <w:sz w:val="48"/>
         </w:rPr>
       </w:pPr>
-    </w:p>
-    <w:p>
-      <w:pPr>
-        <w:autoSpaceDE w:val="0"/>
-        <w:autoSpaceDN w:val="0"/>
-        <w:adjustRightInd w:val="0"/>
-        <w:spacing w:after="0" w:line="240" w:lineRule="auto"/>
+      <w:r>
+        <w:rPr>
+          <w:rFonts w:cs="Arial"/>
+          <w:sz w:val="48"/>
+        </w:rPr>
+        <w:t>Émilie Gsponer, Yann Maret</w:t>
+      </w:r>
+    </w:p>
+    <w:p/>
+    <w:p>
+      <w:pPr>
+        <w:pStyle w:val="Titre"/>
         <w:jc w:val="center"/>
         <w:rPr>
-          <w:rFonts w:ascii="F21" w:hAnsi="F21" w:cs="F21"/>
           <w:sz w:val="44"/>
-          <w:szCs w:val="50"/>
         </w:rPr>
       </w:pPr>
       <w:r>
         <w:rPr>
-          <w:rFonts w:ascii="F21" w:hAnsi="F21" w:cs="F21"/>
           <w:sz w:val="44"/>
-          <w:szCs w:val="50"/>
         </w:rPr>
-        <w:t>Rapport de laboratoire</w:t>
-      </w:r>
-    </w:p>
-    <w:p>
-      <w:pPr>
-        <w:autoSpaceDE w:val="0"/>
-        <w:autoSpaceDN w:val="0"/>
-        <w:adjustRightInd w:val="0"/>
-        <w:spacing w:after="0" w:line="240" w:lineRule="auto"/>
+        <w:t>2 Mars 2016</w:t>
+      </w:r>
+    </w:p>
+    <w:p>
+      <w:pPr>
+        <w:pStyle w:val="Titre"/>
         <w:jc w:val="center"/>
         <w:rPr>
-          <w:rFonts w:ascii="F21" w:hAnsi="F21" w:cs="F21"/>
-          <w:sz w:val="40"/>
-          <w:szCs w:val="50"/>
+          <w:sz w:val="44"/>
         </w:rPr>
       </w:pPr>
-    </w:p>
-    <w:p>
-      <w:pPr>
-        <w:autoSpaceDE w:val="0"/>
-        <w:autoSpaceDN w:val="0"/>
-        <w:adjustRightInd w:val="0"/>
-        <w:spacing w:after="0" w:line="240" w:lineRule="auto"/>
-        <w:jc w:val="center"/>
+      <w:proofErr w:type="gramStart"/>
+      <w:r>
         <w:rPr>
-          <w:rFonts w:ascii="F19" w:hAnsi="F19" w:cs="F19"/>
-          <w:sz w:val="50"/>
-          <w:szCs w:val="50"/>
-        </w:rPr>
-      </w:pPr>
-      <w:r>
-        <w:rPr>
-          <w:rFonts w:ascii="F19" w:hAnsi="F19" w:cs="F19"/>
-          <w:sz w:val="50"/>
-          <w:szCs w:val="50"/>
-        </w:rPr>
-        <w:t>Master HES-SO</w:t>
-      </w:r>
-    </w:p>
-    <w:p>
-      <w:pPr>
-        <w:autoSpaceDE w:val="0"/>
-        <w:autoSpaceDN w:val="0"/>
-        <w:adjustRightInd w:val="0"/>
-        <w:spacing w:after="0" w:line="240" w:lineRule="auto"/>
-        <w:jc w:val="center"/>
-        <w:rPr>
-          <w:rFonts w:ascii="F19" w:hAnsi="F19" w:cs="F19"/>
-          <w:sz w:val="40"/>
-          <w:szCs w:val="50"/>
-        </w:rPr>
-      </w:pPr>
-    </w:p>
-    <w:p>
-      <w:pPr>
-        <w:autoSpaceDE w:val="0"/>
-        <w:autoSpaceDN w:val="0"/>
-        <w:adjustRightInd w:val="0"/>
-        <w:spacing w:after="0" w:line="240" w:lineRule="auto"/>
-        <w:jc w:val="center"/>
-        <w:rPr>
-          <w:rFonts w:ascii="F28" w:hAnsi="F28" w:cs="F28"/>
-          <w:sz w:val="29"/>
-          <w:szCs w:val="29"/>
-        </w:rPr>
-      </w:pPr>
-      <w:r>
-        <w:rPr>
-          <w:rFonts w:ascii="F22" w:hAnsi="F22" w:cs="F22"/>
-          <w:sz w:val="29"/>
-          <w:szCs w:val="29"/>
-        </w:rPr>
-        <w:t xml:space="preserve">Émilie </w:t>
-      </w:r>
-      <w:r>
-        <w:rPr>
-          <w:rFonts w:ascii="F28" w:hAnsi="F28" w:cs="F28"/>
-          <w:sz w:val="29"/>
-          <w:szCs w:val="29"/>
-        </w:rPr>
-        <w:t>Gsponer</w:t>
-      </w:r>
-      <w:r>
-        <w:rPr>
-          <w:rFonts w:ascii="F22" w:hAnsi="F22" w:cs="F22"/>
-          <w:sz w:val="29"/>
-          <w:szCs w:val="29"/>
-        </w:rPr>
-        <w:t xml:space="preserve">, Yann </w:t>
-      </w:r>
-      <w:r>
-        <w:rPr>
-          <w:rFonts w:ascii="F28" w:hAnsi="F28" w:cs="F28"/>
-          <w:sz w:val="29"/>
-          <w:szCs w:val="29"/>
-        </w:rPr>
-        <w:t>Maret</w:t>
-      </w:r>
-    </w:p>
-    <w:p>
-      <w:pPr>
-        <w:autoSpaceDE w:val="0"/>
-        <w:autoSpaceDN w:val="0"/>
-        <w:adjustRightInd w:val="0"/>
-        <w:spacing w:after="0" w:line="240" w:lineRule="auto"/>
-        <w:jc w:val="center"/>
-        <w:rPr>
-          <w:rFonts w:ascii="F22" w:hAnsi="F22" w:cs="F22"/>
-          <w:sz w:val="29"/>
-          <w:szCs w:val="29"/>
-        </w:rPr>
-      </w:pPr>
-      <w:r>
-        <w:rPr>
-          <w:rFonts w:ascii="F22" w:hAnsi="F22" w:cs="F22"/>
-          <w:sz w:val="29"/>
-          <w:szCs w:val="29"/>
-        </w:rPr>
-        <w:t>2 Mars 2016</w:t>
-      </w:r>
-    </w:p>
-    <w:p>
-      <w:pPr>
-        <w:jc w:val="center"/>
-        <w:rPr>
-          <w:rFonts w:ascii="F22" w:hAnsi="F22" w:cs="F22"/>
-          <w:sz w:val="29"/>
-          <w:szCs w:val="29"/>
-        </w:rPr>
-      </w:pPr>
-      <w:proofErr w:type="gramStart"/>
-      <w:r>
-        <w:rPr>
-          <w:rFonts w:ascii="F22" w:hAnsi="F22" w:cs="F22"/>
-          <w:sz w:val="29"/>
-          <w:szCs w:val="29"/>
+          <w:sz w:val="44"/>
         </w:rPr>
         <w:t>version</w:t>
       </w:r>
       <w:proofErr w:type="gramEnd"/>
       <w:r>
         <w:rPr>
-          <w:rFonts w:ascii="F22" w:hAnsi="F22" w:cs="F22"/>
-          <w:sz w:val="29"/>
-          <w:szCs w:val="29"/>
+          <w:sz w:val="44"/>
         </w:rPr>
         <w:t xml:space="preserve"> 1.0</w:t>
       </w:r>
     </w:p>
     <w:p>
       <w:pPr>
-        <w:jc w:val="both"/>
-      </w:pPr>
-      <w:r>
+        <w:rPr>
+          <w:sz w:val="16"/>
+        </w:rPr>
+      </w:pPr>
+      <w:r>
+        <w:rPr>
+          <w:sz w:val="16"/>
+        </w:rPr>
         <w:br w:type="page"/>
       </w:r>
     </w:p>
@@ -292,17 +161,11 @@
           <w:docPartUnique/>
         </w:docPartObj>
       </w:sdtPr>
-      <w:sdtEndPr>
-        <w:rPr>
-          <w:b/>
-          <w:bCs/>
-        </w:rPr>
-      </w:sdtEndPr>
+      <w:sdtEndPr/>
       <w:sdtContent>
         <w:p>
           <w:pPr>
             <w:pStyle w:val="En-ttedetabledesmatires"/>
-            <w:jc w:val="both"/>
           </w:pPr>
           <w:r>
             <w:rPr>
@@ -332,7 +195,7 @@
           <w:r>
             <w:fldChar w:fldCharType="separate"/>
           </w:r>
-          <w:hyperlink w:anchor="_Toc448223842" w:history="1">
+          <w:hyperlink w:anchor="_Toc449100829" w:history="1">
             <w:r>
               <w:rPr>
                 <w:rStyle w:val="Lienhypertexte"/>
@@ -373,7 +236,7 @@
                 <w:noProof/>
                 <w:webHidden/>
               </w:rPr>
-              <w:instrText xml:space="preserve"> PAGEREF _Toc448223842 \h </w:instrText>
+              <w:instrText xml:space="preserve"> PAGEREF _Toc449100829 \h </w:instrText>
             </w:r>
             <w:r>
               <w:rPr>
@@ -416,7 +279,7 @@
               <w:noProof/>
             </w:rPr>
           </w:pPr>
-          <w:hyperlink w:anchor="_Toc448223843" w:history="1">
+          <w:hyperlink w:anchor="_Toc449100830" w:history="1">
             <w:r>
               <w:rPr>
                 <w:rStyle w:val="Lienhypertexte"/>
@@ -457,7 +320,7 @@
                 <w:noProof/>
                 <w:webHidden/>
               </w:rPr>
-              <w:instrText xml:space="preserve"> PAGEREF _Toc448223843 \h </w:instrText>
+              <w:instrText xml:space="preserve"> PAGEREF _Toc449100830 \h </w:instrText>
             </w:r>
             <w:r>
               <w:rPr>
@@ -500,7 +363,7 @@
               <w:noProof/>
             </w:rPr>
           </w:pPr>
-          <w:hyperlink w:anchor="_Toc448223844" w:history="1">
+          <w:hyperlink w:anchor="_Toc449100831" w:history="1">
             <w:r>
               <w:rPr>
                 <w:rStyle w:val="Lienhypertexte"/>
@@ -541,7 +404,7 @@
                 <w:noProof/>
                 <w:webHidden/>
               </w:rPr>
-              <w:instrText xml:space="preserve"> PAGEREF _Toc448223844 \h </w:instrText>
+              <w:instrText xml:space="preserve"> PAGEREF _Toc449100831 \h </w:instrText>
             </w:r>
             <w:r>
               <w:rPr>
@@ -584,7 +447,7 @@
               <w:noProof/>
             </w:rPr>
           </w:pPr>
-          <w:hyperlink w:anchor="_Toc448223845" w:history="1">
+          <w:hyperlink w:anchor="_Toc449100832" w:history="1">
             <w:r>
               <w:rPr>
                 <w:rStyle w:val="Lienhypertexte"/>
@@ -625,7 +488,7 @@
                 <w:noProof/>
                 <w:webHidden/>
               </w:rPr>
-              <w:instrText xml:space="preserve"> PAGEREF _Toc448223845 \h </w:instrText>
+              <w:instrText xml:space="preserve"> PAGEREF _Toc449100832 \h </w:instrText>
             </w:r>
             <w:r>
               <w:rPr>
@@ -668,7 +531,7 @@
               <w:noProof/>
             </w:rPr>
           </w:pPr>
-          <w:hyperlink w:anchor="_Toc448223846" w:history="1">
+          <w:hyperlink w:anchor="_Toc449100833" w:history="1">
             <w:r>
               <w:rPr>
                 <w:rStyle w:val="Lienhypertexte"/>
@@ -709,7 +572,7 @@
                 <w:noProof/>
                 <w:webHidden/>
               </w:rPr>
-              <w:instrText xml:space="preserve"> PAGEREF _Toc448223846 \h </w:instrText>
+              <w:instrText xml:space="preserve"> PAGEREF _Toc449100833 \h </w:instrText>
             </w:r>
             <w:r>
               <w:rPr>
@@ -752,7 +615,7 @@
               <w:noProof/>
             </w:rPr>
           </w:pPr>
-          <w:hyperlink w:anchor="_Toc448223847" w:history="1">
+          <w:hyperlink w:anchor="_Toc449100834" w:history="1">
             <w:r>
               <w:rPr>
                 <w:rStyle w:val="Lienhypertexte"/>
@@ -793,7 +656,7 @@
                 <w:noProof/>
                 <w:webHidden/>
               </w:rPr>
-              <w:instrText xml:space="preserve"> PAGEREF _Toc448223847 \h </w:instrText>
+              <w:instrText xml:space="preserve"> PAGEREF _Toc449100834 \h </w:instrText>
             </w:r>
             <w:r>
               <w:rPr>
@@ -836,7 +699,7 @@
               <w:noProof/>
             </w:rPr>
           </w:pPr>
-          <w:hyperlink w:anchor="_Toc448223848" w:history="1">
+          <w:hyperlink w:anchor="_Toc449100835" w:history="1">
             <w:r>
               <w:rPr>
                 <w:rStyle w:val="Lienhypertexte"/>
@@ -877,7 +740,7 @@
                 <w:noProof/>
                 <w:webHidden/>
               </w:rPr>
-              <w:instrText xml:space="preserve"> PAGEREF _Toc448223848 \h </w:instrText>
+              <w:instrText xml:space="preserve"> PAGEREF _Toc449100835 \h </w:instrText>
             </w:r>
             <w:r>
               <w:rPr>
@@ -920,7 +783,7 @@
               <w:noProof/>
             </w:rPr>
           </w:pPr>
-          <w:hyperlink w:anchor="_Toc448223849" w:history="1">
+          <w:hyperlink w:anchor="_Toc449100836" w:history="1">
             <w:r>
               <w:rPr>
                 <w:rStyle w:val="Lienhypertexte"/>
@@ -961,7 +824,7 @@
                 <w:noProof/>
                 <w:webHidden/>
               </w:rPr>
-              <w:instrText xml:space="preserve"> PAGEREF _Toc448223849 \h </w:instrText>
+              <w:instrText xml:space="preserve"> PAGEREF _Toc449100836 \h </w:instrText>
             </w:r>
             <w:r>
               <w:rPr>
@@ -994,12 +857,595 @@
         </w:p>
         <w:p>
           <w:pPr>
-            <w:jc w:val="both"/>
+            <w:pStyle w:val="TM1"/>
+            <w:tabs>
+              <w:tab w:val="left" w:pos="440"/>
+              <w:tab w:val="right" w:leader="dot" w:pos="9736"/>
+            </w:tabs>
+            <w:rPr>
+              <w:rFonts w:cstheme="minorBidi"/>
+              <w:noProof/>
+            </w:rPr>
           </w:pPr>
+          <w:hyperlink w:anchor="_Toc449100837" w:history="1">
+            <w:r>
+              <w:rPr>
+                <w:rStyle w:val="Lienhypertexte"/>
+                <w:noProof/>
+              </w:rPr>
+              <w:t>4</w:t>
+            </w:r>
+            <w:r>
+              <w:rPr>
+                <w:rFonts w:cstheme="minorBidi"/>
+                <w:noProof/>
+              </w:rPr>
+              <w:tab/>
+            </w:r>
+            <w:r>
+              <w:rPr>
+                <w:rStyle w:val="Lienhypertexte"/>
+                <w:noProof/>
+              </w:rPr>
+              <w:t>Budget de la chaîne de mesure</w:t>
+            </w:r>
+            <w:r>
+              <w:rPr>
+                <w:noProof/>
+                <w:webHidden/>
+              </w:rPr>
+              <w:tab/>
+            </w:r>
+            <w:r>
+              <w:rPr>
+                <w:noProof/>
+                <w:webHidden/>
+              </w:rPr>
+              <w:fldChar w:fldCharType="begin"/>
+            </w:r>
+            <w:r>
+              <w:rPr>
+                <w:noProof/>
+                <w:webHidden/>
+              </w:rPr>
+              <w:instrText xml:space="preserve"> PAGEREF _Toc449100837 \h </w:instrText>
+            </w:r>
+            <w:r>
+              <w:rPr>
+                <w:noProof/>
+                <w:webHidden/>
+              </w:rPr>
+            </w:r>
+            <w:r>
+              <w:rPr>
+                <w:noProof/>
+                <w:webHidden/>
+              </w:rPr>
+              <w:fldChar w:fldCharType="separate"/>
+            </w:r>
+            <w:r>
+              <w:rPr>
+                <w:noProof/>
+                <w:webHidden/>
+              </w:rPr>
+              <w:t>7</w:t>
+            </w:r>
+            <w:r>
+              <w:rPr>
+                <w:noProof/>
+                <w:webHidden/>
+              </w:rPr>
+              <w:fldChar w:fldCharType="end"/>
+            </w:r>
+          </w:hyperlink>
+        </w:p>
+        <w:p>
+          <w:pPr>
+            <w:pStyle w:val="TM2"/>
+            <w:tabs>
+              <w:tab w:val="left" w:pos="880"/>
+              <w:tab w:val="right" w:leader="dot" w:pos="9736"/>
+            </w:tabs>
+            <w:rPr>
+              <w:rFonts w:cstheme="minorBidi"/>
+              <w:noProof/>
+            </w:rPr>
+          </w:pPr>
+          <w:hyperlink w:anchor="_Toc449100838" w:history="1">
+            <w:r>
+              <w:rPr>
+                <w:rStyle w:val="Lienhypertexte"/>
+                <w:noProof/>
+              </w:rPr>
+              <w:t>4.1</w:t>
+            </w:r>
+            <w:r>
+              <w:rPr>
+                <w:rFonts w:cstheme="minorBidi"/>
+                <w:noProof/>
+              </w:rPr>
+              <w:tab/>
+            </w:r>
+            <w:r>
+              <w:rPr>
+                <w:rStyle w:val="Lienhypertexte"/>
+                <w:noProof/>
+              </w:rPr>
+              <w:t>Liste des composants</w:t>
+            </w:r>
+            <w:r>
+              <w:rPr>
+                <w:noProof/>
+                <w:webHidden/>
+              </w:rPr>
+              <w:tab/>
+            </w:r>
+            <w:r>
+              <w:rPr>
+                <w:noProof/>
+                <w:webHidden/>
+              </w:rPr>
+              <w:fldChar w:fldCharType="begin"/>
+            </w:r>
+            <w:r>
+              <w:rPr>
+                <w:noProof/>
+                <w:webHidden/>
+              </w:rPr>
+              <w:instrText xml:space="preserve"> PAGEREF _Toc449100838 \h </w:instrText>
+            </w:r>
+            <w:r>
+              <w:rPr>
+                <w:noProof/>
+                <w:webHidden/>
+              </w:rPr>
+            </w:r>
+            <w:r>
+              <w:rPr>
+                <w:noProof/>
+                <w:webHidden/>
+              </w:rPr>
+              <w:fldChar w:fldCharType="separate"/>
+            </w:r>
+            <w:r>
+              <w:rPr>
+                <w:noProof/>
+                <w:webHidden/>
+              </w:rPr>
+              <w:t>7</w:t>
+            </w:r>
+            <w:r>
+              <w:rPr>
+                <w:noProof/>
+                <w:webHidden/>
+              </w:rPr>
+              <w:fldChar w:fldCharType="end"/>
+            </w:r>
+          </w:hyperlink>
+        </w:p>
+        <w:p>
+          <w:pPr>
+            <w:pStyle w:val="TM2"/>
+            <w:tabs>
+              <w:tab w:val="left" w:pos="880"/>
+              <w:tab w:val="right" w:leader="dot" w:pos="9736"/>
+            </w:tabs>
+            <w:rPr>
+              <w:rFonts w:cstheme="minorBidi"/>
+              <w:noProof/>
+            </w:rPr>
+          </w:pPr>
+          <w:hyperlink w:anchor="_Toc449100839" w:history="1">
+            <w:r>
+              <w:rPr>
+                <w:rStyle w:val="Lienhypertexte"/>
+                <w:noProof/>
+              </w:rPr>
+              <w:t>4.2</w:t>
+            </w:r>
+            <w:r>
+              <w:rPr>
+                <w:rFonts w:cstheme="minorBidi"/>
+                <w:noProof/>
+              </w:rPr>
+              <w:tab/>
+            </w:r>
+            <w:r>
+              <w:rPr>
+                <w:rStyle w:val="Lienhypertexte"/>
+                <w:noProof/>
+              </w:rPr>
+              <w:t>Budget de masse</w:t>
+            </w:r>
+            <w:r>
+              <w:rPr>
+                <w:noProof/>
+                <w:webHidden/>
+              </w:rPr>
+              <w:tab/>
+            </w:r>
+            <w:r>
+              <w:rPr>
+                <w:noProof/>
+                <w:webHidden/>
+              </w:rPr>
+              <w:fldChar w:fldCharType="begin"/>
+            </w:r>
+            <w:r>
+              <w:rPr>
+                <w:noProof/>
+                <w:webHidden/>
+              </w:rPr>
+              <w:instrText xml:space="preserve"> PAGEREF _Toc449100839 \h </w:instrText>
+            </w:r>
+            <w:r>
+              <w:rPr>
+                <w:noProof/>
+                <w:webHidden/>
+              </w:rPr>
+            </w:r>
+            <w:r>
+              <w:rPr>
+                <w:noProof/>
+                <w:webHidden/>
+              </w:rPr>
+              <w:fldChar w:fldCharType="separate"/>
+            </w:r>
+            <w:r>
+              <w:rPr>
+                <w:noProof/>
+                <w:webHidden/>
+              </w:rPr>
+              <w:t>8</w:t>
+            </w:r>
+            <w:r>
+              <w:rPr>
+                <w:noProof/>
+                <w:webHidden/>
+              </w:rPr>
+              <w:fldChar w:fldCharType="end"/>
+            </w:r>
+          </w:hyperlink>
+        </w:p>
+        <w:p>
+          <w:pPr>
+            <w:pStyle w:val="TM2"/>
+            <w:tabs>
+              <w:tab w:val="left" w:pos="880"/>
+              <w:tab w:val="right" w:leader="dot" w:pos="9736"/>
+            </w:tabs>
+            <w:rPr>
+              <w:rFonts w:cstheme="minorBidi"/>
+              <w:noProof/>
+            </w:rPr>
+          </w:pPr>
+          <w:hyperlink w:anchor="_Toc449100840" w:history="1">
+            <w:r>
+              <w:rPr>
+                <w:rStyle w:val="Lienhypertexte"/>
+                <w:noProof/>
+              </w:rPr>
+              <w:t>4.3</w:t>
+            </w:r>
+            <w:r>
+              <w:rPr>
+                <w:rFonts w:cstheme="minorBidi"/>
+                <w:noProof/>
+              </w:rPr>
+              <w:tab/>
+            </w:r>
+            <w:r>
+              <w:rPr>
+                <w:rStyle w:val="Lienhypertexte"/>
+                <w:noProof/>
+              </w:rPr>
+              <w:t>Budget d’espace</w:t>
+            </w:r>
+            <w:r>
+              <w:rPr>
+                <w:noProof/>
+                <w:webHidden/>
+              </w:rPr>
+              <w:tab/>
+            </w:r>
+            <w:r>
+              <w:rPr>
+                <w:noProof/>
+                <w:webHidden/>
+              </w:rPr>
+              <w:fldChar w:fldCharType="begin"/>
+            </w:r>
+            <w:r>
+              <w:rPr>
+                <w:noProof/>
+                <w:webHidden/>
+              </w:rPr>
+              <w:instrText xml:space="preserve"> PAGEREF _Toc449100840 \h </w:instrText>
+            </w:r>
+            <w:r>
+              <w:rPr>
+                <w:noProof/>
+                <w:webHidden/>
+              </w:rPr>
+            </w:r>
+            <w:r>
+              <w:rPr>
+                <w:noProof/>
+                <w:webHidden/>
+              </w:rPr>
+              <w:fldChar w:fldCharType="separate"/>
+            </w:r>
+            <w:r>
+              <w:rPr>
+                <w:noProof/>
+                <w:webHidden/>
+              </w:rPr>
+              <w:t>8</w:t>
+            </w:r>
+            <w:r>
+              <w:rPr>
+                <w:noProof/>
+                <w:webHidden/>
+              </w:rPr>
+              <w:fldChar w:fldCharType="end"/>
+            </w:r>
+          </w:hyperlink>
+        </w:p>
+        <w:p>
+          <w:pPr>
+            <w:pStyle w:val="TM2"/>
+            <w:tabs>
+              <w:tab w:val="left" w:pos="880"/>
+              <w:tab w:val="right" w:leader="dot" w:pos="9736"/>
+            </w:tabs>
+            <w:rPr>
+              <w:rFonts w:cstheme="minorBidi"/>
+              <w:noProof/>
+            </w:rPr>
+          </w:pPr>
+          <w:hyperlink w:anchor="_Toc449100841" w:history="1">
+            <w:r>
+              <w:rPr>
+                <w:rStyle w:val="Lienhypertexte"/>
+                <w:noProof/>
+              </w:rPr>
+              <w:t>4.4</w:t>
+            </w:r>
+            <w:r>
+              <w:rPr>
+                <w:rFonts w:cstheme="minorBidi"/>
+                <w:noProof/>
+              </w:rPr>
+              <w:tab/>
+            </w:r>
+            <w:r>
+              <w:rPr>
+                <w:rStyle w:val="Lienhypertexte"/>
+                <w:noProof/>
+              </w:rPr>
+              <w:t>Budget de consommation</w:t>
+            </w:r>
+            <w:r>
+              <w:rPr>
+                <w:noProof/>
+                <w:webHidden/>
+              </w:rPr>
+              <w:tab/>
+            </w:r>
+            <w:r>
+              <w:rPr>
+                <w:noProof/>
+                <w:webHidden/>
+              </w:rPr>
+              <w:fldChar w:fldCharType="begin"/>
+            </w:r>
+            <w:r>
+              <w:rPr>
+                <w:noProof/>
+                <w:webHidden/>
+              </w:rPr>
+              <w:instrText xml:space="preserve"> PAGEREF _Toc449100841 \h </w:instrText>
+            </w:r>
+            <w:r>
+              <w:rPr>
+                <w:noProof/>
+                <w:webHidden/>
+              </w:rPr>
+            </w:r>
+            <w:r>
+              <w:rPr>
+                <w:noProof/>
+                <w:webHidden/>
+              </w:rPr>
+              <w:fldChar w:fldCharType="separate"/>
+            </w:r>
+            <w:r>
+              <w:rPr>
+                <w:noProof/>
+                <w:webHidden/>
+              </w:rPr>
+              <w:t>8</w:t>
+            </w:r>
+            <w:r>
+              <w:rPr>
+                <w:noProof/>
+                <w:webHidden/>
+              </w:rPr>
+              <w:fldChar w:fldCharType="end"/>
+            </w:r>
+          </w:hyperlink>
+        </w:p>
+        <w:p>
+          <w:pPr>
+            <w:pStyle w:val="TM1"/>
+            <w:tabs>
+              <w:tab w:val="left" w:pos="440"/>
+              <w:tab w:val="right" w:leader="dot" w:pos="9736"/>
+            </w:tabs>
+            <w:rPr>
+              <w:rFonts w:cstheme="minorBidi"/>
+              <w:noProof/>
+            </w:rPr>
+          </w:pPr>
+          <w:hyperlink w:anchor="_Toc449100842" w:history="1">
+            <w:r>
+              <w:rPr>
+                <w:rStyle w:val="Lienhypertexte"/>
+                <w:noProof/>
+              </w:rPr>
+              <w:t>5</w:t>
+            </w:r>
+            <w:r>
+              <w:rPr>
+                <w:rFonts w:cstheme="minorBidi"/>
+                <w:noProof/>
+              </w:rPr>
+              <w:tab/>
+            </w:r>
+            <w:r>
+              <w:rPr>
+                <w:rStyle w:val="Lienhypertexte"/>
+                <w:noProof/>
+              </w:rPr>
+              <w:t>Dissipation de chaleur</w:t>
+            </w:r>
+            <w:r>
+              <w:rPr>
+                <w:noProof/>
+                <w:webHidden/>
+              </w:rPr>
+              <w:tab/>
+            </w:r>
+            <w:r>
+              <w:rPr>
+                <w:noProof/>
+                <w:webHidden/>
+              </w:rPr>
+              <w:fldChar w:fldCharType="begin"/>
+            </w:r>
+            <w:r>
+              <w:rPr>
+                <w:noProof/>
+                <w:webHidden/>
+              </w:rPr>
+              <w:instrText xml:space="preserve"> PAGEREF _Toc449100842 \h </w:instrText>
+            </w:r>
+            <w:r>
+              <w:rPr>
+                <w:noProof/>
+                <w:webHidden/>
+              </w:rPr>
+            </w:r>
+            <w:r>
+              <w:rPr>
+                <w:noProof/>
+                <w:webHidden/>
+              </w:rPr>
+              <w:fldChar w:fldCharType="separate"/>
+            </w:r>
+            <w:r>
+              <w:rPr>
+                <w:noProof/>
+                <w:webHidden/>
+              </w:rPr>
+              <w:t>8</w:t>
+            </w:r>
+            <w:r>
+              <w:rPr>
+                <w:noProof/>
+                <w:webHidden/>
+              </w:rPr>
+              <w:fldChar w:fldCharType="end"/>
+            </w:r>
+          </w:hyperlink>
+        </w:p>
+        <w:p>
+          <w:pPr>
+            <w:pStyle w:val="TM1"/>
+            <w:tabs>
+              <w:tab w:val="left" w:pos="440"/>
+              <w:tab w:val="right" w:leader="dot" w:pos="9736"/>
+            </w:tabs>
+            <w:rPr>
+              <w:rFonts w:cstheme="minorBidi"/>
+              <w:noProof/>
+            </w:rPr>
+          </w:pPr>
+          <w:hyperlink w:anchor="_Toc449100843" w:history="1">
+            <w:r>
+              <w:rPr>
+                <w:rStyle w:val="Lienhypertexte"/>
+                <w:noProof/>
+              </w:rPr>
+              <w:t>6</w:t>
+            </w:r>
+            <w:r>
+              <w:rPr>
+                <w:rFonts w:cstheme="minorBidi"/>
+                <w:noProof/>
+              </w:rPr>
+              <w:tab/>
+            </w:r>
+            <w:r>
+              <w:rPr>
+                <w:rStyle w:val="Lienhypertexte"/>
+                <w:noProof/>
+              </w:rPr>
+              <w:t>Analyse Monte Carlo</w:t>
+            </w:r>
+            <w:r>
+              <w:rPr>
+                <w:noProof/>
+                <w:webHidden/>
+              </w:rPr>
+              <w:tab/>
+            </w:r>
+            <w:r>
+              <w:rPr>
+                <w:noProof/>
+                <w:webHidden/>
+              </w:rPr>
+              <w:fldChar w:fldCharType="begin"/>
+            </w:r>
+            <w:r>
+              <w:rPr>
+                <w:noProof/>
+                <w:webHidden/>
+              </w:rPr>
+              <w:instrText xml:space="preserve"> PAGEREF _Toc449100843 \h </w:instrText>
+            </w:r>
+            <w:r>
+              <w:rPr>
+                <w:noProof/>
+                <w:webHidden/>
+              </w:rPr>
+            </w:r>
+            <w:r>
+              <w:rPr>
+                <w:noProof/>
+                <w:webHidden/>
+              </w:rPr>
+              <w:fldChar w:fldCharType="separate"/>
+            </w:r>
+            <w:r>
+              <w:rPr>
+                <w:noProof/>
+                <w:webHidden/>
+              </w:rPr>
+              <w:t>9</w:t>
+            </w:r>
+            <w:r>
+              <w:rPr>
+                <w:noProof/>
+                <w:webHidden/>
+              </w:rPr>
+              <w:fldChar w:fldCharType="end"/>
+            </w:r>
+          </w:hyperlink>
+        </w:p>
+        <w:p>
           <w:r>
             <w:rPr>
-              <w:b/>
-              <w:bCs/>
               <w:lang w:val="fr-FR"/>
             </w:rPr>
             <w:fldChar w:fldCharType="end"/>
@@ -1007,14 +1453,9 @@
         </w:p>
       </w:sdtContent>
     </w:sdt>
-    <w:p>
-      <w:pPr>
-        <w:jc w:val="both"/>
-      </w:pPr>
-    </w:p>
-    <w:p>
-      <w:pPr>
-        <w:jc w:val="both"/>
+    <w:p/>
+    <w:p>
+      <w:pPr>
         <w:rPr>
           <w:rFonts w:asciiTheme="majorHAnsi" w:eastAsiaTheme="majorEastAsia" w:hAnsiTheme="majorHAnsi" w:cstheme="majorBidi"/>
           <w:color w:val="2E74B5" w:themeColor="accent1" w:themeShade="BF"/>
@@ -1025,31 +1466,27 @@
       <w:r>
         <w:br w:type="page"/>
       </w:r>
-      <w:bookmarkStart w:id="0" w:name="_GoBack"/>
-      <w:bookmarkEnd w:id="0"/>
     </w:p>
     <w:p>
       <w:pPr>
         <w:pStyle w:val="Titre1"/>
-        <w:jc w:val="both"/>
-      </w:pPr>
-      <w:bookmarkStart w:id="1" w:name="_Toc448223842"/>
+      </w:pPr>
+      <w:bookmarkStart w:id="0" w:name="_Toc449100829"/>
       <w:r>
         <w:lastRenderedPageBreak/>
         <w:t>Choix du capteur</w:t>
       </w:r>
+      <w:bookmarkEnd w:id="0"/>
+    </w:p>
+    <w:p>
+      <w:pPr>
+        <w:pStyle w:val="Titre2"/>
+      </w:pPr>
+      <w:bookmarkStart w:id="1" w:name="_Toc449100830"/>
+      <w:r>
+        <w:t>Principes physiques disponibles</w:t>
+      </w:r>
       <w:bookmarkEnd w:id="1"/>
-    </w:p>
-    <w:p>
-      <w:pPr>
-        <w:pStyle w:val="Titre2"/>
-        <w:jc w:val="both"/>
-      </w:pPr>
-      <w:bookmarkStart w:id="2" w:name="_Toc448223843"/>
-      <w:r>
-        <w:t>Principes physiques disponibles</w:t>
-      </w:r>
-      <w:bookmarkEnd w:id="2"/>
     </w:p>
     <w:p>
       <w:pPr>
@@ -1058,7 +1495,6 @@
           <w:ilvl w:val="0"/>
           <w:numId w:val="6"/>
         </w:numPr>
-        <w:jc w:val="both"/>
       </w:pPr>
       <w:r>
         <w:rPr>
@@ -1066,7 +1502,7 @@
           <w:lang w:eastAsia="fr-CH"/>
         </w:rPr>
         <w:drawing>
-          <wp:anchor distT="0" distB="0" distL="114300" distR="114300" simplePos="0" relativeHeight="251658240" behindDoc="0" locked="0" layoutInCell="1" allowOverlap="1" wp14:anchorId="1F64F7DA" wp14:editId="7F851FBD">
+          <wp:anchor distT="0" distB="0" distL="114300" distR="114300" simplePos="0" relativeHeight="251658240" behindDoc="0" locked="0" layoutInCell="1" allowOverlap="1" wp14:anchorId="23CB7864" wp14:editId="4FD64B66">
             <wp:simplePos x="0" y="0"/>
             <wp:positionH relativeFrom="margin">
               <wp:align>right</wp:align>
@@ -1139,7 +1575,6 @@
           <w:ilvl w:val="1"/>
           <w:numId w:val="6"/>
         </w:numPr>
-        <w:jc w:val="both"/>
       </w:pPr>
       <w:r>
         <w:t>Lorsqu'un courant traverse un barreau en matériau semi-conducteur (ou conducteur), et qu'un champ magnétique d'induction B est appliqué perpendiculairement au sens de passage du courant, une tension, appelée tension Hall, proportionnelle au champ magnétique et au courant apparaît sur les faces latérales du barreau.</w:t>
@@ -1167,7 +1602,6 @@
           <w:ilvl w:val="0"/>
           <w:numId w:val="6"/>
         </w:numPr>
-        <w:jc w:val="both"/>
       </w:pPr>
       <w:r>
         <w:rPr>
@@ -1175,7 +1609,7 @@
           <w:lang w:eastAsia="fr-CH"/>
         </w:rPr>
         <w:drawing>
-          <wp:anchor distT="0" distB="0" distL="114300" distR="114300" simplePos="0" relativeHeight="251659264" behindDoc="0" locked="0" layoutInCell="1" allowOverlap="1" wp14:anchorId="311F82AF" wp14:editId="20E53224">
+          <wp:anchor distT="0" distB="0" distL="114300" distR="114300" simplePos="0" relativeHeight="251659264" behindDoc="0" locked="0" layoutInCell="1" allowOverlap="1" wp14:anchorId="6B17754C" wp14:editId="7DFBDE5D">
             <wp:simplePos x="0" y="0"/>
             <wp:positionH relativeFrom="margin">
               <wp:align>right</wp:align>
@@ -1251,7 +1685,6 @@
           <w:ilvl w:val="1"/>
           <w:numId w:val="6"/>
         </w:numPr>
-        <w:jc w:val="both"/>
       </w:pPr>
       <w:r>
         <w:t>La mesure de courant par résistance Shunt consiste à insérer une résistance de valeur connue en série avec l’alimentation et à mesurer la tension à ses bornes par mesure différentielle. La loi d’ohm permet de connaître le courant traversant la résistance.</w:t>
@@ -1266,17 +1699,15 @@
     <w:p>
       <w:pPr>
         <w:pStyle w:val="Titre2"/>
-        <w:jc w:val="both"/>
-      </w:pPr>
-      <w:bookmarkStart w:id="3" w:name="_Toc448223844"/>
+      </w:pPr>
+      <w:bookmarkStart w:id="2" w:name="_Toc449100831"/>
       <w:r>
         <w:t>Principe choisi</w:t>
       </w:r>
-      <w:bookmarkEnd w:id="3"/>
-    </w:p>
-    <w:p>
-      <w:pPr>
-        <w:jc w:val="both"/>
+      <w:bookmarkEnd w:id="2"/>
+    </w:p>
+    <w:p>
+      <w:pPr>
         <w:rPr>
           <w:rFonts w:ascii="Times New Roman" w:eastAsia="Times New Roman" w:hAnsi="Times New Roman" w:cs="Times New Roman"/>
           <w:snapToGrid w:val="0"/>
@@ -1314,9 +1745,6 @@
       </w:r>
     </w:p>
     <w:p>
-      <w:pPr>
-        <w:jc w:val="both"/>
-      </w:pPr>
       <w:r>
         <w:t>En plus du courant, notre carte devra également mesurer la tension d’alimentation.</w:t>
       </w:r>
@@ -1324,16 +1752,15 @@
     <w:p>
       <w:pPr>
         <w:pStyle w:val="Titre1"/>
-        <w:jc w:val="both"/>
-      </w:pPr>
-      <w:bookmarkStart w:id="4" w:name="_Toc448223845"/>
+      </w:pPr>
+      <w:bookmarkStart w:id="3" w:name="_Toc449100832"/>
       <w:r>
         <w:rPr>
           <w:noProof/>
           <w:lang w:eastAsia="fr-CH"/>
         </w:rPr>
         <w:drawing>
-          <wp:anchor distT="0" distB="0" distL="114300" distR="114300" simplePos="0" relativeHeight="251660288" behindDoc="0" locked="0" layoutInCell="1" allowOverlap="1" wp14:anchorId="13C15C42" wp14:editId="7BFD06E5">
+          <wp:anchor distT="0" distB="0" distL="114300" distR="114300" simplePos="0" relativeHeight="251660288" behindDoc="0" locked="0" layoutInCell="1" allowOverlap="1" wp14:anchorId="428E9C6E" wp14:editId="74141188">
             <wp:simplePos x="0" y="0"/>
             <wp:positionH relativeFrom="margin">
               <wp:align>center</wp:align>
@@ -1398,20 +1825,14 @@
       <w:r>
         <w:t>Schéma bloc de la chaîne de mesure</w:t>
       </w:r>
-      <w:bookmarkEnd w:id="4"/>
-    </w:p>
-    <w:p>
-      <w:pPr>
-        <w:jc w:val="both"/>
-      </w:pPr>
+      <w:bookmarkEnd w:id="3"/>
+    </w:p>
+    <w:p>
       <w:r>
         <w:br w:type="page"/>
       </w:r>
     </w:p>
     <w:p>
-      <w:pPr>
-        <w:jc w:val="both"/>
-      </w:pPr>
       <w:r>
         <w:lastRenderedPageBreak/>
         <w:t xml:space="preserve">Notre système de mesure devra </w:t>
@@ -1445,9 +1866,6 @@
       </w:r>
     </w:p>
     <w:p>
-      <w:pPr>
-        <w:jc w:val="both"/>
-      </w:pPr>
       <w:r>
         <w:t xml:space="preserve">Afin d’avoir assez de lignes pour que le convertisseur A/D puisse communiquer avec la carte FPGA, nous avons décidé de supprimer le switch ainsi que les </w:t>
       </w:r>
@@ -1478,18 +1896,14 @@
     <w:p>
       <w:pPr>
         <w:pStyle w:val="Titre1"/>
-        <w:jc w:val="both"/>
-      </w:pPr>
-      <w:bookmarkStart w:id="5" w:name="_Toc448223846"/>
+      </w:pPr>
+      <w:bookmarkStart w:id="4" w:name="_Toc449100833"/>
       <w:r>
         <w:t>Simulation de la mesure de courant</w:t>
       </w:r>
-      <w:bookmarkEnd w:id="5"/>
-    </w:p>
-    <w:p>
-      <w:pPr>
-        <w:jc w:val="both"/>
-      </w:pPr>
+      <w:bookmarkEnd w:id="4"/>
+    </w:p>
+    <w:p>
       <w:r>
         <w:t xml:space="preserve">Avec le logiciel </w:t>
       </w:r>
@@ -1514,19 +1928,10 @@
         <w:t xml:space="preserve"> mA. </w:t>
       </w:r>
       <w:r>
-        <w:t xml:space="preserve">Nous avons volontairement gardé </w:t>
-      </w:r>
-      <w:r>
-        <w:t>une</w:t>
-      </w:r>
-      <w:r>
-        <w:t xml:space="preserve"> marge, car on ne connait pas encore la consommation de l’amplificateur et du convertisseur A/D. La formule du gain est la suivante :</w:t>
-      </w:r>
-    </w:p>
-    <w:p>
-      <w:pPr>
-        <w:jc w:val="both"/>
-      </w:pPr>
+        <w:t>Nous avons volontairement gardé une marge, car on ne connait pas encore la consommation de l’amplificateur et du convertisseur A/D. La formule du gain est la suivante :</w:t>
+      </w:r>
+    </w:p>
+    <w:p>
       <w:r>
         <w:t xml:space="preserve">Nous avons dimensionné notre amplificateur avec un gain de 20, ce qui nous donne 4V à 200 </w:t>
       </w:r>
@@ -1535,9 +1940,6 @@
       </w:r>
     </w:p>
     <w:p>
-      <w:pPr>
-        <w:jc w:val="both"/>
-      </w:pPr>
       <m:oMathPara>
         <m:oMath>
           <m:sSub>
@@ -1545,7 +1947,6 @@
               <m:ctrlPr>
                 <w:rPr>
                   <w:rFonts w:ascii="Cambria Math" w:hAnsi="Cambria Math"/>
-                  <w:i/>
                 </w:rPr>
               </m:ctrlPr>
             </m:sSubPr>
@@ -1567,6 +1968,9 @@
             </m:sub>
           </m:sSub>
           <m:r>
+            <m:rPr>
+              <m:sty m:val="p"/>
+            </m:rPr>
             <w:rPr>
               <w:rFonts w:ascii="Cambria Math" w:hAnsi="Cambria Math"/>
             </w:rPr>
@@ -1577,7 +1981,6 @@
               <m:ctrlPr>
                 <w:rPr>
                   <w:rFonts w:ascii="Cambria Math" w:hAnsi="Cambria Math"/>
-                  <w:i/>
                 </w:rPr>
               </m:ctrlPr>
             </m:sSubPr>
@@ -1599,6 +2002,9 @@
             </m:sub>
           </m:sSub>
           <m:r>
+            <m:rPr>
+              <m:sty m:val="p"/>
+            </m:rPr>
             <w:rPr>
               <w:rFonts w:ascii="Cambria Math" w:hAnsi="Cambria Math"/>
             </w:rPr>
@@ -1609,7 +2015,6 @@
               <m:ctrlPr>
                 <w:rPr>
                   <w:rFonts w:ascii="Cambria Math" w:hAnsi="Cambria Math"/>
-                  <w:i/>
                 </w:rPr>
               </m:ctrlPr>
             </m:sSubPr>
@@ -1631,6 +2036,9 @@
             </m:sub>
           </m:sSub>
           <m:r>
+            <m:rPr>
+              <m:sty m:val="p"/>
+            </m:rPr>
             <w:rPr>
               <w:rFonts w:ascii="Cambria Math" w:hAnsi="Cambria Math"/>
             </w:rPr>
@@ -1641,7 +2049,6 @@
               <m:ctrlPr>
                 <w:rPr>
                   <w:rFonts w:ascii="Cambria Math" w:hAnsi="Cambria Math"/>
-                  <w:i/>
                 </w:rPr>
               </m:ctrlPr>
             </m:fPr>
@@ -1651,7 +2058,6 @@
                   <m:ctrlPr>
                     <w:rPr>
                       <w:rFonts w:ascii="Cambria Math" w:hAnsi="Cambria Math"/>
-                      <w:i/>
                     </w:rPr>
                   </m:ctrlPr>
                 </m:sSubPr>
@@ -1665,6 +2071,9 @@
                 </m:e>
                 <m:sub>
                   <m:r>
+                    <m:rPr>
+                      <m:sty m:val="p"/>
+                    </m:rPr>
                     <w:rPr>
                       <w:rFonts w:ascii="Cambria Math" w:hAnsi="Cambria Math"/>
                     </w:rPr>
@@ -1679,7 +2088,6 @@
                   <m:ctrlPr>
                     <w:rPr>
                       <w:rFonts w:ascii="Cambria Math" w:hAnsi="Cambria Math"/>
-                      <w:i/>
                     </w:rPr>
                   </m:ctrlPr>
                 </m:sSubPr>
@@ -1693,6 +2101,9 @@
                 </m:e>
                 <m:sub>
                   <m:r>
+                    <m:rPr>
+                      <m:sty m:val="p"/>
+                    </m:rPr>
                     <w:rPr>
                       <w:rFonts w:ascii="Cambria Math" w:hAnsi="Cambria Math"/>
                     </w:rPr>
@@ -1708,25 +2119,21 @@
     <w:p>
       <w:pPr>
         <w:pStyle w:val="Titre2"/>
-        <w:jc w:val="both"/>
-      </w:pPr>
-      <w:bookmarkStart w:id="6" w:name="_Toc448223847"/>
+      </w:pPr>
+      <w:bookmarkStart w:id="5" w:name="_Toc449100834"/>
       <w:r>
         <w:t>Charge variable</w:t>
       </w:r>
-      <w:bookmarkEnd w:id="6"/>
-    </w:p>
-    <w:p>
-      <w:pPr>
-        <w:jc w:val="both"/>
-      </w:pPr>
+      <w:bookmarkEnd w:id="5"/>
+    </w:p>
+    <w:p>
       <w:r>
         <w:rPr>
           <w:noProof/>
           <w:lang w:eastAsia="fr-CH"/>
         </w:rPr>
         <w:drawing>
-          <wp:anchor distT="0" distB="0" distL="114300" distR="114300" simplePos="0" relativeHeight="251661312" behindDoc="0" locked="0" layoutInCell="1" allowOverlap="1" wp14:anchorId="34FE84DD" wp14:editId="233BEDED">
+          <wp:anchor distT="0" distB="0" distL="114300" distR="114300" simplePos="0" relativeHeight="251661312" behindDoc="0" locked="0" layoutInCell="1" allowOverlap="1" wp14:anchorId="40F18BFD" wp14:editId="0D942CE0">
             <wp:simplePos x="0" y="0"/>
             <wp:positionH relativeFrom="margin">
               <wp:align>left</wp:align>
@@ -1796,17 +2203,11 @@
       </w:r>
     </w:p>
     <w:p>
-      <w:pPr>
-        <w:jc w:val="both"/>
-      </w:pPr>
       <w:r>
         <w:br w:type="page"/>
       </w:r>
     </w:p>
     <w:p>
-      <w:pPr>
-        <w:jc w:val="both"/>
-      </w:pPr>
       <w:r>
         <w:rPr>
           <w:noProof/>
@@ -1814,7 +2215,7 @@
         </w:rPr>
         <w:lastRenderedPageBreak/>
         <w:drawing>
-          <wp:anchor distT="0" distB="0" distL="114300" distR="114300" simplePos="0" relativeHeight="251662336" behindDoc="0" locked="0" layoutInCell="1" allowOverlap="1" wp14:anchorId="4D235631" wp14:editId="5FAE7F60">
+          <wp:anchor distT="0" distB="0" distL="114300" distR="114300" simplePos="0" relativeHeight="251662336" behindDoc="0" locked="0" layoutInCell="1" allowOverlap="1" wp14:anchorId="088A3730" wp14:editId="3973ED8D">
             <wp:simplePos x="0" y="0"/>
             <wp:positionH relativeFrom="margin">
               <wp:align>left</wp:align>
@@ -1889,25 +2290,21 @@
     <w:p>
       <w:pPr>
         <w:pStyle w:val="Titre2"/>
-        <w:jc w:val="both"/>
-      </w:pPr>
-      <w:bookmarkStart w:id="7" w:name="_Toc448223848"/>
+      </w:pPr>
+      <w:bookmarkStart w:id="6" w:name="_Toc449100835"/>
       <w:r>
         <w:t>Décharge de la batterie</w:t>
       </w:r>
-      <w:bookmarkEnd w:id="7"/>
-    </w:p>
-    <w:p>
-      <w:pPr>
-        <w:jc w:val="both"/>
-      </w:pPr>
+      <w:bookmarkEnd w:id="6"/>
+    </w:p>
+    <w:p>
       <w:r>
         <w:rPr>
           <w:noProof/>
           <w:lang w:eastAsia="fr-CH"/>
         </w:rPr>
         <w:drawing>
-          <wp:anchor distT="0" distB="0" distL="114300" distR="114300" simplePos="0" relativeHeight="251663360" behindDoc="0" locked="0" layoutInCell="1" allowOverlap="1" wp14:anchorId="44595D17" wp14:editId="335525AE">
+          <wp:anchor distT="0" distB="0" distL="114300" distR="114300" simplePos="0" relativeHeight="251663360" behindDoc="0" locked="0" layoutInCell="1" allowOverlap="1" wp14:anchorId="2F6D0E25" wp14:editId="05C465B4">
             <wp:simplePos x="0" y="0"/>
             <wp:positionH relativeFrom="column">
               <wp:posOffset>146050</wp:posOffset>
@@ -1974,17 +2371,11 @@
       </w:r>
     </w:p>
     <w:p>
-      <w:pPr>
-        <w:jc w:val="both"/>
-      </w:pPr>
       <w:r>
         <w:br w:type="page"/>
       </w:r>
     </w:p>
     <w:p>
-      <w:pPr>
-        <w:jc w:val="both"/>
-      </w:pPr>
       <w:r>
         <w:rPr>
           <w:noProof/>
@@ -1992,7 +2383,7 @@
         </w:rPr>
         <w:lastRenderedPageBreak/>
         <w:drawing>
-          <wp:anchor distT="0" distB="0" distL="114300" distR="114300" simplePos="0" relativeHeight="251664384" behindDoc="0" locked="0" layoutInCell="1" allowOverlap="1" wp14:anchorId="64935462" wp14:editId="03191B15">
+          <wp:anchor distT="0" distB="0" distL="114300" distR="114300" simplePos="0" relativeHeight="251664384" behindDoc="0" locked="0" layoutInCell="1" allowOverlap="1" wp14:anchorId="5A7E7013" wp14:editId="3F9E5FE5">
             <wp:simplePos x="0" y="0"/>
             <wp:positionH relativeFrom="column">
               <wp:posOffset>-3412</wp:posOffset>
@@ -2055,25 +2446,21 @@
     <w:p>
       <w:pPr>
         <w:pStyle w:val="Titre2"/>
-        <w:jc w:val="both"/>
-      </w:pPr>
-      <w:bookmarkStart w:id="8" w:name="_Toc448223849"/>
+      </w:pPr>
+      <w:bookmarkStart w:id="7" w:name="_Toc449100836"/>
       <w:r>
         <w:t>Courant sinusoïdal</w:t>
       </w:r>
-      <w:bookmarkEnd w:id="8"/>
-    </w:p>
-    <w:p>
-      <w:pPr>
-        <w:jc w:val="both"/>
-      </w:pPr>
+      <w:bookmarkEnd w:id="7"/>
+    </w:p>
+    <w:p>
       <w:r>
         <w:rPr>
           <w:noProof/>
           <w:lang w:eastAsia="fr-CH"/>
         </w:rPr>
         <w:drawing>
-          <wp:anchor distT="0" distB="0" distL="114300" distR="114300" simplePos="0" relativeHeight="251665408" behindDoc="0" locked="0" layoutInCell="1" allowOverlap="1" wp14:anchorId="219ECA14" wp14:editId="63BB21DA">
+          <wp:anchor distT="0" distB="0" distL="114300" distR="114300" simplePos="0" relativeHeight="251665408" behindDoc="0" locked="0" layoutInCell="1" allowOverlap="1" wp14:anchorId="39D1A99C" wp14:editId="3B64A235">
             <wp:simplePos x="0" y="0"/>
             <wp:positionH relativeFrom="margin">
               <wp:align>center</wp:align>
@@ -2143,11 +2530,76 @@
       </w:r>
     </w:p>
     <w:p>
-      <w:pPr>
-        <w:jc w:val="both"/>
-      </w:pPr>
-      <w:r>
+      <w:r>
+        <w:rPr>
+          <w:noProof/>
+          <w:lang w:eastAsia="fr-CH"/>
+        </w:rPr>
         <w:lastRenderedPageBreak/>
+        <w:drawing>
+          <wp:anchor distT="0" distB="0" distL="114300" distR="114300" simplePos="0" relativeHeight="251671552" behindDoc="0" locked="0" layoutInCell="1" allowOverlap="1" wp14:anchorId="1EAFB19C" wp14:editId="553D65CB">
+            <wp:simplePos x="0" y="0"/>
+            <wp:positionH relativeFrom="margin">
+              <wp:posOffset>0</wp:posOffset>
+            </wp:positionH>
+            <wp:positionV relativeFrom="paragraph">
+              <wp:posOffset>4028440</wp:posOffset>
+            </wp:positionV>
+            <wp:extent cx="245110" cy="231775"/>
+            <wp:effectExtent l="0" t="0" r="2540" b="0"/>
+            <wp:wrapSquare wrapText="bothSides"/>
+            <wp:docPr id="3" name="Image 3" descr="C:\Users\Emilie\Documents\Git Hub\HiRel\Rapport\images\image_large.png"/>
+            <wp:cNvGraphicFramePr>
+              <a:graphicFrameLocks xmlns:a="http://schemas.openxmlformats.org/drawingml/2006/main" noChangeAspect="1"/>
+            </wp:cNvGraphicFramePr>
+            <a:graphic xmlns:a="http://schemas.openxmlformats.org/drawingml/2006/main">
+              <a:graphicData uri="http://schemas.openxmlformats.org/drawingml/2006/picture">
+                <pic:pic xmlns:pic="http://schemas.openxmlformats.org/drawingml/2006/picture">
+                  <pic:nvPicPr>
+                    <pic:cNvPr id="0" name="Picture 1" descr="C:\Users\Emilie\Documents\Git Hub\HiRel\Rapport\images\image_large.png"/>
+                    <pic:cNvPicPr>
+                      <a:picLocks noChangeAspect="1" noChangeArrowheads="1"/>
+                    </pic:cNvPicPr>
+                  </pic:nvPicPr>
+                  <pic:blipFill>
+                    <a:blip r:embed="rId16" cstate="print">
+                      <a:extLst>
+                        <a:ext uri="{28A0092B-C50C-407E-A947-70E740481C1C}">
+                          <a14:useLocalDpi xmlns:a14="http://schemas.microsoft.com/office/drawing/2010/main" val="0"/>
+                        </a:ext>
+                      </a:extLst>
+                    </a:blip>
+                    <a:srcRect/>
+                    <a:stretch>
+                      <a:fillRect/>
+                    </a:stretch>
+                  </pic:blipFill>
+                  <pic:spPr bwMode="auto">
+                    <a:xfrm>
+                      <a:off x="0" y="0"/>
+                      <a:ext cx="245110" cy="231775"/>
+                    </a:xfrm>
+                    <a:prstGeom prst="rect">
+                      <a:avLst/>
+                    </a:prstGeom>
+                    <a:noFill/>
+                    <a:ln>
+                      <a:noFill/>
+                    </a:ln>
+                  </pic:spPr>
+                </pic:pic>
+              </a:graphicData>
+            </a:graphic>
+            <wp14:sizeRelH relativeFrom="margin">
+              <wp14:pctWidth>0</wp14:pctWidth>
+            </wp14:sizeRelH>
+            <wp14:sizeRelV relativeFrom="margin">
+              <wp14:pctHeight>0</wp14:pctHeight>
+            </wp14:sizeRelV>
+          </wp:anchor>
+        </w:drawing>
+      </w:r>
+      <w:r>
         <w:t xml:space="preserve">Cette simulation nous a permis de </w:t>
       </w:r>
       <w:r>
@@ -2165,7 +2617,7 @@
           <w:lang w:eastAsia="fr-CH"/>
         </w:rPr>
         <w:drawing>
-          <wp:anchor distT="0" distB="0" distL="114300" distR="114300" simplePos="0" relativeHeight="251666432" behindDoc="0" locked="0" layoutInCell="1" allowOverlap="1" wp14:anchorId="47C9C5B2" wp14:editId="22B21A94">
+          <wp:anchor distT="0" distB="0" distL="114300" distR="114300" simplePos="0" relativeHeight="251666432" behindDoc="0" locked="0" layoutInCell="1" allowOverlap="1" wp14:anchorId="2F76F876" wp14:editId="022686EF">
             <wp:simplePos x="0" y="0"/>
             <wp:positionH relativeFrom="margin">
               <wp:align>right</wp:align>
@@ -2190,7 +2642,7 @@
                     </pic:cNvPicPr>
                   </pic:nvPicPr>
                   <pic:blipFill>
-                    <a:blip r:embed="rId16" cstate="print">
+                    <a:blip r:embed="rId17" cstate="print">
                       <a:extLst>
                         <a:ext uri="{28A0092B-C50C-407E-A947-70E740481C1C}">
                           <a14:useLocalDpi xmlns:a14="http://schemas.microsoft.com/office/drawing/2010/main" val="0"/>
@@ -2225,9 +2677,2075 @@
         <w:t>stable sur l’ampli op, on voit dans le résultat que la mesure suit correctement l’oscillation du courant consommé.</w:t>
       </w:r>
     </w:p>
+    <w:p>
+      <w:r>
+        <w:rPr>
+          <w:rStyle w:val="Appelnotedebasdep"/>
+        </w:rPr>
+        <w:footnoteReference w:id="4"/>
+      </w:r>
+      <w:r>
+        <w:t xml:space="preserve"> Ces différentes simulations ont permis de valider le principe de mesure courant choisi ainsi que le choix de l’amplificateur opérationnel.</w:t>
+      </w:r>
+    </w:p>
+    <w:p>
+      <w:pPr>
+        <w:pStyle w:val="Titre1"/>
+      </w:pPr>
+      <w:bookmarkStart w:id="8" w:name="_Toc449100837"/>
+      <w:r>
+        <w:t>Budget de la chaîne de mesure</w:t>
+      </w:r>
+      <w:bookmarkEnd w:id="8"/>
+    </w:p>
+    <w:p>
+      <w:pPr>
+        <w:pStyle w:val="Titre2"/>
+      </w:pPr>
+      <w:bookmarkStart w:id="9" w:name="_Toc449100838"/>
+      <w:r>
+        <w:t>Liste des composants</w:t>
+      </w:r>
+      <w:bookmarkEnd w:id="9"/>
+    </w:p>
+    <w:p>
+      <w:r>
+        <w:t xml:space="preserve">Avant de pouvoir commencer le budget, nous avons dû établir la liste des composants du circuit. Elle a été </w:t>
+      </w:r>
+      <w:r>
+        <w:t xml:space="preserve">incluse dans le fichier Excel du budget sous le nom « Component ». </w:t>
+      </w:r>
+    </w:p>
+    <w:p>
+      <w:r>
+        <w:t xml:space="preserve">Nous avons essayé au maximum de choisir des composants respectant la plage de température en vigueur pour le spatial, soit -55°C à 125°C. </w:t>
+      </w:r>
+      <w:r>
+        <w:t xml:space="preserve">Malheureusement, </w:t>
+      </w:r>
+      <w:r>
+        <w:t>une grande partie</w:t>
+      </w:r>
+      <w:r>
+        <w:t xml:space="preserve"> des composants ne sont pas garantis pour ce plage de température, ils vont plutôt de -40°C à 85°C.</w:t>
+      </w:r>
+      <w:r>
+        <w:t xml:space="preserve"> Cela n’est pas problématique pour le </w:t>
+      </w:r>
+      <w:proofErr w:type="spellStart"/>
+      <w:r>
+        <w:t>CanSat</w:t>
+      </w:r>
+      <w:proofErr w:type="spellEnd"/>
+      <w:r>
+        <w:t xml:space="preserve"> qui doit être dimensionné pour passer très peu de temps dans l’espace. Mais si le circuit devait y rester longtemps, cela induirait un vieillissement prématuré des composants.</w:t>
+      </w:r>
+    </w:p>
+    <w:p>
+      <w:r>
+        <w:t xml:space="preserve">Remarque : Le FTDI avec ses deux </w:t>
+      </w:r>
+      <w:proofErr w:type="spellStart"/>
+      <w:r>
+        <w:t>LEDs</w:t>
+      </w:r>
+      <w:proofErr w:type="spellEnd"/>
+      <w:r>
+        <w:t xml:space="preserve"> et les autres petits composants allant autour pourront être enlever avant d’envoyer le </w:t>
+      </w:r>
+      <w:proofErr w:type="spellStart"/>
+      <w:r>
+        <w:t>CanSat</w:t>
+      </w:r>
+      <w:proofErr w:type="spellEnd"/>
+      <w:r>
+        <w:t xml:space="preserve"> dans l’espace. Ces composants sont uniquement utiles pour la programmation de la FPGA.</w:t>
+      </w:r>
+    </w:p>
+    <w:p>
+      <w:r>
+        <w:t xml:space="preserve">Avec tous nos composants, nous arrivons à un prix total de </w:t>
+      </w:r>
+      <w:r>
+        <w:rPr>
+          <w:b/>
+        </w:rPr>
+        <w:t>265 CHF</w:t>
+      </w:r>
+      <w:r>
+        <w:t>. La plus grande partie du prix étant dédiée au convertisseur analogique-digital.</w:t>
+      </w:r>
+    </w:p>
+    <w:p>
+      <w:pPr>
+        <w:pStyle w:val="Titre2"/>
+      </w:pPr>
+      <w:bookmarkStart w:id="10" w:name="_Toc449100839"/>
+      <w:r>
+        <w:lastRenderedPageBreak/>
+        <w:t>Budget de masse</w:t>
+      </w:r>
+      <w:bookmarkEnd w:id="10"/>
+    </w:p>
+    <w:p>
+      <w:pPr>
+        <w:rPr>
+          <w:b/>
+        </w:rPr>
+      </w:pPr>
+      <w:r>
+        <w:t xml:space="preserve">Nous n’avions pas fixé de contrainte concernant le poids de la carte. </w:t>
+      </w:r>
+      <w:r>
+        <w:t xml:space="preserve">Nos composants ont un poids de </w:t>
+      </w:r>
+      <w:r>
+        <w:rPr>
+          <w:b/>
+        </w:rPr>
+        <w:t>12</w:t>
+      </w:r>
+      <w:r>
+        <w:rPr>
+          <w:b/>
+        </w:rPr>
+        <w:t xml:space="preserve"> </w:t>
+      </w:r>
+      <w:r>
+        <w:rPr>
+          <w:b/>
+        </w:rPr>
+        <w:t>g</w:t>
+      </w:r>
+      <w:r>
+        <w:t xml:space="preserve">, ce qui est raisonnable. Avec l’estimation du poids du PCB et de la soudure, on passe à un poids total de </w:t>
+      </w:r>
+      <w:r>
+        <w:rPr>
+          <w:b/>
+        </w:rPr>
+        <w:t>28</w:t>
+      </w:r>
+      <w:r>
+        <w:rPr>
+          <w:b/>
+        </w:rPr>
+        <w:t xml:space="preserve"> g</w:t>
+      </w:r>
+      <w:r>
+        <w:t xml:space="preserve">. </w:t>
+      </w:r>
+      <w:r>
+        <w:t xml:space="preserve">Une autre estimation a été faite en calculant le poids en multipliant l’espace occupé par le composant avec l’épaisseur du PCB et sa masse volumique, on obtient un poids de </w:t>
+      </w:r>
+      <w:r>
+        <w:rPr>
+          <w:b/>
+        </w:rPr>
+        <w:t>22 g.</w:t>
+      </w:r>
+    </w:p>
+    <w:p>
+      <w:r>
+        <w:t>Il est difficile en l’état actuel du projet de savoir laquelle des deux estimations est la bonne.</w:t>
+      </w:r>
+    </w:p>
+    <w:p>
+      <w:pPr>
+        <w:pStyle w:val="Titre2"/>
+      </w:pPr>
+      <w:bookmarkStart w:id="11" w:name="_Toc449100840"/>
+      <w:r>
+        <w:t>Budget d’espace</w:t>
+      </w:r>
+      <w:bookmarkEnd w:id="11"/>
+    </w:p>
+    <w:p>
+      <w:r>
+        <w:t xml:space="preserve">La taille du PCB nous est imposée, nous avons le droit à </w:t>
+      </w:r>
+      <w:r>
+        <w:t xml:space="preserve">une carte double faces de 35mm sur 83mm. Cela donne deux surface (top et </w:t>
+      </w:r>
+      <w:proofErr w:type="spellStart"/>
+      <w:r>
+        <w:t>bottom</w:t>
+      </w:r>
+      <w:proofErr w:type="spellEnd"/>
+      <w:r>
+        <w:t>) de 5'810 mm</w:t>
+      </w:r>
+      <w:r>
+        <w:rPr>
+          <w:vertAlign w:val="superscript"/>
+        </w:rPr>
+        <w:t>2</w:t>
+      </w:r>
+      <w:r>
+        <w:t>.</w:t>
+      </w:r>
+      <w:r>
+        <w:t xml:space="preserve"> Bien sûr, une grande partie de cet espace est utilisé pour les pistes reliant les composants.</w:t>
+      </w:r>
+    </w:p>
+    <w:p>
+      <w:r>
+        <w:rPr>
+          <w:noProof/>
+          <w:lang w:eastAsia="fr-CH"/>
+        </w:rPr>
+        <w:drawing>
+          <wp:anchor distT="0" distB="0" distL="114300" distR="114300" simplePos="0" relativeHeight="251667456" behindDoc="0" locked="0" layoutInCell="1" allowOverlap="1" wp14:anchorId="1B133DEB" wp14:editId="4C3B119A">
+            <wp:simplePos x="0" y="0"/>
+            <wp:positionH relativeFrom="margin">
+              <wp:posOffset>40640</wp:posOffset>
+            </wp:positionH>
+            <wp:positionV relativeFrom="paragraph">
+              <wp:posOffset>420370</wp:posOffset>
+            </wp:positionV>
+            <wp:extent cx="245110" cy="231775"/>
+            <wp:effectExtent l="0" t="0" r="2540" b="0"/>
+            <wp:wrapSquare wrapText="bothSides"/>
+            <wp:docPr id="1" name="Image 1" descr="C:\Users\Emilie\Documents\Git Hub\HiRel\Rapport\images\image_large.png"/>
+            <wp:cNvGraphicFramePr>
+              <a:graphicFrameLocks xmlns:a="http://schemas.openxmlformats.org/drawingml/2006/main" noChangeAspect="1"/>
+            </wp:cNvGraphicFramePr>
+            <a:graphic xmlns:a="http://schemas.openxmlformats.org/drawingml/2006/main">
+              <a:graphicData uri="http://schemas.openxmlformats.org/drawingml/2006/picture">
+                <pic:pic xmlns:pic="http://schemas.openxmlformats.org/drawingml/2006/picture">
+                  <pic:nvPicPr>
+                    <pic:cNvPr id="0" name="Picture 1" descr="C:\Users\Emilie\Documents\Git Hub\HiRel\Rapport\images\image_large.png"/>
+                    <pic:cNvPicPr>
+                      <a:picLocks noChangeAspect="1" noChangeArrowheads="1"/>
+                    </pic:cNvPicPr>
+                  </pic:nvPicPr>
+                  <pic:blipFill>
+                    <a:blip r:embed="rId16" cstate="print">
+                      <a:extLst>
+                        <a:ext uri="{28A0092B-C50C-407E-A947-70E740481C1C}">
+                          <a14:useLocalDpi xmlns:a14="http://schemas.microsoft.com/office/drawing/2010/main" val="0"/>
+                        </a:ext>
+                      </a:extLst>
+                    </a:blip>
+                    <a:srcRect/>
+                    <a:stretch>
+                      <a:fillRect/>
+                    </a:stretch>
+                  </pic:blipFill>
+                  <pic:spPr bwMode="auto">
+                    <a:xfrm>
+                      <a:off x="0" y="0"/>
+                      <a:ext cx="245110" cy="231775"/>
+                    </a:xfrm>
+                    <a:prstGeom prst="rect">
+                      <a:avLst/>
+                    </a:prstGeom>
+                    <a:noFill/>
+                    <a:ln>
+                      <a:noFill/>
+                    </a:ln>
+                  </pic:spPr>
+                </pic:pic>
+              </a:graphicData>
+            </a:graphic>
+            <wp14:sizeRelH relativeFrom="margin">
+              <wp14:pctWidth>0</wp14:pctWidth>
+            </wp14:sizeRelH>
+            <wp14:sizeRelV relativeFrom="margin">
+              <wp14:pctHeight>0</wp14:pctHeight>
+            </wp14:sizeRelV>
+          </wp:anchor>
+        </w:drawing>
+      </w:r>
+      <w:r>
+        <w:t xml:space="preserve">En additionnant l’espace pris par tous les composants, on atteint une surface de </w:t>
+      </w:r>
+      <w:r>
+        <w:rPr>
+          <w:b/>
+        </w:rPr>
+        <w:t>3'146 mm</w:t>
+      </w:r>
+      <w:r>
+        <w:rPr>
+          <w:b/>
+          <w:vertAlign w:val="superscript"/>
+        </w:rPr>
+        <w:t>2</w:t>
+      </w:r>
+      <w:r>
+        <w:rPr>
+          <w:b/>
+        </w:rPr>
+        <w:t>.</w:t>
+      </w:r>
+      <w:r>
+        <w:t xml:space="preserve"> Cette valeur est approximative, car un ratio a été ajouté à chaque composant. </w:t>
+      </w:r>
+    </w:p>
+    <w:p>
+      <w:r>
+        <w:t>On</w:t>
+      </w:r>
+      <w:r>
+        <w:t xml:space="preserve"> peut raisonnablement s’attendre à ce que tous nos composants puissent être placés sur la carte</w:t>
+      </w:r>
+      <w:r>
+        <w:t xml:space="preserve"> et routés</w:t>
+      </w:r>
+      <w:r>
+        <w:t>.</w:t>
+      </w:r>
+    </w:p>
+    <w:p>
+      <w:pPr>
+        <w:pStyle w:val="Titre2"/>
+      </w:pPr>
+      <w:bookmarkStart w:id="12" w:name="_Toc449100841"/>
+      <w:r>
+        <w:t>Budget de consommation</w:t>
+      </w:r>
+      <w:bookmarkEnd w:id="12"/>
+    </w:p>
+    <w:p>
+      <w:pPr>
+        <w:rPr>
+          <w:b/>
+        </w:rPr>
+      </w:pPr>
+      <w:r>
+        <w:t>La consommation du circuit avec la FPGA en fonctionnement nous a été donnée et est de 130mA.</w:t>
+      </w:r>
+      <w:r>
+        <w:t xml:space="preserve"> L’estimation de consommation de la carte d’alimentation a été estimée dans le pire des cas à</w:t>
+      </w:r>
+      <w:r>
+        <w:rPr>
+          <w:b/>
+        </w:rPr>
+        <w:t xml:space="preserve"> </w:t>
+      </w:r>
+      <w:r>
+        <w:rPr>
+          <w:b/>
+        </w:rPr>
+        <w:t>65</w:t>
+      </w:r>
+      <w:r>
+        <w:rPr>
+          <w:b/>
+        </w:rPr>
+        <w:t>mA</w:t>
+      </w:r>
+      <w:r>
+        <w:t xml:space="preserve"> avec une puissance de </w:t>
+      </w:r>
+      <w:r>
+        <w:rPr>
+          <w:b/>
+        </w:rPr>
+        <w:t>2</w:t>
+      </w:r>
+      <w:r>
+        <w:rPr>
+          <w:b/>
+        </w:rPr>
+        <w:t>42</w:t>
+      </w:r>
+      <w:r>
+        <w:rPr>
+          <w:b/>
+        </w:rPr>
+        <w:t>mW</w:t>
+      </w:r>
+      <w:r>
+        <w:rPr>
+          <w:b/>
+        </w:rPr>
+        <w:t xml:space="preserve">. </w:t>
+      </w:r>
+    </w:p>
+    <w:p>
+      <w:r>
+        <w:t xml:space="preserve">Nous avons également estimé la consommation de la carte d’alimentation actuelle à 50mA, </w:t>
+      </w:r>
+      <w:r>
+        <w:t xml:space="preserve">notre circuit de mesure et de conversion analogique digital consomme donc 15mA. Avec ces informations on peut donc estimer la consommation de la carte FPGA à 130mA-50mA = </w:t>
+      </w:r>
+      <w:r>
+        <w:rPr>
+          <w:b/>
+        </w:rPr>
+        <w:t>70mA</w:t>
+      </w:r>
+      <w:r>
+        <w:t xml:space="preserve"> et une puissance de 3.3V*70mA = 231mW.</w:t>
+      </w:r>
+    </w:p>
+    <w:p>
+      <w:r>
+        <w:t>Si l’on met tous ces éléments ensembles, nous avons donc une consommation totale de l’alimentation et de la FGA de 65mA+70mA =</w:t>
+      </w:r>
+      <w:r>
+        <w:rPr>
+          <w:b/>
+        </w:rPr>
+        <w:t xml:space="preserve"> 135mA</w:t>
+      </w:r>
+      <w:r>
+        <w:t xml:space="preserve"> et une puissance de 242mW+231mW = </w:t>
+      </w:r>
+      <w:r>
+        <w:rPr>
+          <w:b/>
+        </w:rPr>
+        <w:t>473mW</w:t>
+      </w:r>
+      <w:r>
+        <w:t>.</w:t>
+      </w:r>
+    </w:p>
+    <w:p>
+      <w:r>
+        <w:rPr>
+          <w:noProof/>
+          <w:lang w:eastAsia="fr-CH"/>
+        </w:rPr>
+        <w:drawing>
+          <wp:anchor distT="0" distB="0" distL="114300" distR="114300" simplePos="0" relativeHeight="251669504" behindDoc="0" locked="0" layoutInCell="1" allowOverlap="1" wp14:anchorId="111F1864" wp14:editId="70F766D4">
+            <wp:simplePos x="0" y="0"/>
+            <wp:positionH relativeFrom="margin">
+              <wp:posOffset>0</wp:posOffset>
+            </wp:positionH>
+            <wp:positionV relativeFrom="paragraph">
+              <wp:posOffset>142875</wp:posOffset>
+            </wp:positionV>
+            <wp:extent cx="245110" cy="231775"/>
+            <wp:effectExtent l="0" t="0" r="2540" b="0"/>
+            <wp:wrapSquare wrapText="bothSides"/>
+            <wp:docPr id="2" name="Image 2" descr="C:\Users\Emilie\Documents\Git Hub\HiRel\Rapport\images\image_large.png"/>
+            <wp:cNvGraphicFramePr>
+              <a:graphicFrameLocks xmlns:a="http://schemas.openxmlformats.org/drawingml/2006/main" noChangeAspect="1"/>
+            </wp:cNvGraphicFramePr>
+            <a:graphic xmlns:a="http://schemas.openxmlformats.org/drawingml/2006/main">
+              <a:graphicData uri="http://schemas.openxmlformats.org/drawingml/2006/picture">
+                <pic:pic xmlns:pic="http://schemas.openxmlformats.org/drawingml/2006/picture">
+                  <pic:nvPicPr>
+                    <pic:cNvPr id="0" name="Picture 1" descr="C:\Users\Emilie\Documents\Git Hub\HiRel\Rapport\images\image_large.png"/>
+                    <pic:cNvPicPr>
+                      <a:picLocks noChangeAspect="1" noChangeArrowheads="1"/>
+                    </pic:cNvPicPr>
+                  </pic:nvPicPr>
+                  <pic:blipFill>
+                    <a:blip r:embed="rId16" cstate="print">
+                      <a:extLst>
+                        <a:ext uri="{28A0092B-C50C-407E-A947-70E740481C1C}">
+                          <a14:useLocalDpi xmlns:a14="http://schemas.microsoft.com/office/drawing/2010/main" val="0"/>
+                        </a:ext>
+                      </a:extLst>
+                    </a:blip>
+                    <a:srcRect/>
+                    <a:stretch>
+                      <a:fillRect/>
+                    </a:stretch>
+                  </pic:blipFill>
+                  <pic:spPr bwMode="auto">
+                    <a:xfrm>
+                      <a:off x="0" y="0"/>
+                      <a:ext cx="245110" cy="231775"/>
+                    </a:xfrm>
+                    <a:prstGeom prst="rect">
+                      <a:avLst/>
+                    </a:prstGeom>
+                    <a:noFill/>
+                    <a:ln>
+                      <a:noFill/>
+                    </a:ln>
+                  </pic:spPr>
+                </pic:pic>
+              </a:graphicData>
+            </a:graphic>
+            <wp14:sizeRelH relativeFrom="margin">
+              <wp14:pctWidth>0</wp14:pctWidth>
+            </wp14:sizeRelH>
+            <wp14:sizeRelV relativeFrom="margin">
+              <wp14:pctHeight>0</wp14:pctHeight>
+            </wp14:sizeRelV>
+          </wp:anchor>
+        </w:drawing>
+      </w:r>
+      <w:r>
+        <w:t>La résistance shunt que nous avons choisie pour la mesure du courant de toutes les cartes peut supporter une puissance maximale de 500 mW. Avec les calculs ci-dessus, on peut valider que la résistance est bien choisie.</w:t>
+      </w:r>
+    </w:p>
+    <w:p>
+      <w:pPr>
+        <w:pStyle w:val="Titre1"/>
+      </w:pPr>
+      <w:bookmarkStart w:id="13" w:name="_Toc449100842"/>
+      <w:r>
+        <w:t>Dissipation de chaleur</w:t>
+      </w:r>
+      <w:bookmarkEnd w:id="13"/>
+    </w:p>
+    <w:p>
+      <w:pPr>
+        <w:tabs>
+          <w:tab w:val="left" w:pos="2535"/>
+        </w:tabs>
+        <w:rPr>
+          <w:color w:val="FF0000"/>
+        </w:rPr>
+      </w:pPr>
+      <w:proofErr w:type="spellStart"/>
+      <w:proofErr w:type="gramStart"/>
+      <w:r>
+        <w:rPr>
+          <w:color w:val="FF0000"/>
+        </w:rPr>
+        <w:t>blabla</w:t>
+      </w:r>
+      <w:proofErr w:type="spellEnd"/>
+      <w:proofErr w:type="gramEnd"/>
+    </w:p>
+    <w:p>
+      <w:pPr>
+        <w:jc w:val="left"/>
+        <w:rPr>
+          <w:rFonts w:asciiTheme="majorHAnsi" w:eastAsiaTheme="majorEastAsia" w:hAnsiTheme="majorHAnsi" w:cstheme="majorBidi"/>
+          <w:color w:val="2E74B5" w:themeColor="accent1" w:themeShade="BF"/>
+          <w:sz w:val="32"/>
+          <w:szCs w:val="32"/>
+        </w:rPr>
+      </w:pPr>
+      <w:r>
+        <w:br w:type="page"/>
+      </w:r>
+    </w:p>
+    <w:p>
+      <w:pPr>
+        <w:pStyle w:val="Titre1"/>
+      </w:pPr>
+      <w:bookmarkStart w:id="14" w:name="_Toc449100843"/>
+      <w:r>
+        <w:lastRenderedPageBreak/>
+        <w:t xml:space="preserve">Analyse </w:t>
+      </w:r>
+      <w:r>
+        <w:t>Monte Carlo</w:t>
+      </w:r>
+      <w:bookmarkEnd w:id="14"/>
+    </w:p>
+    <w:p>
+      <w:r>
+        <w:rPr>
+          <w:noProof/>
+          <w:lang w:eastAsia="fr-CH"/>
+        </w:rPr>
+        <w:drawing>
+          <wp:anchor distT="0" distB="0" distL="114300" distR="114300" simplePos="0" relativeHeight="251673600" behindDoc="0" locked="0" layoutInCell="1" allowOverlap="1" wp14:anchorId="4DE88249" wp14:editId="6BDB1571">
+            <wp:simplePos x="0" y="0"/>
+            <wp:positionH relativeFrom="margin">
+              <wp:align>left</wp:align>
+            </wp:positionH>
+            <wp:positionV relativeFrom="paragraph">
+              <wp:posOffset>392430</wp:posOffset>
+            </wp:positionV>
+            <wp:extent cx="3251835" cy="2369820"/>
+            <wp:effectExtent l="0" t="0" r="5715" b="0"/>
+            <wp:wrapSquare wrapText="bothSides"/>
+            <wp:docPr id="4" name="Image 4" descr="C:\Users\Emilie\Documents\Git Hub\HiRel\Rapport\images\sim4.png"/>
+            <wp:cNvGraphicFramePr>
+              <a:graphicFrameLocks xmlns:a="http://schemas.openxmlformats.org/drawingml/2006/main" noChangeAspect="1"/>
+            </wp:cNvGraphicFramePr>
+            <a:graphic xmlns:a="http://schemas.openxmlformats.org/drawingml/2006/main">
+              <a:graphicData uri="http://schemas.openxmlformats.org/drawingml/2006/picture">
+                <pic:pic xmlns:pic="http://schemas.openxmlformats.org/drawingml/2006/picture">
+                  <pic:nvPicPr>
+                    <pic:cNvPr id="0" name="Picture 19" descr="C:\Users\Emilie\Documents\Git Hub\HiRel\Rapport\images\sim4.png"/>
+                    <pic:cNvPicPr>
+                      <a:picLocks noChangeAspect="1" noChangeArrowheads="1"/>
+                    </pic:cNvPicPr>
+                  </pic:nvPicPr>
+                  <pic:blipFill rotWithShape="1">
+                    <a:blip r:embed="rId13">
+                      <a:extLst>
+                        <a:ext uri="{28A0092B-C50C-407E-A947-70E740481C1C}">
+                          <a14:useLocalDpi xmlns:a14="http://schemas.microsoft.com/office/drawing/2010/main" val="0"/>
+                        </a:ext>
+                      </a:extLst>
+                    </a:blip>
+                    <a:srcRect r="22286"/>
+                    <a:stretch/>
+                  </pic:blipFill>
+                  <pic:spPr bwMode="auto">
+                    <a:xfrm>
+                      <a:off x="0" y="0"/>
+                      <a:ext cx="3251835" cy="2369820"/>
+                    </a:xfrm>
+                    <a:prstGeom prst="rect">
+                      <a:avLst/>
+                    </a:prstGeom>
+                    <a:noFill/>
+                    <a:ln>
+                      <a:noFill/>
+                    </a:ln>
+                    <a:extLst>
+                      <a:ext uri="{53640926-AAD7-44D8-BBD7-CCE9431645EC}">
+                        <a14:shadowObscured xmlns:a14="http://schemas.microsoft.com/office/drawing/2010/main"/>
+                      </a:ext>
+                    </a:extLst>
+                  </pic:spPr>
+                </pic:pic>
+              </a:graphicData>
+            </a:graphic>
+            <wp14:sizeRelH relativeFrom="margin">
+              <wp14:pctWidth>0</wp14:pctWidth>
+            </wp14:sizeRelH>
+            <wp14:sizeRelV relativeFrom="margin">
+              <wp14:pctHeight>0</wp14:pctHeight>
+            </wp14:sizeRelV>
+          </wp:anchor>
+        </w:drawing>
+      </w:r>
+      <w:r>
+        <w:t>L’analyse est dans le fichier « </w:t>
+      </w:r>
+      <w:r>
+        <w:t>AnalyseMonteCarlo_Shunt.xls</w:t>
+      </w:r>
+      <w:r>
+        <w:t xml:space="preserve"> ». </w:t>
+      </w:r>
+      <w:r>
+        <w:t>L’analyse a été faite sur la mesure shunt en analysant la formule du gain suivante :</w:t>
+      </w:r>
+    </w:p>
+    <w:p/>
+    <w:p/>
+    <w:p/>
+    <w:p>
+      <m:oMathPara>
+        <m:oMath>
+          <m:sSub>
+            <m:sSubPr>
+              <m:ctrlPr>
+                <w:rPr>
+                  <w:rFonts w:ascii="Cambria Math" w:hAnsi="Cambria Math"/>
+                </w:rPr>
+              </m:ctrlPr>
+            </m:sSubPr>
+            <m:e>
+              <m:r>
+                <w:rPr>
+                  <w:rFonts w:ascii="Cambria Math" w:hAnsi="Cambria Math"/>
+                </w:rPr>
+                <m:t>V</m:t>
+              </m:r>
+            </m:e>
+            <m:sub>
+              <m:r>
+                <w:rPr>
+                  <w:rFonts w:ascii="Cambria Math" w:hAnsi="Cambria Math"/>
+                </w:rPr>
+                <m:t>current</m:t>
+              </m:r>
+            </m:sub>
+          </m:sSub>
+          <m:r>
+            <m:rPr>
+              <m:sty m:val="p"/>
+            </m:rPr>
+            <w:rPr>
+              <w:rFonts w:ascii="Cambria Math" w:hAnsi="Cambria Math"/>
+            </w:rPr>
+            <m:t xml:space="preserve">= </m:t>
+          </m:r>
+          <m:sSub>
+            <m:sSubPr>
+              <m:ctrlPr>
+                <w:rPr>
+                  <w:rFonts w:ascii="Cambria Math" w:hAnsi="Cambria Math"/>
+                </w:rPr>
+              </m:ctrlPr>
+            </m:sSubPr>
+            <m:e>
+              <m:r>
+                <w:rPr>
+                  <w:rFonts w:ascii="Cambria Math" w:hAnsi="Cambria Math"/>
+                </w:rPr>
+                <m:t>I</m:t>
+              </m:r>
+            </m:e>
+            <m:sub>
+              <m:r>
+                <w:rPr>
+                  <w:rFonts w:ascii="Cambria Math" w:hAnsi="Cambria Math"/>
+                </w:rPr>
+                <m:t>load</m:t>
+              </m:r>
+            </m:sub>
+          </m:sSub>
+          <m:r>
+            <m:rPr>
+              <m:sty m:val="p"/>
+            </m:rPr>
+            <w:rPr>
+              <w:rFonts w:ascii="Cambria Math" w:hAnsi="Cambria Math"/>
+            </w:rPr>
+            <m:t>*</m:t>
+          </m:r>
+          <m:sSub>
+            <m:sSubPr>
+              <m:ctrlPr>
+                <w:rPr>
+                  <w:rFonts w:ascii="Cambria Math" w:hAnsi="Cambria Math"/>
+                </w:rPr>
+              </m:ctrlPr>
+            </m:sSubPr>
+            <m:e>
+              <m:r>
+                <w:rPr>
+                  <w:rFonts w:ascii="Cambria Math" w:hAnsi="Cambria Math"/>
+                </w:rPr>
+                <m:t>R</m:t>
+              </m:r>
+            </m:e>
+            <m:sub>
+              <m:r>
+                <w:rPr>
+                  <w:rFonts w:ascii="Cambria Math" w:hAnsi="Cambria Math"/>
+                </w:rPr>
+                <m:t>shunt</m:t>
+              </m:r>
+            </m:sub>
+          </m:sSub>
+          <m:r>
+            <m:rPr>
+              <m:sty m:val="p"/>
+            </m:rPr>
+            <w:rPr>
+              <w:rFonts w:ascii="Cambria Math" w:hAnsi="Cambria Math"/>
+            </w:rPr>
+            <m:t>*</m:t>
+          </m:r>
+          <m:f>
+            <m:fPr>
+              <m:ctrlPr>
+                <w:rPr>
+                  <w:rFonts w:ascii="Cambria Math" w:hAnsi="Cambria Math"/>
+                </w:rPr>
+              </m:ctrlPr>
+            </m:fPr>
+            <m:num>
+              <m:sSub>
+                <m:sSubPr>
+                  <m:ctrlPr>
+                    <w:rPr>
+                      <w:rFonts w:ascii="Cambria Math" w:hAnsi="Cambria Math"/>
+                    </w:rPr>
+                  </m:ctrlPr>
+                </m:sSubPr>
+                <m:e>
+                  <m:r>
+                    <w:rPr>
+                      <w:rFonts w:ascii="Cambria Math" w:hAnsi="Cambria Math"/>
+                    </w:rPr>
+                    <m:t>R</m:t>
+                  </m:r>
+                </m:e>
+                <m:sub>
+                  <m:r>
+                    <m:rPr>
+                      <m:sty m:val="p"/>
+                    </m:rPr>
+                    <w:rPr>
+                      <w:rFonts w:ascii="Cambria Math" w:hAnsi="Cambria Math"/>
+                    </w:rPr>
+                    <m:t>1</m:t>
+                  </m:r>
+                </m:sub>
+              </m:sSub>
+            </m:num>
+            <m:den>
+              <m:sSub>
+                <m:sSubPr>
+                  <m:ctrlPr>
+                    <w:rPr>
+                      <w:rFonts w:ascii="Cambria Math" w:hAnsi="Cambria Math"/>
+                    </w:rPr>
+                  </m:ctrlPr>
+                </m:sSubPr>
+                <m:e>
+                  <m:r>
+                    <w:rPr>
+                      <w:rFonts w:ascii="Cambria Math" w:hAnsi="Cambria Math"/>
+                    </w:rPr>
+                    <m:t>R</m:t>
+                  </m:r>
+                </m:e>
+                <m:sub>
+                  <m:r>
+                    <m:rPr>
+                      <m:sty m:val="p"/>
+                    </m:rPr>
+                    <w:rPr>
+                      <w:rFonts w:ascii="Cambria Math" w:hAnsi="Cambria Math"/>
+                    </w:rPr>
+                    <m:t>3</m:t>
+                  </m:r>
+                </m:sub>
+              </m:sSub>
+            </m:den>
+          </m:f>
+        </m:oMath>
+      </m:oMathPara>
+    </w:p>
+    <w:p/>
+    <w:p/>
+    <w:p/>
+    <w:p/>
+    <w:p>
+      <w:r>
+        <w:t>Toute nos résistances ont une variation de ±1%. Nous avons donc entré les formules suivantes dans l’analyse :</w:t>
+      </w:r>
+    </w:p>
+    <w:tbl>
+      <w:tblPr>
+        <w:tblStyle w:val="Grilledutableau"/>
+        <w:tblW w:w="0" w:type="auto"/>
+        <w:tblLook w:val="04A0" w:firstRow="1" w:lastRow="0" w:firstColumn="1" w:lastColumn="0" w:noHBand="0" w:noVBand="1"/>
+      </w:tblPr>
+      <w:tblGrid>
+        <w:gridCol w:w="2062"/>
+        <w:gridCol w:w="2081"/>
+        <w:gridCol w:w="2283"/>
+        <w:gridCol w:w="672"/>
+        <w:gridCol w:w="2638"/>
+      </w:tblGrid>
+      <w:tr>
+        <w:trPr>
+          <w:trHeight w:val="264"/>
+        </w:trPr>
+        <w:tc>
+          <w:tcPr>
+            <w:tcW w:w="2073" w:type="dxa"/>
+            <w:noWrap/>
+            <w:hideMark/>
+          </w:tcPr>
+          <w:p>
+            <w:pPr>
+              <w:jc w:val="center"/>
+            </w:pPr>
+            <w:proofErr w:type="spellStart"/>
+            <w:r>
+              <w:t>Rsense</w:t>
+            </w:r>
+            <w:proofErr w:type="spellEnd"/>
+          </w:p>
+        </w:tc>
+        <w:tc>
+          <w:tcPr>
+            <w:tcW w:w="2067" w:type="dxa"/>
+            <w:noWrap/>
+            <w:hideMark/>
+          </w:tcPr>
+          <w:p>
+            <w:pPr>
+              <w:jc w:val="center"/>
+            </w:pPr>
+            <w:r>
+              <w:t>R3</w:t>
+            </w:r>
+          </w:p>
+        </w:tc>
+        <w:tc>
+          <w:tcPr>
+            <w:tcW w:w="2268" w:type="dxa"/>
+            <w:noWrap/>
+            <w:hideMark/>
+          </w:tcPr>
+          <w:p>
+            <w:pPr>
+              <w:jc w:val="center"/>
+            </w:pPr>
+            <w:r>
+              <w:t>R1</w:t>
+            </w:r>
+          </w:p>
+        </w:tc>
+        <w:tc>
+          <w:tcPr>
+            <w:tcW w:w="675" w:type="dxa"/>
+            <w:noWrap/>
+            <w:hideMark/>
+          </w:tcPr>
+          <w:p>
+            <w:pPr>
+              <w:jc w:val="center"/>
+            </w:pPr>
+            <w:proofErr w:type="spellStart"/>
+            <w:r>
+              <w:t>Iload</w:t>
+            </w:r>
+            <w:proofErr w:type="spellEnd"/>
+          </w:p>
+        </w:tc>
+        <w:tc>
+          <w:tcPr>
+            <w:tcW w:w="2653" w:type="dxa"/>
+            <w:noWrap/>
+            <w:hideMark/>
+          </w:tcPr>
+          <w:p>
+            <w:pPr>
+              <w:jc w:val="center"/>
+            </w:pPr>
+            <w:proofErr w:type="spellStart"/>
+            <w:r>
+              <w:t>Vcurrent</w:t>
+            </w:r>
+            <w:proofErr w:type="spellEnd"/>
+          </w:p>
+        </w:tc>
+      </w:tr>
+      <w:tr>
+        <w:trPr>
+          <w:trHeight w:val="657"/>
+        </w:trPr>
+        <w:tc>
+          <w:tcPr>
+            <w:tcW w:w="2073" w:type="dxa"/>
+            <w:noWrap/>
+            <w:hideMark/>
+          </w:tcPr>
+          <w:p>
+            <w:pPr>
+              <w:jc w:val="center"/>
+              <w:rPr>
+                <w:sz w:val="20"/>
+              </w:rPr>
+            </w:pPr>
+            <w:r>
+              <w:rPr>
+                <w:sz w:val="20"/>
+              </w:rPr>
+              <w:t>=0.1*(1+0.02*(</w:t>
+            </w:r>
+            <w:proofErr w:type="gramStart"/>
+            <w:r>
+              <w:rPr>
+                <w:sz w:val="20"/>
+              </w:rPr>
+              <w:t>ALEA(</w:t>
+            </w:r>
+            <w:proofErr w:type="gramEnd"/>
+            <w:r>
+              <w:rPr>
+                <w:sz w:val="20"/>
+              </w:rPr>
+              <w:t>)-0.5))</w:t>
+            </w:r>
+          </w:p>
+        </w:tc>
+        <w:tc>
+          <w:tcPr>
+            <w:tcW w:w="2067" w:type="dxa"/>
+            <w:noWrap/>
+            <w:hideMark/>
+          </w:tcPr>
+          <w:p>
+            <w:pPr>
+              <w:jc w:val="center"/>
+              <w:rPr>
+                <w:sz w:val="20"/>
+              </w:rPr>
+            </w:pPr>
+            <w:r>
+              <w:rPr>
+                <w:sz w:val="20"/>
+              </w:rPr>
+              <w:t>=100*(1+0.02*(</w:t>
+            </w:r>
+            <w:proofErr w:type="gramStart"/>
+            <w:r>
+              <w:rPr>
+                <w:sz w:val="20"/>
+              </w:rPr>
+              <w:t>ALEA(</w:t>
+            </w:r>
+            <w:proofErr w:type="gramEnd"/>
+            <w:r>
+              <w:rPr>
+                <w:sz w:val="20"/>
+              </w:rPr>
+              <w:t>)-0.5))</w:t>
+            </w:r>
+          </w:p>
+        </w:tc>
+        <w:tc>
+          <w:tcPr>
+            <w:tcW w:w="2268" w:type="dxa"/>
+            <w:noWrap/>
+            <w:hideMark/>
+          </w:tcPr>
+          <w:p>
+            <w:pPr>
+              <w:jc w:val="center"/>
+              <w:rPr>
+                <w:sz w:val="20"/>
+              </w:rPr>
+            </w:pPr>
+            <w:r>
+              <w:rPr>
+                <w:sz w:val="20"/>
+              </w:rPr>
+              <w:t>=20000*(1+0.02*(</w:t>
+            </w:r>
+            <w:proofErr w:type="gramStart"/>
+            <w:r>
+              <w:rPr>
+                <w:sz w:val="20"/>
+              </w:rPr>
+              <w:t>ALEA(</w:t>
+            </w:r>
+            <w:proofErr w:type="gramEnd"/>
+            <w:r>
+              <w:rPr>
+                <w:sz w:val="20"/>
+              </w:rPr>
+              <w:t>)-0.5))</w:t>
+            </w:r>
+          </w:p>
+        </w:tc>
+        <w:tc>
+          <w:tcPr>
+            <w:tcW w:w="675" w:type="dxa"/>
+            <w:noWrap/>
+            <w:hideMark/>
+          </w:tcPr>
+          <w:p>
+            <w:pPr>
+              <w:jc w:val="center"/>
+              <w:rPr>
+                <w:sz w:val="20"/>
+              </w:rPr>
+            </w:pPr>
+            <w:r>
+              <w:rPr>
+                <w:sz w:val="20"/>
+              </w:rPr>
+              <w:t>0.2</w:t>
+            </w:r>
+          </w:p>
+        </w:tc>
+        <w:tc>
+          <w:tcPr>
+            <w:tcW w:w="2653" w:type="dxa"/>
+            <w:noWrap/>
+            <w:hideMark/>
+          </w:tcPr>
+          <w:p>
+            <w:pPr>
+              <w:jc w:val="center"/>
+              <w:rPr>
+                <w:sz w:val="20"/>
+              </w:rPr>
+            </w:pPr>
+            <w:r>
+              <w:rPr>
+                <w:sz w:val="20"/>
+              </w:rPr>
+              <w:t>=</w:t>
+            </w:r>
+            <w:r>
+              <w:t xml:space="preserve"> </w:t>
+            </w:r>
+            <w:proofErr w:type="spellStart"/>
+            <w:r>
+              <w:t>Rsense</w:t>
+            </w:r>
+            <w:proofErr w:type="spellEnd"/>
+            <w:r>
+              <w:rPr>
+                <w:sz w:val="20"/>
+              </w:rPr>
+              <w:t xml:space="preserve"> </w:t>
+            </w:r>
+            <w:r>
+              <w:rPr>
+                <w:sz w:val="20"/>
+              </w:rPr>
+              <w:t>*</w:t>
+            </w:r>
+            <w:r>
+              <w:t xml:space="preserve"> </w:t>
+            </w:r>
+            <w:proofErr w:type="spellStart"/>
+            <w:r>
+              <w:t>Iload</w:t>
+            </w:r>
+            <w:proofErr w:type="spellEnd"/>
+            <w:r>
+              <w:rPr>
+                <w:sz w:val="20"/>
+              </w:rPr>
+              <w:t xml:space="preserve"> *</w:t>
+            </w:r>
+            <w:r>
+              <w:t xml:space="preserve"> </w:t>
+            </w:r>
+            <w:r>
+              <w:t>R1</w:t>
+            </w:r>
+            <w:r>
+              <w:rPr>
+                <w:sz w:val="20"/>
+              </w:rPr>
+              <w:t>/</w:t>
+            </w:r>
+            <w:r>
+              <w:t xml:space="preserve"> </w:t>
+            </w:r>
+            <w:r>
+              <w:t>R3</w:t>
+            </w:r>
+          </w:p>
+        </w:tc>
+      </w:tr>
+    </w:tbl>
+    <w:p/>
+    <w:p>
+      <w:r>
+        <w:t xml:space="preserve">La valeur de sortie de l’analyse est </w:t>
+      </w:r>
+      <w:proofErr w:type="spellStart"/>
+      <w:r>
+        <w:t>Vcurrent</w:t>
+      </w:r>
+      <w:proofErr w:type="spellEnd"/>
+      <w:r>
+        <w:t xml:space="preserve">, soit la tension représentant le courant mesuré amplifié avec un gain de 20. Nous avons mis comme paramètre d’entrée </w:t>
+      </w:r>
+      <w:proofErr w:type="spellStart"/>
+      <w:r>
+        <w:t>Iload</w:t>
+      </w:r>
+      <w:proofErr w:type="spellEnd"/>
+      <w:r>
+        <w:t xml:space="preserve"> à 200mA. Avec ce courant, l’amplificateur devrait produire une tension de 4V.</w:t>
+      </w:r>
+    </w:p>
+    <w:p>
+      <w:r>
+        <w:t>En faisant 10'000 répétitions, l’analyse fourni les résultats suivants :</w:t>
+      </w:r>
+    </w:p>
+    <w:tbl>
+      <w:tblPr>
+        <w:tblStyle w:val="Grilledutableau"/>
+        <w:tblW w:w="0" w:type="auto"/>
+        <w:tblLook w:val="04A0" w:firstRow="1" w:lastRow="0" w:firstColumn="1" w:lastColumn="0" w:noHBand="0" w:noVBand="1"/>
+      </w:tblPr>
+      <w:tblGrid>
+        <w:gridCol w:w="2000"/>
+        <w:gridCol w:w="1520"/>
+        <w:gridCol w:w="1520"/>
+        <w:gridCol w:w="1520"/>
+        <w:gridCol w:w="1520"/>
+        <w:gridCol w:w="1520"/>
+      </w:tblGrid>
+      <w:tr>
+        <w:trPr>
+          <w:trHeight w:val="264"/>
+        </w:trPr>
+        <w:tc>
+          <w:tcPr>
+            <w:tcW w:w="2000" w:type="dxa"/>
+            <w:noWrap/>
+            <w:hideMark/>
+          </w:tcPr>
+          <w:p/>
+        </w:tc>
+        <w:tc>
+          <w:tcPr>
+            <w:tcW w:w="1520" w:type="dxa"/>
+            <w:noWrap/>
+            <w:hideMark/>
+          </w:tcPr>
+          <w:p>
+            <w:proofErr w:type="spellStart"/>
+            <w:r>
+              <w:t>Rsense</w:t>
+            </w:r>
+            <w:proofErr w:type="spellEnd"/>
+          </w:p>
+        </w:tc>
+        <w:tc>
+          <w:tcPr>
+            <w:tcW w:w="1520" w:type="dxa"/>
+            <w:noWrap/>
+            <w:hideMark/>
+          </w:tcPr>
+          <w:p>
+            <w:r>
+              <w:t>R3</w:t>
+            </w:r>
+          </w:p>
+        </w:tc>
+        <w:tc>
+          <w:tcPr>
+            <w:tcW w:w="1520" w:type="dxa"/>
+            <w:noWrap/>
+            <w:hideMark/>
+          </w:tcPr>
+          <w:p>
+            <w:r>
+              <w:t>R1</w:t>
+            </w:r>
+          </w:p>
+        </w:tc>
+        <w:tc>
+          <w:tcPr>
+            <w:tcW w:w="1520" w:type="dxa"/>
+            <w:noWrap/>
+            <w:hideMark/>
+          </w:tcPr>
+          <w:p>
+            <w:proofErr w:type="spellStart"/>
+            <w:r>
+              <w:t>Iload</w:t>
+            </w:r>
+            <w:proofErr w:type="spellEnd"/>
+          </w:p>
+        </w:tc>
+        <w:tc>
+          <w:tcPr>
+            <w:tcW w:w="1520" w:type="dxa"/>
+            <w:noWrap/>
+            <w:hideMark/>
+          </w:tcPr>
+          <w:p>
+            <w:proofErr w:type="spellStart"/>
+            <w:r>
+              <w:t>Vcurrent</w:t>
+            </w:r>
+            <w:proofErr w:type="spellEnd"/>
+          </w:p>
+        </w:tc>
+      </w:tr>
+      <w:tr>
+        <w:trPr>
+          <w:trHeight w:val="264"/>
+        </w:trPr>
+        <w:tc>
+          <w:tcPr>
+            <w:tcW w:w="2000" w:type="dxa"/>
+            <w:noWrap/>
+            <w:hideMark/>
+          </w:tcPr>
+          <w:p>
+            <w:pPr>
+              <w:rPr>
+                <w:b/>
+                <w:bCs/>
+              </w:rPr>
+            </w:pPr>
+            <w:r>
+              <w:rPr>
+                <w:b/>
+                <w:bCs/>
+              </w:rPr>
+              <w:t>10000</w:t>
+            </w:r>
+          </w:p>
+        </w:tc>
+        <w:tc>
+          <w:tcPr>
+            <w:tcW w:w="1520" w:type="dxa"/>
+            <w:noWrap/>
+            <w:hideMark/>
+          </w:tcPr>
+          <w:p>
+            <w:r>
+              <w:t>0.100287259</w:t>
+            </w:r>
+          </w:p>
+        </w:tc>
+        <w:tc>
+          <w:tcPr>
+            <w:tcW w:w="1520" w:type="dxa"/>
+            <w:noWrap/>
+            <w:hideMark/>
+          </w:tcPr>
+          <w:p>
+            <w:r>
+              <w:t>99.53533642</w:t>
+            </w:r>
+          </w:p>
+        </w:tc>
+        <w:tc>
+          <w:tcPr>
+            <w:tcW w:w="1520" w:type="dxa"/>
+            <w:noWrap/>
+            <w:hideMark/>
+          </w:tcPr>
+          <w:p>
+            <w:r>
+              <w:t>19966.74546</w:t>
+            </w:r>
+          </w:p>
+        </w:tc>
+        <w:tc>
+          <w:tcPr>
+            <w:tcW w:w="1520" w:type="dxa"/>
+            <w:noWrap/>
+            <w:hideMark/>
+          </w:tcPr>
+          <w:p>
+            <w:r>
+              <w:t>0.2</w:t>
+            </w:r>
+          </w:p>
+        </w:tc>
+        <w:tc>
+          <w:tcPr>
+            <w:tcW w:w="1520" w:type="dxa"/>
+            <w:noWrap/>
+            <w:hideMark/>
+          </w:tcPr>
+          <w:p>
+            <w:r>
+              <w:t>4.023516148</w:t>
+            </w:r>
+          </w:p>
+        </w:tc>
+      </w:tr>
+      <w:tr>
+        <w:trPr>
+          <w:trHeight w:val="264"/>
+        </w:trPr>
+        <w:tc>
+          <w:tcPr>
+            <w:tcW w:w="2000" w:type="dxa"/>
+            <w:noWrap/>
+            <w:hideMark/>
+          </w:tcPr>
+          <w:p>
+            <w:proofErr w:type="spellStart"/>
+            <w:r>
+              <w:t>Mean</w:t>
+            </w:r>
+            <w:proofErr w:type="spellEnd"/>
+          </w:p>
+        </w:tc>
+        <w:tc>
+          <w:tcPr>
+            <w:tcW w:w="1520" w:type="dxa"/>
+            <w:noWrap/>
+            <w:hideMark/>
+          </w:tcPr>
+          <w:p>
+            <w:r>
+              <w:t>0.100001467</w:t>
+            </w:r>
+          </w:p>
+        </w:tc>
+        <w:tc>
+          <w:tcPr>
+            <w:tcW w:w="1520" w:type="dxa"/>
+            <w:noWrap/>
+            <w:hideMark/>
+          </w:tcPr>
+          <w:p>
+            <w:r>
+              <w:t>100.001792</w:t>
+            </w:r>
+          </w:p>
+        </w:tc>
+        <w:tc>
+          <w:tcPr>
+            <w:tcW w:w="1520" w:type="dxa"/>
+            <w:noWrap/>
+            <w:hideMark/>
+          </w:tcPr>
+          <w:p>
+            <w:r>
+              <w:t>20000.26507</w:t>
+            </w:r>
+          </w:p>
+        </w:tc>
+        <w:tc>
+          <w:tcPr>
+            <w:tcW w:w="1520" w:type="dxa"/>
+            <w:noWrap/>
+            <w:hideMark/>
+          </w:tcPr>
+          <w:p>
+            <w:r>
+              <w:t>0.2</w:t>
+            </w:r>
+          </w:p>
+        </w:tc>
+        <w:tc>
+          <w:tcPr>
+            <w:tcW w:w="1520" w:type="dxa"/>
+            <w:noWrap/>
+            <w:hideMark/>
+          </w:tcPr>
+          <w:p>
+            <w:r>
+              <w:t>4.000175488</w:t>
+            </w:r>
+          </w:p>
+        </w:tc>
+      </w:tr>
+      <w:tr>
+        <w:trPr>
+          <w:trHeight w:val="264"/>
+        </w:trPr>
+        <w:tc>
+          <w:tcPr>
+            <w:tcW w:w="2000" w:type="dxa"/>
+            <w:noWrap/>
+            <w:hideMark/>
+          </w:tcPr>
+          <w:p>
+            <w:r>
+              <w:t xml:space="preserve">Standard </w:t>
+            </w:r>
+            <w:proofErr w:type="spellStart"/>
+            <w:r>
+              <w:t>error</w:t>
+            </w:r>
+            <w:proofErr w:type="spellEnd"/>
+          </w:p>
+        </w:tc>
+        <w:tc>
+          <w:tcPr>
+            <w:tcW w:w="1520" w:type="dxa"/>
+            <w:noWrap/>
+            <w:hideMark/>
+          </w:tcPr>
+          <w:p>
+            <w:r>
+              <w:t>5.82704E-06</w:t>
+            </w:r>
+          </w:p>
+        </w:tc>
+        <w:tc>
+          <w:tcPr>
+            <w:tcW w:w="1520" w:type="dxa"/>
+            <w:noWrap/>
+            <w:hideMark/>
+          </w:tcPr>
+          <w:p>
+            <w:r>
+              <w:t>0.005816951</w:t>
+            </w:r>
+          </w:p>
+        </w:tc>
+        <w:tc>
+          <w:tcPr>
+            <w:tcW w:w="1520" w:type="dxa"/>
+            <w:noWrap/>
+            <w:hideMark/>
+          </w:tcPr>
+          <w:p>
+            <w:r>
+              <w:t>1.154807463</w:t>
+            </w:r>
+          </w:p>
+        </w:tc>
+        <w:tc>
+          <w:tcPr>
+            <w:tcW w:w="1520" w:type="dxa"/>
+            <w:noWrap/>
+            <w:hideMark/>
+          </w:tcPr>
+          <w:p>
+            <w:r>
+              <w:t>3.17524E-16</w:t>
+            </w:r>
+          </w:p>
+        </w:tc>
+        <w:tc>
+          <w:tcPr>
+            <w:tcW w:w="1520" w:type="dxa"/>
+            <w:noWrap/>
+            <w:hideMark/>
+          </w:tcPr>
+          <w:p>
+            <w:r>
+              <w:t>0.000402379</w:t>
+            </w:r>
+          </w:p>
+        </w:tc>
+      </w:tr>
+      <w:tr>
+        <w:trPr>
+          <w:trHeight w:val="264"/>
+        </w:trPr>
+        <w:tc>
+          <w:tcPr>
+            <w:tcW w:w="2000" w:type="dxa"/>
+            <w:noWrap/>
+            <w:hideMark/>
+          </w:tcPr>
+          <w:p>
+            <w:proofErr w:type="spellStart"/>
+            <w:r>
+              <w:t>Median</w:t>
+            </w:r>
+            <w:proofErr w:type="spellEnd"/>
+          </w:p>
+        </w:tc>
+        <w:tc>
+          <w:tcPr>
+            <w:tcW w:w="1520" w:type="dxa"/>
+            <w:noWrap/>
+            <w:hideMark/>
+          </w:tcPr>
+          <w:p>
+            <w:r>
+              <w:t>0.100006133</w:t>
+            </w:r>
+          </w:p>
+        </w:tc>
+        <w:tc>
+          <w:tcPr>
+            <w:tcW w:w="1520" w:type="dxa"/>
+            <w:noWrap/>
+            <w:hideMark/>
+          </w:tcPr>
+          <w:p>
+            <w:r>
+              <w:t>100.0046554</w:t>
+            </w:r>
+          </w:p>
+        </w:tc>
+        <w:tc>
+          <w:tcPr>
+            <w:tcW w:w="1520" w:type="dxa"/>
+            <w:noWrap/>
+            <w:hideMark/>
+          </w:tcPr>
+          <w:p>
+            <w:r>
+              <w:t>19999.47035</w:t>
+            </w:r>
+          </w:p>
+        </w:tc>
+        <w:tc>
+          <w:tcPr>
+            <w:tcW w:w="1520" w:type="dxa"/>
+            <w:noWrap/>
+            <w:hideMark/>
+          </w:tcPr>
+          <w:p>
+            <w:r>
+              <w:t>0.2</w:t>
+            </w:r>
+          </w:p>
+        </w:tc>
+        <w:tc>
+          <w:tcPr>
+            <w:tcW w:w="1520" w:type="dxa"/>
+            <w:noWrap/>
+            <w:hideMark/>
+          </w:tcPr>
+          <w:p>
+            <w:r>
+              <w:t>4.000400396</w:t>
+            </w:r>
+          </w:p>
+        </w:tc>
+      </w:tr>
+      <w:tr>
+        <w:trPr>
+          <w:trHeight w:val="264"/>
+        </w:trPr>
+        <w:tc>
+          <w:tcPr>
+            <w:tcW w:w="2000" w:type="dxa"/>
+            <w:noWrap/>
+            <w:hideMark/>
+          </w:tcPr>
+          <w:p>
+            <w:r>
+              <w:t xml:space="preserve">Standard </w:t>
+            </w:r>
+            <w:proofErr w:type="spellStart"/>
+            <w:r>
+              <w:t>deviation</w:t>
+            </w:r>
+            <w:proofErr w:type="spellEnd"/>
+          </w:p>
+        </w:tc>
+        <w:tc>
+          <w:tcPr>
+            <w:tcW w:w="1520" w:type="dxa"/>
+            <w:noWrap/>
+            <w:hideMark/>
+          </w:tcPr>
+          <w:p>
+            <w:r>
+              <w:t>0.000582704</w:t>
+            </w:r>
+          </w:p>
+        </w:tc>
+        <w:tc>
+          <w:tcPr>
+            <w:tcW w:w="1520" w:type="dxa"/>
+            <w:noWrap/>
+            <w:hideMark/>
+          </w:tcPr>
+          <w:p>
+            <w:r>
+              <w:t>0.581695084</w:t>
+            </w:r>
+          </w:p>
+        </w:tc>
+        <w:tc>
+          <w:tcPr>
+            <w:tcW w:w="1520" w:type="dxa"/>
+            <w:noWrap/>
+            <w:hideMark/>
+          </w:tcPr>
+          <w:p>
+            <w:r>
+              <w:t>115.4807463</w:t>
+            </w:r>
+          </w:p>
+        </w:tc>
+        <w:tc>
+          <w:tcPr>
+            <w:tcW w:w="1520" w:type="dxa"/>
+            <w:noWrap/>
+            <w:hideMark/>
+          </w:tcPr>
+          <w:p>
+            <w:r>
+              <w:t>3.17524E-14</w:t>
+            </w:r>
+          </w:p>
+        </w:tc>
+        <w:tc>
+          <w:tcPr>
+            <w:tcW w:w="1520" w:type="dxa"/>
+            <w:noWrap/>
+            <w:hideMark/>
+          </w:tcPr>
+          <w:p>
+            <w:r>
+              <w:t>0.040237852</w:t>
+            </w:r>
+          </w:p>
+        </w:tc>
+      </w:tr>
+      <w:tr>
+        <w:trPr>
+          <w:trHeight w:val="264"/>
+        </w:trPr>
+        <w:tc>
+          <w:tcPr>
+            <w:tcW w:w="2000" w:type="dxa"/>
+            <w:noWrap/>
+            <w:hideMark/>
+          </w:tcPr>
+          <w:p>
+            <w:r>
+              <w:t>Variance</w:t>
+            </w:r>
+          </w:p>
+        </w:tc>
+        <w:tc>
+          <w:tcPr>
+            <w:tcW w:w="1520" w:type="dxa"/>
+            <w:noWrap/>
+            <w:hideMark/>
+          </w:tcPr>
+          <w:p>
+            <w:r>
+              <w:t>3.39544E-07</w:t>
+            </w:r>
+          </w:p>
+        </w:tc>
+        <w:tc>
+          <w:tcPr>
+            <w:tcW w:w="1520" w:type="dxa"/>
+            <w:noWrap/>
+            <w:hideMark/>
+          </w:tcPr>
+          <w:p>
+            <w:r>
+              <w:t>0.338369171</w:t>
+            </w:r>
+          </w:p>
+        </w:tc>
+        <w:tc>
+          <w:tcPr>
+            <w:tcW w:w="1520" w:type="dxa"/>
+            <w:noWrap/>
+            <w:hideMark/>
+          </w:tcPr>
+          <w:p>
+            <w:r>
+              <w:t>13335.80275</w:t>
+            </w:r>
+          </w:p>
+        </w:tc>
+        <w:tc>
+          <w:tcPr>
+            <w:tcW w:w="1520" w:type="dxa"/>
+            <w:noWrap/>
+            <w:hideMark/>
+          </w:tcPr>
+          <w:p>
+            <w:r>
+              <w:t>1.00821E-27</w:t>
+            </w:r>
+          </w:p>
+        </w:tc>
+        <w:tc>
+          <w:tcPr>
+            <w:tcW w:w="1520" w:type="dxa"/>
+            <w:noWrap/>
+            <w:hideMark/>
+          </w:tcPr>
+          <w:p>
+            <w:r>
+              <w:t>0.001619085</w:t>
+            </w:r>
+          </w:p>
+        </w:tc>
+      </w:tr>
+      <w:tr>
+        <w:trPr>
+          <w:trHeight w:val="264"/>
+        </w:trPr>
+        <w:tc>
+          <w:tcPr>
+            <w:tcW w:w="2000" w:type="dxa"/>
+            <w:noWrap/>
+            <w:hideMark/>
+          </w:tcPr>
+          <w:p>
+            <w:proofErr w:type="spellStart"/>
+            <w:r>
+              <w:t>Skewness</w:t>
+            </w:r>
+            <w:proofErr w:type="spellEnd"/>
+          </w:p>
+        </w:tc>
+        <w:tc>
+          <w:tcPr>
+            <w:tcW w:w="1520" w:type="dxa"/>
+            <w:noWrap/>
+            <w:hideMark/>
+          </w:tcPr>
+          <w:p>
+            <w:r>
+              <w:t>-0.004851911</w:t>
+            </w:r>
+          </w:p>
+        </w:tc>
+        <w:tc>
+          <w:tcPr>
+            <w:tcW w:w="1520" w:type="dxa"/>
+            <w:noWrap/>
+            <w:hideMark/>
+          </w:tcPr>
+          <w:p>
+            <w:r>
+              <w:t>-0.002379161</w:t>
+            </w:r>
+          </w:p>
+        </w:tc>
+        <w:tc>
+          <w:tcPr>
+            <w:tcW w:w="1520" w:type="dxa"/>
+            <w:noWrap/>
+            <w:hideMark/>
+          </w:tcPr>
+          <w:p>
+            <w:r>
+              <w:t>-0.005482447</w:t>
+            </w:r>
+          </w:p>
+        </w:tc>
+        <w:tc>
+          <w:tcPr>
+            <w:tcW w:w="1520" w:type="dxa"/>
+            <w:noWrap/>
+            <w:hideMark/>
+          </w:tcPr>
+          <w:p>
+            <w:r>
+              <w:t>-1</w:t>
+            </w:r>
+          </w:p>
+        </w:tc>
+        <w:tc>
+          <w:tcPr>
+            <w:tcW w:w="1520" w:type="dxa"/>
+            <w:noWrap/>
+            <w:hideMark/>
+          </w:tcPr>
+          <w:p>
+            <w:r>
+              <w:t>0.001078677</w:t>
+            </w:r>
+          </w:p>
+        </w:tc>
+      </w:tr>
+      <w:tr>
+        <w:trPr>
+          <w:trHeight w:val="264"/>
+        </w:trPr>
+        <w:tc>
+          <w:tcPr>
+            <w:tcW w:w="2000" w:type="dxa"/>
+            <w:noWrap/>
+            <w:hideMark/>
+          </w:tcPr>
+          <w:p>
+            <w:proofErr w:type="spellStart"/>
+            <w:r>
+              <w:t>Kurtosis</w:t>
+            </w:r>
+            <w:proofErr w:type="spellEnd"/>
+          </w:p>
+        </w:tc>
+        <w:tc>
+          <w:tcPr>
+            <w:tcW w:w="1520" w:type="dxa"/>
+            <w:noWrap/>
+            <w:hideMark/>
+          </w:tcPr>
+          <w:p>
+            <w:r>
+              <w:t>1.775340068</w:t>
+            </w:r>
+          </w:p>
+        </w:tc>
+        <w:tc>
+          <w:tcPr>
+            <w:tcW w:w="1520" w:type="dxa"/>
+            <w:noWrap/>
+            <w:hideMark/>
+          </w:tcPr>
+          <w:p>
+            <w:r>
+              <w:t>1.782954626</w:t>
+            </w:r>
+          </w:p>
+        </w:tc>
+        <w:tc>
+          <w:tcPr>
+            <w:tcW w:w="1520" w:type="dxa"/>
+            <w:noWrap/>
+            <w:hideMark/>
+          </w:tcPr>
+          <w:p>
+            <w:r>
+              <w:t>1.799654297</w:t>
+            </w:r>
+          </w:p>
+        </w:tc>
+        <w:tc>
+          <w:tcPr>
+            <w:tcW w:w="1520" w:type="dxa"/>
+            <w:noWrap/>
+            <w:hideMark/>
+          </w:tcPr>
+          <w:p>
+            <w:r>
+              <w:t>1</w:t>
+            </w:r>
+          </w:p>
+        </w:tc>
+        <w:tc>
+          <w:tcPr>
+            <w:tcW w:w="1520" w:type="dxa"/>
+            <w:noWrap/>
+            <w:hideMark/>
+          </w:tcPr>
+          <w:p>
+            <w:r>
+              <w:t>2.609424224</w:t>
+            </w:r>
+          </w:p>
+        </w:tc>
+      </w:tr>
+    </w:tbl>
+    <w:p/>
+    <w:p>
+      <w:r>
+        <w:t xml:space="preserve">On peut constater que sur les 10'000 répétitions, on obtient une tension de sortie très proche des 4V espérés. </w:t>
+      </w:r>
+      <w:r>
+        <w:t>La figure ci-dessous présente ces mêmes résultats de manière graphique.</w:t>
+      </w:r>
+    </w:p>
+    <w:p/>
+    <w:p/>
+    <w:p/>
+    <w:p/>
+    <w:p>
+      <w:r>
+        <w:rPr>
+          <w:noProof/>
+          <w:lang w:eastAsia="fr-CH"/>
+        </w:rPr>
+        <w:lastRenderedPageBreak/>
+        <w:drawing>
+          <wp:anchor distT="0" distB="0" distL="114300" distR="114300" simplePos="0" relativeHeight="251676672" behindDoc="0" locked="0" layoutInCell="1" allowOverlap="1" wp14:anchorId="7513E6A4" wp14:editId="178410ED">
+            <wp:simplePos x="0" y="0"/>
+            <wp:positionH relativeFrom="margin">
+              <wp:align>left</wp:align>
+            </wp:positionH>
+            <wp:positionV relativeFrom="paragraph">
+              <wp:posOffset>4260850</wp:posOffset>
+            </wp:positionV>
+            <wp:extent cx="245110" cy="231775"/>
+            <wp:effectExtent l="0" t="0" r="2540" b="0"/>
+            <wp:wrapSquare wrapText="bothSides"/>
+            <wp:docPr id="8" name="Image 8" descr="C:\Users\Emilie\Documents\Git Hub\HiRel\Rapport\images\image_large.png"/>
+            <wp:cNvGraphicFramePr>
+              <a:graphicFrameLocks xmlns:a="http://schemas.openxmlformats.org/drawingml/2006/main" noChangeAspect="1"/>
+            </wp:cNvGraphicFramePr>
+            <a:graphic xmlns:a="http://schemas.openxmlformats.org/drawingml/2006/main">
+              <a:graphicData uri="http://schemas.openxmlformats.org/drawingml/2006/picture">
+                <pic:pic xmlns:pic="http://schemas.openxmlformats.org/drawingml/2006/picture">
+                  <pic:nvPicPr>
+                    <pic:cNvPr id="0" name="Picture 1" descr="C:\Users\Emilie\Documents\Git Hub\HiRel\Rapport\images\image_large.png"/>
+                    <pic:cNvPicPr>
+                      <a:picLocks noChangeAspect="1" noChangeArrowheads="1"/>
+                    </pic:cNvPicPr>
+                  </pic:nvPicPr>
+                  <pic:blipFill>
+                    <a:blip r:embed="rId16" cstate="print">
+                      <a:extLst>
+                        <a:ext uri="{28A0092B-C50C-407E-A947-70E740481C1C}">
+                          <a14:useLocalDpi xmlns:a14="http://schemas.microsoft.com/office/drawing/2010/main" val="0"/>
+                        </a:ext>
+                      </a:extLst>
+                    </a:blip>
+                    <a:srcRect/>
+                    <a:stretch>
+                      <a:fillRect/>
+                    </a:stretch>
+                  </pic:blipFill>
+                  <pic:spPr bwMode="auto">
+                    <a:xfrm>
+                      <a:off x="0" y="0"/>
+                      <a:ext cx="245110" cy="231775"/>
+                    </a:xfrm>
+                    <a:prstGeom prst="rect">
+                      <a:avLst/>
+                    </a:prstGeom>
+                    <a:noFill/>
+                    <a:ln>
+                      <a:noFill/>
+                    </a:ln>
+                  </pic:spPr>
+                </pic:pic>
+              </a:graphicData>
+            </a:graphic>
+            <wp14:sizeRelH relativeFrom="margin">
+              <wp14:pctWidth>0</wp14:pctWidth>
+            </wp14:sizeRelH>
+            <wp14:sizeRelV relativeFrom="margin">
+              <wp14:pctHeight>0</wp14:pctHeight>
+            </wp14:sizeRelV>
+          </wp:anchor>
+        </w:drawing>
+      </w:r>
+      <w:r>
+        <w:rPr>
+          <w:noProof/>
+          <w:lang w:eastAsia="fr-CH"/>
+        </w:rPr>
+        <w:drawing>
+          <wp:anchor distT="0" distB="0" distL="114300" distR="114300" simplePos="0" relativeHeight="251674624" behindDoc="0" locked="0" layoutInCell="1" allowOverlap="1" wp14:anchorId="6B2E88E5" wp14:editId="7346B33F">
+            <wp:simplePos x="0" y="0"/>
+            <wp:positionH relativeFrom="margin">
+              <wp:align>right</wp:align>
+            </wp:positionH>
+            <wp:positionV relativeFrom="paragraph">
+              <wp:posOffset>0</wp:posOffset>
+            </wp:positionV>
+            <wp:extent cx="6191884" cy="4040098"/>
+            <wp:effectExtent l="0" t="0" r="0" b="0"/>
+            <wp:wrapTopAndBottom/>
+            <wp:docPr id="7" name="Image 7"/>
+            <wp:cNvGraphicFramePr>
+              <a:graphicFrameLocks xmlns:a="http://schemas.openxmlformats.org/drawingml/2006/main" noChangeAspect="1"/>
+            </wp:cNvGraphicFramePr>
+            <a:graphic xmlns:a="http://schemas.openxmlformats.org/drawingml/2006/main">
+              <a:graphicData uri="http://schemas.openxmlformats.org/drawingml/2006/picture">
+                <pic:pic xmlns:pic="http://schemas.openxmlformats.org/drawingml/2006/picture">
+                  <pic:nvPicPr>
+                    <pic:cNvPr id="0" name="Picture 2"/>
+                    <pic:cNvPicPr>
+                      <a:picLocks noChangeAspect="1" noChangeArrowheads="1"/>
+                    </pic:cNvPicPr>
+                  </pic:nvPicPr>
+                  <pic:blipFill>
+                    <a:blip r:embed="rId18" cstate="print">
+                      <a:extLst>
+                        <a:ext uri="{28A0092B-C50C-407E-A947-70E740481C1C}">
+                          <a14:useLocalDpi xmlns:a14="http://schemas.microsoft.com/office/drawing/2010/main" val="0"/>
+                        </a:ext>
+                      </a:extLst>
+                    </a:blip>
+                    <a:srcRect/>
+                    <a:stretch>
+                      <a:fillRect/>
+                    </a:stretch>
+                  </pic:blipFill>
+                  <pic:spPr bwMode="auto">
+                    <a:xfrm>
+                      <a:off x="0" y="0"/>
+                      <a:ext cx="6191884" cy="4040098"/>
+                    </a:xfrm>
+                    <a:prstGeom prst="rect">
+                      <a:avLst/>
+                    </a:prstGeom>
+                    <a:noFill/>
+                  </pic:spPr>
+                </pic:pic>
+              </a:graphicData>
+            </a:graphic>
+          </wp:anchor>
+        </w:drawing>
+      </w:r>
+    </w:p>
+    <w:p>
+      <w:r>
+        <w:t xml:space="preserve">Le résultat de l’analyse Monte Carlo valide le choix des résistances pour le gain de l’amplificateur. Leur imprécision cause une variation maximale de seulement ±115 mV sur la tension de sortie. </w:t>
+      </w:r>
+      <w:r>
+        <w:t xml:space="preserve">Cela représente une imprécision de ±5mA sur le courant mesuré. </w:t>
+      </w:r>
+      <w:r>
+        <w:t xml:space="preserve">Si l’on ramène cela par rapport aux 200mA appliqués à la simulation, on peut donc déduire que notre mesure aura une précision d’environ ±3% ce qui </w:t>
+      </w:r>
+      <w:r>
+        <w:t>nous convient</w:t>
+      </w:r>
+      <w:r>
+        <w:t>.</w:t>
+      </w:r>
+    </w:p>
+    <w:p>
+      <w:bookmarkStart w:id="15" w:name="_GoBack"/>
+      <w:bookmarkEnd w:id="15"/>
+    </w:p>
     <w:sectPr>
-      <w:headerReference w:type="default" r:id="rId17"/>
-      <w:footerReference w:type="default" r:id="rId18"/>
+      <w:headerReference w:type="default" r:id="rId19"/>
+      <w:footerReference w:type="default" r:id="rId20"/>
       <w:pgSz w:w="11906" w:h="16838"/>
       <w:pgMar w:top="1440" w:right="1080" w:bottom="1440" w:left="1080" w:header="708" w:footer="708" w:gutter="0"/>
       <w:cols w:space="708"/>
@@ -2241,9 +4759,6 @@
 <w:endnotes xmlns:wpc="http://schemas.microsoft.com/office/word/2010/wordprocessingCanvas" xmlns:cx="http://schemas.microsoft.com/office/drawing/2014/chartex" xmlns:cx1="http://schemas.microsoft.com/office/drawing/2015/9/8/chartex" xmlns:cx2="http://schemas.microsoft.com/office/drawing/2015/10/21/chartex" xmlns:mc="http://schemas.openxmlformats.org/markup-compatibility/2006" xmlns:o="urn:schemas-microsoft-com:office:office" xmlns:r="http://schemas.openxmlformats.org/officeDocument/2006/relationships" xmlns:m="http://schemas.openxmlformats.org/officeDocument/2006/math" xmlns:v="urn:schemas-microsoft-com:vml" xmlns:wp14="http://schemas.microsoft.com/office/word/2010/wordprocessingDrawing" xmlns:wp="http://schemas.openxmlformats.org/drawingml/2006/wordprocessingDrawing" xmlns:w10="urn:schemas-microsoft-com:office:word" xmlns:w="http://schemas.openxmlformats.org/wordprocessingml/2006/main" xmlns:w14="http://schemas.microsoft.com/office/word/2010/wordml" xmlns:w15="http://schemas.microsoft.com/office/word/2012/wordml" xmlns:w16se="http://schemas.microsoft.com/office/word/2015/wordml/symex" xmlns:wpg="http://schemas.microsoft.com/office/word/2010/wordprocessingGroup" xmlns:wpi="http://schemas.microsoft.com/office/word/2010/wordprocessingInk" xmlns:wne="http://schemas.microsoft.com/office/word/2006/wordml" xmlns:wps="http://schemas.microsoft.com/office/word/2010/wordprocessingShape" mc:Ignorable="w14 w15 w16se wp14">
   <w:endnote w:type="separator" w:id="-1">
     <w:p>
-      <w:pPr>
-        <w:spacing w:after="0" w:line="240" w:lineRule="auto"/>
-      </w:pPr>
       <w:r>
         <w:separator/>
       </w:r>
@@ -2252,9 +4767,6 @@
   </w:endnote>
   <w:endnote w:type="continuationSeparator" w:id="0">
     <w:p>
-      <w:pPr>
-        <w:spacing w:after="0" w:line="240" w:lineRule="auto"/>
-      </w:pPr>
       <w:r>
         <w:continuationSeparator/>
       </w:r>
@@ -2272,10 +4784,6 @@
       <w:pBdr>
         <w:top w:val="single" w:sz="4" w:space="1" w:color="auto"/>
       </w:pBdr>
-      <w:tabs>
-        <w:tab w:val="clear" w:pos="9072"/>
-        <w:tab w:val="right" w:pos="9639"/>
-      </w:tabs>
     </w:pPr>
     <w:r>
       <w:rPr>
@@ -2303,40 +4811,22 @@
       <w:t xml:space="preserve">Page </w:t>
     </w:r>
     <w:r>
-      <w:rPr>
-        <w:b/>
-        <w:bCs/>
-      </w:rPr>
       <w:fldChar w:fldCharType="begin"/>
     </w:r>
     <w:r>
-      <w:rPr>
-        <w:b/>
-        <w:bCs/>
-      </w:rPr>
       <w:instrText>PAGE  \* Arabic  \* MERGEFORMAT</w:instrText>
     </w:r>
     <w:r>
-      <w:rPr>
-        <w:b/>
-        <w:bCs/>
-      </w:rPr>
       <w:fldChar w:fldCharType="separate"/>
     </w:r>
     <w:r>
       <w:rPr>
-        <w:b/>
-        <w:bCs/>
         <w:noProof/>
         <w:lang w:val="fr-FR"/>
       </w:rPr>
-      <w:t>7</w:t>
+      <w:t>10</w:t>
     </w:r>
     <w:r>
-      <w:rPr>
-        <w:b/>
-        <w:bCs/>
-      </w:rPr>
       <w:fldChar w:fldCharType="end"/>
     </w:r>
     <w:r>
@@ -2345,45 +4835,16 @@
       </w:rPr>
       <w:t xml:space="preserve"> sur </w:t>
     </w:r>
-    <w:r>
-      <w:rPr>
-        <w:b/>
-        <w:bCs/>
-      </w:rPr>
-      <w:fldChar w:fldCharType="begin"/>
-    </w:r>
-    <w:r>
-      <w:rPr>
-        <w:b/>
-        <w:bCs/>
-      </w:rPr>
-      <w:instrText>NUMPAGES  \* Arabic  \* MERGEFORMAT</w:instrText>
-    </w:r>
-    <w:r>
-      <w:rPr>
-        <w:b/>
-        <w:bCs/>
-      </w:rPr>
-      <w:fldChar w:fldCharType="separate"/>
-    </w:r>
-    <w:r>
-      <w:rPr>
-        <w:b/>
-        <w:bCs/>
-        <w:noProof/>
-        <w:lang w:val="fr-FR"/>
-      </w:rPr>
-      <w:t>7</w:t>
-    </w:r>
-    <w:r>
-      <w:rPr>
-        <w:b/>
-        <w:bCs/>
-      </w:rPr>
-      <w:fldChar w:fldCharType="end"/>
-    </w:r>
+    <w:fldSimple w:instr="NUMPAGES  \* Arabic  \* MERGEFORMAT">
+      <w:r>
+        <w:rPr>
+          <w:noProof/>
+          <w:lang w:val="fr-FR"/>
+        </w:rPr>
+        <w:t>10</w:t>
+      </w:r>
+    </w:fldSimple>
   </w:p>
-  <w:p/>
 </w:ftr>
 </file>
 
@@ -2391,9 +4852,6 @@
 <w:footnotes xmlns:wpc="http://schemas.microsoft.com/office/word/2010/wordprocessingCanvas" xmlns:cx="http://schemas.microsoft.com/office/drawing/2014/chartex" xmlns:cx1="http://schemas.microsoft.com/office/drawing/2015/9/8/chartex" xmlns:cx2="http://schemas.microsoft.com/office/drawing/2015/10/21/chartex" xmlns:mc="http://schemas.openxmlformats.org/markup-compatibility/2006" xmlns:o="urn:schemas-microsoft-com:office:office" xmlns:r="http://schemas.openxmlformats.org/officeDocument/2006/relationships" xmlns:m="http://schemas.openxmlformats.org/officeDocument/2006/math" xmlns:v="urn:schemas-microsoft-com:vml" xmlns:wp14="http://schemas.microsoft.com/office/word/2010/wordprocessingDrawing" xmlns:wp="http://schemas.openxmlformats.org/drawingml/2006/wordprocessingDrawing" xmlns:w10="urn:schemas-microsoft-com:office:word" xmlns:w="http://schemas.openxmlformats.org/wordprocessingml/2006/main" xmlns:w14="http://schemas.microsoft.com/office/word/2010/wordml" xmlns:w15="http://schemas.microsoft.com/office/word/2012/wordml" xmlns:w16se="http://schemas.microsoft.com/office/word/2015/wordml/symex" xmlns:wpg="http://schemas.microsoft.com/office/word/2010/wordprocessingGroup" xmlns:wpi="http://schemas.microsoft.com/office/word/2010/wordprocessingInk" xmlns:wne="http://schemas.microsoft.com/office/word/2006/wordml" xmlns:wps="http://schemas.microsoft.com/office/word/2010/wordprocessingShape" mc:Ignorable="w14 w15 w16se wp14">
   <w:footnote w:type="separator" w:id="-1">
     <w:p>
-      <w:pPr>
-        <w:spacing w:after="0" w:line="240" w:lineRule="auto"/>
-      </w:pPr>
       <w:r>
         <w:separator/>
       </w:r>
@@ -2402,9 +4860,6 @@
   </w:footnote>
   <w:footnote w:type="continuationSeparator" w:id="0">
     <w:p>
-      <w:pPr>
-        <w:spacing w:after="0" w:line="240" w:lineRule="auto"/>
-      </w:pPr>
       <w:r>
         <w:continuationSeparator/>
       </w:r>
@@ -2485,6 +4940,33 @@
             <w:rStyle w:val="Lienhypertexte"/>
           </w:rPr>
           <w:t>http://www.electronique-mag.com/IMG/gif/3-2.gif</w:t>
+        </w:r>
+      </w:hyperlink>
+      <w:r>
+        <w:t xml:space="preserve"> </w:t>
+      </w:r>
+    </w:p>
+  </w:footnote>
+  <w:footnote w:id="4">
+    <w:p>
+      <w:pPr>
+        <w:pStyle w:val="Notedebasdepage"/>
+      </w:pPr>
+      <w:r>
+        <w:rPr>
+          <w:rStyle w:val="Appelnotedebasdep"/>
+        </w:rPr>
+        <w:footnoteRef/>
+      </w:r>
+      <w:r>
+        <w:t xml:space="preserve"> Lien : </w:t>
+      </w:r>
+      <w:hyperlink r:id="rId4" w:history="1">
+        <w:r>
+          <w:rPr>
+            <w:rStyle w:val="Lienhypertexte"/>
+          </w:rPr>
+          <w:t>http://www.expertmultimedia.ch/ressources/graphisme-symboles-logos/symboles-1/symbole-vu/image_large</w:t>
         </w:r>
       </w:hyperlink>
       <w:r>
@@ -3585,6 +6067,10 @@
   <w:style w:type="paragraph" w:default="1" w:styleId="Normal">
     <w:name w:val="Normal"/>
     <w:qFormat/>
+    <w:rsid w:val="00F84D46"/>
+    <w:pPr>
+      <w:jc w:val="both"/>
+    </w:pPr>
   </w:style>
   <w:style w:type="paragraph" w:styleId="Titre1">
     <w:name w:val="heading 1"/>
@@ -3825,7 +6311,6 @@
   <w:style w:type="character" w:default="1" w:styleId="Policepardfaut">
     <w:name w:val="Default Paragraph Font"/>
     <w:uiPriority w:val="1"/>
-    <w:semiHidden/>
     <w:unhideWhenUsed/>
   </w:style>
   <w:style w:type="table" w:default="1" w:styleId="TableauNormal">
@@ -3878,7 +6363,6 @@
     <w:basedOn w:val="Normal"/>
     <w:link w:val="NotedebasdepageCar"/>
     <w:uiPriority w:val="99"/>
-    <w:semiHidden/>
     <w:unhideWhenUsed/>
     <w:rsid w:val="00B553D9"/>
     <w:pPr>
@@ -3894,7 +6378,6 @@
     <w:basedOn w:val="Policepardfaut"/>
     <w:link w:val="Notedebasdepage"/>
     <w:uiPriority w:val="99"/>
-    <w:semiHidden/>
     <w:rsid w:val="00B553D9"/>
     <w:rPr>
       <w:sz w:val="20"/>
@@ -4183,594 +6666,60 @@
       <w:color w:val="808080"/>
     </w:rPr>
   </w:style>
-</w:styles>
-</file>
-
-<file path=word/glossary/document.xml><?xml version="1.0" encoding="utf-8"?>
-<w:glossaryDocument xmlns:wpc="http://schemas.microsoft.com/office/word/2010/wordprocessingCanvas" xmlns:cx="http://schemas.microsoft.com/office/drawing/2014/chartex" xmlns:cx1="http://schemas.microsoft.com/office/drawing/2015/9/8/chartex" xmlns:cx2="http://schemas.microsoft.com/office/drawing/2015/10/21/chartex" xmlns:mc="http://schemas.openxmlformats.org/markup-compatibility/2006" xmlns:o="urn:schemas-microsoft-com:office:office" xmlns:r="http://schemas.openxmlformats.org/officeDocument/2006/relationships" xmlns:m="http://schemas.openxmlformats.org/officeDocument/2006/math" xmlns:v="urn:schemas-microsoft-com:vml" xmlns:wp14="http://schemas.microsoft.com/office/word/2010/wordprocessingDrawing" xmlns:wp="http://schemas.openxmlformats.org/drawingml/2006/wordprocessingDrawing" xmlns:w10="urn:schemas-microsoft-com:office:word" xmlns:w="http://schemas.openxmlformats.org/wordprocessingml/2006/main" xmlns:w14="http://schemas.microsoft.com/office/word/2010/wordml" xmlns:w15="http://schemas.microsoft.com/office/word/2012/wordml" xmlns:w16se="http://schemas.microsoft.com/office/word/2015/wordml/symex" xmlns:wpg="http://schemas.microsoft.com/office/word/2010/wordprocessingGroup" xmlns:wpi="http://schemas.microsoft.com/office/word/2010/wordprocessingInk" xmlns:wne="http://schemas.microsoft.com/office/word/2006/wordml" xmlns:wps="http://schemas.microsoft.com/office/word/2010/wordprocessingShape" mc:Ignorable="w14 w15 w16se wp14"/>
-</file>
-
-<file path=word/glossary/fontTable.xml><?xml version="1.0" encoding="utf-8"?>
-<w:fonts xmlns:mc="http://schemas.openxmlformats.org/markup-compatibility/2006" xmlns:r="http://schemas.openxmlformats.org/officeDocument/2006/relationships" xmlns:w="http://schemas.openxmlformats.org/wordprocessingml/2006/main" xmlns:w14="http://schemas.microsoft.com/office/word/2010/wordml" xmlns:w15="http://schemas.microsoft.com/office/word/2012/wordml" xmlns:w16se="http://schemas.microsoft.com/office/word/2015/wordml/symex" mc:Ignorable="w14 w15 w16se">
-  <w:font w:name="Symbol">
-    <w:panose1 w:val="05050102010706020507"/>
-    <w:charset w:val="02"/>
-    <w:family w:val="roman"/>
-    <w:pitch w:val="variable"/>
-    <w:sig w:usb0="00000000" w:usb1="10000000" w:usb2="00000000" w:usb3="00000000" w:csb0="80000000" w:csb1="00000000"/>
-  </w:font>
-  <w:font w:name="Times New Roman">
-    <w:panose1 w:val="02020603050405020304"/>
-    <w:charset w:val="00"/>
-    <w:family w:val="roman"/>
-    <w:pitch w:val="variable"/>
-    <w:sig w:usb0="E0002EFF" w:usb1="C0007843" w:usb2="00000009" w:usb3="00000000" w:csb0="000001FF" w:csb1="00000000"/>
-  </w:font>
-  <w:font w:name="Courier New">
-    <w:panose1 w:val="02070309020205020404"/>
-    <w:charset w:val="00"/>
-    <w:family w:val="modern"/>
-    <w:pitch w:val="fixed"/>
-    <w:sig w:usb0="E0002EFF" w:usb1="C0007843" w:usb2="00000009" w:usb3="00000000" w:csb0="000001FF" w:csb1="00000000"/>
-  </w:font>
-  <w:font w:name="Wingdings">
-    <w:panose1 w:val="05000000000000000000"/>
-    <w:charset w:val="02"/>
-    <w:family w:val="auto"/>
-    <w:pitch w:val="variable"/>
-    <w:sig w:usb0="00000000" w:usb1="10000000" w:usb2="00000000" w:usb3="00000000" w:csb0="80000000" w:csb1="00000000"/>
-  </w:font>
-  <w:font w:name="Calibri">
-    <w:panose1 w:val="020F0502020204030204"/>
-    <w:charset w:val="00"/>
-    <w:family w:val="swiss"/>
-    <w:pitch w:val="variable"/>
-    <w:sig w:usb0="E00002FF" w:usb1="4000ACFF" w:usb2="00000001" w:usb3="00000000" w:csb0="0000019F" w:csb1="00000000"/>
-  </w:font>
-  <w:font w:name="Calibri Light">
-    <w:panose1 w:val="020F0302020204030204"/>
-    <w:charset w:val="00"/>
-    <w:family w:val="swiss"/>
-    <w:pitch w:val="variable"/>
-    <w:sig w:usb0="A00002EF" w:usb1="4000207B" w:usb2="00000000" w:usb3="00000000" w:csb0="0000019F" w:csb1="00000000"/>
-  </w:font>
-  <w:font w:name="Segoe UI">
-    <w:panose1 w:val="020B0502040204020203"/>
-    <w:charset w:val="00"/>
-    <w:family w:val="swiss"/>
-    <w:pitch w:val="variable"/>
-    <w:sig w:usb0="E4002EFF" w:usb1="C000E47F" w:usb2="00000009" w:usb3="00000000" w:csb0="000001FF" w:csb1="00000000"/>
-  </w:font>
-  <w:font w:name="F20">
-    <w:panose1 w:val="00000000000000000000"/>
-    <w:charset w:val="00"/>
-    <w:family w:val="swiss"/>
-    <w:notTrueType/>
-    <w:pitch w:val="default"/>
-    <w:sig w:usb0="00000003" w:usb1="00000000" w:usb2="00000000" w:usb3="00000000" w:csb0="00000001" w:csb1="00000000"/>
-  </w:font>
-  <w:font w:name="F21">
-    <w:panose1 w:val="00000000000000000000"/>
-    <w:charset w:val="00"/>
-    <w:family w:val="swiss"/>
-    <w:notTrueType/>
-    <w:pitch w:val="default"/>
-    <w:sig w:usb0="00000003" w:usb1="00000000" w:usb2="00000000" w:usb3="00000000" w:csb0="00000001" w:csb1="00000000"/>
-  </w:font>
-  <w:font w:name="F19">
-    <w:panose1 w:val="00000000000000000000"/>
-    <w:charset w:val="00"/>
-    <w:family w:val="swiss"/>
-    <w:notTrueType/>
-    <w:pitch w:val="default"/>
-    <w:sig w:usb0="00000003" w:usb1="00000000" w:usb2="00000000" w:usb3="00000000" w:csb0="00000001" w:csb1="00000000"/>
-  </w:font>
-  <w:font w:name="F22">
-    <w:panose1 w:val="00000000000000000000"/>
-    <w:charset w:val="00"/>
-    <w:family w:val="swiss"/>
-    <w:notTrueType/>
-    <w:pitch w:val="default"/>
-    <w:sig w:usb0="00000003" w:usb1="00000000" w:usb2="00000000" w:usb3="00000000" w:csb0="00000001" w:csb1="00000000"/>
-  </w:font>
-  <w:font w:name="F28">
-    <w:panose1 w:val="00000000000000000000"/>
-    <w:charset w:val="00"/>
-    <w:family w:val="swiss"/>
-    <w:notTrueType/>
-    <w:pitch w:val="default"/>
-    <w:sig w:usb0="00000003" w:usb1="00000000" w:usb2="00000000" w:usb3="00000000" w:csb0="00000001" w:csb1="00000000"/>
-  </w:font>
-  <w:font w:name="Cambria Math">
-    <w:panose1 w:val="02040503050406030204"/>
-    <w:charset w:val="00"/>
-    <w:family w:val="roman"/>
-    <w:pitch w:val="variable"/>
-    <w:sig w:usb0="E00002FF" w:usb1="420024FF" w:usb2="00000000" w:usb3="00000000" w:csb0="0000019F" w:csb1="00000000"/>
-  </w:font>
-</w:fonts>
-</file>
-
-<file path=word/glossary/settings.xml><?xml version="1.0" encoding="utf-8"?>
-<w:settings xmlns:mc="http://schemas.openxmlformats.org/markup-compatibility/2006" xmlns:o="urn:schemas-microsoft-com:office:office" xmlns:r="http://schemas.openxmlformats.org/officeDocument/2006/relationships" xmlns:m="http://schemas.openxmlformats.org/officeDocument/2006/math" xmlns:v="urn:schemas-microsoft-com:vml" xmlns:w10="urn:schemas-microsoft-com:office:word" xmlns:w="http://schemas.openxmlformats.org/wordprocessingml/2006/main" xmlns:w14="http://schemas.microsoft.com/office/word/2010/wordml" xmlns:w15="http://schemas.microsoft.com/office/word/2012/wordml" xmlns:w16se="http://schemas.microsoft.com/office/word/2015/wordml/symex" xmlns:sl="http://schemas.openxmlformats.org/schemaLibrary/2006/main" mc:Ignorable="w14 w15 w16se">
-  <w:view w:val="normal"/>
-  <w:defaultTabStop w:val="708"/>
-  <w:hyphenationZone w:val="425"/>
-  <w:characterSpacingControl w:val="doNotCompress"/>
-  <w:compat>
-    <w:useFELayout/>
-    <w:compatSetting w:name="compatibilityMode" w:uri="http://schemas.microsoft.com/office/word" w:val="15"/>
-    <w:compatSetting w:name="overrideTableStyleFontSizeAndJustification" w:uri="http://schemas.microsoft.com/office/word" w:val="1"/>
-    <w:compatSetting w:name="enableOpenTypeFeatures" w:uri="http://schemas.microsoft.com/office/word" w:val="1"/>
-    <w:compatSetting w:name="doNotFlipMirrorIndents" w:uri="http://schemas.microsoft.com/office/word" w:val="1"/>
-    <w:compatSetting w:name="differentiateMultirowTableHeaders" w:uri="http://schemas.microsoft.com/office/word" w:val="1"/>
-  </w:compat>
-  <w:rsids>
-    <w:rsidRoot w:val="00944BBA"/>
-    <w:rsid w:val="00944BBA"/>
-    <w:rsid w:val="00D467EE"/>
-  </w:rsids>
-  <m:mathPr>
-    <m:mathFont m:val="Cambria Math"/>
-    <m:brkBin m:val="before"/>
-    <m:brkBinSub m:val="--"/>
-    <m:smallFrac m:val="0"/>
-    <m:dispDef/>
-    <m:lMargin m:val="0"/>
-    <m:rMargin m:val="0"/>
-    <m:defJc m:val="centerGroup"/>
-    <m:wrapIndent m:val="1440"/>
-    <m:intLim m:val="subSup"/>
-    <m:naryLim m:val="undOvr"/>
-  </m:mathPr>
-  <w:themeFontLang w:val="fr-CH"/>
-  <w:clrSchemeMapping w:bg1="light1" w:t1="dark1" w:bg2="light2" w:t2="dark2" w:accent1="accent1" w:accent2="accent2" w:accent3="accent3" w:accent4="accent4" w:accent5="accent5" w:accent6="accent6" w:hyperlink="hyperlink" w:followedHyperlink="followedHyperlink"/>
-  <w:decimalSymbol w:val=","/>
-  <w:listSeparator w:val=";"/>
-  <w15:chartTrackingRefBased/>
-</w:settings>
-</file>
-
-<file path=word/glossary/styles.xml><?xml version="1.0" encoding="utf-8"?>
-<w:styles xmlns:mc="http://schemas.openxmlformats.org/markup-compatibility/2006" xmlns:r="http://schemas.openxmlformats.org/officeDocument/2006/relationships" xmlns:w="http://schemas.openxmlformats.org/wordprocessingml/2006/main" xmlns:w14="http://schemas.microsoft.com/office/word/2010/wordml" xmlns:w15="http://schemas.microsoft.com/office/word/2012/wordml" xmlns:w16se="http://schemas.microsoft.com/office/word/2015/wordml/symex" mc:Ignorable="w14 w15 w16se">
-  <w:docDefaults>
-    <w:rPrDefault>
-      <w:rPr>
-        <w:rFonts w:asciiTheme="minorHAnsi" w:eastAsiaTheme="minorEastAsia" w:hAnsiTheme="minorHAnsi" w:cstheme="minorBidi"/>
-        <w:sz w:val="22"/>
-        <w:szCs w:val="22"/>
-        <w:lang w:val="fr-CH" w:eastAsia="fr-CH" w:bidi="ar-SA"/>
-      </w:rPr>
-    </w:rPrDefault>
-    <w:pPrDefault>
-      <w:pPr>
-        <w:spacing w:after="160" w:line="259" w:lineRule="auto"/>
-      </w:pPr>
-    </w:pPrDefault>
-  </w:docDefaults>
-  <w:latentStyles w:defLockedState="0" w:defUIPriority="99" w:defSemiHidden="0" w:defUnhideWhenUsed="0" w:defQFormat="0" w:count="372">
-    <w:lsdException w:name="Normal" w:uiPriority="0" w:qFormat="1"/>
-    <w:lsdException w:name="heading 1" w:uiPriority="9" w:qFormat="1"/>
-    <w:lsdException w:name="heading 2" w:semiHidden="1" w:uiPriority="9" w:unhideWhenUsed="1" w:qFormat="1"/>
-    <w:lsdException w:name="heading 3" w:semiHidden="1" w:uiPriority="9" w:unhideWhenUsed="1" w:qFormat="1"/>
-    <w:lsdException w:name="heading 4" w:semiHidden="1" w:uiPriority="9" w:unhideWhenUsed="1" w:qFormat="1"/>
-    <w:lsdException w:name="heading 5" w:semiHidden="1" w:uiPriority="9" w:unhideWhenUsed="1" w:qFormat="1"/>
-    <w:lsdException w:name="heading 6" w:semiHidden="1" w:uiPriority="9" w:unhideWhenUsed="1" w:qFormat="1"/>
-    <w:lsdException w:name="heading 7" w:semiHidden="1" w:uiPriority="9" w:unhideWhenUsed="1" w:qFormat="1"/>
-    <w:lsdException w:name="heading 8" w:semiHidden="1" w:uiPriority="9" w:unhideWhenUsed="1" w:qFormat="1"/>
-    <w:lsdException w:name="heading 9" w:semiHidden="1" w:uiPriority="9" w:unhideWhenUsed="1" w:qFormat="1"/>
-    <w:lsdException w:name="index 1" w:semiHidden="1" w:unhideWhenUsed="1"/>
-    <w:lsdException w:name="index 2" w:semiHidden="1" w:unhideWhenUsed="1"/>
-    <w:lsdException w:name="index 3" w:semiHidden="1" w:unhideWhenUsed="1"/>
-    <w:lsdException w:name="index 4" w:semiHidden="1" w:unhideWhenUsed="1"/>
-    <w:lsdException w:name="index 5" w:semiHidden="1" w:unhideWhenUsed="1"/>
-    <w:lsdException w:name="index 6" w:semiHidden="1" w:unhideWhenUsed="1"/>
-    <w:lsdException w:name="index 7" w:semiHidden="1" w:unhideWhenUsed="1"/>
-    <w:lsdException w:name="index 8" w:semiHidden="1" w:unhideWhenUsed="1"/>
-    <w:lsdException w:name="index 9" w:semiHidden="1" w:unhideWhenUsed="1"/>
-    <w:lsdException w:name="toc 1" w:semiHidden="1" w:uiPriority="39" w:unhideWhenUsed="1"/>
-    <w:lsdException w:name="toc 2" w:semiHidden="1" w:uiPriority="39" w:unhideWhenUsed="1"/>
-    <w:lsdException w:name="toc 3" w:semiHidden="1" w:uiPriority="39" w:unhideWhenUsed="1"/>
-    <w:lsdException w:name="toc 4" w:semiHidden="1" w:uiPriority="39" w:unhideWhenUsed="1"/>
-    <w:lsdException w:name="toc 5" w:semiHidden="1" w:uiPriority="39" w:unhideWhenUsed="1"/>
-    <w:lsdException w:name="toc 6" w:semiHidden="1" w:uiPriority="39" w:unhideWhenUsed="1"/>
-    <w:lsdException w:name="toc 7" w:semiHidden="1" w:uiPriority="39" w:unhideWhenUsed="1"/>
-    <w:lsdException w:name="toc 8" w:semiHidden="1" w:uiPriority="39" w:unhideWhenUsed="1"/>
-    <w:lsdException w:name="toc 9" w:semiHidden="1" w:uiPriority="39" w:unhideWhenUsed="1"/>
-    <w:lsdException w:name="Normal Indent" w:semiHidden="1" w:unhideWhenUsed="1"/>
-    <w:lsdException w:name="footnote text" w:semiHidden="1" w:unhideWhenUsed="1"/>
-    <w:lsdException w:name="annotation text" w:semiHidden="1" w:unhideWhenUsed="1"/>
-    <w:lsdException w:name="header" w:semiHidden="1" w:unhideWhenUsed="1"/>
-    <w:lsdException w:name="footer" w:semiHidden="1" w:unhideWhenUsed="1"/>
-    <w:lsdException w:name="index heading" w:semiHidden="1" w:unhideWhenUsed="1"/>
-    <w:lsdException w:name="caption" w:semiHidden="1" w:uiPriority="35" w:unhideWhenUsed="1" w:qFormat="1"/>
-    <w:lsdException w:name="table of figures" w:semiHidden="1" w:unhideWhenUsed="1"/>
-    <w:lsdException w:name="envelope address" w:semiHidden="1" w:unhideWhenUsed="1"/>
-    <w:lsdException w:name="envelope return" w:semiHidden="1" w:unhideWhenUsed="1"/>
-    <w:lsdException w:name="footnote reference" w:semiHidden="1" w:unhideWhenUsed="1"/>
-    <w:lsdException w:name="annotation reference" w:semiHidden="1" w:unhideWhenUsed="1"/>
-    <w:lsdException w:name="line number" w:semiHidden="1" w:unhideWhenUsed="1"/>
-    <w:lsdException w:name="page number" w:semiHidden="1" w:unhideWhenUsed="1"/>
-    <w:lsdException w:name="endnote reference" w:semiHidden="1" w:unhideWhenUsed="1"/>
-    <w:lsdException w:name="endnote text" w:semiHidden="1" w:unhideWhenUsed="1"/>
-    <w:lsdException w:name="table of authorities" w:semiHidden="1" w:unhideWhenUsed="1"/>
-    <w:lsdException w:name="macro" w:semiHidden="1" w:unhideWhenUsed="1"/>
-    <w:lsdException w:name="toa heading" w:semiHidden="1" w:unhideWhenUsed="1"/>
-    <w:lsdException w:name="List" w:semiHidden="1" w:unhideWhenUsed="1"/>
-    <w:lsdException w:name="List Bullet" w:semiHidden="1" w:unhideWhenUsed="1"/>
-    <w:lsdException w:name="List Number" w:semiHidden="1" w:unhideWhenUsed="1"/>
-    <w:lsdException w:name="List 2" w:semiHidden="1" w:unhideWhenUsed="1"/>
-    <w:lsdException w:name="List 3" w:semiHidden="1" w:unhideWhenUsed="1"/>
-    <w:lsdException w:name="List 4" w:semiHidden="1" w:unhideWhenUsed="1"/>
-    <w:lsdException w:name="List 5" w:semiHidden="1" w:unhideWhenUsed="1"/>
-    <w:lsdException w:name="List Bullet 2" w:semiHidden="1" w:unhideWhenUsed="1"/>
-    <w:lsdException w:name="List Bullet 3" w:semiHidden="1" w:unhideWhenUsed="1"/>
-    <w:lsdException w:name="List Bullet 4" w:semiHidden="1" w:unhideWhenUsed="1"/>
-    <w:lsdException w:name="List Bullet 5" w:semiHidden="1" w:unhideWhenUsed="1"/>
-    <w:lsdException w:name="List Number 2" w:semiHidden="1" w:unhideWhenUsed="1"/>
-    <w:lsdException w:name="List Number 3" w:semiHidden="1" w:unhideWhenUsed="1"/>
-    <w:lsdException w:name="List Number 4" w:semiHidden="1" w:unhideWhenUsed="1"/>
-    <w:lsdException w:name="List Number 5" w:semiHidden="1" w:unhideWhenUsed="1"/>
-    <w:lsdException w:name="Title" w:uiPriority="10" w:qFormat="1"/>
-    <w:lsdException w:name="Closing" w:semiHidden="1" w:unhideWhenUsed="1"/>
-    <w:lsdException w:name="Signature" w:semiHidden="1" w:unhideWhenUsed="1"/>
-    <w:lsdException w:name="Default Paragraph Font" w:semiHidden="1" w:uiPriority="1" w:unhideWhenUsed="1"/>
-    <w:lsdException w:name="Body Text" w:semiHidden="1" w:unhideWhenUsed="1"/>
-    <w:lsdException w:name="Body Text Indent" w:semiHidden="1" w:unhideWhenUsed="1"/>
-    <w:lsdException w:name="List Continue" w:semiHidden="1" w:unhideWhenUsed="1"/>
-    <w:lsdException w:name="List Continue 2" w:semiHidden="1" w:unhideWhenUsed="1"/>
-    <w:lsdException w:name="List Continue 3" w:semiHidden="1" w:unhideWhenUsed="1"/>
-    <w:lsdException w:name="List Continue 4" w:semiHidden="1" w:unhideWhenUsed="1"/>
-    <w:lsdException w:name="List Continue 5" w:semiHidden="1" w:unhideWhenUsed="1"/>
-    <w:lsdException w:name="Message Header" w:semiHidden="1" w:unhideWhenUsed="1"/>
-    <w:lsdException w:name="Subtitle" w:uiPriority="11" w:qFormat="1"/>
-    <w:lsdException w:name="Salutation" w:semiHidden="1" w:unhideWhenUsed="1"/>
-    <w:lsdException w:name="Date" w:semiHidden="1" w:unhideWhenUsed="1"/>
-    <w:lsdException w:name="Body Text First Indent" w:semiHidden="1" w:unhideWhenUsed="1"/>
-    <w:lsdException w:name="Body Text First Indent 2" w:semiHidden="1" w:unhideWhenUsed="1"/>
-    <w:lsdException w:name="Note Heading" w:semiHidden="1" w:unhideWhenUsed="1"/>
-    <w:lsdException w:name="Body Text 2" w:semiHidden="1" w:unhideWhenUsed="1"/>
-    <w:lsdException w:name="Body Text 3" w:semiHidden="1" w:unhideWhenUsed="1"/>
-    <w:lsdException w:name="Body Text Indent 2" w:semiHidden="1" w:unhideWhenUsed="1"/>
-    <w:lsdException w:name="Body Text Indent 3" w:semiHidden="1" w:unhideWhenUsed="1"/>
-    <w:lsdException w:name="Block Text" w:semiHidden="1" w:unhideWhenUsed="1"/>
-    <w:lsdException w:name="Hyperlink" w:semiHidden="1" w:unhideWhenUsed="1"/>
-    <w:lsdException w:name="FollowedHyperlink" w:semiHidden="1" w:unhideWhenUsed="1"/>
-    <w:lsdException w:name="Strong" w:uiPriority="22" w:qFormat="1"/>
-    <w:lsdException w:name="Emphasis" w:uiPriority="20" w:qFormat="1"/>
-    <w:lsdException w:name="Document Map" w:semiHidden="1" w:unhideWhenUsed="1"/>
-    <w:lsdException w:name="Plain Text" w:semiHidden="1" w:unhideWhenUsed="1"/>
-    <w:lsdException w:name="E-mail Signature" w:semiHidden="1" w:unhideWhenUsed="1"/>
-    <w:lsdException w:name="HTML Top of Form" w:semiHidden="1" w:unhideWhenUsed="1"/>
-    <w:lsdException w:name="HTML Bottom of Form" w:semiHidden="1" w:unhideWhenUsed="1"/>
-    <w:lsdException w:name="Normal (Web)" w:semiHidden="1" w:unhideWhenUsed="1"/>
-    <w:lsdException w:name="HTML Acronym" w:semiHidden="1" w:unhideWhenUsed="1"/>
-    <w:lsdException w:name="HTML Address" w:semiHidden="1" w:unhideWhenUsed="1"/>
-    <w:lsdException w:name="HTML Cite" w:semiHidden="1" w:unhideWhenUsed="1"/>
-    <w:lsdException w:name="HTML Code" w:semiHidden="1" w:unhideWhenUsed="1"/>
-    <w:lsdException w:name="HTML Definition" w:semiHidden="1" w:unhideWhenUsed="1"/>
-    <w:lsdException w:name="HTML Keyboard" w:semiHidden="1" w:unhideWhenUsed="1"/>
-    <w:lsdException w:name="HTML Preformatted" w:semiHidden="1" w:unhideWhenUsed="1"/>
-    <w:lsdException w:name="HTML Sample" w:semiHidden="1" w:unhideWhenUsed="1"/>
-    <w:lsdException w:name="HTML Typewriter" w:semiHidden="1" w:unhideWhenUsed="1"/>
-    <w:lsdException w:name="HTML Variable" w:semiHidden="1" w:unhideWhenUsed="1"/>
-    <w:lsdException w:name="Normal Table" w:semiHidden="1" w:unhideWhenUsed="1"/>
-    <w:lsdException w:name="annotation subject" w:semiHidden="1" w:unhideWhenUsed="1"/>
-    <w:lsdException w:name="No List" w:semiHidden="1" w:unhideWhenUsed="1"/>
-    <w:lsdException w:name="Outline List 1" w:semiHidden="1" w:unhideWhenUsed="1"/>
-    <w:lsdException w:name="Outline List 2" w:semiHidden="1" w:unhideWhenUsed="1"/>
-    <w:lsdException w:name="Outline List 3" w:semiHidden="1" w:unhideWhenUsed="1"/>
-    <w:lsdException w:name="Table Simple 1" w:semiHidden="1" w:unhideWhenUsed="1"/>
-    <w:lsdException w:name="Table Simple 2" w:semiHidden="1" w:unhideWhenUsed="1"/>
-    <w:lsdException w:name="Table Simple 3" w:semiHidden="1" w:unhideWhenUsed="1"/>
-    <w:lsdException w:name="Table Classic 1" w:semiHidden="1" w:unhideWhenUsed="1"/>
-    <w:lsdException w:name="Table Classic 2" w:semiHidden="1" w:unhideWhenUsed="1"/>
-    <w:lsdException w:name="Table Classic 3" w:semiHidden="1" w:unhideWhenUsed="1"/>
-    <w:lsdException w:name="Table Classic 4" w:semiHidden="1" w:unhideWhenUsed="1"/>
-    <w:lsdException w:name="Table Colorful 1" w:semiHidden="1" w:unhideWhenUsed="1"/>
-    <w:lsdException w:name="Table Colorful 2" w:semiHidden="1" w:unhideWhenUsed="1"/>
-    <w:lsdException w:name="Table Colorful 3" w:semiHidden="1" w:unhideWhenUsed="1"/>
-    <w:lsdException w:name="Table Columns 1" w:semiHidden="1" w:unhideWhenUsed="1"/>
-    <w:lsdException w:name="Table Columns 2" w:semiHidden="1" w:unhideWhenUsed="1"/>
-    <w:lsdException w:name="Table Columns 3" w:semiHidden="1" w:unhideWhenUsed="1"/>
-    <w:lsdException w:name="Table Columns 4" w:semiHidden="1" w:unhideWhenUsed="1"/>
-    <w:lsdException w:name="Table Columns 5" w:semiHidden="1" w:unhideWhenUsed="1"/>
-    <w:lsdException w:name="Table Grid 1" w:semiHidden="1" w:unhideWhenUsed="1"/>
-    <w:lsdException w:name="Table Grid 2" w:semiHidden="1" w:unhideWhenUsed="1"/>
-    <w:lsdException w:name="Table Grid 3" w:semiHidden="1" w:unhideWhenUsed="1"/>
-    <w:lsdException w:name="Table Grid 4" w:semiHidden="1" w:unhideWhenUsed="1"/>
-    <w:lsdException w:name="Table Grid 5" w:semiHidden="1" w:unhideWhenUsed="1"/>
-    <w:lsdException w:name="Table Grid 6" w:semiHidden="1" w:unhideWhenUsed="1"/>
-    <w:lsdException w:name="Table Grid 7" w:semiHidden="1" w:unhideWhenUsed="1"/>
-    <w:lsdException w:name="Table Grid 8" w:semiHidden="1" w:unhideWhenUsed="1"/>
-    <w:lsdException w:name="Table List 1" w:semiHidden="1" w:unhideWhenUsed="1"/>
-    <w:lsdException w:name="Table List 2" w:semiHidden="1" w:unhideWhenUsed="1"/>
-    <w:lsdException w:name="Table List 3" w:semiHidden="1" w:unhideWhenUsed="1"/>
-    <w:lsdException w:name="Table List 4" w:semiHidden="1" w:unhideWhenUsed="1"/>
-    <w:lsdException w:name="Table List 5" w:semiHidden="1" w:unhideWhenUsed="1"/>
-    <w:lsdException w:name="Table List 6" w:semiHidden="1" w:unhideWhenUsed="1"/>
-    <w:lsdException w:name="Table List 7" w:semiHidden="1" w:unhideWhenUsed="1"/>
-    <w:lsdException w:name="Table List 8" w:semiHidden="1" w:unhideWhenUsed="1"/>
-    <w:lsdException w:name="Table 3D effects 1" w:semiHidden="1" w:unhideWhenUsed="1"/>
-    <w:lsdException w:name="Table 3D effects 2" w:semiHidden="1" w:unhideWhenUsed="1"/>
-    <w:lsdException w:name="Table 3D effects 3" w:semiHidden="1" w:unhideWhenUsed="1"/>
-    <w:lsdException w:name="Table Contemporary" w:semiHidden="1" w:unhideWhenUsed="1"/>
-    <w:lsdException w:name="Table Elegant" w:semiHidden="1" w:unhideWhenUsed="1"/>
-    <w:lsdException w:name="Table Professional" w:semiHidden="1" w:unhideWhenUsed="1"/>
-    <w:lsdException w:name="Table Subtle 1" w:semiHidden="1" w:unhideWhenUsed="1"/>
-    <w:lsdException w:name="Table Subtle 2" w:semiHidden="1" w:unhideWhenUsed="1"/>
-    <w:lsdException w:name="Table Web 1" w:semiHidden="1" w:unhideWhenUsed="1"/>
-    <w:lsdException w:name="Table Web 2" w:semiHidden="1" w:unhideWhenUsed="1"/>
-    <w:lsdException w:name="Table Web 3" w:semiHidden="1" w:unhideWhenUsed="1"/>
-    <w:lsdException w:name="Balloon Text" w:semiHidden="1" w:unhideWhenUsed="1"/>
-    <w:lsdException w:name="Table Grid" w:uiPriority="39"/>
-    <w:lsdException w:name="Table Theme" w:semiHidden="1" w:unhideWhenUsed="1"/>
-    <w:lsdException w:name="Placeholder Text" w:semiHidden="1"/>
-    <w:lsdException w:name="No Spacing" w:uiPriority="1" w:qFormat="1"/>
-    <w:lsdException w:name="Light Shading" w:uiPriority="60"/>
-    <w:lsdException w:name="Light List" w:uiPriority="61"/>
-    <w:lsdException w:name="Light Grid" w:uiPriority="62"/>
-    <w:lsdException w:name="Medium Shading 1" w:uiPriority="63"/>
-    <w:lsdException w:name="Medium Shading 2" w:uiPriority="64"/>
-    <w:lsdException w:name="Medium List 1" w:uiPriority="65"/>
-    <w:lsdException w:name="Medium List 2" w:uiPriority="66"/>
-    <w:lsdException w:name="Medium Grid 1" w:uiPriority="67"/>
-    <w:lsdException w:name="Medium Grid 2" w:uiPriority="68"/>
-    <w:lsdException w:name="Medium Grid 3" w:uiPriority="69"/>
-    <w:lsdException w:name="Dark List" w:uiPriority="70"/>
-    <w:lsdException w:name="Colorful Shading" w:uiPriority="71"/>
-    <w:lsdException w:name="Colorful List" w:uiPriority="72"/>
-    <w:lsdException w:name="Colorful Grid" w:uiPriority="73"/>
-    <w:lsdException w:name="Light Shading Accent 1" w:uiPriority="60"/>
-    <w:lsdException w:name="Light List Accent 1" w:uiPriority="61"/>
-    <w:lsdException w:name="Light Grid Accent 1" w:uiPriority="62"/>
-    <w:lsdException w:name="Medium Shading 1 Accent 1" w:uiPriority="63"/>
-    <w:lsdException w:name="Medium Shading 2 Accent 1" w:uiPriority="64"/>
-    <w:lsdException w:name="Medium List 1 Accent 1" w:uiPriority="65"/>
-    <w:lsdException w:name="Revision" w:semiHidden="1"/>
-    <w:lsdException w:name="List Paragraph" w:uiPriority="34" w:qFormat="1"/>
-    <w:lsdException w:name="Quote" w:uiPriority="29" w:qFormat="1"/>
-    <w:lsdException w:name="Intense Quote" w:uiPriority="30" w:qFormat="1"/>
-    <w:lsdException w:name="Medium List 2 Accent 1" w:uiPriority="66"/>
-    <w:lsdException w:name="Medium Grid 1 Accent 1" w:uiPriority="67"/>
-    <w:lsdException w:name="Medium Grid 2 Accent 1" w:uiPriority="68"/>
-    <w:lsdException w:name="Medium Grid 3 Accent 1" w:uiPriority="69"/>
-    <w:lsdException w:name="Dark List Accent 1" w:uiPriority="70"/>
-    <w:lsdException w:name="Colorful Shading Accent 1" w:uiPriority="71"/>
-    <w:lsdException w:name="Colorful List Accent 1" w:uiPriority="72"/>
-    <w:lsdException w:name="Colorful Grid Accent 1" w:uiPriority="73"/>
-    <w:lsdException w:name="Light Shading Accent 2" w:uiPriority="60"/>
-    <w:lsdException w:name="Light List Accent 2" w:uiPriority="61"/>
-    <w:lsdException w:name="Light Grid Accent 2" w:uiPriority="62"/>
-    <w:lsdException w:name="Medium Shading 1 Accent 2" w:uiPriority="63"/>
-    <w:lsdException w:name="Medium Shading 2 Accent 2" w:uiPriority="64"/>
-    <w:lsdException w:name="Medium List 1 Accent 2" w:uiPriority="65"/>
-    <w:lsdException w:name="Medium List 2 Accent 2" w:uiPriority="66"/>
-    <w:lsdException w:name="Medium Grid 1 Accent 2" w:uiPriority="67"/>
-    <w:lsdException w:name="Medium Grid 2 Accent 2" w:uiPriority="68"/>
-    <w:lsdException w:name="Medium Grid 3 Accent 2" w:uiPriority="69"/>
-    <w:lsdException w:name="Dark List Accent 2" w:uiPriority="70"/>
-    <w:lsdException w:name="Colorful Shading Accent 2" w:uiPriority="71"/>
-    <w:lsdException w:name="Colorful List Accent 2" w:uiPriority="72"/>
-    <w:lsdException w:name="Colorful Grid Accent 2" w:uiPriority="73"/>
-    <w:lsdException w:name="Light Shading Accent 3" w:uiPriority="60"/>
-    <w:lsdException w:name="Light List Accent 3" w:uiPriority="61"/>
-    <w:lsdException w:name="Light Grid Accent 3" w:uiPriority="62"/>
-    <w:lsdException w:name="Medium Shading 1 Accent 3" w:uiPriority="63"/>
-    <w:lsdException w:name="Medium Shading 2 Accent 3" w:uiPriority="64"/>
-    <w:lsdException w:name="Medium List 1 Accent 3" w:uiPriority="65"/>
-    <w:lsdException w:name="Medium List 2 Accent 3" w:uiPriority="66"/>
-    <w:lsdException w:name="Medium Grid 1 Accent 3" w:uiPriority="67"/>
-    <w:lsdException w:name="Medium Grid 2 Accent 3" w:uiPriority="68"/>
-    <w:lsdException w:name="Medium Grid 3 Accent 3" w:uiPriority="69"/>
-    <w:lsdException w:name="Dark List Accent 3" w:uiPriority="70"/>
-    <w:lsdException w:name="Colorful Shading Accent 3" w:uiPriority="71"/>
-    <w:lsdException w:name="Colorful List Accent 3" w:uiPriority="72"/>
-    <w:lsdException w:name="Colorful Grid Accent 3" w:uiPriority="73"/>
-    <w:lsdException w:name="Light Shading Accent 4" w:uiPriority="60"/>
-    <w:lsdException w:name="Light List Accent 4" w:uiPriority="61"/>
-    <w:lsdException w:name="Light Grid Accent 4" w:uiPriority="62"/>
-    <w:lsdException w:name="Medium Shading 1 Accent 4" w:uiPriority="63"/>
-    <w:lsdException w:name="Medium Shading 2 Accent 4" w:uiPriority="64"/>
-    <w:lsdException w:name="Medium List 1 Accent 4" w:uiPriority="65"/>
-    <w:lsdException w:name="Medium List 2 Accent 4" w:uiPriority="66"/>
-    <w:lsdException w:name="Medium Grid 1 Accent 4" w:uiPriority="67"/>
-    <w:lsdException w:name="Medium Grid 2 Accent 4" w:uiPriority="68"/>
-    <w:lsdException w:name="Medium Grid 3 Accent 4" w:uiPriority="69"/>
-    <w:lsdException w:name="Dark List Accent 4" w:uiPriority="70"/>
-    <w:lsdException w:name="Colorful Shading Accent 4" w:uiPriority="71"/>
-    <w:lsdException w:name="Colorful List Accent 4" w:uiPriority="72"/>
-    <w:lsdException w:name="Colorful Grid Accent 4" w:uiPriority="73"/>
-    <w:lsdException w:name="Light Shading Accent 5" w:uiPriority="60"/>
-    <w:lsdException w:name="Light List Accent 5" w:uiPriority="61"/>
-    <w:lsdException w:name="Light Grid Accent 5" w:uiPriority="62"/>
-    <w:lsdException w:name="Medium Shading 1 Accent 5" w:uiPriority="63"/>
-    <w:lsdException w:name="Medium Shading 2 Accent 5" w:uiPriority="64"/>
-    <w:lsdException w:name="Medium List 1 Accent 5" w:uiPriority="65"/>
-    <w:lsdException w:name="Medium List 2 Accent 5" w:uiPriority="66"/>
-    <w:lsdException w:name="Medium Grid 1 Accent 5" w:uiPriority="67"/>
-    <w:lsdException w:name="Medium Grid 2 Accent 5" w:uiPriority="68"/>
-    <w:lsdException w:name="Medium Grid 3 Accent 5" w:uiPriority="69"/>
-    <w:lsdException w:name="Dark List Accent 5" w:uiPriority="70"/>
-    <w:lsdException w:name="Colorful Shading Accent 5" w:uiPriority="71"/>
-    <w:lsdException w:name="Colorful List Accent 5" w:uiPriority="72"/>
-    <w:lsdException w:name="Colorful Grid Accent 5" w:uiPriority="73"/>
-    <w:lsdException w:name="Light Shading Accent 6" w:uiPriority="60"/>
-    <w:lsdException w:name="Light List Accent 6" w:uiPriority="61"/>
-    <w:lsdException w:name="Light Grid Accent 6" w:uiPriority="62"/>
-    <w:lsdException w:name="Medium Shading 1 Accent 6" w:uiPriority="63"/>
-    <w:lsdException w:name="Medium Shading 2 Accent 6" w:uiPriority="64"/>
-    <w:lsdException w:name="Medium List 1 Accent 6" w:uiPriority="65"/>
-    <w:lsdException w:name="Medium List 2 Accent 6" w:uiPriority="66"/>
-    <w:lsdException w:name="Medium Grid 1 Accent 6" w:uiPriority="67"/>
-    <w:lsdException w:name="Medium Grid 2 Accent 6" w:uiPriority="68"/>
-    <w:lsdException w:name="Medium Grid 3 Accent 6" w:uiPriority="69"/>
-    <w:lsdException w:name="Dark List Accent 6" w:uiPriority="70"/>
-    <w:lsdException w:name="Colorful Shading Accent 6" w:uiPriority="71"/>
-    <w:lsdException w:name="Colorful List Accent 6" w:uiPriority="72"/>
-    <w:lsdException w:name="Colorful Grid Accent 6" w:uiPriority="73"/>
-    <w:lsdException w:name="Subtle Emphasis" w:uiPriority="19" w:qFormat="1"/>
-    <w:lsdException w:name="Intense Emphasis" w:uiPriority="21" w:qFormat="1"/>
-    <w:lsdException w:name="Subtle Reference" w:uiPriority="31" w:qFormat="1"/>
-    <w:lsdException w:name="Intense Reference" w:uiPriority="32" w:qFormat="1"/>
-    <w:lsdException w:name="Book Title" w:uiPriority="33" w:qFormat="1"/>
-    <w:lsdException w:name="Bibliography" w:semiHidden="1" w:uiPriority="37" w:unhideWhenUsed="1"/>
-    <w:lsdException w:name="TOC Heading" w:semiHidden="1" w:uiPriority="39" w:unhideWhenUsed="1" w:qFormat="1"/>
-    <w:lsdException w:name="Plain Table 1" w:uiPriority="41"/>
-    <w:lsdException w:name="Plain Table 2" w:uiPriority="42"/>
-    <w:lsdException w:name="Plain Table 3" w:uiPriority="43"/>
-    <w:lsdException w:name="Plain Table 4" w:uiPriority="44"/>
-    <w:lsdException w:name="Plain Table 5" w:uiPriority="45"/>
-    <w:lsdException w:name="Grid Table Light" w:uiPriority="40"/>
-    <w:lsdException w:name="Grid Table 1 Light" w:uiPriority="46"/>
-    <w:lsdException w:name="Grid Table 2" w:uiPriority="47"/>
-    <w:lsdException w:name="Grid Table 3" w:uiPriority="48"/>
-    <w:lsdException w:name="Grid Table 4" w:uiPriority="49"/>
-    <w:lsdException w:name="Grid Table 5 Dark" w:uiPriority="50"/>
-    <w:lsdException w:name="Grid Table 6 Colorful" w:uiPriority="51"/>
-    <w:lsdException w:name="Grid Table 7 Colorful" w:uiPriority="52"/>
-    <w:lsdException w:name="Grid Table 1 Light Accent 1" w:uiPriority="46"/>
-    <w:lsdException w:name="Grid Table 2 Accent 1" w:uiPriority="47"/>
-    <w:lsdException w:name="Grid Table 3 Accent 1" w:uiPriority="48"/>
-    <w:lsdException w:name="Grid Table 4 Accent 1" w:uiPriority="49"/>
-    <w:lsdException w:name="Grid Table 5 Dark Accent 1" w:uiPriority="50"/>
-    <w:lsdException w:name="Grid Table 6 Colorful Accent 1" w:uiPriority="51"/>
-    <w:lsdException w:name="Grid Table 7 Colorful Accent 1" w:uiPriority="52"/>
-    <w:lsdException w:name="Grid Table 1 Light Accent 2" w:uiPriority="46"/>
-    <w:lsdException w:name="Grid Table 2 Accent 2" w:uiPriority="47"/>
-    <w:lsdException w:name="Grid Table 3 Accent 2" w:uiPriority="48"/>
-    <w:lsdException w:name="Grid Table 4 Accent 2" w:uiPriority="49"/>
-    <w:lsdException w:name="Grid Table 5 Dark Accent 2" w:uiPriority="50"/>
-    <w:lsdException w:name="Grid Table 6 Colorful Accent 2" w:uiPriority="51"/>
-    <w:lsdException w:name="Grid Table 7 Colorful Accent 2" w:uiPriority="52"/>
-    <w:lsdException w:name="Grid Table 1 Light Accent 3" w:uiPriority="46"/>
-    <w:lsdException w:name="Grid Table 2 Accent 3" w:uiPriority="47"/>
-    <w:lsdException w:name="Grid Table 3 Accent 3" w:uiPriority="48"/>
-    <w:lsdException w:name="Grid Table 4 Accent 3" w:uiPriority="49"/>
-    <w:lsdException w:name="Grid Table 5 Dark Accent 3" w:uiPriority="50"/>
-    <w:lsdException w:name="Grid Table 6 Colorful Accent 3" w:uiPriority="51"/>
-    <w:lsdException w:name="Grid Table 7 Colorful Accent 3" w:uiPriority="52"/>
-    <w:lsdException w:name="Grid Table 1 Light Accent 4" w:uiPriority="46"/>
-    <w:lsdException w:name="Grid Table 2 Accent 4" w:uiPriority="47"/>
-    <w:lsdException w:name="Grid Table 3 Accent 4" w:uiPriority="48"/>
-    <w:lsdException w:name="Grid Table 4 Accent 4" w:uiPriority="49"/>
-    <w:lsdException w:name="Grid Table 5 Dark Accent 4" w:uiPriority="50"/>
-    <w:lsdException w:name="Grid Table 6 Colorful Accent 4" w:uiPriority="51"/>
-    <w:lsdException w:name="Grid Table 7 Colorful Accent 4" w:uiPriority="52"/>
-    <w:lsdException w:name="Grid Table 1 Light Accent 5" w:uiPriority="46"/>
-    <w:lsdException w:name="Grid Table 2 Accent 5" w:uiPriority="47"/>
-    <w:lsdException w:name="Grid Table 3 Accent 5" w:uiPriority="48"/>
-    <w:lsdException w:name="Grid Table 4 Accent 5" w:uiPriority="49"/>
-    <w:lsdException w:name="Grid Table 5 Dark Accent 5" w:uiPriority="50"/>
-    <w:lsdException w:name="Grid Table 6 Colorful Accent 5" w:uiPriority="51"/>
-    <w:lsdException w:name="Grid Table 7 Colorful Accent 5" w:uiPriority="52"/>
-    <w:lsdException w:name="Grid Table 1 Light Accent 6" w:uiPriority="46"/>
-    <w:lsdException w:name="Grid Table 2 Accent 6" w:uiPriority="47"/>
-    <w:lsdException w:name="Grid Table 3 Accent 6" w:uiPriority="48"/>
-    <w:lsdException w:name="Grid Table 4 Accent 6" w:uiPriority="49"/>
-    <w:lsdException w:name="Grid Table 5 Dark Accent 6" w:uiPriority="50"/>
-    <w:lsdException w:name="Grid Table 6 Colorful Accent 6" w:uiPriority="51"/>
-    <w:lsdException w:name="Grid Table 7 Colorful Accent 6" w:uiPriority="52"/>
-    <w:lsdException w:name="List Table 1 Light" w:uiPriority="46"/>
-    <w:lsdException w:name="List Table 2" w:uiPriority="47"/>
-    <w:lsdException w:name="List Table 3" w:uiPriority="48"/>
-    <w:lsdException w:name="List Table 4" w:uiPriority="49"/>
-    <w:lsdException w:name="List Table 5 Dark" w:uiPriority="50"/>
-    <w:lsdException w:name="List Table 6 Colorful" w:uiPriority="51"/>
-    <w:lsdException w:name="List Table 7 Colorful" w:uiPriority="52"/>
-    <w:lsdException w:name="List Table 1 Light Accent 1" w:uiPriority="46"/>
-    <w:lsdException w:name="List Table 2 Accent 1" w:uiPriority="47"/>
-    <w:lsdException w:name="List Table 3 Accent 1" w:uiPriority="48"/>
-    <w:lsdException w:name="List Table 4 Accent 1" w:uiPriority="49"/>
-    <w:lsdException w:name="List Table 5 Dark Accent 1" w:uiPriority="50"/>
-    <w:lsdException w:name="List Table 6 Colorful Accent 1" w:uiPriority="51"/>
-    <w:lsdException w:name="List Table 7 Colorful Accent 1" w:uiPriority="52"/>
-    <w:lsdException w:name="List Table 1 Light Accent 2" w:uiPriority="46"/>
-    <w:lsdException w:name="List Table 2 Accent 2" w:uiPriority="47"/>
-    <w:lsdException w:name="List Table 3 Accent 2" w:uiPriority="48"/>
-    <w:lsdException w:name="List Table 4 Accent 2" w:uiPriority="49"/>
-    <w:lsdException w:name="List Table 5 Dark Accent 2" w:uiPriority="50"/>
-    <w:lsdException w:name="List Table 6 Colorful Accent 2" w:uiPriority="51"/>
-    <w:lsdException w:name="List Table 7 Colorful Accent 2" w:uiPriority="52"/>
-    <w:lsdException w:name="List Table 1 Light Accent 3" w:uiPriority="46"/>
-    <w:lsdException w:name="List Table 2 Accent 3" w:uiPriority="47"/>
-    <w:lsdException w:name="List Table 3 Accent 3" w:uiPriority="48"/>
-    <w:lsdException w:name="List Table 4 Accent 3" w:uiPriority="49"/>
-    <w:lsdException w:name="List Table 5 Dark Accent 3" w:uiPriority="50"/>
-    <w:lsdException w:name="List Table 6 Colorful Accent 3" w:uiPriority="51"/>
-    <w:lsdException w:name="List Table 7 Colorful Accent 3" w:uiPriority="52"/>
-    <w:lsdException w:name="List Table 1 Light Accent 4" w:uiPriority="46"/>
-    <w:lsdException w:name="List Table 2 Accent 4" w:uiPriority="47"/>
-    <w:lsdException w:name="List Table 3 Accent 4" w:uiPriority="48"/>
-    <w:lsdException w:name="List Table 4 Accent 4" w:uiPriority="49"/>
-    <w:lsdException w:name="List Table 5 Dark Accent 4" w:uiPriority="50"/>
-    <w:lsdException w:name="List Table 6 Colorful Accent 4" w:uiPriority="51"/>
-    <w:lsdException w:name="List Table 7 Colorful Accent 4" w:uiPriority="52"/>
-    <w:lsdException w:name="List Table 1 Light Accent 5" w:uiPriority="46"/>
-    <w:lsdException w:name="List Table 2 Accent 5" w:uiPriority="47"/>
-    <w:lsdException w:name="List Table 3 Accent 5" w:uiPriority="48"/>
-    <w:lsdException w:name="List Table 4 Accent 5" w:uiPriority="49"/>
-    <w:lsdException w:name="List Table 5 Dark Accent 5" w:uiPriority="50"/>
-    <w:lsdException w:name="List Table 6 Colorful Accent 5" w:uiPriority="51"/>
-    <w:lsdException w:name="List Table 7 Colorful Accent 5" w:uiPriority="52"/>
-    <w:lsdException w:name="List Table 1 Light Accent 6" w:uiPriority="46"/>
-    <w:lsdException w:name="List Table 2 Accent 6" w:uiPriority="47"/>
-    <w:lsdException w:name="List Table 3 Accent 6" w:uiPriority="48"/>
-    <w:lsdException w:name="List Table 4 Accent 6" w:uiPriority="49"/>
-    <w:lsdException w:name="List Table 5 Dark Accent 6" w:uiPriority="50"/>
-    <w:lsdException w:name="List Table 6 Colorful Accent 6" w:uiPriority="51"/>
-    <w:lsdException w:name="List Table 7 Colorful Accent 6" w:uiPriority="52"/>
-    <w:lsdException w:name="Mention" w:semiHidden="1" w:unhideWhenUsed="1"/>
-  </w:latentStyles>
-  <w:style w:type="paragraph" w:default="1" w:styleId="Normal">
-    <w:name w:val="Normal"/>
+  <w:style w:type="paragraph" w:styleId="Titre">
+    <w:name w:val="Title"/>
+    <w:basedOn w:val="Normal"/>
+    <w:next w:val="Normal"/>
+    <w:link w:val="TitreCar"/>
+    <w:uiPriority w:val="10"/>
     <w:qFormat/>
+    <w:rsid w:val="00F84D46"/>
+    <w:pPr>
+      <w:spacing w:after="0" w:line="240" w:lineRule="auto"/>
+      <w:contextualSpacing/>
+    </w:pPr>
+    <w:rPr>
+      <w:rFonts w:asciiTheme="majorHAnsi" w:eastAsiaTheme="majorEastAsia" w:hAnsiTheme="majorHAnsi" w:cstheme="majorBidi"/>
+      <w:spacing w:val="-10"/>
+      <w:kern w:val="28"/>
+      <w:sz w:val="56"/>
+      <w:szCs w:val="56"/>
+    </w:rPr>
   </w:style>
-  <w:style w:type="character" w:default="1" w:styleId="Policepardfaut">
-    <w:name w:val="Default Paragraph Font"/>
-    <w:uiPriority w:val="1"/>
-    <w:semiHidden/>
-    <w:unhideWhenUsed/>
+  <w:style w:type="character" w:customStyle="1" w:styleId="TitreCar">
+    <w:name w:val="Titre Car"/>
+    <w:basedOn w:val="Policepardfaut"/>
+    <w:link w:val="Titre"/>
+    <w:uiPriority w:val="10"/>
+    <w:rsid w:val="00F84D46"/>
+    <w:rPr>
+      <w:rFonts w:asciiTheme="majorHAnsi" w:eastAsiaTheme="majorEastAsia" w:hAnsiTheme="majorHAnsi" w:cstheme="majorBidi"/>
+      <w:spacing w:val="-10"/>
+      <w:kern w:val="28"/>
+      <w:sz w:val="56"/>
+      <w:szCs w:val="56"/>
+    </w:rPr>
   </w:style>
-  <w:style w:type="table" w:default="1" w:styleId="TableauNormal">
-    <w:name w:val="Normal Table"/>
-    <w:uiPriority w:val="99"/>
-    <w:semiHidden/>
-    <w:unhideWhenUsed/>
+  <w:style w:type="table" w:styleId="Grilledutableau">
+    <w:name w:val="Table Grid"/>
+    <w:basedOn w:val="TableauNormal"/>
+    <w:uiPriority w:val="39"/>
+    <w:rsid w:val="009A6C99"/>
+    <w:pPr>
+      <w:spacing w:after="0" w:line="240" w:lineRule="auto"/>
+    </w:pPr>
     <w:tblPr>
-      <w:tblInd w:w="0" w:type="dxa"/>
-      <w:tblCellMar>
-        <w:top w:w="0" w:type="dxa"/>
-        <w:left w:w="108" w:type="dxa"/>
-        <w:bottom w:w="0" w:type="dxa"/>
-        <w:right w:w="108" w:type="dxa"/>
-      </w:tblCellMar>
+      <w:tblBorders>
+        <w:top w:val="single" w:sz="4" w:space="0" w:color="auto"/>
+        <w:left w:val="single" w:sz="4" w:space="0" w:color="auto"/>
+        <w:bottom w:val="single" w:sz="4" w:space="0" w:color="auto"/>
+        <w:right w:val="single" w:sz="4" w:space="0" w:color="auto"/>
+        <w:insideH w:val="single" w:sz="4" w:space="0" w:color="auto"/>
+        <w:insideV w:val="single" w:sz="4" w:space="0" w:color="auto"/>
+      </w:tblBorders>
     </w:tblPr>
   </w:style>
-  <w:style w:type="numbering" w:default="1" w:styleId="Aucuneliste">
-    <w:name w:val="No List"/>
-    <w:uiPriority w:val="99"/>
-    <w:semiHidden/>
-    <w:unhideWhenUsed/>
-  </w:style>
-  <w:style w:type="character" w:styleId="Textedelespacerserv">
-    <w:name w:val="Placeholder Text"/>
-    <w:basedOn w:val="Policepardfaut"/>
-    <w:uiPriority w:val="99"/>
-    <w:semiHidden/>
-    <w:rsid w:val="00944BBA"/>
-    <w:rPr>
-      <w:color w:val="808080"/>
-    </w:rPr>
-  </w:style>
 </w:styles>
-</file>
-
-<file path=word/glossary/webSettings.xml><?xml version="1.0" encoding="utf-8"?>
-<w:webSettings xmlns:mc="http://schemas.openxmlformats.org/markup-compatibility/2006" xmlns:r="http://schemas.openxmlformats.org/officeDocument/2006/relationships" xmlns:w="http://schemas.openxmlformats.org/wordprocessingml/2006/main" xmlns:w14="http://schemas.microsoft.com/office/word/2010/wordml" xmlns:w15="http://schemas.microsoft.com/office/word/2012/wordml" xmlns:w16se="http://schemas.microsoft.com/office/word/2015/wordml/symex" mc:Ignorable="w14 w15 w16se">
-  <w:optimizeForBrowser/>
-  <w:allowPNG/>
-</w:webSettings>
 </file>
 
 <file path=word/theme/theme1.xml><?xml version="1.0" encoding="utf-8"?>
@@ -5039,7 +6988,7 @@
 </file>
 
 <file path=customXml/itemProps1.xml><?xml version="1.0" encoding="utf-8"?>
-<ds:datastoreItem xmlns:ds="http://schemas.openxmlformats.org/officeDocument/2006/customXml" ds:itemID="{97E0B763-C71D-4225-A202-E1DD28F25172}">
+<ds:datastoreItem xmlns:ds="http://schemas.openxmlformats.org/officeDocument/2006/customXml" ds:itemID="{66D47A45-B493-490A-B2FB-B789F73B8400}">
   <ds:schemaRefs>
     <ds:schemaRef ds:uri="http://schemas.openxmlformats.org/officeDocument/2006/bibliography"/>
   </ds:schemaRefs>

</xml_diff>

<commit_message>
Modifier analyse monte carlo
</commit_message>
<xml_diff>
--- a/Rapport/HiRel.docx
+++ b/Rapport/HiRel.docx
@@ -195,7 +195,7 @@
           <w:r>
             <w:fldChar w:fldCharType="separate"/>
           </w:r>
-          <w:hyperlink w:anchor="_Toc452303435" w:history="1">
+          <w:hyperlink w:anchor="_Toc452553484" w:history="1">
             <w:r>
               <w:rPr>
                 <w:rStyle w:val="Lienhypertexte"/>
@@ -236,7 +236,7 @@
                 <w:noProof/>
                 <w:webHidden/>
               </w:rPr>
-              <w:instrText xml:space="preserve"> PAGEREF _Toc452303435 \h </w:instrText>
+              <w:instrText xml:space="preserve"> PAGEREF _Toc452553484 \h </w:instrText>
             </w:r>
             <w:r>
               <w:rPr>
@@ -279,7 +279,7 @@
               <w:noProof/>
             </w:rPr>
           </w:pPr>
-          <w:hyperlink w:anchor="_Toc452303436" w:history="1">
+          <w:hyperlink w:anchor="_Toc452553485" w:history="1">
             <w:r>
               <w:rPr>
                 <w:rStyle w:val="Lienhypertexte"/>
@@ -320,7 +320,7 @@
                 <w:noProof/>
                 <w:webHidden/>
               </w:rPr>
-              <w:instrText xml:space="preserve"> PAGEREF _Toc452303436 \h </w:instrText>
+              <w:instrText xml:space="preserve"> PAGEREF _Toc452553485 \h </w:instrText>
             </w:r>
             <w:r>
               <w:rPr>
@@ -363,7 +363,7 @@
               <w:noProof/>
             </w:rPr>
           </w:pPr>
-          <w:hyperlink w:anchor="_Toc452303437" w:history="1">
+          <w:hyperlink w:anchor="_Toc452553486" w:history="1">
             <w:r>
               <w:rPr>
                 <w:rStyle w:val="Lienhypertexte"/>
@@ -404,7 +404,7 @@
                 <w:noProof/>
                 <w:webHidden/>
               </w:rPr>
-              <w:instrText xml:space="preserve"> PAGEREF _Toc452303437 \h </w:instrText>
+              <w:instrText xml:space="preserve"> PAGEREF _Toc452553486 \h </w:instrText>
             </w:r>
             <w:r>
               <w:rPr>
@@ -447,7 +447,7 @@
               <w:noProof/>
             </w:rPr>
           </w:pPr>
-          <w:hyperlink w:anchor="_Toc452303438" w:history="1">
+          <w:hyperlink w:anchor="_Toc452553487" w:history="1">
             <w:r>
               <w:rPr>
                 <w:rStyle w:val="Lienhypertexte"/>
@@ -488,7 +488,7 @@
                 <w:noProof/>
                 <w:webHidden/>
               </w:rPr>
-              <w:instrText xml:space="preserve"> PAGEREF _Toc452303438 \h </w:instrText>
+              <w:instrText xml:space="preserve"> PAGEREF _Toc452553487 \h </w:instrText>
             </w:r>
             <w:r>
               <w:rPr>
@@ -531,7 +531,7 @@
               <w:noProof/>
             </w:rPr>
           </w:pPr>
-          <w:hyperlink w:anchor="_Toc452303439" w:history="1">
+          <w:hyperlink w:anchor="_Toc452553488" w:history="1">
             <w:r>
               <w:rPr>
                 <w:rStyle w:val="Lienhypertexte"/>
@@ -572,7 +572,7 @@
                 <w:noProof/>
                 <w:webHidden/>
               </w:rPr>
-              <w:instrText xml:space="preserve"> PAGEREF _Toc452303439 \h </w:instrText>
+              <w:instrText xml:space="preserve"> PAGEREF _Toc452553488 \h </w:instrText>
             </w:r>
             <w:r>
               <w:rPr>
@@ -615,7 +615,7 @@
               <w:noProof/>
             </w:rPr>
           </w:pPr>
-          <w:hyperlink w:anchor="_Toc452303440" w:history="1">
+          <w:hyperlink w:anchor="_Toc452553489" w:history="1">
             <w:r>
               <w:rPr>
                 <w:rStyle w:val="Lienhypertexte"/>
@@ -656,7 +656,7 @@
                 <w:noProof/>
                 <w:webHidden/>
               </w:rPr>
-              <w:instrText xml:space="preserve"> PAGEREF _Toc452303440 \h </w:instrText>
+              <w:instrText xml:space="preserve"> PAGEREF _Toc452553489 \h </w:instrText>
             </w:r>
             <w:r>
               <w:rPr>
@@ -699,7 +699,7 @@
               <w:noProof/>
             </w:rPr>
           </w:pPr>
-          <w:hyperlink w:anchor="_Toc452303441" w:history="1">
+          <w:hyperlink w:anchor="_Toc452553490" w:history="1">
             <w:r>
               <w:rPr>
                 <w:rStyle w:val="Lienhypertexte"/>
@@ -740,7 +740,7 @@
                 <w:noProof/>
                 <w:webHidden/>
               </w:rPr>
-              <w:instrText xml:space="preserve"> PAGEREF _Toc452303441 \h </w:instrText>
+              <w:instrText xml:space="preserve"> PAGEREF _Toc452553490 \h </w:instrText>
             </w:r>
             <w:r>
               <w:rPr>
@@ -783,7 +783,7 @@
               <w:noProof/>
             </w:rPr>
           </w:pPr>
-          <w:hyperlink w:anchor="_Toc452303442" w:history="1">
+          <w:hyperlink w:anchor="_Toc452553491" w:history="1">
             <w:r>
               <w:rPr>
                 <w:rStyle w:val="Lienhypertexte"/>
@@ -824,7 +824,7 @@
                 <w:noProof/>
                 <w:webHidden/>
               </w:rPr>
-              <w:instrText xml:space="preserve"> PAGEREF _Toc452303442 \h </w:instrText>
+              <w:instrText xml:space="preserve"> PAGEREF _Toc452553491 \h </w:instrText>
             </w:r>
             <w:r>
               <w:rPr>
@@ -867,7 +867,7 @@
               <w:noProof/>
             </w:rPr>
           </w:pPr>
-          <w:hyperlink w:anchor="_Toc452303443" w:history="1">
+          <w:hyperlink w:anchor="_Toc452553492" w:history="1">
             <w:r>
               <w:rPr>
                 <w:rStyle w:val="Lienhypertexte"/>
@@ -908,7 +908,7 @@
                 <w:noProof/>
                 <w:webHidden/>
               </w:rPr>
-              <w:instrText xml:space="preserve"> PAGEREF _Toc452303443 \h </w:instrText>
+              <w:instrText xml:space="preserve"> PAGEREF _Toc452553492 \h </w:instrText>
             </w:r>
             <w:r>
               <w:rPr>
@@ -951,7 +951,7 @@
               <w:noProof/>
             </w:rPr>
           </w:pPr>
-          <w:hyperlink w:anchor="_Toc452303444" w:history="1">
+          <w:hyperlink w:anchor="_Toc452553493" w:history="1">
             <w:r>
               <w:rPr>
                 <w:rStyle w:val="Lienhypertexte"/>
@@ -992,7 +992,7 @@
                 <w:noProof/>
                 <w:webHidden/>
               </w:rPr>
-              <w:instrText xml:space="preserve"> PAGEREF _Toc452303444 \h </w:instrText>
+              <w:instrText xml:space="preserve"> PAGEREF _Toc452553493 \h </w:instrText>
             </w:r>
             <w:r>
               <w:rPr>
@@ -1035,7 +1035,7 @@
               <w:noProof/>
             </w:rPr>
           </w:pPr>
-          <w:hyperlink w:anchor="_Toc452303445" w:history="1">
+          <w:hyperlink w:anchor="_Toc452553494" w:history="1">
             <w:r>
               <w:rPr>
                 <w:rStyle w:val="Lienhypertexte"/>
@@ -1076,7 +1076,7 @@
                 <w:noProof/>
                 <w:webHidden/>
               </w:rPr>
-              <w:instrText xml:space="preserve"> PAGEREF _Toc452303445 \h </w:instrText>
+              <w:instrText xml:space="preserve"> PAGEREF _Toc452553494 \h </w:instrText>
             </w:r>
             <w:r>
               <w:rPr>
@@ -1119,7 +1119,7 @@
               <w:noProof/>
             </w:rPr>
           </w:pPr>
-          <w:hyperlink w:anchor="_Toc452303446" w:history="1">
+          <w:hyperlink w:anchor="_Toc452553495" w:history="1">
             <w:r>
               <w:rPr>
                 <w:rStyle w:val="Lienhypertexte"/>
@@ -1160,7 +1160,7 @@
                 <w:noProof/>
                 <w:webHidden/>
               </w:rPr>
-              <w:instrText xml:space="preserve"> PAGEREF _Toc452303446 \h </w:instrText>
+              <w:instrText xml:space="preserve"> PAGEREF _Toc452553495 \h </w:instrText>
             </w:r>
             <w:r>
               <w:rPr>
@@ -1203,7 +1203,7 @@
               <w:noProof/>
             </w:rPr>
           </w:pPr>
-          <w:hyperlink w:anchor="_Toc452303447" w:history="1">
+          <w:hyperlink w:anchor="_Toc452553496" w:history="1">
             <w:r>
               <w:rPr>
                 <w:rStyle w:val="Lienhypertexte"/>
@@ -1244,7 +1244,7 @@
                 <w:noProof/>
                 <w:webHidden/>
               </w:rPr>
-              <w:instrText xml:space="preserve"> PAGEREF _Toc452303447 \h </w:instrText>
+              <w:instrText xml:space="preserve"> PAGEREF _Toc452553496 \h </w:instrText>
             </w:r>
             <w:r>
               <w:rPr>
@@ -1287,7 +1287,7 @@
               <w:noProof/>
             </w:rPr>
           </w:pPr>
-          <w:hyperlink w:anchor="_Toc452303448" w:history="1">
+          <w:hyperlink w:anchor="_Toc452553497" w:history="1">
             <w:r>
               <w:rPr>
                 <w:rStyle w:val="Lienhypertexte"/>
@@ -1328,7 +1328,7 @@
                 <w:noProof/>
                 <w:webHidden/>
               </w:rPr>
-              <w:instrText xml:space="preserve"> PAGEREF _Toc452303448 \h </w:instrText>
+              <w:instrText xml:space="preserve"> PAGEREF _Toc452553497 \h </w:instrText>
             </w:r>
             <w:r>
               <w:rPr>
@@ -1371,7 +1371,7 @@
               <w:noProof/>
             </w:rPr>
           </w:pPr>
-          <w:hyperlink w:anchor="_Toc452303449" w:history="1">
+          <w:hyperlink w:anchor="_Toc452553498" w:history="1">
             <w:r>
               <w:rPr>
                 <w:rStyle w:val="Lienhypertexte"/>
@@ -1412,7 +1412,7 @@
                 <w:noProof/>
                 <w:webHidden/>
               </w:rPr>
-              <w:instrText xml:space="preserve"> PAGEREF _Toc452303449 \h </w:instrText>
+              <w:instrText xml:space="preserve"> PAGEREF _Toc452553498 \h </w:instrText>
             </w:r>
             <w:r>
               <w:rPr>
@@ -1455,7 +1455,7 @@
               <w:noProof/>
             </w:rPr>
           </w:pPr>
-          <w:hyperlink w:anchor="_Toc452303450" w:history="1">
+          <w:hyperlink w:anchor="_Toc452553499" w:history="1">
             <w:r>
               <w:rPr>
                 <w:rStyle w:val="Lienhypertexte"/>
@@ -1496,7 +1496,7 @@
                 <w:noProof/>
                 <w:webHidden/>
               </w:rPr>
-              <w:instrText xml:space="preserve"> PAGEREF _Toc452303450 \h </w:instrText>
+              <w:instrText xml:space="preserve"> PAGEREF _Toc452553499 \h </w:instrText>
             </w:r>
             <w:r>
               <w:rPr>
@@ -1539,7 +1539,7 @@
               <w:noProof/>
             </w:rPr>
           </w:pPr>
-          <w:hyperlink w:anchor="_Toc452303451" w:history="1">
+          <w:hyperlink w:anchor="_Toc452553500" w:history="1">
             <w:r>
               <w:rPr>
                 <w:rStyle w:val="Lienhypertexte"/>
@@ -1580,7 +1580,7 @@
                 <w:noProof/>
                 <w:webHidden/>
               </w:rPr>
-              <w:instrText xml:space="preserve"> PAGEREF _Toc452303451 \h </w:instrText>
+              <w:instrText xml:space="preserve"> PAGEREF _Toc452553500 \h </w:instrText>
             </w:r>
             <w:r>
               <w:rPr>
@@ -1623,7 +1623,7 @@
               <w:noProof/>
             </w:rPr>
           </w:pPr>
-          <w:hyperlink w:anchor="_Toc452303452" w:history="1">
+          <w:hyperlink w:anchor="_Toc452553501" w:history="1">
             <w:r>
               <w:rPr>
                 <w:rStyle w:val="Lienhypertexte"/>
@@ -1664,7 +1664,7 @@
                 <w:noProof/>
                 <w:webHidden/>
               </w:rPr>
-              <w:instrText xml:space="preserve"> PAGEREF _Toc452303452 \h </w:instrText>
+              <w:instrText xml:space="preserve"> PAGEREF _Toc452553501 \h </w:instrText>
             </w:r>
             <w:r>
               <w:rPr>
@@ -1707,7 +1707,7 @@
               <w:noProof/>
             </w:rPr>
           </w:pPr>
-          <w:hyperlink w:anchor="_Toc452303453" w:history="1">
+          <w:hyperlink w:anchor="_Toc452553502" w:history="1">
             <w:r>
               <w:rPr>
                 <w:rStyle w:val="Lienhypertexte"/>
@@ -1748,7 +1748,7 @@
                 <w:noProof/>
                 <w:webHidden/>
               </w:rPr>
-              <w:instrText xml:space="preserve"> PAGEREF _Toc452303453 \h </w:instrText>
+              <w:instrText xml:space="preserve"> PAGEREF _Toc452553502 \h </w:instrText>
             </w:r>
             <w:r>
               <w:rPr>
@@ -1791,7 +1791,7 @@
               <w:noProof/>
             </w:rPr>
           </w:pPr>
-          <w:hyperlink w:anchor="_Toc452303454" w:history="1">
+          <w:hyperlink w:anchor="_Toc452553503" w:history="1">
             <w:r>
               <w:rPr>
                 <w:rStyle w:val="Lienhypertexte"/>
@@ -1832,7 +1832,7 @@
                 <w:noProof/>
                 <w:webHidden/>
               </w:rPr>
-              <w:instrText xml:space="preserve"> PAGEREF _Toc452303454 \h </w:instrText>
+              <w:instrText xml:space="preserve"> PAGEREF _Toc452553503 \h </w:instrText>
             </w:r>
             <w:r>
               <w:rPr>
@@ -1875,7 +1875,7 @@
               <w:noProof/>
             </w:rPr>
           </w:pPr>
-          <w:hyperlink w:anchor="_Toc452303455" w:history="1">
+          <w:hyperlink w:anchor="_Toc452553504" w:history="1">
             <w:r>
               <w:rPr>
                 <w:rStyle w:val="Lienhypertexte"/>
@@ -1916,7 +1916,7 @@
                 <w:noProof/>
                 <w:webHidden/>
               </w:rPr>
-              <w:instrText xml:space="preserve"> PAGEREF _Toc452303455 \h </w:instrText>
+              <w:instrText xml:space="preserve"> PAGEREF _Toc452553504 \h </w:instrText>
             </w:r>
             <w:r>
               <w:rPr>
@@ -1959,7 +1959,7 @@
               <w:noProof/>
             </w:rPr>
           </w:pPr>
-          <w:hyperlink w:anchor="_Toc452303456" w:history="1">
+          <w:hyperlink w:anchor="_Toc452553505" w:history="1">
             <w:r>
               <w:rPr>
                 <w:rStyle w:val="Lienhypertexte"/>
@@ -2000,7 +2000,7 @@
                 <w:noProof/>
                 <w:webHidden/>
               </w:rPr>
-              <w:instrText xml:space="preserve"> PAGEREF _Toc452303456 \h </w:instrText>
+              <w:instrText xml:space="preserve"> PAGEREF _Toc452553505 \h </w:instrText>
             </w:r>
             <w:r>
               <w:rPr>
@@ -2043,7 +2043,7 @@
               <w:noProof/>
             </w:rPr>
           </w:pPr>
-          <w:hyperlink w:anchor="_Toc452303457" w:history="1">
+          <w:hyperlink w:anchor="_Toc452553506" w:history="1">
             <w:r>
               <w:rPr>
                 <w:rStyle w:val="Lienhypertexte"/>
@@ -2084,7 +2084,7 @@
                 <w:noProof/>
                 <w:webHidden/>
               </w:rPr>
-              <w:instrText xml:space="preserve"> PAGEREF _Toc452303457 \h </w:instrText>
+              <w:instrText xml:space="preserve"> PAGEREF _Toc452553506 \h </w:instrText>
             </w:r>
             <w:r>
               <w:rPr>
@@ -2127,7 +2127,7 @@
               <w:noProof/>
             </w:rPr>
           </w:pPr>
-          <w:hyperlink w:anchor="_Toc452303458" w:history="1">
+          <w:hyperlink w:anchor="_Toc452553507" w:history="1">
             <w:r>
               <w:rPr>
                 <w:rStyle w:val="Lienhypertexte"/>
@@ -2168,7 +2168,7 @@
                 <w:noProof/>
                 <w:webHidden/>
               </w:rPr>
-              <w:instrText xml:space="preserve"> PAGEREF _Toc452303458 \h </w:instrText>
+              <w:instrText xml:space="preserve"> PAGEREF _Toc452553507 \h </w:instrText>
             </w:r>
             <w:r>
               <w:rPr>
@@ -2211,7 +2211,7 @@
               <w:noProof/>
             </w:rPr>
           </w:pPr>
-          <w:hyperlink w:anchor="_Toc452303459" w:history="1">
+          <w:hyperlink w:anchor="_Toc452553508" w:history="1">
             <w:r>
               <w:rPr>
                 <w:rStyle w:val="Lienhypertexte"/>
@@ -2252,7 +2252,7 @@
                 <w:noProof/>
                 <w:webHidden/>
               </w:rPr>
-              <w:instrText xml:space="preserve"> PAGEREF _Toc452303459 \h </w:instrText>
+              <w:instrText xml:space="preserve"> PAGEREF _Toc452553508 \h </w:instrText>
             </w:r>
             <w:r>
               <w:rPr>
@@ -2295,7 +2295,7 @@
               <w:noProof/>
             </w:rPr>
           </w:pPr>
-          <w:hyperlink w:anchor="_Toc452303460" w:history="1">
+          <w:hyperlink w:anchor="_Toc452553509" w:history="1">
             <w:r>
               <w:rPr>
                 <w:rStyle w:val="Lienhypertexte"/>
@@ -2336,7 +2336,7 @@
                 <w:noProof/>
                 <w:webHidden/>
               </w:rPr>
-              <w:instrText xml:space="preserve"> PAGEREF _Toc452303460 \h </w:instrText>
+              <w:instrText xml:space="preserve"> PAGEREF _Toc452553509 \h </w:instrText>
             </w:r>
             <w:r>
               <w:rPr>
@@ -2379,7 +2379,7 @@
               <w:noProof/>
             </w:rPr>
           </w:pPr>
-          <w:hyperlink w:anchor="_Toc452303461" w:history="1">
+          <w:hyperlink w:anchor="_Toc452553510" w:history="1">
             <w:r>
               <w:rPr>
                 <w:rStyle w:val="Lienhypertexte"/>
@@ -2420,7 +2420,7 @@
                 <w:noProof/>
                 <w:webHidden/>
               </w:rPr>
-              <w:instrText xml:space="preserve"> PAGEREF _Toc452303461 \h </w:instrText>
+              <w:instrText xml:space="preserve"> PAGEREF _Toc452553510 \h </w:instrText>
             </w:r>
             <w:r>
               <w:rPr>
@@ -2463,7 +2463,7 @@
               <w:noProof/>
             </w:rPr>
           </w:pPr>
-          <w:hyperlink w:anchor="_Toc452303462" w:history="1">
+          <w:hyperlink w:anchor="_Toc452553511" w:history="1">
             <w:r>
               <w:rPr>
                 <w:rStyle w:val="Lienhypertexte"/>
@@ -2504,7 +2504,7 @@
                 <w:noProof/>
                 <w:webHidden/>
               </w:rPr>
-              <w:instrText xml:space="preserve"> PAGEREF _Toc452303462 \h </w:instrText>
+              <w:instrText xml:space="preserve"> PAGEREF _Toc452553511 \h </w:instrText>
             </w:r>
             <w:r>
               <w:rPr>
@@ -2547,7 +2547,7 @@
               <w:noProof/>
             </w:rPr>
           </w:pPr>
-          <w:hyperlink w:anchor="_Toc452303463" w:history="1">
+          <w:hyperlink w:anchor="_Toc452553512" w:history="1">
             <w:r>
               <w:rPr>
                 <w:rStyle w:val="Lienhypertexte"/>
@@ -2588,7 +2588,7 @@
                 <w:noProof/>
                 <w:webHidden/>
               </w:rPr>
-              <w:instrText xml:space="preserve"> PAGEREF _Toc452303463 \h </w:instrText>
+              <w:instrText xml:space="preserve"> PAGEREF _Toc452553512 \h </w:instrText>
             </w:r>
             <w:r>
               <w:rPr>
@@ -2631,7 +2631,7 @@
               <w:noProof/>
             </w:rPr>
           </w:pPr>
-          <w:hyperlink w:anchor="_Toc452303464" w:history="1">
+          <w:hyperlink w:anchor="_Toc452553513" w:history="1">
             <w:r>
               <w:rPr>
                 <w:rStyle w:val="Lienhypertexte"/>
@@ -2672,7 +2672,7 @@
                 <w:noProof/>
                 <w:webHidden/>
               </w:rPr>
-              <w:instrText xml:space="preserve"> PAGEREF _Toc452303464 \h </w:instrText>
+              <w:instrText xml:space="preserve"> PAGEREF _Toc452553513 \h </w:instrText>
             </w:r>
             <w:r>
               <w:rPr>
@@ -2715,7 +2715,7 @@
               <w:noProof/>
             </w:rPr>
           </w:pPr>
-          <w:hyperlink w:anchor="_Toc452303465" w:history="1">
+          <w:hyperlink w:anchor="_Toc452553514" w:history="1">
             <w:r>
               <w:rPr>
                 <w:rStyle w:val="Lienhypertexte"/>
@@ -2756,7 +2756,7 @@
                 <w:noProof/>
                 <w:webHidden/>
               </w:rPr>
-              <w:instrText xml:space="preserve"> PAGEREF _Toc452303465 \h </w:instrText>
+              <w:instrText xml:space="preserve"> PAGEREF _Toc452553514 \h </w:instrText>
             </w:r>
             <w:r>
               <w:rPr>
@@ -2799,7 +2799,7 @@
               <w:noProof/>
             </w:rPr>
           </w:pPr>
-          <w:hyperlink w:anchor="_Toc452303466" w:history="1">
+          <w:hyperlink w:anchor="_Toc452553515" w:history="1">
             <w:r>
               <w:rPr>
                 <w:rStyle w:val="Lienhypertexte"/>
@@ -2840,7 +2840,7 @@
                 <w:noProof/>
                 <w:webHidden/>
               </w:rPr>
-              <w:instrText xml:space="preserve"> PAGEREF _Toc452303466 \h </w:instrText>
+              <w:instrText xml:space="preserve"> PAGEREF _Toc452553515 \h </w:instrText>
             </w:r>
             <w:r>
               <w:rPr>
@@ -2883,7 +2883,7 @@
               <w:noProof/>
             </w:rPr>
           </w:pPr>
-          <w:hyperlink w:anchor="_Toc452303467" w:history="1">
+          <w:hyperlink w:anchor="_Toc452553516" w:history="1">
             <w:r>
               <w:rPr>
                 <w:rStyle w:val="Lienhypertexte"/>
@@ -2924,7 +2924,7 @@
                 <w:noProof/>
                 <w:webHidden/>
               </w:rPr>
-              <w:instrText xml:space="preserve"> PAGEREF _Toc452303467 \h </w:instrText>
+              <w:instrText xml:space="preserve"> PAGEREF _Toc452553516 \h </w:instrText>
             </w:r>
             <w:r>
               <w:rPr>
@@ -2967,7 +2967,7 @@
               <w:noProof/>
             </w:rPr>
           </w:pPr>
-          <w:hyperlink w:anchor="_Toc452303468" w:history="1">
+          <w:hyperlink w:anchor="_Toc452553517" w:history="1">
             <w:r>
               <w:rPr>
                 <w:rStyle w:val="Lienhypertexte"/>
@@ -3008,7 +3008,7 @@
                 <w:noProof/>
                 <w:webHidden/>
               </w:rPr>
-              <w:instrText xml:space="preserve"> PAGEREF _Toc452303468 \h </w:instrText>
+              <w:instrText xml:space="preserve"> PAGEREF _Toc452553517 \h </w:instrText>
             </w:r>
             <w:r>
               <w:rPr>
@@ -3051,7 +3051,7 @@
               <w:noProof/>
             </w:rPr>
           </w:pPr>
-          <w:hyperlink w:anchor="_Toc452303469" w:history="1">
+          <w:hyperlink w:anchor="_Toc452553518" w:history="1">
             <w:r>
               <w:rPr>
                 <w:rStyle w:val="Lienhypertexte"/>
@@ -3092,7 +3092,7 @@
                 <w:noProof/>
                 <w:webHidden/>
               </w:rPr>
-              <w:instrText xml:space="preserve"> PAGEREF _Toc452303469 \h </w:instrText>
+              <w:instrText xml:space="preserve"> PAGEREF _Toc452553518 \h </w:instrText>
             </w:r>
             <w:r>
               <w:rPr>
@@ -3135,7 +3135,7 @@
               <w:noProof/>
             </w:rPr>
           </w:pPr>
-          <w:hyperlink w:anchor="_Toc452303470" w:history="1">
+          <w:hyperlink w:anchor="_Toc452553519" w:history="1">
             <w:r>
               <w:rPr>
                 <w:rStyle w:val="Lienhypertexte"/>
@@ -3176,7 +3176,7 @@
                 <w:noProof/>
                 <w:webHidden/>
               </w:rPr>
-              <w:instrText xml:space="preserve"> PAGEREF _Toc452303470 \h </w:instrText>
+              <w:instrText xml:space="preserve"> PAGEREF _Toc452553519 \h </w:instrText>
             </w:r>
             <w:r>
               <w:rPr>
@@ -3219,7 +3219,7 @@
               <w:noProof/>
             </w:rPr>
           </w:pPr>
-          <w:hyperlink w:anchor="_Toc452303471" w:history="1">
+          <w:hyperlink w:anchor="_Toc452553520" w:history="1">
             <w:r>
               <w:rPr>
                 <w:rStyle w:val="Lienhypertexte"/>
@@ -3260,7 +3260,7 @@
                 <w:noProof/>
                 <w:webHidden/>
               </w:rPr>
-              <w:instrText xml:space="preserve"> PAGEREF _Toc452303471 \h </w:instrText>
+              <w:instrText xml:space="preserve"> PAGEREF _Toc452553520 \h </w:instrText>
             </w:r>
             <w:r>
               <w:rPr>
@@ -3303,7 +3303,7 @@
               <w:noProof/>
             </w:rPr>
           </w:pPr>
-          <w:hyperlink w:anchor="_Toc452303472" w:history="1">
+          <w:hyperlink w:anchor="_Toc452553521" w:history="1">
             <w:r>
               <w:rPr>
                 <w:rStyle w:val="Lienhypertexte"/>
@@ -3344,7 +3344,7 @@
                 <w:noProof/>
                 <w:webHidden/>
               </w:rPr>
-              <w:instrText xml:space="preserve"> PAGEREF _Toc452303472 \h </w:instrText>
+              <w:instrText xml:space="preserve"> PAGEREF _Toc452553521 \h </w:instrText>
             </w:r>
             <w:r>
               <w:rPr>
@@ -3387,7 +3387,7 @@
               <w:noProof/>
             </w:rPr>
           </w:pPr>
-          <w:hyperlink w:anchor="_Toc452303473" w:history="1">
+          <w:hyperlink w:anchor="_Toc452553522" w:history="1">
             <w:r>
               <w:rPr>
                 <w:rStyle w:val="Lienhypertexte"/>
@@ -3428,7 +3428,7 @@
                 <w:noProof/>
                 <w:webHidden/>
               </w:rPr>
-              <w:instrText xml:space="preserve"> PAGEREF _Toc452303473 \h </w:instrText>
+              <w:instrText xml:space="preserve"> PAGEREF _Toc452553522 \h </w:instrText>
             </w:r>
             <w:r>
               <w:rPr>
@@ -3471,7 +3471,7 @@
               <w:noProof/>
             </w:rPr>
           </w:pPr>
-          <w:hyperlink w:anchor="_Toc452303474" w:history="1">
+          <w:hyperlink w:anchor="_Toc452553523" w:history="1">
             <w:r>
               <w:rPr>
                 <w:rStyle w:val="Lienhypertexte"/>
@@ -3512,7 +3512,7 @@
                 <w:noProof/>
                 <w:webHidden/>
               </w:rPr>
-              <w:instrText xml:space="preserve"> PAGEREF _Toc452303474 \h </w:instrText>
+              <w:instrText xml:space="preserve"> PAGEREF _Toc452553523 \h </w:instrText>
             </w:r>
             <w:r>
               <w:rPr>
@@ -3555,7 +3555,7 @@
               <w:noProof/>
             </w:rPr>
           </w:pPr>
-          <w:hyperlink w:anchor="_Toc452303475" w:history="1">
+          <w:hyperlink w:anchor="_Toc452553524" w:history="1">
             <w:r>
               <w:rPr>
                 <w:rStyle w:val="Lienhypertexte"/>
@@ -3596,7 +3596,7 @@
                 <w:noProof/>
                 <w:webHidden/>
               </w:rPr>
-              <w:instrText xml:space="preserve"> PAGEREF _Toc452303475 \h </w:instrText>
+              <w:instrText xml:space="preserve"> PAGEREF _Toc452553524 \h </w:instrText>
             </w:r>
             <w:r>
               <w:rPr>
@@ -3639,7 +3639,7 @@
               <w:noProof/>
             </w:rPr>
           </w:pPr>
-          <w:hyperlink w:anchor="_Toc452303476" w:history="1">
+          <w:hyperlink w:anchor="_Toc452553525" w:history="1">
             <w:r>
               <w:rPr>
                 <w:rStyle w:val="Lienhypertexte"/>
@@ -3680,7 +3680,7 @@
                 <w:noProof/>
                 <w:webHidden/>
               </w:rPr>
-              <w:instrText xml:space="preserve"> PAGEREF _Toc452303476 \h </w:instrText>
+              <w:instrText xml:space="preserve"> PAGEREF _Toc452553525 \h </w:instrText>
             </w:r>
             <w:r>
               <w:rPr>
@@ -3723,7 +3723,7 @@
               <w:noProof/>
             </w:rPr>
           </w:pPr>
-          <w:hyperlink w:anchor="_Toc452303477" w:history="1">
+          <w:hyperlink w:anchor="_Toc452553526" w:history="1">
             <w:r>
               <w:rPr>
                 <w:rStyle w:val="Lienhypertexte"/>
@@ -3764,7 +3764,7 @@
                 <w:noProof/>
                 <w:webHidden/>
               </w:rPr>
-              <w:instrText xml:space="preserve"> PAGEREF _Toc452303477 \h </w:instrText>
+              <w:instrText xml:space="preserve"> PAGEREF _Toc452553526 \h </w:instrText>
             </w:r>
             <w:r>
               <w:rPr>
@@ -3807,7 +3807,7 @@
               <w:noProof/>
             </w:rPr>
           </w:pPr>
-          <w:hyperlink w:anchor="_Toc452303478" w:history="1">
+          <w:hyperlink w:anchor="_Toc452553527" w:history="1">
             <w:r>
               <w:rPr>
                 <w:rStyle w:val="Lienhypertexte"/>
@@ -3848,7 +3848,7 @@
                 <w:noProof/>
                 <w:webHidden/>
               </w:rPr>
-              <w:instrText xml:space="preserve"> PAGEREF _Toc452303478 \h </w:instrText>
+              <w:instrText xml:space="preserve"> PAGEREF _Toc452553527 \h </w:instrText>
             </w:r>
             <w:r>
               <w:rPr>
@@ -3891,7 +3891,7 @@
               <w:noProof/>
             </w:rPr>
           </w:pPr>
-          <w:hyperlink w:anchor="_Toc452303479" w:history="1">
+          <w:hyperlink w:anchor="_Toc452553528" w:history="1">
             <w:r>
               <w:rPr>
                 <w:rStyle w:val="Lienhypertexte"/>
@@ -3932,7 +3932,7 @@
                 <w:noProof/>
                 <w:webHidden/>
               </w:rPr>
-              <w:instrText xml:space="preserve"> PAGEREF _Toc452303479 \h </w:instrText>
+              <w:instrText xml:space="preserve"> PAGEREF _Toc452553528 \h </w:instrText>
             </w:r>
             <w:r>
               <w:rPr>
@@ -3975,7 +3975,7 @@
               <w:noProof/>
             </w:rPr>
           </w:pPr>
-          <w:hyperlink w:anchor="_Toc452303480" w:history="1">
+          <w:hyperlink w:anchor="_Toc452553529" w:history="1">
             <w:r>
               <w:rPr>
                 <w:rStyle w:val="Lienhypertexte"/>
@@ -4016,7 +4016,7 @@
                 <w:noProof/>
                 <w:webHidden/>
               </w:rPr>
-              <w:instrText xml:space="preserve"> PAGEREF _Toc452303480 \h </w:instrText>
+              <w:instrText xml:space="preserve"> PAGEREF _Toc452553529 \h </w:instrText>
             </w:r>
             <w:r>
               <w:rPr>
@@ -4059,7 +4059,7 @@
               <w:noProof/>
             </w:rPr>
           </w:pPr>
-          <w:hyperlink w:anchor="_Toc452303481" w:history="1">
+          <w:hyperlink w:anchor="_Toc452553530" w:history="1">
             <w:r>
               <w:rPr>
                 <w:rStyle w:val="Lienhypertexte"/>
@@ -4100,7 +4100,7 @@
                 <w:noProof/>
                 <w:webHidden/>
               </w:rPr>
-              <w:instrText xml:space="preserve"> PAGEREF _Toc452303481 \h </w:instrText>
+              <w:instrText xml:space="preserve"> PAGEREF _Toc452553530 \h </w:instrText>
             </w:r>
             <w:r>
               <w:rPr>
@@ -4143,7 +4143,7 @@
               <w:noProof/>
             </w:rPr>
           </w:pPr>
-          <w:hyperlink w:anchor="_Toc452303482" w:history="1">
+          <w:hyperlink w:anchor="_Toc452553531" w:history="1">
             <w:r>
               <w:rPr>
                 <w:rStyle w:val="Lienhypertexte"/>
@@ -4188,7 +4188,7 @@
                 <w:noProof/>
                 <w:webHidden/>
               </w:rPr>
-              <w:instrText xml:space="preserve"> PAGEREF _Toc452303482 \h </w:instrText>
+              <w:instrText xml:space="preserve"> PAGEREF _Toc452553531 \h </w:instrText>
             </w:r>
             <w:r>
               <w:rPr>
@@ -4231,7 +4231,7 @@
               <w:noProof/>
             </w:rPr>
           </w:pPr>
-          <w:hyperlink w:anchor="_Toc452303483" w:history="1">
+          <w:hyperlink w:anchor="_Toc452553532" w:history="1">
             <w:r>
               <w:rPr>
                 <w:rStyle w:val="Lienhypertexte"/>
@@ -4272,7 +4272,7 @@
                 <w:noProof/>
                 <w:webHidden/>
               </w:rPr>
-              <w:instrText xml:space="preserve"> PAGEREF _Toc452303483 \h </w:instrText>
+              <w:instrText xml:space="preserve"> PAGEREF _Toc452553532 \h </w:instrText>
             </w:r>
             <w:r>
               <w:rPr>
@@ -4315,7 +4315,7 @@
               <w:noProof/>
             </w:rPr>
           </w:pPr>
-          <w:hyperlink w:anchor="_Toc452303484" w:history="1">
+          <w:hyperlink w:anchor="_Toc452553533" w:history="1">
             <w:r>
               <w:rPr>
                 <w:rStyle w:val="Lienhypertexte"/>
@@ -4356,7 +4356,7 @@
                 <w:noProof/>
                 <w:webHidden/>
               </w:rPr>
-              <w:instrText xml:space="preserve"> PAGEREF _Toc452303484 \h </w:instrText>
+              <w:instrText xml:space="preserve"> PAGEREF _Toc452553533 \h </w:instrText>
             </w:r>
             <w:r>
               <w:rPr>
@@ -4399,7 +4399,7 @@
               <w:noProof/>
             </w:rPr>
           </w:pPr>
-          <w:hyperlink w:anchor="_Toc452303485" w:history="1">
+          <w:hyperlink w:anchor="_Toc452553534" w:history="1">
             <w:r>
               <w:rPr>
                 <w:rStyle w:val="Lienhypertexte"/>
@@ -4440,7 +4440,7 @@
                 <w:noProof/>
                 <w:webHidden/>
               </w:rPr>
-              <w:instrText xml:space="preserve"> PAGEREF _Toc452303485 \h </w:instrText>
+              <w:instrText xml:space="preserve"> PAGEREF _Toc452553534 \h </w:instrText>
             </w:r>
             <w:r>
               <w:rPr>
@@ -4483,7 +4483,7 @@
               <w:noProof/>
             </w:rPr>
           </w:pPr>
-          <w:hyperlink w:anchor="_Toc452303486" w:history="1">
+          <w:hyperlink w:anchor="_Toc452553535" w:history="1">
             <w:r>
               <w:rPr>
                 <w:rStyle w:val="Lienhypertexte"/>
@@ -4524,7 +4524,7 @@
                 <w:noProof/>
                 <w:webHidden/>
               </w:rPr>
-              <w:instrText xml:space="preserve"> PAGEREF _Toc452303486 \h </w:instrText>
+              <w:instrText xml:space="preserve"> PAGEREF _Toc452553535 \h </w:instrText>
             </w:r>
             <w:r>
               <w:rPr>
@@ -4567,7 +4567,7 @@
               <w:noProof/>
             </w:rPr>
           </w:pPr>
-          <w:hyperlink w:anchor="_Toc452303487" w:history="1">
+          <w:hyperlink w:anchor="_Toc452553536" w:history="1">
             <w:r>
               <w:rPr>
                 <w:rStyle w:val="Lienhypertexte"/>
@@ -4608,7 +4608,7 @@
                 <w:noProof/>
                 <w:webHidden/>
               </w:rPr>
-              <w:instrText xml:space="preserve"> PAGEREF _Toc452303487 \h </w:instrText>
+              <w:instrText xml:space="preserve"> PAGEREF _Toc452553536 \h </w:instrText>
             </w:r>
             <w:r>
               <w:rPr>
@@ -4651,7 +4651,7 @@
               <w:noProof/>
             </w:rPr>
           </w:pPr>
-          <w:hyperlink w:anchor="_Toc452303488" w:history="1">
+          <w:hyperlink w:anchor="_Toc452553537" w:history="1">
             <w:r>
               <w:rPr>
                 <w:rStyle w:val="Lienhypertexte"/>
@@ -4692,7 +4692,7 @@
                 <w:noProof/>
                 <w:webHidden/>
               </w:rPr>
-              <w:instrText xml:space="preserve"> PAGEREF _Toc452303488 \h </w:instrText>
+              <w:instrText xml:space="preserve"> PAGEREF _Toc452553537 \h </w:instrText>
             </w:r>
             <w:r>
               <w:rPr>
@@ -4735,7 +4735,7 @@
               <w:noProof/>
             </w:rPr>
           </w:pPr>
-          <w:hyperlink w:anchor="_Toc452303489" w:history="1">
+          <w:hyperlink w:anchor="_Toc452553538" w:history="1">
             <w:r>
               <w:rPr>
                 <w:rStyle w:val="Lienhypertexte"/>
@@ -4776,7 +4776,7 @@
                 <w:noProof/>
                 <w:webHidden/>
               </w:rPr>
-              <w:instrText xml:space="preserve"> PAGEREF _Toc452303489 \h </w:instrText>
+              <w:instrText xml:space="preserve"> PAGEREF _Toc452553538 \h </w:instrText>
             </w:r>
             <w:r>
               <w:rPr>
@@ -4819,7 +4819,7 @@
               <w:noProof/>
             </w:rPr>
           </w:pPr>
-          <w:hyperlink w:anchor="_Toc452303490" w:history="1">
+          <w:hyperlink w:anchor="_Toc452553539" w:history="1">
             <w:r>
               <w:rPr>
                 <w:rStyle w:val="Lienhypertexte"/>
@@ -4860,7 +4860,7 @@
                 <w:noProof/>
                 <w:webHidden/>
               </w:rPr>
-              <w:instrText xml:space="preserve"> PAGEREF _Toc452303490 \h </w:instrText>
+              <w:instrText xml:space="preserve"> PAGEREF _Toc452553539 \h </w:instrText>
             </w:r>
             <w:r>
               <w:rPr>
@@ -4903,7 +4903,7 @@
               <w:noProof/>
             </w:rPr>
           </w:pPr>
-          <w:hyperlink w:anchor="_Toc452303491" w:history="1">
+          <w:hyperlink w:anchor="_Toc452553540" w:history="1">
             <w:r>
               <w:rPr>
                 <w:rStyle w:val="Lienhypertexte"/>
@@ -4944,7 +4944,7 @@
                 <w:noProof/>
                 <w:webHidden/>
               </w:rPr>
-              <w:instrText xml:space="preserve"> PAGEREF _Toc452303491 \h </w:instrText>
+              <w:instrText xml:space="preserve"> PAGEREF _Toc452553540 \h </w:instrText>
             </w:r>
             <w:r>
               <w:rPr>
@@ -4987,7 +4987,7 @@
               <w:noProof/>
             </w:rPr>
           </w:pPr>
-          <w:hyperlink w:anchor="_Toc452303492" w:history="1">
+          <w:hyperlink w:anchor="_Toc452553541" w:history="1">
             <w:r>
               <w:rPr>
                 <w:rStyle w:val="Lienhypertexte"/>
@@ -5028,7 +5028,7 @@
                 <w:noProof/>
                 <w:webHidden/>
               </w:rPr>
-              <w:instrText xml:space="preserve"> PAGEREF _Toc452303492 \h </w:instrText>
+              <w:instrText xml:space="preserve"> PAGEREF _Toc452553541 \h </w:instrText>
             </w:r>
             <w:r>
               <w:rPr>
@@ -5071,7 +5071,7 @@
               <w:noProof/>
             </w:rPr>
           </w:pPr>
-          <w:hyperlink w:anchor="_Toc452303493" w:history="1">
+          <w:hyperlink w:anchor="_Toc452553542" w:history="1">
             <w:r>
               <w:rPr>
                 <w:rStyle w:val="Lienhypertexte"/>
@@ -5112,7 +5112,7 @@
                 <w:noProof/>
                 <w:webHidden/>
               </w:rPr>
-              <w:instrText xml:space="preserve"> PAGEREF _Toc452303493 \h </w:instrText>
+              <w:instrText xml:space="preserve"> PAGEREF _Toc452553542 \h </w:instrText>
             </w:r>
             <w:r>
               <w:rPr>
@@ -5155,7 +5155,7 @@
               <w:noProof/>
             </w:rPr>
           </w:pPr>
-          <w:hyperlink w:anchor="_Toc452303494" w:history="1">
+          <w:hyperlink w:anchor="_Toc452553543" w:history="1">
             <w:r>
               <w:rPr>
                 <w:rStyle w:val="Lienhypertexte"/>
@@ -5196,7 +5196,7 @@
                 <w:noProof/>
                 <w:webHidden/>
               </w:rPr>
-              <w:instrText xml:space="preserve"> PAGEREF _Toc452303494 \h </w:instrText>
+              <w:instrText xml:space="preserve"> PAGEREF _Toc452553543 \h </w:instrText>
             </w:r>
             <w:r>
               <w:rPr>
@@ -5239,7 +5239,7 @@
               <w:noProof/>
             </w:rPr>
           </w:pPr>
-          <w:hyperlink w:anchor="_Toc452303495" w:history="1">
+          <w:hyperlink w:anchor="_Toc452553544" w:history="1">
             <w:r>
               <w:rPr>
                 <w:rStyle w:val="Lienhypertexte"/>
@@ -5280,7 +5280,7 @@
                 <w:noProof/>
                 <w:webHidden/>
               </w:rPr>
-              <w:instrText xml:space="preserve"> PAGEREF _Toc452303495 \h </w:instrText>
+              <w:instrText xml:space="preserve"> PAGEREF _Toc452553544 \h </w:instrText>
             </w:r>
             <w:r>
               <w:rPr>
@@ -5323,7 +5323,7 @@
               <w:noProof/>
             </w:rPr>
           </w:pPr>
-          <w:hyperlink w:anchor="_Toc452303496" w:history="1">
+          <w:hyperlink w:anchor="_Toc452553545" w:history="1">
             <w:r>
               <w:rPr>
                 <w:rStyle w:val="Lienhypertexte"/>
@@ -5364,7 +5364,7 @@
                 <w:noProof/>
                 <w:webHidden/>
               </w:rPr>
-              <w:instrText xml:space="preserve"> PAGEREF _Toc452303496 \h </w:instrText>
+              <w:instrText xml:space="preserve"> PAGEREF _Toc452553545 \h </w:instrText>
             </w:r>
             <w:r>
               <w:rPr>
@@ -5407,7 +5407,7 @@
               <w:noProof/>
             </w:rPr>
           </w:pPr>
-          <w:hyperlink w:anchor="_Toc452303497" w:history="1">
+          <w:hyperlink w:anchor="_Toc452553546" w:history="1">
             <w:r>
               <w:rPr>
                 <w:rStyle w:val="Lienhypertexte"/>
@@ -5448,7 +5448,7 @@
                 <w:noProof/>
                 <w:webHidden/>
               </w:rPr>
-              <w:instrText xml:space="preserve"> PAGEREF _Toc452303497 \h </w:instrText>
+              <w:instrText xml:space="preserve"> PAGEREF _Toc452553546 \h </w:instrText>
             </w:r>
             <w:r>
               <w:rPr>
@@ -5507,7 +5507,7 @@
       <w:pPr>
         <w:pStyle w:val="Titre1"/>
       </w:pPr>
-      <w:bookmarkStart w:id="0" w:name="_Toc452303435"/>
+      <w:bookmarkStart w:id="0" w:name="_Toc452553484"/>
       <w:r>
         <w:lastRenderedPageBreak/>
         <w:t>Introduction</w:t>
@@ -5518,7 +5518,7 @@
       <w:pPr>
         <w:pStyle w:val="Titre2"/>
       </w:pPr>
-      <w:bookmarkStart w:id="1" w:name="_Toc452303436"/>
+      <w:bookmarkStart w:id="1" w:name="_Toc452553485"/>
       <w:r>
         <w:t>Choix du capteur</w:t>
       </w:r>
@@ -5528,7 +5528,7 @@
       <w:pPr>
         <w:pStyle w:val="Titre3"/>
       </w:pPr>
-      <w:bookmarkStart w:id="2" w:name="_Toc452303437"/>
+      <w:bookmarkStart w:id="2" w:name="_Toc452553486"/>
       <w:r>
         <w:t>Principes physiques disponibles</w:t>
       </w:r>
@@ -5548,7 +5548,7 @@
           <w:lang w:eastAsia="fr-CH"/>
         </w:rPr>
         <w:drawing>
-          <wp:anchor distT="0" distB="0" distL="114300" distR="114300" simplePos="0" relativeHeight="251658240" behindDoc="0" locked="0" layoutInCell="1" allowOverlap="1" wp14:anchorId="39DB06A0" wp14:editId="229A0676">
+          <wp:anchor distT="0" distB="0" distL="114300" distR="114300" simplePos="0" relativeHeight="251658240" behindDoc="0" locked="0" layoutInCell="1" allowOverlap="1" wp14:anchorId="26F19B33" wp14:editId="1DDBBE9C">
             <wp:simplePos x="0" y="0"/>
             <wp:positionH relativeFrom="margin">
               <wp:align>right</wp:align>
@@ -5661,7 +5661,7 @@
           <w:lang w:eastAsia="fr-CH"/>
         </w:rPr>
         <w:drawing>
-          <wp:anchor distT="0" distB="0" distL="114300" distR="114300" simplePos="0" relativeHeight="251659264" behindDoc="0" locked="0" layoutInCell="1" allowOverlap="1" wp14:anchorId="09F6AAA5" wp14:editId="56FD443F">
+          <wp:anchor distT="0" distB="0" distL="114300" distR="114300" simplePos="0" relativeHeight="251659264" behindDoc="0" locked="0" layoutInCell="1" allowOverlap="1" wp14:anchorId="122C1A4D" wp14:editId="40F9B538">
             <wp:simplePos x="0" y="0"/>
             <wp:positionH relativeFrom="margin">
               <wp:align>right</wp:align>
@@ -5752,7 +5752,7 @@
       <w:pPr>
         <w:pStyle w:val="Titre3"/>
       </w:pPr>
-      <w:bookmarkStart w:id="3" w:name="_Toc452303438"/>
+      <w:bookmarkStart w:id="3" w:name="_Toc452553487"/>
       <w:r>
         <w:t>Principe choisi</w:t>
       </w:r>
@@ -5805,7 +5805,7 @@
       <w:pPr>
         <w:pStyle w:val="Titre2"/>
       </w:pPr>
-      <w:bookmarkStart w:id="4" w:name="_Toc452303439"/>
+      <w:bookmarkStart w:id="4" w:name="_Toc452553488"/>
       <w:r>
         <w:t>Schéma bloc de la chaîne de mesure</w:t>
       </w:r>
@@ -5912,7 +5912,7 @@
           <w:color w:val="FF0000"/>
         </w:rPr>
       </w:pPr>
-      <w:bookmarkStart w:id="5" w:name="_Toc452303440"/>
+      <w:bookmarkStart w:id="5" w:name="_Toc452553489"/>
       <w:r>
         <w:rPr>
           <w:color w:val="FF0000"/>
@@ -5939,7 +5939,7 @@
       <w:pPr>
         <w:pStyle w:val="Titre1"/>
       </w:pPr>
-      <w:bookmarkStart w:id="6" w:name="_Toc452303441"/>
+      <w:bookmarkStart w:id="6" w:name="_Toc452553490"/>
       <w:r>
         <w:t>Simulation de la mesure de courant</w:t>
       </w:r>
@@ -6202,7 +6202,7 @@
           <w:lang w:eastAsia="fr-CH"/>
         </w:rPr>
         <w:drawing>
-          <wp:anchor distT="0" distB="0" distL="114300" distR="114300" simplePos="0" relativeHeight="251728896" behindDoc="0" locked="0" layoutInCell="1" allowOverlap="1" wp14:anchorId="4D300997" wp14:editId="46ECC47D">
+          <wp:anchor distT="0" distB="0" distL="114300" distR="114300" simplePos="0" relativeHeight="251728896" behindDoc="0" locked="0" layoutInCell="1" allowOverlap="1" wp14:anchorId="46A9F67E" wp14:editId="01620EC1">
             <wp:simplePos x="0" y="0"/>
             <wp:positionH relativeFrom="column">
               <wp:posOffset>46990</wp:posOffset>
@@ -6278,7 +6278,7 @@
       <w:pPr>
         <w:pStyle w:val="Titre2"/>
       </w:pPr>
-      <w:bookmarkStart w:id="7" w:name="_Toc452303442"/>
+      <w:bookmarkStart w:id="7" w:name="_Toc452553491"/>
       <w:r>
         <w:t>Charge variable</w:t>
       </w:r>
@@ -6319,7 +6319,7 @@
           <w:lang w:eastAsia="fr-CH"/>
         </w:rPr>
         <w:drawing>
-          <wp:anchor distT="0" distB="0" distL="114300" distR="114300" simplePos="0" relativeHeight="251661312" behindDoc="0" locked="0" layoutInCell="1" allowOverlap="1" wp14:anchorId="043AD910" wp14:editId="60A5F2A2">
+          <wp:anchor distT="0" distB="0" distL="114300" distR="114300" simplePos="0" relativeHeight="251661312" behindDoc="0" locked="0" layoutInCell="1" allowOverlap="1" wp14:anchorId="29DCA076" wp14:editId="10049800">
             <wp:simplePos x="0" y="0"/>
             <wp:positionH relativeFrom="margin">
               <wp:align>left</wp:align>
@@ -6403,7 +6403,7 @@
         </w:rPr>
         <w:lastRenderedPageBreak/>
         <w:drawing>
-          <wp:anchor distT="0" distB="0" distL="114300" distR="114300" simplePos="0" relativeHeight="251662336" behindDoc="0" locked="0" layoutInCell="1" allowOverlap="1" wp14:anchorId="595A170D" wp14:editId="703344A2">
+          <wp:anchor distT="0" distB="0" distL="114300" distR="114300" simplePos="0" relativeHeight="251662336" behindDoc="0" locked="0" layoutInCell="1" allowOverlap="1" wp14:anchorId="1B4801C5" wp14:editId="3478A285">
             <wp:simplePos x="0" y="0"/>
             <wp:positionH relativeFrom="margin">
               <wp:align>left</wp:align>
@@ -6482,7 +6482,7 @@
       <w:pPr>
         <w:pStyle w:val="Titre2"/>
       </w:pPr>
-      <w:bookmarkStart w:id="8" w:name="_Toc452303443"/>
+      <w:bookmarkStart w:id="8" w:name="_Toc452553492"/>
       <w:r>
         <w:t>Décharge de la batterie</w:t>
       </w:r>
@@ -6523,7 +6523,7 @@
           <w:lang w:eastAsia="fr-CH"/>
         </w:rPr>
         <w:drawing>
-          <wp:anchor distT="0" distB="0" distL="114300" distR="114300" simplePos="0" relativeHeight="251663360" behindDoc="0" locked="0" layoutInCell="1" allowOverlap="1" wp14:anchorId="79DCDECD" wp14:editId="295C6AAA">
+          <wp:anchor distT="0" distB="0" distL="114300" distR="114300" simplePos="0" relativeHeight="251663360" behindDoc="0" locked="0" layoutInCell="1" allowOverlap="1" wp14:anchorId="12FF9023" wp14:editId="7149594E">
             <wp:simplePos x="0" y="0"/>
             <wp:positionH relativeFrom="column">
               <wp:posOffset>146050</wp:posOffset>
@@ -6598,7 +6598,7 @@
         </w:rPr>
         <w:lastRenderedPageBreak/>
         <w:drawing>
-          <wp:anchor distT="0" distB="0" distL="114300" distR="114300" simplePos="0" relativeHeight="251664384" behindDoc="0" locked="0" layoutInCell="1" allowOverlap="1" wp14:anchorId="5974CFE7" wp14:editId="7158AA14">
+          <wp:anchor distT="0" distB="0" distL="114300" distR="114300" simplePos="0" relativeHeight="251664384" behindDoc="0" locked="0" layoutInCell="1" allowOverlap="1" wp14:anchorId="25F3EB94" wp14:editId="19A14DBB">
             <wp:simplePos x="0" y="0"/>
             <wp:positionH relativeFrom="column">
               <wp:posOffset>-3412</wp:posOffset>
@@ -6662,7 +6662,7 @@
       <w:pPr>
         <w:pStyle w:val="Titre2"/>
       </w:pPr>
-      <w:bookmarkStart w:id="9" w:name="_Toc452303444"/>
+      <w:bookmarkStart w:id="9" w:name="_Toc452553493"/>
       <w:r>
         <w:t>Courant sinusoïdal</w:t>
       </w:r>
@@ -6703,7 +6703,7 @@
           <w:lang w:eastAsia="fr-CH"/>
         </w:rPr>
         <w:drawing>
-          <wp:anchor distT="0" distB="0" distL="114300" distR="114300" simplePos="0" relativeHeight="251665408" behindDoc="1" locked="0" layoutInCell="1" allowOverlap="1" wp14:anchorId="7181C74F" wp14:editId="1AC82041">
+          <wp:anchor distT="0" distB="0" distL="114300" distR="114300" simplePos="0" relativeHeight="251665408" behindDoc="1" locked="0" layoutInCell="1" allowOverlap="1" wp14:anchorId="5C2FC4EA" wp14:editId="2FA237E0">
             <wp:simplePos x="0" y="0"/>
             <wp:positionH relativeFrom="margin">
               <wp:posOffset>668443</wp:posOffset>
@@ -6786,7 +6786,7 @@
         </w:rPr>
         <w:lastRenderedPageBreak/>
         <w:drawing>
-          <wp:anchor distT="0" distB="0" distL="114300" distR="114300" simplePos="0" relativeHeight="251666432" behindDoc="0" locked="0" layoutInCell="1" allowOverlap="1" wp14:anchorId="0A8A2F83" wp14:editId="724D7C85">
+          <wp:anchor distT="0" distB="0" distL="114300" distR="114300" simplePos="0" relativeHeight="251666432" behindDoc="0" locked="0" layoutInCell="1" allowOverlap="1" wp14:anchorId="7D46514E" wp14:editId="0DAA21BD">
             <wp:simplePos x="0" y="0"/>
             <wp:positionH relativeFrom="margin">
               <wp:align>right</wp:align>
@@ -6871,7 +6871,7 @@
           <w:lang w:eastAsia="fr-CH"/>
         </w:rPr>
         <w:drawing>
-          <wp:anchor distT="0" distB="0" distL="114300" distR="114300" simplePos="0" relativeHeight="251671552" behindDoc="0" locked="0" layoutInCell="1" allowOverlap="1" wp14:anchorId="21AEE28B" wp14:editId="4D35BB72">
+          <wp:anchor distT="0" distB="0" distL="114300" distR="114300" simplePos="0" relativeHeight="251671552" behindDoc="0" locked="0" layoutInCell="1" allowOverlap="1" wp14:anchorId="52DD01A3" wp14:editId="0394A9FA">
             <wp:simplePos x="0" y="0"/>
             <wp:positionH relativeFrom="margin">
               <wp:posOffset>0</wp:posOffset>
@@ -6962,7 +6962,7 @@
           <w:lang w:eastAsia="fr-CH"/>
         </w:rPr>
         <w:drawing>
-          <wp:anchor distT="0" distB="0" distL="114300" distR="114300" simplePos="0" relativeHeight="251729920" behindDoc="0" locked="0" layoutInCell="1" allowOverlap="1" wp14:anchorId="2164F329" wp14:editId="38D13134">
+          <wp:anchor distT="0" distB="0" distL="114300" distR="114300" simplePos="0" relativeHeight="251729920" behindDoc="0" locked="0" layoutInCell="1" allowOverlap="1" wp14:anchorId="7949948A" wp14:editId="16D45F3B">
             <wp:simplePos x="0" y="0"/>
             <wp:positionH relativeFrom="column">
               <wp:posOffset>2969</wp:posOffset>
@@ -7040,7 +7040,7 @@
       <w:pPr>
         <w:pStyle w:val="Titre1"/>
       </w:pPr>
-      <w:bookmarkStart w:id="10" w:name="_Toc452303445"/>
+      <w:bookmarkStart w:id="10" w:name="_Toc452553494"/>
       <w:r>
         <w:t>Chaîne d’acquisition</w:t>
       </w:r>
@@ -7053,7 +7053,7 @@
           <w:color w:val="FF0000"/>
         </w:rPr>
       </w:pPr>
-      <w:bookmarkStart w:id="11" w:name="_Toc452303446"/>
+      <w:bookmarkStart w:id="11" w:name="_Toc452553495"/>
       <w:r>
         <w:rPr>
           <w:color w:val="FF0000"/>
@@ -7089,7 +7089,7 @@
       <w:pPr>
         <w:pStyle w:val="Titre2"/>
       </w:pPr>
-      <w:bookmarkStart w:id="12" w:name="_Toc452303447"/>
+      <w:bookmarkStart w:id="12" w:name="_Toc452553496"/>
       <w:r>
         <w:t>Budget de la chaîne de mesure</w:t>
       </w:r>
@@ -7127,7 +7127,7 @@
       <w:pPr>
         <w:pStyle w:val="Titre3"/>
       </w:pPr>
-      <w:bookmarkStart w:id="13" w:name="_Toc452303448"/>
+      <w:bookmarkStart w:id="13" w:name="_Toc452553497"/>
       <w:r>
         <w:t>Liste des composants</w:t>
       </w:r>
@@ -7192,7 +7192,7 @@
         </w:rPr>
         <w:lastRenderedPageBreak/>
         <w:drawing>
-          <wp:anchor distT="0" distB="0" distL="114300" distR="114300" simplePos="0" relativeHeight="251731968" behindDoc="0" locked="0" layoutInCell="1" allowOverlap="1" wp14:anchorId="4C597267" wp14:editId="1E86C372">
+          <wp:anchor distT="0" distB="0" distL="114300" distR="114300" simplePos="0" relativeHeight="251731968" behindDoc="0" locked="0" layoutInCell="1" allowOverlap="1" wp14:anchorId="6C561FE4" wp14:editId="3F125647">
             <wp:simplePos x="0" y="0"/>
             <wp:positionH relativeFrom="column">
               <wp:posOffset>0</wp:posOffset>
@@ -7298,7 +7298,7 @@
       <w:pPr>
         <w:pStyle w:val="Titre3"/>
       </w:pPr>
-      <w:bookmarkStart w:id="14" w:name="_Toc452303449"/>
+      <w:bookmarkStart w:id="14" w:name="_Toc452553498"/>
       <w:r>
         <w:t>Budget de masse</w:t>
       </w:r>
@@ -7373,7 +7373,7 @@
       <w:pPr>
         <w:pStyle w:val="Titre3"/>
       </w:pPr>
-      <w:bookmarkStart w:id="15" w:name="_Toc452303450"/>
+      <w:bookmarkStart w:id="15" w:name="_Toc452553499"/>
       <w:r>
         <w:t>Budget d’espace</w:t>
       </w:r>
@@ -7441,7 +7441,7 @@
           <w:lang w:eastAsia="fr-CH"/>
         </w:rPr>
         <w:drawing>
-          <wp:anchor distT="0" distB="0" distL="114300" distR="114300" simplePos="0" relativeHeight="251667456" behindDoc="0" locked="0" layoutInCell="1" allowOverlap="1" wp14:anchorId="3304A0B7" wp14:editId="53965E14">
+          <wp:anchor distT="0" distB="0" distL="114300" distR="114300" simplePos="0" relativeHeight="251667456" behindDoc="0" locked="0" layoutInCell="1" allowOverlap="1" wp14:anchorId="3D84C3BA" wp14:editId="2955798F">
             <wp:simplePos x="0" y="0"/>
             <wp:positionH relativeFrom="margin">
               <wp:posOffset>40640</wp:posOffset>
@@ -7520,7 +7520,7 @@
       <w:pPr>
         <w:pStyle w:val="Titre3"/>
       </w:pPr>
-      <w:bookmarkStart w:id="16" w:name="_Toc452303451"/>
+      <w:bookmarkStart w:id="16" w:name="_Toc452553500"/>
       <w:r>
         <w:t>Budget de consommation</w:t>
       </w:r>
@@ -7654,7 +7654,7 @@
           <w:lang w:eastAsia="fr-CH"/>
         </w:rPr>
         <w:drawing>
-          <wp:anchor distT="0" distB="0" distL="114300" distR="114300" simplePos="0" relativeHeight="251669504" behindDoc="0" locked="0" layoutInCell="1" allowOverlap="1" wp14:anchorId="4AA3F7B0" wp14:editId="0F61ED49">
+          <wp:anchor distT="0" distB="0" distL="114300" distR="114300" simplePos="0" relativeHeight="251669504" behindDoc="0" locked="0" layoutInCell="1" allowOverlap="1" wp14:anchorId="4F252543" wp14:editId="5F134BA9">
             <wp:simplePos x="0" y="0"/>
             <wp:positionH relativeFrom="margin">
               <wp:posOffset>0</wp:posOffset>
@@ -7724,7 +7724,7 @@
       <w:pPr>
         <w:pStyle w:val="Titre1"/>
       </w:pPr>
-      <w:bookmarkStart w:id="17" w:name="_Toc452303452"/>
+      <w:bookmarkStart w:id="17" w:name="_Toc452553501"/>
       <w:r>
         <w:t>Conception détaillée</w:t>
       </w:r>
@@ -7734,7 +7734,7 @@
       <w:pPr>
         <w:pStyle w:val="Titre2"/>
       </w:pPr>
-      <w:bookmarkStart w:id="18" w:name="_Toc452303453"/>
+      <w:bookmarkStart w:id="18" w:name="_Toc452553502"/>
       <w:r>
         <w:t>Dissipation de chaleur</w:t>
       </w:r>
@@ -10246,7 +10246,7 @@
         </w:rPr>
         <w:lastRenderedPageBreak/>
         <w:drawing>
-          <wp:anchor distT="0" distB="0" distL="114300" distR="114300" simplePos="0" relativeHeight="251705344" behindDoc="0" locked="0" layoutInCell="1" allowOverlap="1" wp14:anchorId="3AD8D4E6" wp14:editId="2B6C4B0E">
+          <wp:anchor distT="0" distB="0" distL="114300" distR="114300" simplePos="0" relativeHeight="251705344" behindDoc="0" locked="0" layoutInCell="1" allowOverlap="1" wp14:anchorId="024A87D0" wp14:editId="0048DBE2">
             <wp:simplePos x="0" y="0"/>
             <wp:positionH relativeFrom="margin">
               <wp:align>left</wp:align>
@@ -10313,7 +10313,7 @@
       <w:pPr>
         <w:pStyle w:val="Titre3"/>
       </w:pPr>
-      <w:bookmarkStart w:id="19" w:name="_Toc452303454"/>
+      <w:bookmarkStart w:id="19" w:name="_Toc452553503"/>
       <w:r>
         <w:t xml:space="preserve">Influence de </w:t>
       </w:r>
@@ -10337,7 +10337,7 @@
           <w:lang w:eastAsia="fr-CH"/>
         </w:rPr>
         <w:drawing>
-          <wp:anchor distT="0" distB="0" distL="114300" distR="114300" simplePos="0" relativeHeight="251708416" behindDoc="0" locked="0" layoutInCell="1" allowOverlap="1" wp14:anchorId="74882735" wp14:editId="26551544">
+          <wp:anchor distT="0" distB="0" distL="114300" distR="114300" simplePos="0" relativeHeight="251708416" behindDoc="0" locked="0" layoutInCell="1" allowOverlap="1" wp14:anchorId="06280BC1" wp14:editId="49579A63">
             <wp:simplePos x="0" y="0"/>
             <wp:positionH relativeFrom="margin">
               <wp:align>right</wp:align>
@@ -10399,7 +10399,7 @@
           <w:lang w:eastAsia="fr-CH"/>
         </w:rPr>
         <w:drawing>
-          <wp:anchor distT="0" distB="0" distL="114300" distR="114300" simplePos="0" relativeHeight="251704320" behindDoc="0" locked="0" layoutInCell="1" allowOverlap="1" wp14:anchorId="291D92AB" wp14:editId="6E90701A">
+          <wp:anchor distT="0" distB="0" distL="114300" distR="114300" simplePos="0" relativeHeight="251704320" behindDoc="0" locked="0" layoutInCell="1" allowOverlap="1" wp14:anchorId="40CAA928" wp14:editId="39C83CD9">
             <wp:simplePos x="0" y="0"/>
             <wp:positionH relativeFrom="margin">
               <wp:posOffset>-1270</wp:posOffset>
@@ -10500,7 +10500,7 @@
         <w:lastRenderedPageBreak/>
         <w:t xml:space="preserve"> </w:t>
       </w:r>
-      <w:bookmarkStart w:id="20" w:name="_Toc452303455"/>
+      <w:bookmarkStart w:id="20" w:name="_Toc452553504"/>
       <w:r>
         <w:t>Influence de TSC sur TJ</w:t>
       </w:r>
@@ -10523,7 +10523,7 @@
           <w:lang w:eastAsia="fr-CH"/>
         </w:rPr>
         <w:drawing>
-          <wp:anchor distT="0" distB="0" distL="114300" distR="114300" simplePos="0" relativeHeight="251710464" behindDoc="0" locked="0" layoutInCell="1" allowOverlap="1" wp14:anchorId="36298850" wp14:editId="725F2A12">
+          <wp:anchor distT="0" distB="0" distL="114300" distR="114300" simplePos="0" relativeHeight="251710464" behindDoc="0" locked="0" layoutInCell="1" allowOverlap="1" wp14:anchorId="51D31817" wp14:editId="2A4FFA3B">
             <wp:simplePos x="0" y="0"/>
             <wp:positionH relativeFrom="margin">
               <wp:align>right</wp:align>
@@ -10590,7 +10590,7 @@
           <w:lang w:eastAsia="fr-CH"/>
         </w:rPr>
         <w:drawing>
-          <wp:anchor distT="0" distB="0" distL="114300" distR="114300" simplePos="0" relativeHeight="251712512" behindDoc="0" locked="0" layoutInCell="1" allowOverlap="1" wp14:anchorId="47DDD98B" wp14:editId="24EF7DA4">
+          <wp:anchor distT="0" distB="0" distL="114300" distR="114300" simplePos="0" relativeHeight="251712512" behindDoc="0" locked="0" layoutInCell="1" allowOverlap="1" wp14:anchorId="593F7509" wp14:editId="7279BEAC">
             <wp:simplePos x="0" y="0"/>
             <wp:positionH relativeFrom="margin">
               <wp:posOffset>-1270</wp:posOffset>
@@ -10675,7 +10675,7 @@
           <w:color w:val="FF0000"/>
         </w:rPr>
       </w:pPr>
-      <w:bookmarkStart w:id="21" w:name="_Toc452303456"/>
+      <w:bookmarkStart w:id="21" w:name="_Toc452553505"/>
       <w:proofErr w:type="spellStart"/>
       <w:r>
         <w:rPr>
@@ -10777,7 +10777,7 @@
           <w:color w:val="FF0000"/>
         </w:rPr>
       </w:pPr>
-      <w:bookmarkStart w:id="22" w:name="_Toc452303457"/>
+      <w:bookmarkStart w:id="22" w:name="_Toc452553506"/>
       <w:r>
         <w:rPr>
           <w:color w:val="FF0000"/>
@@ -10839,7 +10839,7 @@
       <w:pPr>
         <w:pStyle w:val="Titre1"/>
       </w:pPr>
-      <w:bookmarkStart w:id="23" w:name="_Toc452303458"/>
+      <w:bookmarkStart w:id="23" w:name="_Toc452553507"/>
       <w:proofErr w:type="spellStart"/>
       <w:r>
         <w:t>Worst</w:t>
@@ -10901,7 +10901,7 @@
           <w:lang w:eastAsia="fr-CH"/>
         </w:rPr>
         <w:drawing>
-          <wp:anchor distT="0" distB="0" distL="114300" distR="114300" simplePos="0" relativeHeight="251734016" behindDoc="0" locked="0" layoutInCell="1" allowOverlap="1" wp14:anchorId="12B3D5BF" wp14:editId="181BB9B6">
+          <wp:anchor distT="0" distB="0" distL="114300" distR="114300" simplePos="0" relativeHeight="251734016" behindDoc="0" locked="0" layoutInCell="1" allowOverlap="1" wp14:anchorId="4394B59C" wp14:editId="3B07F584">
             <wp:simplePos x="0" y="0"/>
             <wp:positionH relativeFrom="margin">
               <wp:align>left</wp:align>
@@ -10972,73 +10972,11 @@
     <w:p>
       <m:oMathPara>
         <m:oMath>
-          <m:sSub>
-            <m:sSubPr>
-              <m:ctrlPr>
-                <w:rPr>
-                  <w:rFonts w:ascii="Cambria Math" w:hAnsi="Cambria Math"/>
-                </w:rPr>
-              </m:ctrlPr>
-            </m:sSubPr>
-            <m:e>
-              <m:r>
-                <w:rPr>
-                  <w:rFonts w:ascii="Cambria Math" w:hAnsi="Cambria Math"/>
-                </w:rPr>
-                <m:t>V</m:t>
-              </m:r>
-            </m:e>
-            <m:sub>
-              <m:r>
-                <w:rPr>
-                  <w:rFonts w:ascii="Cambria Math" w:hAnsi="Cambria Math"/>
-                </w:rPr>
-                <m:t>current</m:t>
-              </m:r>
-            </m:sub>
-          </m:sSub>
           <m:r>
-            <m:rPr>
-              <m:sty m:val="p"/>
-            </m:rPr>
             <w:rPr>
               <w:rFonts w:ascii="Cambria Math" w:hAnsi="Cambria Math"/>
             </w:rPr>
-            <m:t xml:space="preserve">= </m:t>
-          </m:r>
-          <m:sSub>
-            <m:sSubPr>
-              <m:ctrlPr>
-                <w:rPr>
-                  <w:rFonts w:ascii="Cambria Math" w:hAnsi="Cambria Math"/>
-                </w:rPr>
-              </m:ctrlPr>
-            </m:sSubPr>
-            <m:e>
-              <m:r>
-                <w:rPr>
-                  <w:rFonts w:ascii="Cambria Math" w:hAnsi="Cambria Math"/>
-                </w:rPr>
-                <m:t>I</m:t>
-              </m:r>
-            </m:e>
-            <m:sub>
-              <m:r>
-                <w:rPr>
-                  <w:rFonts w:ascii="Cambria Math" w:hAnsi="Cambria Math"/>
-                </w:rPr>
-                <m:t>load</m:t>
-              </m:r>
-            </m:sub>
-          </m:sSub>
-          <m:r>
-            <m:rPr>
-              <m:sty m:val="p"/>
-            </m:rPr>
-            <w:rPr>
-              <w:rFonts w:ascii="Cambria Math" w:hAnsi="Cambria Math"/>
-            </w:rPr>
-            <m:t>*</m:t>
+            <m:t xml:space="preserve">Gain= </m:t>
           </m:r>
           <m:sSub>
             <m:sSubPr>
@@ -11154,11 +11092,16 @@
       <w:pPr>
         <w:pStyle w:val="Titre2"/>
       </w:pPr>
-      <w:bookmarkStart w:id="24" w:name="_Toc452303459"/>
+      <w:bookmarkStart w:id="24" w:name="_Toc452553508"/>
       <w:r>
         <w:t>Détermination des paramètres à considérer</w:t>
       </w:r>
       <w:bookmarkEnd w:id="24"/>
+    </w:p>
+    <w:p>
+      <w:r>
+        <w:t>Les paramètres à considérer pour les résistances sont donnés par les slides du cours :</w:t>
+      </w:r>
     </w:p>
     <w:p>
       <w:pPr>
@@ -11169,7 +11112,7 @@
         </w:numPr>
       </w:pPr>
       <w:r>
-        <w:t>Eléments passifs : résistances, condensateurs</w:t>
+        <w:t>Résistances :</w:t>
       </w:r>
     </w:p>
     <w:p>
@@ -11177,45 +11120,109 @@
         <w:pStyle w:val="Paragraphedeliste"/>
         <w:numPr>
           <w:ilvl w:val="0"/>
-          <w:numId w:val="9"/>
+          <w:numId w:val="11"/>
         </w:numPr>
-      </w:pPr>
-      <w:r>
-        <w:t>Amplificateur opérationnel</w:t>
-      </w:r>
-    </w:p>
-    <w:p>
-      <w:pPr>
-        <w:pStyle w:val="Titre2"/>
-      </w:pPr>
-      <w:bookmarkStart w:id="25" w:name="_Toc452303460"/>
-      <w:r>
-        <w:t>Détermination des performances à analyser</w:t>
-      </w:r>
-      <w:bookmarkEnd w:id="25"/>
+        <w:ind w:left="1134"/>
+      </w:pPr>
+      <w:proofErr w:type="spellStart"/>
+      <w:r>
+        <w:t>Temprérature</w:t>
+      </w:r>
+      <w:proofErr w:type="spellEnd"/>
+      <w:r>
+        <w:t xml:space="preserve"> : </w:t>
+      </w:r>
+      <w:r>
+        <w:tab/>
+      </w:r>
+      <w:r>
+        <w:tab/>
+      </w:r>
+      <w:r>
+        <w:tab/>
+        <w:t xml:space="preserve">Dérive et valeur </w:t>
+      </w:r>
+      <w:r>
+        <w:t>aléatoire</w:t>
+      </w:r>
+      <w:r>
+        <w:t xml:space="preserve"> de la résistance</w:t>
+      </w:r>
     </w:p>
     <w:p>
       <w:pPr>
         <w:pStyle w:val="Paragraphedeliste"/>
         <w:numPr>
           <w:ilvl w:val="0"/>
-          <w:numId w:val="10"/>
+          <w:numId w:val="11"/>
         </w:numPr>
-      </w:pPr>
-      <w:r>
-        <w:t>Dérive de la chaîne d’acquisition</w:t>
-      </w:r>
+        <w:ind w:left="1134"/>
+      </w:pPr>
+      <w:r>
+        <w:t>Humidité</w:t>
+      </w:r>
+      <w:r>
+        <w:t xml:space="preserve"> : </w:t>
+      </w:r>
+      <w:r>
+        <w:tab/>
+      </w:r>
+      <w:r>
+        <w:tab/>
+      </w:r>
+      <w:r>
+        <w:tab/>
+      </w:r>
+      <w:r>
+        <w:tab/>
+        <w:t xml:space="preserve">Dérive de la résistance et composition du </w:t>
+      </w:r>
+      <w:proofErr w:type="spellStart"/>
+      <w:r>
+        <w:t>carbon</w:t>
+      </w:r>
+      <w:proofErr w:type="spellEnd"/>
     </w:p>
     <w:p>
       <w:pPr>
         <w:pStyle w:val="Paragraphedeliste"/>
         <w:numPr>
           <w:ilvl w:val="0"/>
-          <w:numId w:val="10"/>
+          <w:numId w:val="11"/>
         </w:numPr>
-      </w:pPr>
-      <w:r>
-        <w:t>Gain</w:t>
+        <w:ind w:left="1134"/>
+      </w:pPr>
+      <w:proofErr w:type="spellStart"/>
+      <w:r>
+        <w:t>Durrée</w:t>
+      </w:r>
+      <w:proofErr w:type="spellEnd"/>
+      <w:r>
+        <w:t xml:space="preserve"> de </w:t>
+      </w:r>
+      <w:r>
+        <w:t>vie, alimenté</w:t>
+      </w:r>
+      <w:r>
+        <w:t> :</w:t>
+      </w:r>
+      <w:r>
+        <w:t xml:space="preserve"> </w:t>
+      </w:r>
+      <w:r>
+        <w:tab/>
+      </w:r>
+      <w:r>
+        <w:tab/>
+      </w:r>
+      <w:r>
+        <w:t xml:space="preserve">Dérive et valeur </w:t>
+      </w:r>
+      <w:r>
+        <w:t xml:space="preserve">aléatoire </w:t>
+      </w:r>
+      <w:r>
+        <w:t>de la résistance</w:t>
       </w:r>
     </w:p>
     <w:p>
@@ -11223,11 +11230,36 @@
         <w:pStyle w:val="Paragraphedeliste"/>
         <w:numPr>
           <w:ilvl w:val="0"/>
-          <w:numId w:val="10"/>
+          <w:numId w:val="11"/>
         </w:numPr>
-      </w:pPr>
-      <w:r>
-        <w:t>Linéarité</w:t>
+        <w:ind w:left="1134"/>
+      </w:pPr>
+      <w:r>
+        <w:t>Durée de vie</w:t>
+      </w:r>
+      <w:r>
+        <w:t>,</w:t>
+      </w:r>
+      <w:r>
+        <w:t xml:space="preserve"> non alimenté</w:t>
+      </w:r>
+      <w:r>
+        <w:t> :</w:t>
+      </w:r>
+      <w:r>
+        <w:t xml:space="preserve"> </w:t>
+      </w:r>
+      <w:r>
+        <w:tab/>
+      </w:r>
+      <w:r>
+        <w:t xml:space="preserve">Dérive et valeur </w:t>
+      </w:r>
+      <w:r>
+        <w:t xml:space="preserve">aléatoire </w:t>
+      </w:r>
+      <w:r>
+        <w:t>de la résistance</w:t>
       </w:r>
     </w:p>
     <w:p>
@@ -11235,18 +11267,92 @@
         <w:pStyle w:val="Paragraphedeliste"/>
         <w:numPr>
           <w:ilvl w:val="0"/>
-          <w:numId w:val="10"/>
+          <w:numId w:val="11"/>
         </w:numPr>
-      </w:pPr>
-      <w:r>
-        <w:t>Bruit</w:t>
+        <w:ind w:left="1134"/>
+      </w:pPr>
+      <w:r>
+        <w:t>Vide d’aire</w:t>
+      </w:r>
+      <w:r>
+        <w:t xml:space="preserve"> : </w:t>
+      </w:r>
+      <w:r>
+        <w:tab/>
+      </w:r>
+      <w:r>
+        <w:tab/>
+      </w:r>
+      <w:r>
+        <w:tab/>
+      </w:r>
+      <w:r>
+        <w:t>Dérive de la résistance</w:t>
+      </w:r>
+    </w:p>
+    <w:p>
+      <w:pPr>
+        <w:pStyle w:val="Paragraphedeliste"/>
+        <w:numPr>
+          <w:ilvl w:val="0"/>
+          <w:numId w:val="11"/>
+        </w:numPr>
+        <w:ind w:left="1134"/>
+      </w:pPr>
+      <w:r>
+        <w:t>Mécanique :</w:t>
+      </w:r>
+      <w:r>
+        <w:tab/>
+      </w:r>
+      <w:r>
+        <w:tab/>
+      </w:r>
+      <w:r>
+        <w:tab/>
+      </w:r>
+      <w:r>
+        <w:t xml:space="preserve">Dérive et valeur </w:t>
+      </w:r>
+      <w:r>
+        <w:t xml:space="preserve">aléatoire </w:t>
+      </w:r>
+      <w:r>
+        <w:t>de la résistance</w:t>
       </w:r>
     </w:p>
     <w:p>
       <w:pPr>
         <w:pStyle w:val="Titre2"/>
       </w:pPr>
-      <w:bookmarkStart w:id="26" w:name="_Toc452303461"/>
+      <w:bookmarkStart w:id="25" w:name="_Toc452553509"/>
+      <w:r>
+        <w:t>Détermination des performances à analyser</w:t>
+      </w:r>
+      <w:bookmarkEnd w:id="25"/>
+    </w:p>
+    <w:p>
+      <w:pPr>
+        <w:ind w:left="360"/>
+      </w:pPr>
+      <w:r>
+        <w:t>Nous allons analyser le gain du circuit avec la form</w:t>
+      </w:r>
+      <w:r>
+        <w:t xml:space="preserve">ule donnée </w:t>
+      </w:r>
+      <w:r>
+        <w:t>plus haut</w:t>
+      </w:r>
+      <w:r>
+        <w:t>.</w:t>
+      </w:r>
+    </w:p>
+    <w:p>
+      <w:pPr>
+        <w:pStyle w:val="Titre2"/>
+      </w:pPr>
+      <w:bookmarkStart w:id="26" w:name="_Toc452553510"/>
       <w:r>
         <w:t>Analyse Monte Carlo</w:t>
       </w:r>
@@ -11254,7 +11360,7 @@
     </w:p>
     <w:p>
       <w:r>
-        <w:t>Notre analyse a été orienté sur les tolérances initiales de fabrication des résistances entourant l’amplificateur. On peut analyser la stabilité de la tension fournie par l’amplificateur.</w:t>
+        <w:t>Le gain du circuit est défini par les résistances. Selon les paramètres à considérés que nous avons trouvés, il faut tenir compte de la valeur aléatoire des résistances dues aux tolérances données par les fabricants.</w:t>
       </w:r>
       <w:r>
         <w:t xml:space="preserve"> </w:t>
@@ -11273,9 +11379,8 @@
       </w:tblPr>
       <w:tblGrid>
         <w:gridCol w:w="2062"/>
-        <w:gridCol w:w="2081"/>
-        <w:gridCol w:w="2283"/>
-        <w:gridCol w:w="672"/>
+        <w:gridCol w:w="2092"/>
+        <w:gridCol w:w="2295"/>
         <w:gridCol w:w="2638"/>
       </w:tblGrid>
       <w:tr>
@@ -11284,7 +11389,7 @@
         </w:trPr>
         <w:tc>
           <w:tcPr>
-            <w:tcW w:w="2073" w:type="dxa"/>
+            <w:tcW w:w="2062" w:type="dxa"/>
             <w:noWrap/>
             <w:hideMark/>
           </w:tcPr>
@@ -11294,6 +11399,7 @@
             </w:pPr>
             <w:proofErr w:type="spellStart"/>
             <w:r>
+              <w:lastRenderedPageBreak/>
               <w:t>Rsense</w:t>
             </w:r>
             <w:proofErr w:type="spellEnd"/>
@@ -11301,7 +11407,7 @@
         </w:tc>
         <w:tc>
           <w:tcPr>
-            <w:tcW w:w="2067" w:type="dxa"/>
+            <w:tcW w:w="2081" w:type="dxa"/>
             <w:noWrap/>
             <w:hideMark/>
           </w:tcPr>
@@ -11316,7 +11422,7 @@
         </w:tc>
         <w:tc>
           <w:tcPr>
-            <w:tcW w:w="2268" w:type="dxa"/>
+            <w:tcW w:w="2283" w:type="dxa"/>
             <w:noWrap/>
             <w:hideMark/>
           </w:tcPr>
@@ -11331,7 +11437,7 @@
         </w:tc>
         <w:tc>
           <w:tcPr>
-            <w:tcW w:w="675" w:type="dxa"/>
+            <w:tcW w:w="2638" w:type="dxa"/>
             <w:noWrap/>
             <w:hideMark/>
           </w:tcPr>
@@ -11339,28 +11445,9 @@
             <w:pPr>
               <w:jc w:val="center"/>
             </w:pPr>
-            <w:proofErr w:type="spellStart"/>
-            <w:r>
-              <w:t>Iload</w:t>
-            </w:r>
-            <w:proofErr w:type="spellEnd"/>
-          </w:p>
-        </w:tc>
-        <w:tc>
-          <w:tcPr>
-            <w:tcW w:w="2653" w:type="dxa"/>
-            <w:noWrap/>
-            <w:hideMark/>
-          </w:tcPr>
-          <w:p>
-            <w:pPr>
-              <w:jc w:val="center"/>
-            </w:pPr>
-            <w:proofErr w:type="spellStart"/>
-            <w:r>
-              <w:t>Vcurrent</w:t>
-            </w:r>
-            <w:proofErr w:type="spellEnd"/>
+            <w:r>
+              <w:t>Gain</w:t>
+            </w:r>
           </w:p>
         </w:tc>
       </w:tr>
@@ -11370,7 +11457,7 @@
         </w:trPr>
         <w:tc>
           <w:tcPr>
-            <w:tcW w:w="2073" w:type="dxa"/>
+            <w:tcW w:w="2062" w:type="dxa"/>
             <w:noWrap/>
             <w:hideMark/>
           </w:tcPr>
@@ -11405,7 +11492,7 @@
         </w:tc>
         <w:tc>
           <w:tcPr>
-            <w:tcW w:w="2067" w:type="dxa"/>
+            <w:tcW w:w="2081" w:type="dxa"/>
             <w:noWrap/>
             <w:hideMark/>
           </w:tcPr>
@@ -11440,7 +11527,7 @@
         </w:tc>
         <w:tc>
           <w:tcPr>
-            <w:tcW w:w="2268" w:type="dxa"/>
+            <w:tcW w:w="2283" w:type="dxa"/>
             <w:noWrap/>
             <w:hideMark/>
           </w:tcPr>
@@ -11475,7 +11562,7 @@
         </w:tc>
         <w:tc>
           <w:tcPr>
-            <w:tcW w:w="675" w:type="dxa"/>
+            <w:tcW w:w="2638" w:type="dxa"/>
             <w:noWrap/>
             <w:hideMark/>
           </w:tcPr>
@@ -11490,27 +11577,6 @@
               <w:rPr>
                 <w:sz w:val="20"/>
               </w:rPr>
-              <w:t>0.2</w:t>
-            </w:r>
-          </w:p>
-        </w:tc>
-        <w:tc>
-          <w:tcPr>
-            <w:tcW w:w="2653" w:type="dxa"/>
-            <w:noWrap/>
-            <w:hideMark/>
-          </w:tcPr>
-          <w:p>
-            <w:pPr>
-              <w:jc w:val="center"/>
-              <w:rPr>
-                <w:sz w:val="20"/>
-              </w:rPr>
-            </w:pPr>
-            <w:r>
-              <w:rPr>
-                <w:sz w:val="20"/>
-              </w:rPr>
               <w:t>=</w:t>
             </w:r>
             <w:r>
@@ -11519,26 +11585,6 @@
             <w:proofErr w:type="spellStart"/>
             <w:r>
               <w:t>Rsense</w:t>
-            </w:r>
-            <w:proofErr w:type="spellEnd"/>
-            <w:r>
-              <w:rPr>
-                <w:sz w:val="20"/>
-              </w:rPr>
-              <w:t xml:space="preserve"> </w:t>
-            </w:r>
-            <w:r>
-              <w:rPr>
-                <w:sz w:val="20"/>
-              </w:rPr>
-              <w:t>*</w:t>
-            </w:r>
-            <w:r>
-              <w:t xml:space="preserve"> </w:t>
-            </w:r>
-            <w:proofErr w:type="spellStart"/>
-            <w:r>
-              <w:t>Iload</w:t>
             </w:r>
             <w:proofErr w:type="spellEnd"/>
             <w:r>
@@ -11563,7 +11609,6 @@
         </w:tc>
       </w:tr>
     </w:tbl>
-    <w:p/>
     <w:p>
       <w:r>
         <w:rPr>
@@ -11571,13 +11616,13 @@
           <w:lang w:eastAsia="fr-CH"/>
         </w:rPr>
         <w:drawing>
-          <wp:anchor distT="0" distB="0" distL="114300" distR="114300" simplePos="0" relativeHeight="251736064" behindDoc="0" locked="0" layoutInCell="1" allowOverlap="1" wp14:anchorId="7AB02CDE" wp14:editId="53B631DD">
+          <wp:anchor distT="0" distB="0" distL="114300" distR="114300" simplePos="0" relativeHeight="251736064" behindDoc="0" locked="0" layoutInCell="1" allowOverlap="1" wp14:anchorId="42835566" wp14:editId="4370004C">
             <wp:simplePos x="0" y="0"/>
             <wp:positionH relativeFrom="margin">
               <wp:posOffset>0</wp:posOffset>
             </wp:positionH>
             <wp:positionV relativeFrom="paragraph">
-              <wp:posOffset>573669</wp:posOffset>
+              <wp:posOffset>199299</wp:posOffset>
             </wp:positionV>
             <wp:extent cx="323850" cy="323850"/>
             <wp:effectExtent l="0" t="0" r="0" b="0"/>
@@ -11634,23 +11679,13 @@
         </w:drawing>
       </w:r>
       <w:r>
-        <w:t xml:space="preserve">La valeur de sortie de l’analyse est </w:t>
-      </w:r>
-      <w:proofErr w:type="spellStart"/>
-      <w:r>
-        <w:t>Vcurrent</w:t>
-      </w:r>
-      <w:proofErr w:type="spellEnd"/>
-      <w:r>
-        <w:t xml:space="preserve">, soit la tension représentant le courant mesuré amplifié avec un gain de 20. Nous avons mis comme paramètre d’entrée </w:t>
-      </w:r>
-      <w:proofErr w:type="spellStart"/>
-      <w:r>
-        <w:t>Iload</w:t>
-      </w:r>
-      <w:proofErr w:type="spellEnd"/>
-      <w:r>
-        <w:t xml:space="preserve"> à 200mA. Avec ce courant, l’amplificateur devrait produire une tension de 4V.</w:t>
+        <w:t xml:space="preserve">La valeur </w:t>
+      </w:r>
+      <w:r>
+        <w:t>de gain espérée est de</w:t>
+      </w:r>
+      <w:r>
+        <w:t xml:space="preserve"> 20. </w:t>
       </w:r>
     </w:p>
     <w:p>
@@ -11662,7 +11697,7 @@
       <w:pPr>
         <w:pStyle w:val="Titre2"/>
       </w:pPr>
-      <w:bookmarkStart w:id="27" w:name="_Toc452303462"/>
+      <w:bookmarkStart w:id="27" w:name="_Toc452553511"/>
       <w:r>
         <w:t>Evaluation des résultats</w:t>
       </w:r>
@@ -11670,751 +11705,141 @@
     </w:p>
     <w:p>
       <w:r>
+        <w:drawing>
+          <wp:anchor distT="0" distB="0" distL="114300" distR="114300" simplePos="0" relativeHeight="251759616" behindDoc="0" locked="0" layoutInCell="1" allowOverlap="1" wp14:anchorId="060559CF" wp14:editId="16531EB0">
+            <wp:simplePos x="0" y="0"/>
+            <wp:positionH relativeFrom="margin">
+              <wp:align>center</wp:align>
+            </wp:positionH>
+            <wp:positionV relativeFrom="paragraph">
+              <wp:posOffset>256903</wp:posOffset>
+            </wp:positionV>
+            <wp:extent cx="5116195" cy="1513205"/>
+            <wp:effectExtent l="0" t="0" r="8255" b="0"/>
+            <wp:wrapTopAndBottom/>
+            <wp:docPr id="6" name="Image 6"/>
+            <wp:cNvGraphicFramePr>
+              <a:graphicFrameLocks xmlns:a="http://schemas.openxmlformats.org/drawingml/2006/main" noChangeAspect="1"/>
+            </wp:cNvGraphicFramePr>
+            <a:graphic xmlns:a="http://schemas.openxmlformats.org/drawingml/2006/main">
+              <a:graphicData uri="http://schemas.openxmlformats.org/drawingml/2006/picture">
+                <pic:pic xmlns:pic="http://schemas.openxmlformats.org/drawingml/2006/picture">
+                  <pic:nvPicPr>
+                    <pic:cNvPr id="0" name="Picture 1"/>
+                    <pic:cNvPicPr>
+                      <a:picLocks noChangeAspect="1" noChangeArrowheads="1"/>
+                    </pic:cNvPicPr>
+                  </pic:nvPicPr>
+                  <pic:blipFill>
+                    <a:blip r:embed="rId24">
+                      <a:extLst>
+                        <a:ext uri="{28A0092B-C50C-407E-A947-70E740481C1C}">
+                          <a14:useLocalDpi xmlns:a14="http://schemas.microsoft.com/office/drawing/2010/main" val="0"/>
+                        </a:ext>
+                      </a:extLst>
+                    </a:blip>
+                    <a:srcRect/>
+                    <a:stretch>
+                      <a:fillRect/>
+                    </a:stretch>
+                  </pic:blipFill>
+                  <pic:spPr bwMode="auto">
+                    <a:xfrm>
+                      <a:off x="0" y="0"/>
+                      <a:ext cx="5116195" cy="1513205"/>
+                    </a:xfrm>
+                    <a:prstGeom prst="rect">
+                      <a:avLst/>
+                    </a:prstGeom>
+                    <a:noFill/>
+                    <a:ln>
+                      <a:noFill/>
+                    </a:ln>
+                  </pic:spPr>
+                </pic:pic>
+              </a:graphicData>
+            </a:graphic>
+          </wp:anchor>
+        </w:drawing>
+      </w:r>
+      <w:r>
         <w:t>En faisant 10'000 répétitions, l’analyse fourni les résultats suivants :</w:t>
       </w:r>
     </w:p>
-    <w:tbl>
-      <w:tblPr>
-        <w:tblStyle w:val="Grilledutableau"/>
-        <w:tblW w:w="0" w:type="auto"/>
-        <w:tblLook w:val="04A0" w:firstRow="1" w:lastRow="0" w:firstColumn="1" w:lastColumn="0" w:noHBand="0" w:noVBand="1"/>
-      </w:tblPr>
-      <w:tblGrid>
-        <w:gridCol w:w="2000"/>
-        <w:gridCol w:w="1520"/>
-        <w:gridCol w:w="1520"/>
-        <w:gridCol w:w="1520"/>
-        <w:gridCol w:w="1520"/>
-        <w:gridCol w:w="1520"/>
-      </w:tblGrid>
-      <w:tr>
-        <w:trPr>
-          <w:trHeight w:val="264"/>
-        </w:trPr>
-        <w:tc>
-          <w:tcPr>
-            <w:tcW w:w="2000" w:type="dxa"/>
-            <w:noWrap/>
-            <w:hideMark/>
-          </w:tcPr>
-          <w:p/>
-        </w:tc>
-        <w:tc>
-          <w:tcPr>
-            <w:tcW w:w="1520" w:type="dxa"/>
-            <w:noWrap/>
-            <w:hideMark/>
-          </w:tcPr>
-          <w:p>
-            <w:proofErr w:type="spellStart"/>
-            <w:r>
-              <w:t>Rsense</w:t>
-            </w:r>
-            <w:proofErr w:type="spellEnd"/>
-          </w:p>
-        </w:tc>
-        <w:tc>
-          <w:tcPr>
-            <w:tcW w:w="1520" w:type="dxa"/>
-            <w:noWrap/>
-            <w:hideMark/>
-          </w:tcPr>
-          <w:p>
-            <w:r>
-              <w:t>R3</w:t>
-            </w:r>
-          </w:p>
-        </w:tc>
-        <w:tc>
-          <w:tcPr>
-            <w:tcW w:w="1520" w:type="dxa"/>
-            <w:noWrap/>
-            <w:hideMark/>
-          </w:tcPr>
-          <w:p>
-            <w:r>
-              <w:t>R1</w:t>
-            </w:r>
-          </w:p>
-        </w:tc>
-        <w:tc>
-          <w:tcPr>
-            <w:tcW w:w="1520" w:type="dxa"/>
-            <w:noWrap/>
-            <w:hideMark/>
-          </w:tcPr>
-          <w:p>
-            <w:proofErr w:type="spellStart"/>
-            <w:r>
-              <w:t>Iload</w:t>
-            </w:r>
-            <w:proofErr w:type="spellEnd"/>
-          </w:p>
-        </w:tc>
-        <w:tc>
-          <w:tcPr>
-            <w:tcW w:w="1520" w:type="dxa"/>
-            <w:noWrap/>
-            <w:hideMark/>
-          </w:tcPr>
-          <w:p>
-            <w:proofErr w:type="spellStart"/>
-            <w:r>
-              <w:t>Vcurrent</w:t>
-            </w:r>
-            <w:proofErr w:type="spellEnd"/>
-          </w:p>
-        </w:tc>
-      </w:tr>
-      <w:tr>
-        <w:trPr>
-          <w:trHeight w:val="264"/>
-        </w:trPr>
-        <w:tc>
-          <w:tcPr>
-            <w:tcW w:w="2000" w:type="dxa"/>
-            <w:noWrap/>
-            <w:hideMark/>
-          </w:tcPr>
-          <w:p>
-            <w:pPr>
-              <w:rPr>
-                <w:b/>
-                <w:bCs/>
-              </w:rPr>
-            </w:pPr>
-            <w:r>
-              <w:rPr>
-                <w:b/>
-                <w:bCs/>
-              </w:rPr>
-              <w:t>10000</w:t>
-            </w:r>
-          </w:p>
-        </w:tc>
-        <w:tc>
-          <w:tcPr>
-            <w:tcW w:w="1520" w:type="dxa"/>
-            <w:noWrap/>
-            <w:hideMark/>
-          </w:tcPr>
-          <w:p>
-            <w:r>
-              <w:t>0.100287259</w:t>
-            </w:r>
-          </w:p>
-        </w:tc>
-        <w:tc>
-          <w:tcPr>
-            <w:tcW w:w="1520" w:type="dxa"/>
-            <w:noWrap/>
-            <w:hideMark/>
-          </w:tcPr>
-          <w:p>
-            <w:r>
-              <w:t>99.53533642</w:t>
-            </w:r>
-          </w:p>
-        </w:tc>
-        <w:tc>
-          <w:tcPr>
-            <w:tcW w:w="1520" w:type="dxa"/>
-            <w:noWrap/>
-            <w:hideMark/>
-          </w:tcPr>
-          <w:p>
-            <w:r>
-              <w:t>19966.74546</w:t>
-            </w:r>
-          </w:p>
-        </w:tc>
-        <w:tc>
-          <w:tcPr>
-            <w:tcW w:w="1520" w:type="dxa"/>
-            <w:noWrap/>
-            <w:hideMark/>
-          </w:tcPr>
-          <w:p>
-            <w:r>
-              <w:t>0.2</w:t>
-            </w:r>
-          </w:p>
-        </w:tc>
-        <w:tc>
-          <w:tcPr>
-            <w:tcW w:w="1520" w:type="dxa"/>
-            <w:noWrap/>
-            <w:hideMark/>
-          </w:tcPr>
-          <w:p>
-            <w:r>
-              <w:t>4.023516148</w:t>
-            </w:r>
-          </w:p>
-        </w:tc>
-      </w:tr>
-      <w:tr>
-        <w:trPr>
-          <w:trHeight w:val="264"/>
-        </w:trPr>
-        <w:tc>
-          <w:tcPr>
-            <w:tcW w:w="2000" w:type="dxa"/>
-            <w:noWrap/>
-            <w:hideMark/>
-          </w:tcPr>
-          <w:p>
-            <w:proofErr w:type="spellStart"/>
-            <w:r>
-              <w:t>Mean</w:t>
-            </w:r>
-            <w:proofErr w:type="spellEnd"/>
-          </w:p>
-        </w:tc>
-        <w:tc>
-          <w:tcPr>
-            <w:tcW w:w="1520" w:type="dxa"/>
-            <w:noWrap/>
-            <w:hideMark/>
-          </w:tcPr>
-          <w:p>
-            <w:r>
-              <w:t>0.100001467</w:t>
-            </w:r>
-          </w:p>
-        </w:tc>
-        <w:tc>
-          <w:tcPr>
-            <w:tcW w:w="1520" w:type="dxa"/>
-            <w:noWrap/>
-            <w:hideMark/>
-          </w:tcPr>
-          <w:p>
-            <w:r>
-              <w:t>100.001792</w:t>
-            </w:r>
-          </w:p>
-        </w:tc>
-        <w:tc>
-          <w:tcPr>
-            <w:tcW w:w="1520" w:type="dxa"/>
-            <w:noWrap/>
-            <w:hideMark/>
-          </w:tcPr>
-          <w:p>
-            <w:r>
-              <w:t>20000.26507</w:t>
-            </w:r>
-          </w:p>
-        </w:tc>
-        <w:tc>
-          <w:tcPr>
-            <w:tcW w:w="1520" w:type="dxa"/>
-            <w:noWrap/>
-            <w:hideMark/>
-          </w:tcPr>
-          <w:p>
-            <w:r>
-              <w:t>0.2</w:t>
-            </w:r>
-          </w:p>
-        </w:tc>
-        <w:tc>
-          <w:tcPr>
-            <w:tcW w:w="1520" w:type="dxa"/>
-            <w:noWrap/>
-            <w:hideMark/>
-          </w:tcPr>
-          <w:p>
-            <w:r>
-              <w:t>4.000175488</w:t>
-            </w:r>
-          </w:p>
-        </w:tc>
-      </w:tr>
-      <w:tr>
-        <w:trPr>
-          <w:trHeight w:val="264"/>
-        </w:trPr>
-        <w:tc>
-          <w:tcPr>
-            <w:tcW w:w="2000" w:type="dxa"/>
-            <w:noWrap/>
-            <w:hideMark/>
-          </w:tcPr>
-          <w:p>
-            <w:r>
-              <w:t xml:space="preserve">Standard </w:t>
-            </w:r>
-            <w:proofErr w:type="spellStart"/>
-            <w:r>
-              <w:t>error</w:t>
-            </w:r>
-            <w:proofErr w:type="spellEnd"/>
-          </w:p>
-        </w:tc>
-        <w:tc>
-          <w:tcPr>
-            <w:tcW w:w="1520" w:type="dxa"/>
-            <w:noWrap/>
-            <w:hideMark/>
-          </w:tcPr>
-          <w:p>
-            <w:r>
-              <w:t>5.82704E-06</w:t>
-            </w:r>
-          </w:p>
-        </w:tc>
-        <w:tc>
-          <w:tcPr>
-            <w:tcW w:w="1520" w:type="dxa"/>
-            <w:noWrap/>
-            <w:hideMark/>
-          </w:tcPr>
-          <w:p>
-            <w:r>
-              <w:t>0.005816951</w:t>
-            </w:r>
-          </w:p>
-        </w:tc>
-        <w:tc>
-          <w:tcPr>
-            <w:tcW w:w="1520" w:type="dxa"/>
-            <w:noWrap/>
-            <w:hideMark/>
-          </w:tcPr>
-          <w:p>
-            <w:r>
-              <w:t>1.154807463</w:t>
-            </w:r>
-          </w:p>
-        </w:tc>
-        <w:tc>
-          <w:tcPr>
-            <w:tcW w:w="1520" w:type="dxa"/>
-            <w:noWrap/>
-            <w:hideMark/>
-          </w:tcPr>
-          <w:p>
-            <w:r>
-              <w:t>3.17524E-16</w:t>
-            </w:r>
-          </w:p>
-        </w:tc>
-        <w:tc>
-          <w:tcPr>
-            <w:tcW w:w="1520" w:type="dxa"/>
-            <w:noWrap/>
-            <w:hideMark/>
-          </w:tcPr>
-          <w:p>
-            <w:r>
-              <w:t>0.000402379</w:t>
-            </w:r>
-          </w:p>
-        </w:tc>
-      </w:tr>
-      <w:tr>
-        <w:trPr>
-          <w:trHeight w:val="264"/>
-        </w:trPr>
-        <w:tc>
-          <w:tcPr>
-            <w:tcW w:w="2000" w:type="dxa"/>
-            <w:noWrap/>
-            <w:hideMark/>
-          </w:tcPr>
-          <w:p>
-            <w:proofErr w:type="spellStart"/>
-            <w:r>
-              <w:t>Median</w:t>
-            </w:r>
-            <w:proofErr w:type="spellEnd"/>
-          </w:p>
-        </w:tc>
-        <w:tc>
-          <w:tcPr>
-            <w:tcW w:w="1520" w:type="dxa"/>
-            <w:noWrap/>
-            <w:hideMark/>
-          </w:tcPr>
-          <w:p>
-            <w:r>
-              <w:t>0.100006133</w:t>
-            </w:r>
-          </w:p>
-        </w:tc>
-        <w:tc>
-          <w:tcPr>
-            <w:tcW w:w="1520" w:type="dxa"/>
-            <w:noWrap/>
-            <w:hideMark/>
-          </w:tcPr>
-          <w:p>
-            <w:r>
-              <w:t>100.0046554</w:t>
-            </w:r>
-          </w:p>
-        </w:tc>
-        <w:tc>
-          <w:tcPr>
-            <w:tcW w:w="1520" w:type="dxa"/>
-            <w:noWrap/>
-            <w:hideMark/>
-          </w:tcPr>
-          <w:p>
-            <w:r>
-              <w:t>19999.47035</w:t>
-            </w:r>
-          </w:p>
-        </w:tc>
-        <w:tc>
-          <w:tcPr>
-            <w:tcW w:w="1520" w:type="dxa"/>
-            <w:noWrap/>
-            <w:hideMark/>
-          </w:tcPr>
-          <w:p>
-            <w:r>
-              <w:t>0.2</w:t>
-            </w:r>
-          </w:p>
-        </w:tc>
-        <w:tc>
-          <w:tcPr>
-            <w:tcW w:w="1520" w:type="dxa"/>
-            <w:noWrap/>
-            <w:hideMark/>
-          </w:tcPr>
-          <w:p>
-            <w:r>
-              <w:t>4.000400396</w:t>
-            </w:r>
-          </w:p>
-        </w:tc>
-      </w:tr>
-      <w:tr>
-        <w:trPr>
-          <w:trHeight w:val="264"/>
-        </w:trPr>
-        <w:tc>
-          <w:tcPr>
-            <w:tcW w:w="2000" w:type="dxa"/>
-            <w:noWrap/>
-            <w:hideMark/>
-          </w:tcPr>
-          <w:p>
-            <w:r>
-              <w:t xml:space="preserve">Standard </w:t>
-            </w:r>
-            <w:proofErr w:type="spellStart"/>
-            <w:r>
-              <w:t>deviation</w:t>
-            </w:r>
-            <w:proofErr w:type="spellEnd"/>
-          </w:p>
-        </w:tc>
-        <w:tc>
-          <w:tcPr>
-            <w:tcW w:w="1520" w:type="dxa"/>
-            <w:noWrap/>
-            <w:hideMark/>
-          </w:tcPr>
-          <w:p>
-            <w:r>
-              <w:t>0.000582704</w:t>
-            </w:r>
-          </w:p>
-        </w:tc>
-        <w:tc>
-          <w:tcPr>
-            <w:tcW w:w="1520" w:type="dxa"/>
-            <w:noWrap/>
-            <w:hideMark/>
-          </w:tcPr>
-          <w:p>
-            <w:r>
-              <w:t>0.581695084</w:t>
-            </w:r>
-          </w:p>
-        </w:tc>
-        <w:tc>
-          <w:tcPr>
-            <w:tcW w:w="1520" w:type="dxa"/>
-            <w:noWrap/>
-            <w:hideMark/>
-          </w:tcPr>
-          <w:p>
-            <w:r>
-              <w:t>115.4807463</w:t>
-            </w:r>
-          </w:p>
-        </w:tc>
-        <w:tc>
-          <w:tcPr>
-            <w:tcW w:w="1520" w:type="dxa"/>
-            <w:noWrap/>
-            <w:hideMark/>
-          </w:tcPr>
-          <w:p>
-            <w:r>
-              <w:t>3.17524E-14</w:t>
-            </w:r>
-          </w:p>
-        </w:tc>
-        <w:tc>
-          <w:tcPr>
-            <w:tcW w:w="1520" w:type="dxa"/>
-            <w:noWrap/>
-            <w:hideMark/>
-          </w:tcPr>
-          <w:p>
-            <w:r>
-              <w:t>0.040237852</w:t>
-            </w:r>
-          </w:p>
-        </w:tc>
-      </w:tr>
-      <w:tr>
-        <w:trPr>
-          <w:trHeight w:val="264"/>
-        </w:trPr>
-        <w:tc>
-          <w:tcPr>
-            <w:tcW w:w="2000" w:type="dxa"/>
-            <w:noWrap/>
-            <w:hideMark/>
-          </w:tcPr>
-          <w:p>
-            <w:r>
-              <w:t>Variance</w:t>
-            </w:r>
-          </w:p>
-        </w:tc>
-        <w:tc>
-          <w:tcPr>
-            <w:tcW w:w="1520" w:type="dxa"/>
-            <w:noWrap/>
-            <w:hideMark/>
-          </w:tcPr>
-          <w:p>
-            <w:r>
-              <w:t>3.39544E-07</w:t>
-            </w:r>
-          </w:p>
-        </w:tc>
-        <w:tc>
-          <w:tcPr>
-            <w:tcW w:w="1520" w:type="dxa"/>
-            <w:noWrap/>
-            <w:hideMark/>
-          </w:tcPr>
-          <w:p>
-            <w:r>
-              <w:t>0.338369171</w:t>
-            </w:r>
-          </w:p>
-        </w:tc>
-        <w:tc>
-          <w:tcPr>
-            <w:tcW w:w="1520" w:type="dxa"/>
-            <w:noWrap/>
-            <w:hideMark/>
-          </w:tcPr>
-          <w:p>
-            <w:r>
-              <w:t>13335.80275</w:t>
-            </w:r>
-          </w:p>
-        </w:tc>
-        <w:tc>
-          <w:tcPr>
-            <w:tcW w:w="1520" w:type="dxa"/>
-            <w:noWrap/>
-            <w:hideMark/>
-          </w:tcPr>
-          <w:p>
-            <w:r>
-              <w:t>1.00821E-27</w:t>
-            </w:r>
-          </w:p>
-        </w:tc>
-        <w:tc>
-          <w:tcPr>
-            <w:tcW w:w="1520" w:type="dxa"/>
-            <w:noWrap/>
-            <w:hideMark/>
-          </w:tcPr>
-          <w:p>
-            <w:r>
-              <w:t>0.001619085</w:t>
-            </w:r>
-          </w:p>
-        </w:tc>
-      </w:tr>
-      <w:tr>
-        <w:trPr>
-          <w:trHeight w:val="264"/>
-        </w:trPr>
-        <w:tc>
-          <w:tcPr>
-            <w:tcW w:w="2000" w:type="dxa"/>
-            <w:noWrap/>
-            <w:hideMark/>
-          </w:tcPr>
-          <w:p>
-            <w:proofErr w:type="spellStart"/>
-            <w:r>
-              <w:t>Skewness</w:t>
-            </w:r>
-            <w:proofErr w:type="spellEnd"/>
-          </w:p>
-        </w:tc>
-        <w:tc>
-          <w:tcPr>
-            <w:tcW w:w="1520" w:type="dxa"/>
-            <w:noWrap/>
-            <w:hideMark/>
-          </w:tcPr>
-          <w:p>
-            <w:r>
-              <w:t>-0.004851911</w:t>
-            </w:r>
-          </w:p>
-        </w:tc>
-        <w:tc>
-          <w:tcPr>
-            <w:tcW w:w="1520" w:type="dxa"/>
-            <w:noWrap/>
-            <w:hideMark/>
-          </w:tcPr>
-          <w:p>
-            <w:r>
-              <w:t>-0.002379161</w:t>
-            </w:r>
-          </w:p>
-        </w:tc>
-        <w:tc>
-          <w:tcPr>
-            <w:tcW w:w="1520" w:type="dxa"/>
-            <w:noWrap/>
-            <w:hideMark/>
-          </w:tcPr>
-          <w:p>
-            <w:r>
-              <w:t>-0.005482447</w:t>
-            </w:r>
-          </w:p>
-        </w:tc>
-        <w:tc>
-          <w:tcPr>
-            <w:tcW w:w="1520" w:type="dxa"/>
-            <w:noWrap/>
-            <w:hideMark/>
-          </w:tcPr>
-          <w:p>
-            <w:r>
-              <w:t>-1</w:t>
-            </w:r>
-          </w:p>
-        </w:tc>
-        <w:tc>
-          <w:tcPr>
-            <w:tcW w:w="1520" w:type="dxa"/>
-            <w:noWrap/>
-            <w:hideMark/>
-          </w:tcPr>
-          <w:p>
-            <w:r>
-              <w:t>0.001078677</w:t>
-            </w:r>
-          </w:p>
-        </w:tc>
-      </w:tr>
-      <w:tr>
-        <w:trPr>
-          <w:trHeight w:val="264"/>
-        </w:trPr>
-        <w:tc>
-          <w:tcPr>
-            <w:tcW w:w="2000" w:type="dxa"/>
-            <w:noWrap/>
-            <w:hideMark/>
-          </w:tcPr>
-          <w:p>
-            <w:proofErr w:type="spellStart"/>
-            <w:r>
-              <w:t>Kurtosis</w:t>
-            </w:r>
-            <w:proofErr w:type="spellEnd"/>
-          </w:p>
-        </w:tc>
-        <w:tc>
-          <w:tcPr>
-            <w:tcW w:w="1520" w:type="dxa"/>
-            <w:noWrap/>
-            <w:hideMark/>
-          </w:tcPr>
-          <w:p>
-            <w:r>
-              <w:t>1.775340068</w:t>
-            </w:r>
-          </w:p>
-        </w:tc>
-        <w:tc>
-          <w:tcPr>
-            <w:tcW w:w="1520" w:type="dxa"/>
-            <w:noWrap/>
-            <w:hideMark/>
-          </w:tcPr>
-          <w:p>
-            <w:r>
-              <w:t>1.782954626</w:t>
-            </w:r>
-          </w:p>
-        </w:tc>
-        <w:tc>
-          <w:tcPr>
-            <w:tcW w:w="1520" w:type="dxa"/>
-            <w:noWrap/>
-            <w:hideMark/>
-          </w:tcPr>
-          <w:p>
-            <w:r>
-              <w:t>1.799654297</w:t>
-            </w:r>
-          </w:p>
-        </w:tc>
-        <w:tc>
-          <w:tcPr>
-            <w:tcW w:w="1520" w:type="dxa"/>
-            <w:noWrap/>
-            <w:hideMark/>
-          </w:tcPr>
-          <w:p>
-            <w:r>
-              <w:t>1</w:t>
-            </w:r>
-          </w:p>
-        </w:tc>
-        <w:tc>
-          <w:tcPr>
-            <w:tcW w:w="1520" w:type="dxa"/>
-            <w:noWrap/>
-            <w:hideMark/>
-          </w:tcPr>
-          <w:p>
-            <w:r>
-              <w:t>2.609424224</w:t>
-            </w:r>
-          </w:p>
-        </w:tc>
-      </w:tr>
-    </w:tbl>
-    <w:p/>
-    <w:p>
-      <w:r>
-        <w:t xml:space="preserve">On peut constater que sur les 10'000 répétitions, on obtient une tension de sortie très proche des 4V espérés. </w:t>
+    <w:p>
+      <w:r>
+        <w:rPr>
+          <w:noProof/>
+          <w:lang w:eastAsia="fr-CH"/>
+        </w:rPr>
+        <w:drawing>
+          <wp:anchor distT="0" distB="0" distL="114300" distR="114300" simplePos="0" relativeHeight="251760640" behindDoc="0" locked="0" layoutInCell="1" allowOverlap="1" wp14:anchorId="0F0EF32B" wp14:editId="4B9375FD">
+            <wp:simplePos x="0" y="0"/>
+            <wp:positionH relativeFrom="margin">
+              <wp:align>center</wp:align>
+            </wp:positionH>
+            <wp:positionV relativeFrom="paragraph">
+              <wp:posOffset>1947363</wp:posOffset>
+            </wp:positionV>
+            <wp:extent cx="6139180" cy="4008120"/>
+            <wp:effectExtent l="0" t="0" r="0" b="0"/>
+            <wp:wrapTopAndBottom/>
+            <wp:docPr id="36" name="Image 36"/>
+            <wp:cNvGraphicFramePr>
+              <a:graphicFrameLocks xmlns:a="http://schemas.openxmlformats.org/drawingml/2006/main" noChangeAspect="1"/>
+            </wp:cNvGraphicFramePr>
+            <a:graphic xmlns:a="http://schemas.openxmlformats.org/drawingml/2006/main">
+              <a:graphicData uri="http://schemas.openxmlformats.org/drawingml/2006/picture">
+                <pic:pic xmlns:pic="http://schemas.openxmlformats.org/drawingml/2006/picture">
+                  <pic:nvPicPr>
+                    <pic:cNvPr id="0" name="Picture 2"/>
+                    <pic:cNvPicPr>
+                      <a:picLocks noChangeAspect="1" noChangeArrowheads="1"/>
+                    </pic:cNvPicPr>
+                  </pic:nvPicPr>
+                  <pic:blipFill>
+                    <a:blip r:embed="rId25" cstate="print">
+                      <a:extLst>
+                        <a:ext uri="{28A0092B-C50C-407E-A947-70E740481C1C}">
+                          <a14:useLocalDpi xmlns:a14="http://schemas.microsoft.com/office/drawing/2010/main" val="0"/>
+                        </a:ext>
+                      </a:extLst>
+                    </a:blip>
+                    <a:srcRect/>
+                    <a:stretch>
+                      <a:fillRect/>
+                    </a:stretch>
+                  </pic:blipFill>
+                  <pic:spPr bwMode="auto">
+                    <a:xfrm>
+                      <a:off x="0" y="0"/>
+                      <a:ext cx="6139180" cy="4008120"/>
+                    </a:xfrm>
+                    <a:prstGeom prst="rect">
+                      <a:avLst/>
+                    </a:prstGeom>
+                    <a:noFill/>
+                  </pic:spPr>
+                </pic:pic>
+              </a:graphicData>
+            </a:graphic>
+            <wp14:sizeRelH relativeFrom="margin">
+              <wp14:pctWidth>0</wp14:pctWidth>
+            </wp14:sizeRelH>
+            <wp14:sizeRelV relativeFrom="margin">
+              <wp14:pctHeight>0</wp14:pctHeight>
+            </wp14:sizeRelV>
+          </wp:anchor>
+        </w:drawing>
+      </w:r>
+      <w:r>
+        <w:t xml:space="preserve">On peut constater que sur les 10'000 répétitions, on obtient </w:t>
+      </w:r>
+      <w:r>
+        <w:t>un gain très proche des 20</w:t>
+      </w:r>
+      <w:r>
+        <w:t xml:space="preserve"> espérés. </w:t>
       </w:r>
       <w:r>
         <w:t>La figure ci-dessous présente ces mêmes résultats de manière graphique.</w:t>
@@ -12433,7 +11858,7 @@
           <w:lang w:eastAsia="fr-CH"/>
         </w:rPr>
         <w:drawing>
-          <wp:anchor distT="0" distB="0" distL="114300" distR="114300" simplePos="0" relativeHeight="251676672" behindDoc="0" locked="0" layoutInCell="1" allowOverlap="1" wp14:anchorId="0FA3D6CF" wp14:editId="1B748FC7">
+          <wp:anchor distT="0" distB="0" distL="114300" distR="114300" simplePos="0" relativeHeight="251676672" behindDoc="0" locked="0" layoutInCell="1" allowOverlap="1" wp14:anchorId="48FFCEEF" wp14:editId="18B27F3E">
             <wp:simplePos x="0" y="0"/>
             <wp:positionH relativeFrom="margin">
               <wp:posOffset>0</wp:posOffset>
@@ -12496,283 +11921,166 @@
         </w:drawing>
       </w:r>
       <w:r>
+        <w:t xml:space="preserve">Le résultat de l’analyse Monte Carlo valide le choix des résistances pour le gain de l’amplificateur. Leur imprécision </w:t>
+      </w:r>
+      <w:r>
+        <w:t xml:space="preserve">donne une plage 3σ de : </w:t>
+      </w:r>
+      <w:r>
+        <w:t>19.43</w:t>
+      </w:r>
+      <w:r>
+        <w:t xml:space="preserve"> ≤ </w:t>
+      </w:r>
+      <w:r>
+        <w:t>Gain</w:t>
+      </w:r>
+      <w:r>
+        <w:t xml:space="preserve"> ≤ </w:t>
+      </w:r>
+      <w:r>
+        <w:t>20.55</w:t>
+      </w:r>
+      <w:r>
+        <w:t xml:space="preserve">, ce qui correspond à ±2.75% </w:t>
+      </w:r>
+      <w:r>
+        <w:t>du gain</w:t>
+      </w:r>
+      <w:r>
+        <w:t xml:space="preserve"> espéré </w:t>
+      </w:r>
+      <w:r>
+        <w:t>pour</w:t>
+      </w:r>
+      <w:r>
+        <w:t xml:space="preserve"> le pire des cas. </w:t>
+      </w:r>
+      <w:r>
+        <w:t>Cela nous convient, on est en dessous des 3%</w:t>
+      </w:r>
+      <w:r>
+        <w:t xml:space="preserve"> et le graphique est correctement centré autour de </w:t>
+      </w:r>
+      <w:r>
+        <w:t>20</w:t>
+      </w:r>
+      <w:r>
+        <w:t>.</w:t>
+      </w:r>
+      <w:bookmarkStart w:id="28" w:name="_GoBack"/>
+      <w:bookmarkEnd w:id="28"/>
+    </w:p>
+    <w:p>
+      <w:pPr>
+        <w:pStyle w:val="Titre1"/>
+        <w:rPr>
+          <w:color w:val="FF0000"/>
+        </w:rPr>
+      </w:pPr>
+      <w:bookmarkStart w:id="29" w:name="_Toc452553512"/>
+      <w:r>
+        <w:rPr>
+          <w:color w:val="FF0000"/>
+        </w:rPr>
+        <w:lastRenderedPageBreak/>
+        <w:t>Analyse de fiabilité (FRA)</w:t>
+      </w:r>
+      <w:bookmarkEnd w:id="29"/>
+    </w:p>
+    <w:p>
+      <w:pPr>
+        <w:rPr>
+          <w:i/>
+          <w:color w:val="FF0000"/>
+        </w:rPr>
+      </w:pPr>
+      <w:r>
+        <w:rPr>
+          <w:b/>
+          <w:color w:val="FF0000"/>
+        </w:rPr>
+        <w:t>Dossier de référence :</w:t>
+      </w:r>
+      <w:r>
+        <w:rPr>
+          <w:i/>
+          <w:color w:val="FF0000"/>
+        </w:rPr>
+        <w:t xml:space="preserve"> </w:t>
+      </w:r>
+    </w:p>
+    <w:p/>
+    <w:p>
+      <w:pPr>
+        <w:pStyle w:val="Titre1"/>
+      </w:pPr>
+      <w:bookmarkStart w:id="30" w:name="_Toc452553513"/>
+      <w:r>
+        <w:t>Systèmes numériques</w:t>
+      </w:r>
+      <w:bookmarkEnd w:id="30"/>
+    </w:p>
+    <w:p>
+      <w:pPr>
+        <w:rPr>
+          <w:i/>
+        </w:rPr>
+      </w:pPr>
+      <w:r>
+        <w:rPr>
+          <w:b/>
+        </w:rPr>
+        <w:t>Dossier</w:t>
+      </w:r>
+      <w:r>
+        <w:rPr>
+          <w:b/>
+        </w:rPr>
+        <w:t xml:space="preserve"> de référence :</w:t>
+      </w:r>
+      <w:r>
+        <w:rPr>
+          <w:i/>
+        </w:rPr>
+        <w:t xml:space="preserve"> /</w:t>
+      </w:r>
+      <w:r>
+        <w:rPr>
+          <w:i/>
+        </w:rPr>
+        <w:t>VHDL/</w:t>
+      </w:r>
+      <w:proofErr w:type="spellStart"/>
+      <w:r>
+        <w:rPr>
+          <w:i/>
+        </w:rPr>
+        <w:t>CanSat</w:t>
+      </w:r>
+      <w:proofErr w:type="spellEnd"/>
+    </w:p>
+    <w:p>
+      <w:r>
+        <w:t xml:space="preserve">Nous avons reçu un canevas de base du </w:t>
+      </w:r>
+      <w:proofErr w:type="spellStart"/>
+      <w:r>
+        <w:t>cansat</w:t>
+      </w:r>
+      <w:proofErr w:type="spellEnd"/>
+      <w:r>
+        <w:t xml:space="preserve"> contenant une représentation de notre circuit de conversion A/D.</w:t>
+      </w:r>
+    </w:p>
+    <w:p>
+      <w:r>
         <w:rPr>
           <w:noProof/>
           <w:lang w:eastAsia="fr-CH"/>
         </w:rPr>
         <w:drawing>
-          <wp:anchor distT="0" distB="0" distL="114300" distR="114300" simplePos="0" relativeHeight="251674624" behindDoc="0" locked="0" layoutInCell="1" allowOverlap="1" wp14:anchorId="61BC9132" wp14:editId="1A1B0515">
-            <wp:simplePos x="0" y="0"/>
-            <wp:positionH relativeFrom="margin">
-              <wp:align>right</wp:align>
-            </wp:positionH>
-            <wp:positionV relativeFrom="paragraph">
-              <wp:posOffset>0</wp:posOffset>
-            </wp:positionV>
-            <wp:extent cx="6191884" cy="4040098"/>
-            <wp:effectExtent l="0" t="0" r="0" b="0"/>
-            <wp:wrapTopAndBottom/>
-            <wp:docPr id="7" name="Image 7"/>
-            <wp:cNvGraphicFramePr>
-              <a:graphicFrameLocks xmlns:a="http://schemas.openxmlformats.org/drawingml/2006/main" noChangeAspect="1"/>
-            </wp:cNvGraphicFramePr>
-            <a:graphic xmlns:a="http://schemas.openxmlformats.org/drawingml/2006/main">
-              <a:graphicData uri="http://schemas.openxmlformats.org/drawingml/2006/picture">
-                <pic:pic xmlns:pic="http://schemas.openxmlformats.org/drawingml/2006/picture">
-                  <pic:nvPicPr>
-                    <pic:cNvPr id="0" name="Picture 2"/>
-                    <pic:cNvPicPr>
-                      <a:picLocks noChangeAspect="1" noChangeArrowheads="1"/>
-                    </pic:cNvPicPr>
-                  </pic:nvPicPr>
-                  <pic:blipFill>
-                    <a:blip r:embed="rId24" cstate="print">
-                      <a:extLst>
-                        <a:ext uri="{28A0092B-C50C-407E-A947-70E740481C1C}">
-                          <a14:useLocalDpi xmlns:a14="http://schemas.microsoft.com/office/drawing/2010/main" val="0"/>
-                        </a:ext>
-                      </a:extLst>
-                    </a:blip>
-                    <a:srcRect/>
-                    <a:stretch>
-                      <a:fillRect/>
-                    </a:stretch>
-                  </pic:blipFill>
-                  <pic:spPr bwMode="auto">
-                    <a:xfrm>
-                      <a:off x="0" y="0"/>
-                      <a:ext cx="6191884" cy="4040098"/>
-                    </a:xfrm>
-                    <a:prstGeom prst="rect">
-                      <a:avLst/>
-                    </a:prstGeom>
-                    <a:noFill/>
-                  </pic:spPr>
-                </pic:pic>
-              </a:graphicData>
-            </a:graphic>
-          </wp:anchor>
-        </w:drawing>
-      </w:r>
-      <w:r>
-        <w:t xml:space="preserve">Le résultat de l’analyse Monte Carlo valide le choix des résistances pour le gain de l’amplificateur. Leur imprécision </w:t>
-      </w:r>
-      <w:r>
-        <w:t xml:space="preserve">donne une plage 3σ de : 3.89V ≤ </w:t>
-      </w:r>
-      <w:proofErr w:type="spellStart"/>
-      <w:r>
-        <w:t>V</w:t>
-      </w:r>
-      <w:r>
-        <w:rPr>
-          <w:vertAlign w:val="subscript"/>
-        </w:rPr>
-        <w:t>current</w:t>
-      </w:r>
-      <w:proofErr w:type="spellEnd"/>
-      <w:r>
-        <w:t xml:space="preserve"> ≤ 4.11V, ce qui correspond à ±2.75% de la tension </w:t>
-      </w:r>
-      <w:r>
-        <w:lastRenderedPageBreak/>
-        <w:t xml:space="preserve">espéré </w:t>
-      </w:r>
-      <w:r>
-        <w:t>pour</w:t>
-      </w:r>
-      <w:r>
-        <w:t xml:space="preserve"> le pire des cas. </w:t>
-      </w:r>
-      <w:r>
-        <w:t>Cela nous convient, on est en dessous des 3%</w:t>
-      </w:r>
-      <w:r>
-        <w:t xml:space="preserve"> et le graphique est correctement centré autour de 4V.</w:t>
-      </w:r>
-    </w:p>
-    <w:p>
-      <w:r>
-        <w:rPr>
-          <w:noProof/>
-          <w:lang w:eastAsia="fr-CH"/>
-        </w:rPr>
-        <w:drawing>
-          <wp:anchor distT="0" distB="0" distL="114300" distR="114300" simplePos="0" relativeHeight="251738112" behindDoc="0" locked="0" layoutInCell="1" allowOverlap="1" wp14:anchorId="199EA8E9" wp14:editId="76C2A18C">
-            <wp:simplePos x="0" y="0"/>
-            <wp:positionH relativeFrom="column">
-              <wp:posOffset>0</wp:posOffset>
-            </wp:positionH>
-            <wp:positionV relativeFrom="paragraph">
-              <wp:posOffset>143774</wp:posOffset>
-            </wp:positionV>
-            <wp:extent cx="244475" cy="244475"/>
-            <wp:effectExtent l="0" t="0" r="3175" b="3175"/>
-            <wp:wrapSquare wrapText="bothSides"/>
-            <wp:docPr id="51" name="Image 51" descr="C:\Users\Emilie\Documents\Git Hub\HiRel\Rapport\images\croix-rouge.png"/>
-            <wp:cNvGraphicFramePr>
-              <a:graphicFrameLocks xmlns:a="http://schemas.openxmlformats.org/drawingml/2006/main" noChangeAspect="1"/>
-            </wp:cNvGraphicFramePr>
-            <a:graphic xmlns:a="http://schemas.openxmlformats.org/drawingml/2006/main">
-              <a:graphicData uri="http://schemas.openxmlformats.org/drawingml/2006/picture">
-                <pic:pic xmlns:pic="http://schemas.openxmlformats.org/drawingml/2006/picture">
-                  <pic:nvPicPr>
-                    <pic:cNvPr id="0" name="Picture 2" descr="C:\Users\Emilie\Documents\Git Hub\HiRel\Rapport\images\croix-rouge.png"/>
-                    <pic:cNvPicPr>
-                      <a:picLocks noChangeAspect="1" noChangeArrowheads="1"/>
-                    </pic:cNvPicPr>
-                  </pic:nvPicPr>
-                  <pic:blipFill>
-                    <a:blip r:embed="rId18" cstate="print">
-                      <a:extLst>
-                        <a:ext uri="{28A0092B-C50C-407E-A947-70E740481C1C}">
-                          <a14:useLocalDpi xmlns:a14="http://schemas.microsoft.com/office/drawing/2010/main" val="0"/>
-                        </a:ext>
-                      </a:extLst>
-                    </a:blip>
-                    <a:srcRect/>
-                    <a:stretch>
-                      <a:fillRect/>
-                    </a:stretch>
-                  </pic:blipFill>
-                  <pic:spPr bwMode="auto">
-                    <a:xfrm>
-                      <a:off x="0" y="0"/>
-                      <a:ext cx="244475" cy="244475"/>
-                    </a:xfrm>
-                    <a:prstGeom prst="rect">
-                      <a:avLst/>
-                    </a:prstGeom>
-                    <a:noFill/>
-                    <a:ln>
-                      <a:noFill/>
-                    </a:ln>
-                  </pic:spPr>
-                </pic:pic>
-              </a:graphicData>
-            </a:graphic>
-          </wp:anchor>
-        </w:drawing>
-      </w:r>
-      <w:r>
-        <w:t>Cette analyse tient uniquement compte des variations des résistances mais ne tient pas compte de possibles variation sur l’amplificateur opérationnel.</w:t>
-      </w:r>
-      <w:r>
-        <w:t xml:space="preserve"> Ce dernier peut aussi influencer la st</w:t>
-      </w:r>
-      <w:r>
-        <w:t>abilité de la tension de sortie, on ne peut donc pas se fier à 100% à cette analyse.</w:t>
-      </w:r>
-    </w:p>
-    <w:p>
-      <w:pPr>
-        <w:pStyle w:val="Titre1"/>
-        <w:rPr>
-          <w:color w:val="FF0000"/>
-        </w:rPr>
-      </w:pPr>
-      <w:bookmarkStart w:id="28" w:name="_Toc452303463"/>
-      <w:r>
-        <w:rPr>
-          <w:color w:val="FF0000"/>
-        </w:rPr>
-        <w:t>Analyse de fiabilité (FRA)</w:t>
-      </w:r>
-      <w:bookmarkEnd w:id="28"/>
-    </w:p>
-    <w:p>
-      <w:pPr>
-        <w:rPr>
-          <w:i/>
-          <w:color w:val="FF0000"/>
-        </w:rPr>
-      </w:pPr>
-      <w:r>
-        <w:rPr>
-          <w:b/>
-          <w:color w:val="FF0000"/>
-        </w:rPr>
-        <w:t>Dossier de référence :</w:t>
-      </w:r>
-      <w:r>
-        <w:rPr>
-          <w:i/>
-          <w:color w:val="FF0000"/>
-        </w:rPr>
-        <w:t xml:space="preserve"> </w:t>
-      </w:r>
-    </w:p>
-    <w:p/>
-    <w:p>
-      <w:pPr>
-        <w:pStyle w:val="Titre1"/>
-      </w:pPr>
-      <w:bookmarkStart w:id="29" w:name="_Toc452303464"/>
-      <w:r>
-        <w:t>Systèmes numériques</w:t>
-      </w:r>
-      <w:bookmarkEnd w:id="29"/>
-    </w:p>
-    <w:p>
-      <w:pPr>
-        <w:rPr>
-          <w:i/>
-        </w:rPr>
-      </w:pPr>
-      <w:r>
-        <w:rPr>
-          <w:b/>
-        </w:rPr>
-        <w:t>Dossier</w:t>
-      </w:r>
-      <w:r>
-        <w:rPr>
-          <w:b/>
-        </w:rPr>
-        <w:t xml:space="preserve"> de référence :</w:t>
-      </w:r>
-      <w:r>
-        <w:rPr>
-          <w:i/>
-        </w:rPr>
-        <w:t xml:space="preserve"> /</w:t>
-      </w:r>
-      <w:r>
-        <w:rPr>
-          <w:i/>
-        </w:rPr>
-        <w:t>VHDL/</w:t>
-      </w:r>
-      <w:proofErr w:type="spellStart"/>
-      <w:r>
-        <w:rPr>
-          <w:i/>
-        </w:rPr>
-        <w:t>CanSat</w:t>
-      </w:r>
-      <w:proofErr w:type="spellEnd"/>
-    </w:p>
-    <w:p>
-      <w:r>
-        <w:t xml:space="preserve">Nous avons reçu un canevas de base du </w:t>
-      </w:r>
-      <w:proofErr w:type="spellStart"/>
-      <w:r>
-        <w:t>cansat</w:t>
-      </w:r>
-      <w:proofErr w:type="spellEnd"/>
-      <w:r>
-        <w:t xml:space="preserve"> contenant une représentation de notre circuit de conversion A/D.</w:t>
-      </w:r>
-    </w:p>
-    <w:p>
-      <w:r>
-        <w:rPr>
-          <w:noProof/>
-          <w:lang w:eastAsia="fr-CH"/>
-        </w:rPr>
-        <w:drawing>
-          <wp:anchor distT="0" distB="0" distL="114300" distR="114300" simplePos="0" relativeHeight="251679744" behindDoc="0" locked="0" layoutInCell="1" allowOverlap="1" wp14:anchorId="23BC6CD3" wp14:editId="0EA7A2F6">
+          <wp:anchor distT="0" distB="0" distL="114300" distR="114300" simplePos="0" relativeHeight="251679744" behindDoc="0" locked="0" layoutInCell="1" allowOverlap="1" wp14:anchorId="1A6A100E" wp14:editId="71F6BAC1">
             <wp:simplePos x="0" y="0"/>
             <wp:positionH relativeFrom="margin">
               <wp:posOffset>2185035</wp:posOffset>
@@ -12797,7 +12105,7 @@
                     </pic:cNvPicPr>
                   </pic:nvPicPr>
                   <pic:blipFill>
-                    <a:blip r:embed="rId25">
+                    <a:blip r:embed="rId26">
                       <a:extLst>
                         <a:ext uri="{28A0092B-C50C-407E-A947-70E740481C1C}">
                           <a14:useLocalDpi xmlns:a14="http://schemas.microsoft.com/office/drawing/2010/main" val="0"/>
@@ -12894,24 +12202,24 @@
       <w:pPr>
         <w:pStyle w:val="Titre1"/>
       </w:pPr>
-      <w:bookmarkStart w:id="30" w:name="_Toc452303465"/>
+      <w:bookmarkStart w:id="31" w:name="_Toc452553514"/>
       <w:r>
         <w:t>Périphérique de contrôle</w:t>
       </w:r>
-      <w:bookmarkEnd w:id="30"/>
+      <w:bookmarkEnd w:id="31"/>
     </w:p>
     <w:p>
       <w:pPr>
         <w:pStyle w:val="Titre2"/>
       </w:pPr>
-      <w:bookmarkStart w:id="31" w:name="_Toc452303466"/>
+      <w:bookmarkStart w:id="32" w:name="_Toc452553515"/>
       <w:r>
         <w:t>C</w:t>
       </w:r>
       <w:r>
         <w:t>onvertisseur A/D</w:t>
       </w:r>
-      <w:bookmarkEnd w:id="31"/>
+      <w:bookmarkEnd w:id="32"/>
     </w:p>
     <w:p>
       <w:pPr>
@@ -12956,12 +12264,12 @@
       <w:pPr>
         <w:pStyle w:val="Titre3"/>
       </w:pPr>
-      <w:bookmarkStart w:id="32" w:name="_Toc452303467"/>
+      <w:bookmarkStart w:id="33" w:name="_Toc452553516"/>
       <w:r>
         <w:lastRenderedPageBreak/>
         <w:t>Modification de l’entité</w:t>
       </w:r>
-      <w:bookmarkEnd w:id="32"/>
+      <w:bookmarkEnd w:id="33"/>
     </w:p>
     <w:p>
       <w:pPr>
@@ -12976,7 +12284,7 @@
           <w:lang w:eastAsia="fr-CH"/>
         </w:rPr>
         <w:drawing>
-          <wp:anchor distT="0" distB="0" distL="114300" distR="114300" simplePos="0" relativeHeight="251678720" behindDoc="0" locked="0" layoutInCell="1" allowOverlap="1" wp14:anchorId="502375B5" wp14:editId="7B677F63">
+          <wp:anchor distT="0" distB="0" distL="114300" distR="114300" simplePos="0" relativeHeight="251678720" behindDoc="0" locked="0" layoutInCell="1" allowOverlap="1" wp14:anchorId="21677DDE" wp14:editId="1A547BF3">
             <wp:simplePos x="0" y="0"/>
             <wp:positionH relativeFrom="margin">
               <wp:align>center</wp:align>
@@ -13001,7 +12309,7 @@
                     </pic:cNvPicPr>
                   </pic:nvPicPr>
                   <pic:blipFill>
-                    <a:blip r:embed="rId26">
+                    <a:blip r:embed="rId27">
                       <a:extLst>
                         <a:ext uri="{28A0092B-C50C-407E-A947-70E740481C1C}">
                           <a14:useLocalDpi xmlns:a14="http://schemas.microsoft.com/office/drawing/2010/main" val="0"/>
@@ -13108,11 +12416,11 @@
       <w:pPr>
         <w:pStyle w:val="Titre3"/>
       </w:pPr>
-      <w:bookmarkStart w:id="33" w:name="_Toc452303468"/>
+      <w:bookmarkStart w:id="34" w:name="_Toc452553517"/>
       <w:r>
         <w:t>Adaptation de convertisseur pour une lecture par commande</w:t>
       </w:r>
-      <w:bookmarkEnd w:id="33"/>
+      <w:bookmarkEnd w:id="34"/>
     </w:p>
     <w:p>
       <w:r>
@@ -13217,7 +12525,7 @@
           <w:lang w:eastAsia="fr-CH"/>
         </w:rPr>
         <w:drawing>
-          <wp:inline distT="0" distB="0" distL="0" distR="0" wp14:anchorId="4C8EE29D" wp14:editId="20987F5F">
+          <wp:inline distT="0" distB="0" distL="0" distR="0" wp14:anchorId="3623EC00" wp14:editId="1B2183DC">
             <wp:extent cx="6181725" cy="409575"/>
             <wp:effectExtent l="0" t="0" r="9525" b="9525"/>
             <wp:docPr id="13" name="Image 13"/>
@@ -13234,7 +12542,7 @@
                     </pic:cNvPicPr>
                   </pic:nvPicPr>
                   <pic:blipFill>
-                    <a:blip r:embed="rId27">
+                    <a:blip r:embed="rId28">
                       <a:extLst>
                         <a:ext uri="{28A0092B-C50C-407E-A947-70E740481C1C}">
                           <a14:useLocalDpi xmlns:a14="http://schemas.microsoft.com/office/drawing/2010/main" val="0"/>
@@ -13286,7 +12594,7 @@
         </w:rPr>
         <w:lastRenderedPageBreak/>
         <w:drawing>
-          <wp:inline distT="0" distB="0" distL="0" distR="0" wp14:anchorId="155B2D4A" wp14:editId="65E53830">
+          <wp:inline distT="0" distB="0" distL="0" distR="0" wp14:anchorId="6FCC49D0" wp14:editId="0B38A7ED">
             <wp:extent cx="6191250" cy="400050"/>
             <wp:effectExtent l="0" t="0" r="0" b="0"/>
             <wp:docPr id="25" name="Image 25"/>
@@ -13303,7 +12611,7 @@
                     </pic:cNvPicPr>
                   </pic:nvPicPr>
                   <pic:blipFill>
-                    <a:blip r:embed="rId28">
+                    <a:blip r:embed="rId29">
                       <a:extLst>
                         <a:ext uri="{28A0092B-C50C-407E-A947-70E740481C1C}">
                           <a14:useLocalDpi xmlns:a14="http://schemas.microsoft.com/office/drawing/2010/main" val="0"/>
@@ -13347,7 +12655,7 @@
           <w:lang w:eastAsia="fr-CH"/>
         </w:rPr>
         <w:drawing>
-          <wp:inline distT="0" distB="0" distL="0" distR="0" wp14:anchorId="25A96E25" wp14:editId="6FF339B6">
+          <wp:inline distT="0" distB="0" distL="0" distR="0" wp14:anchorId="178EF037" wp14:editId="61A21B89">
             <wp:extent cx="6191250" cy="495300"/>
             <wp:effectExtent l="0" t="0" r="0" b="0"/>
             <wp:docPr id="26" name="Image 26"/>
@@ -13364,7 +12672,7 @@
                     </pic:cNvPicPr>
                   </pic:nvPicPr>
                   <pic:blipFill>
-                    <a:blip r:embed="rId29">
+                    <a:blip r:embed="rId30">
                       <a:extLst>
                         <a:ext uri="{28A0092B-C50C-407E-A947-70E740481C1C}">
                           <a14:useLocalDpi xmlns:a14="http://schemas.microsoft.com/office/drawing/2010/main" val="0"/>
@@ -13403,7 +12711,7 @@
           <w:lang w:eastAsia="fr-CH"/>
         </w:rPr>
         <w:drawing>
-          <wp:anchor distT="0" distB="0" distL="114300" distR="114300" simplePos="0" relativeHeight="251680768" behindDoc="0" locked="0" layoutInCell="1" allowOverlap="1" wp14:anchorId="60F9E4C4" wp14:editId="6DCA1189">
+          <wp:anchor distT="0" distB="0" distL="114300" distR="114300" simplePos="0" relativeHeight="251680768" behindDoc="0" locked="0" layoutInCell="1" allowOverlap="1" wp14:anchorId="23074165" wp14:editId="6864855F">
             <wp:simplePos x="0" y="0"/>
             <wp:positionH relativeFrom="column">
               <wp:posOffset>0</wp:posOffset>
@@ -13428,7 +12736,7 @@
                     </pic:cNvPicPr>
                   </pic:nvPicPr>
                   <pic:blipFill>
-                    <a:blip r:embed="rId30">
+                    <a:blip r:embed="rId31">
                       <a:extLst>
                         <a:ext uri="{28A0092B-C50C-407E-A947-70E740481C1C}">
                           <a14:useLocalDpi xmlns:a14="http://schemas.microsoft.com/office/drawing/2010/main" val="0"/>
@@ -13485,7 +12793,7 @@
           <w:lang w:eastAsia="fr-CH"/>
         </w:rPr>
         <w:drawing>
-          <wp:inline distT="0" distB="0" distL="0" distR="0" wp14:anchorId="7C0FA8E8" wp14:editId="7FCFBB19">
+          <wp:inline distT="0" distB="0" distL="0" distR="0" wp14:anchorId="735D8ADD" wp14:editId="66A53C11">
             <wp:extent cx="6191250" cy="409575"/>
             <wp:effectExtent l="0" t="0" r="0" b="9525"/>
             <wp:docPr id="28" name="Image 28"/>
@@ -13502,7 +12810,7 @@
                     </pic:cNvPicPr>
                   </pic:nvPicPr>
                   <pic:blipFill>
-                    <a:blip r:embed="rId31">
+                    <a:blip r:embed="rId32">
                       <a:extLst>
                         <a:ext uri="{28A0092B-C50C-407E-A947-70E740481C1C}">
                           <a14:useLocalDpi xmlns:a14="http://schemas.microsoft.com/office/drawing/2010/main" val="0"/>
@@ -13538,11 +12846,11 @@
       <w:pPr>
         <w:pStyle w:val="Titre3"/>
       </w:pPr>
-      <w:bookmarkStart w:id="34" w:name="_Toc452303469"/>
+      <w:bookmarkStart w:id="35" w:name="_Toc452553518"/>
       <w:r>
         <w:t>Timing à respecter</w:t>
       </w:r>
-      <w:bookmarkEnd w:id="34"/>
+      <w:bookmarkEnd w:id="35"/>
     </w:p>
     <w:p>
       <w:r>
@@ -13551,7 +12859,7 @@
           <w:lang w:eastAsia="fr-CH"/>
         </w:rPr>
         <w:drawing>
-          <wp:anchor distT="0" distB="0" distL="114300" distR="114300" simplePos="0" relativeHeight="251681792" behindDoc="0" locked="0" layoutInCell="1" allowOverlap="1" wp14:anchorId="5F49A0CC" wp14:editId="26AA8F8C">
+          <wp:anchor distT="0" distB="0" distL="114300" distR="114300" simplePos="0" relativeHeight="251681792" behindDoc="0" locked="0" layoutInCell="1" allowOverlap="1" wp14:anchorId="6BFE34B6" wp14:editId="12391079">
             <wp:simplePos x="0" y="0"/>
             <wp:positionH relativeFrom="margin">
               <wp:align>left</wp:align>
@@ -13576,7 +12884,7 @@
                     </pic:cNvPicPr>
                   </pic:nvPicPr>
                   <pic:blipFill>
-                    <a:blip r:embed="rId32">
+                    <a:blip r:embed="rId33">
                       <a:extLst>
                         <a:ext uri="{28A0092B-C50C-407E-A947-70E740481C1C}">
                           <a14:useLocalDpi xmlns:a14="http://schemas.microsoft.com/office/drawing/2010/main" val="0"/>
@@ -13624,12 +12932,12 @@
       <w:pPr>
         <w:pStyle w:val="Titre3"/>
       </w:pPr>
-      <w:bookmarkStart w:id="35" w:name="_Toc452303470"/>
+      <w:bookmarkStart w:id="36" w:name="_Toc452553519"/>
       <w:r>
         <w:lastRenderedPageBreak/>
         <w:t>Simulation de l’ADS1282</w:t>
       </w:r>
-      <w:bookmarkEnd w:id="35"/>
+      <w:bookmarkEnd w:id="36"/>
     </w:p>
     <w:p>
       <w:r>
@@ -13683,7 +12991,7 @@
           <w:lang w:eastAsia="fr-CH"/>
         </w:rPr>
         <w:drawing>
-          <wp:inline distT="0" distB="0" distL="0" distR="0" wp14:anchorId="7851B4BD" wp14:editId="718FB06A">
+          <wp:inline distT="0" distB="0" distL="0" distR="0" wp14:anchorId="3239AA3B" wp14:editId="69445CB8">
             <wp:extent cx="6182995" cy="2008414"/>
             <wp:effectExtent l="0" t="0" r="0" b="0"/>
             <wp:docPr id="32" name="Image 32"/>
@@ -13700,7 +13008,7 @@
                     </pic:cNvPicPr>
                   </pic:nvPicPr>
                   <pic:blipFill rotWithShape="1">
-                    <a:blip r:embed="rId33">
+                    <a:blip r:embed="rId34">
                       <a:extLst>
                         <a:ext uri="{28A0092B-C50C-407E-A947-70E740481C1C}">
                           <a14:useLocalDpi xmlns:a14="http://schemas.microsoft.com/office/drawing/2010/main" val="0"/>
@@ -13742,7 +13050,7 @@
           <w:lang w:eastAsia="fr-CH"/>
         </w:rPr>
         <w:drawing>
-          <wp:anchor distT="0" distB="0" distL="114300" distR="114300" simplePos="0" relativeHeight="251682816" behindDoc="0" locked="0" layoutInCell="1" allowOverlap="1" wp14:anchorId="306FD928" wp14:editId="4DEA96BE">
+          <wp:anchor distT="0" distB="0" distL="114300" distR="114300" simplePos="0" relativeHeight="251682816" behindDoc="0" locked="0" layoutInCell="1" allowOverlap="1" wp14:anchorId="7EA5DD06" wp14:editId="3C1D3BBF">
             <wp:simplePos x="0" y="0"/>
             <wp:positionH relativeFrom="margin">
               <wp:align>right</wp:align>
@@ -13767,7 +13075,7 @@
                     </pic:cNvPicPr>
                   </pic:nvPicPr>
                   <pic:blipFill rotWithShape="1">
-                    <a:blip r:embed="rId34">
+                    <a:blip r:embed="rId35">
                       <a:extLst>
                         <a:ext uri="{28A0092B-C50C-407E-A947-70E740481C1C}">
                           <a14:useLocalDpi xmlns:a14="http://schemas.microsoft.com/office/drawing/2010/main" val="0"/>
@@ -13865,7 +13173,7 @@
           <w:lang w:eastAsia="fr-CH"/>
         </w:rPr>
         <w:drawing>
-          <wp:anchor distT="0" distB="0" distL="114300" distR="114300" simplePos="0" relativeHeight="251684864" behindDoc="0" locked="0" layoutInCell="1" allowOverlap="1" wp14:anchorId="3BA5CE3E" wp14:editId="62E5E47B">
+          <wp:anchor distT="0" distB="0" distL="114300" distR="114300" simplePos="0" relativeHeight="251684864" behindDoc="0" locked="0" layoutInCell="1" allowOverlap="1" wp14:anchorId="4889DEEF" wp14:editId="6C3A5AC7">
             <wp:simplePos x="0" y="0"/>
             <wp:positionH relativeFrom="margin">
               <wp:align>left</wp:align>
@@ -13961,12 +13269,12 @@
       <w:pPr>
         <w:pStyle w:val="Titre2"/>
       </w:pPr>
-      <w:bookmarkStart w:id="36" w:name="_Toc452303471"/>
+      <w:bookmarkStart w:id="37" w:name="_Toc452553520"/>
       <w:r>
         <w:lastRenderedPageBreak/>
         <w:t>Périphérique AMBA</w:t>
       </w:r>
-      <w:bookmarkEnd w:id="36"/>
+      <w:bookmarkEnd w:id="37"/>
     </w:p>
     <w:p>
       <w:pPr>
@@ -14011,11 +13319,11 @@
       <w:pPr>
         <w:pStyle w:val="Titre3"/>
       </w:pPr>
-      <w:bookmarkStart w:id="37" w:name="_Toc452303472"/>
+      <w:bookmarkStart w:id="38" w:name="_Toc452553521"/>
       <w:r>
         <w:t>Modification de l’entité</w:t>
       </w:r>
-      <w:bookmarkEnd w:id="37"/>
+      <w:bookmarkEnd w:id="38"/>
     </w:p>
     <w:p>
       <w:r>
@@ -14029,7 +13337,7 @@
           <w:lang w:eastAsia="fr-CH"/>
         </w:rPr>
         <w:drawing>
-          <wp:anchor distT="0" distB="0" distL="114300" distR="114300" simplePos="0" relativeHeight="251685888" behindDoc="0" locked="0" layoutInCell="1" allowOverlap="1" wp14:anchorId="287B3939" wp14:editId="1A4F00D3">
+          <wp:anchor distT="0" distB="0" distL="114300" distR="114300" simplePos="0" relativeHeight="251685888" behindDoc="0" locked="0" layoutInCell="1" allowOverlap="1" wp14:anchorId="15B969F9" wp14:editId="05233BAB">
             <wp:simplePos x="0" y="0"/>
             <wp:positionH relativeFrom="margin">
               <wp:align>right</wp:align>
@@ -14054,7 +13362,7 @@
                     </pic:cNvPicPr>
                   </pic:nvPicPr>
                   <pic:blipFill>
-                    <a:blip r:embed="rId35">
+                    <a:blip r:embed="rId36">
                       <a:extLst>
                         <a:ext uri="{28A0092B-C50C-407E-A947-70E740481C1C}">
                           <a14:useLocalDpi xmlns:a14="http://schemas.microsoft.com/office/drawing/2010/main" val="0"/>
@@ -14100,11 +13408,11 @@
       <w:pPr>
         <w:pStyle w:val="Titre3"/>
       </w:pPr>
-      <w:bookmarkStart w:id="38" w:name="_Toc452303473"/>
+      <w:bookmarkStart w:id="39" w:name="_Toc452553522"/>
       <w:r>
         <w:t>Modification du contrôleur</w:t>
       </w:r>
-      <w:bookmarkEnd w:id="38"/>
+      <w:bookmarkEnd w:id="39"/>
     </w:p>
     <w:p>
       <w:r>
@@ -14113,7 +13421,7 @@
           <w:lang w:eastAsia="fr-CH"/>
         </w:rPr>
         <w:drawing>
-          <wp:anchor distT="0" distB="0" distL="114300" distR="114300" simplePos="0" relativeHeight="251725824" behindDoc="0" locked="0" layoutInCell="1" allowOverlap="1" wp14:anchorId="63DF4C35" wp14:editId="087B77E1">
+          <wp:anchor distT="0" distB="0" distL="114300" distR="114300" simplePos="0" relativeHeight="251725824" behindDoc="0" locked="0" layoutInCell="1" allowOverlap="1" wp14:anchorId="33B4CA2A" wp14:editId="39BC8C31">
             <wp:simplePos x="0" y="0"/>
             <wp:positionH relativeFrom="margin">
               <wp:align>center</wp:align>
@@ -14138,7 +13446,7 @@
                     </pic:cNvPicPr>
                   </pic:nvPicPr>
                   <pic:blipFill>
-                    <a:blip r:embed="rId36">
+                    <a:blip r:embed="rId37">
                       <a:extLst>
                         <a:ext uri="{28A0092B-C50C-407E-A947-70E740481C1C}">
                           <a14:useLocalDpi xmlns:a14="http://schemas.microsoft.com/office/drawing/2010/main" val="0"/>
@@ -14229,11 +13537,11 @@
       <w:pPr>
         <w:pStyle w:val="Titre2"/>
       </w:pPr>
-      <w:bookmarkStart w:id="39" w:name="_Toc452303474"/>
+      <w:bookmarkStart w:id="40" w:name="_Toc452553523"/>
       <w:r>
         <w:t>Machine d’état du contrôleur ADC</w:t>
       </w:r>
-      <w:bookmarkEnd w:id="39"/>
+      <w:bookmarkEnd w:id="40"/>
     </w:p>
     <w:p>
       <w:pPr>
@@ -14297,11 +13605,11 @@
       <w:pPr>
         <w:pStyle w:val="Titre2"/>
       </w:pPr>
-      <w:bookmarkStart w:id="40" w:name="_Toc452303475"/>
+      <w:bookmarkStart w:id="41" w:name="_Toc452553524"/>
       <w:r>
         <w:t>Codage de la machine d’états</w:t>
       </w:r>
-      <w:bookmarkEnd w:id="40"/>
+      <w:bookmarkEnd w:id="41"/>
     </w:p>
     <w:p>
       <w:pPr>
@@ -14346,11 +13654,11 @@
       <w:pPr>
         <w:pStyle w:val="Titre3"/>
       </w:pPr>
-      <w:bookmarkStart w:id="41" w:name="_Toc452303476"/>
+      <w:bookmarkStart w:id="42" w:name="_Toc452553525"/>
       <w:r>
         <w:t>Signaux de contrôle</w:t>
       </w:r>
-      <w:bookmarkEnd w:id="41"/>
+      <w:bookmarkEnd w:id="42"/>
     </w:p>
     <w:p>
       <w:r>
@@ -17412,11 +16720,11 @@
       <w:pPr>
         <w:pStyle w:val="Titre3"/>
       </w:pPr>
-      <w:bookmarkStart w:id="42" w:name="_Toc452303477"/>
+      <w:bookmarkStart w:id="43" w:name="_Toc452553526"/>
       <w:r>
         <w:t>Fiabilisation</w:t>
       </w:r>
-      <w:bookmarkEnd w:id="42"/>
+      <w:bookmarkEnd w:id="43"/>
     </w:p>
     <w:p>
       <w:r>
@@ -17425,7 +16733,7 @@
           <w:lang w:eastAsia="fr-CH"/>
         </w:rPr>
         <w:drawing>
-          <wp:anchor distT="0" distB="0" distL="114300" distR="114300" simplePos="0" relativeHeight="251741184" behindDoc="0" locked="0" layoutInCell="1" allowOverlap="1" wp14:anchorId="03B2B86D" wp14:editId="7A59DE39">
+          <wp:anchor distT="0" distB="0" distL="114300" distR="114300" simplePos="0" relativeHeight="251741184" behindDoc="0" locked="0" layoutInCell="1" allowOverlap="1" wp14:anchorId="115B12F6" wp14:editId="6DF33511">
             <wp:simplePos x="0" y="0"/>
             <wp:positionH relativeFrom="margin">
               <wp:align>center</wp:align>
@@ -17450,7 +16758,7 @@
                     </pic:cNvPicPr>
                   </pic:nvPicPr>
                   <pic:blipFill>
-                    <a:blip r:embed="rId37">
+                    <a:blip r:embed="rId38">
                       <a:extLst>
                         <a:ext uri="{28A0092B-C50C-407E-A947-70E740481C1C}">
                           <a14:useLocalDpi xmlns:a14="http://schemas.microsoft.com/office/drawing/2010/main" val="0"/>
@@ -17487,7 +16795,7 @@
           <w:lang w:eastAsia="fr-CH"/>
         </w:rPr>
         <w:drawing>
-          <wp:anchor distT="0" distB="0" distL="114300" distR="114300" simplePos="0" relativeHeight="251742208" behindDoc="0" locked="0" layoutInCell="1" allowOverlap="1" wp14:anchorId="64AF2C7D" wp14:editId="2F4A93F3">
+          <wp:anchor distT="0" distB="0" distL="114300" distR="114300" simplePos="0" relativeHeight="251742208" behindDoc="0" locked="0" layoutInCell="1" allowOverlap="1" wp14:anchorId="2647B4E1" wp14:editId="27F2DE34">
             <wp:simplePos x="0" y="0"/>
             <wp:positionH relativeFrom="margin">
               <wp:align>center</wp:align>
@@ -17512,7 +16820,7 @@
                     </pic:cNvPicPr>
                   </pic:nvPicPr>
                   <pic:blipFill>
-                    <a:blip r:embed="rId38">
+                    <a:blip r:embed="rId39">
                       <a:extLst>
                         <a:ext uri="{28A0092B-C50C-407E-A947-70E740481C1C}">
                           <a14:useLocalDpi xmlns:a14="http://schemas.microsoft.com/office/drawing/2010/main" val="0"/>
@@ -17559,71 +16867,60 @@
       <w:pPr>
         <w:pStyle w:val="Titre1"/>
       </w:pPr>
-      <w:bookmarkStart w:id="43" w:name="_Toc452303478"/>
+      <w:bookmarkStart w:id="44" w:name="_Toc452553527"/>
       <w:r>
         <w:t>Effets des radiations</w:t>
       </w:r>
-      <w:bookmarkEnd w:id="43"/>
+      <w:bookmarkEnd w:id="44"/>
     </w:p>
     <w:p>
       <w:pPr>
         <w:pStyle w:val="Titre2"/>
-      </w:pPr>
-      <w:bookmarkStart w:id="44" w:name="_Toc452303479"/>
-      <w:r>
+        <w:rPr>
+          <w:color w:val="FF0000"/>
+        </w:rPr>
+      </w:pPr>
+      <w:bookmarkStart w:id="45" w:name="_Toc452553528"/>
+      <w:r>
+        <w:rPr>
+          <w:color w:val="FF0000"/>
+        </w:rPr>
         <w:t>Registre à décalage pour réception d’un signal série</w:t>
       </w:r>
-      <w:bookmarkEnd w:id="44"/>
+      <w:bookmarkEnd w:id="45"/>
     </w:p>
     <w:p>
       <w:pPr>
         <w:rPr>
           <w:i/>
+          <w:color w:val="FF0000"/>
         </w:rPr>
       </w:pPr>
       <w:r>
         <w:rPr>
           <w:b/>
-        </w:rPr>
-        <w:t>Dossier</w:t>
-      </w:r>
-      <w:r>
-        <w:rPr>
-          <w:b/>
-        </w:rPr>
-        <w:t xml:space="preserve"> de référence :</w:t>
+          <w:color w:val="FF0000"/>
+        </w:rPr>
+        <w:t>Dossier de référence :</w:t>
       </w:r>
       <w:r>
         <w:rPr>
           <w:i/>
+          <w:color w:val="FF0000"/>
         </w:rPr>
         <w:t xml:space="preserve"> /</w:t>
       </w:r>
-      <w:r>
-        <w:rPr>
-          <w:i/>
-        </w:rPr>
-        <w:t>VHDL/</w:t>
-      </w:r>
-      <w:proofErr w:type="spellStart"/>
-      <w:r>
-        <w:rPr>
-          <w:i/>
-        </w:rPr>
-        <w:t>CanSat</w:t>
-      </w:r>
-      <w:proofErr w:type="spellEnd"/>
     </w:p>
     <w:p/>
     <w:p>
       <w:pPr>
         <w:pStyle w:val="Titre2"/>
       </w:pPr>
-      <w:bookmarkStart w:id="45" w:name="_Toc452303480"/>
+      <w:bookmarkStart w:id="46" w:name="_Toc452553529"/>
       <w:r>
         <w:t>Machine d’état du contrôleur ADC avec contraintes SEU</w:t>
       </w:r>
-      <w:bookmarkEnd w:id="45"/>
+      <w:bookmarkEnd w:id="46"/>
     </w:p>
     <w:p>
       <w:pPr>
@@ -18397,8 +17694,12 @@
     </w:p>
     <w:p>
       <w:r>
+        <w:rPr>
+          <w:noProof/>
+          <w:lang w:eastAsia="fr-CH"/>
+        </w:rPr>
         <w:drawing>
-          <wp:anchor distT="0" distB="0" distL="114300" distR="114300" simplePos="0" relativeHeight="251745280" behindDoc="0" locked="0" layoutInCell="1" allowOverlap="1" wp14:anchorId="5B1A9144" wp14:editId="2543BC31">
+          <wp:anchor distT="0" distB="0" distL="114300" distR="114300" simplePos="0" relativeHeight="251745280" behindDoc="0" locked="0" layoutInCell="1" allowOverlap="1" wp14:anchorId="2B4328CA" wp14:editId="4A809431">
             <wp:simplePos x="0" y="0"/>
             <wp:positionH relativeFrom="margin">
               <wp:align>center</wp:align>
@@ -18423,7 +17724,7 @@
                     </pic:cNvPicPr>
                   </pic:nvPicPr>
                   <pic:blipFill>
-                    <a:blip r:embed="rId39">
+                    <a:blip r:embed="rId40">
                       <a:extLst>
                         <a:ext uri="{28A0092B-C50C-407E-A947-70E740481C1C}">
                           <a14:useLocalDpi xmlns:a14="http://schemas.microsoft.com/office/drawing/2010/main" val="0"/>
@@ -18631,11 +17932,6 @@
           <w:sz w:val="18"/>
         </w:rPr>
         <w:tab/>
-      </w:r>
-      <w:r>
-        <w:rPr>
-          <w:sz w:val="18"/>
-        </w:rPr>
         <w:t>--</w:t>
       </w:r>
       <w:proofErr w:type="spellStart"/>
@@ -18673,11 +17969,6 @@
           <w:sz w:val="18"/>
         </w:rPr>
         <w:tab/>
-      </w:r>
-      <w:r>
-        <w:rPr>
-          <w:sz w:val="18"/>
-        </w:rPr>
         <w:t xml:space="preserve">//Correct state </w:t>
       </w:r>
       <w:r>
@@ -18812,7 +18103,7 @@
           <w:lang w:eastAsia="fr-CH"/>
         </w:rPr>
         <w:drawing>
-          <wp:anchor distT="0" distB="0" distL="114300" distR="114300" simplePos="0" relativeHeight="251748352" behindDoc="0" locked="0" layoutInCell="1" allowOverlap="1" wp14:anchorId="32975927" wp14:editId="7343ED3B">
+          <wp:anchor distT="0" distB="0" distL="114300" distR="114300" simplePos="0" relativeHeight="251748352" behindDoc="0" locked="0" layoutInCell="1" allowOverlap="1" wp14:anchorId="41C1E83A" wp14:editId="46F6DD66">
             <wp:simplePos x="0" y="0"/>
             <wp:positionH relativeFrom="margin">
               <wp:align>center</wp:align>
@@ -18837,7 +18128,7 @@
                     </pic:cNvPicPr>
                   </pic:nvPicPr>
                   <pic:blipFill>
-                    <a:blip r:embed="rId40">
+                    <a:blip r:embed="rId41">
                       <a:extLst>
                         <a:ext uri="{28A0092B-C50C-407E-A947-70E740481C1C}">
                           <a14:useLocalDpi xmlns:a14="http://schemas.microsoft.com/office/drawing/2010/main" val="0"/>
@@ -18892,7 +18183,7 @@
           <w:lang w:eastAsia="fr-CH"/>
         </w:rPr>
         <w:drawing>
-          <wp:anchor distT="0" distB="0" distL="114300" distR="114300" simplePos="0" relativeHeight="251750400" behindDoc="0" locked="0" layoutInCell="1" allowOverlap="1" wp14:anchorId="0FF0D5E4" wp14:editId="254A3D35">
+          <wp:anchor distT="0" distB="0" distL="114300" distR="114300" simplePos="0" relativeHeight="251750400" behindDoc="0" locked="0" layoutInCell="1" allowOverlap="1" wp14:anchorId="07987437" wp14:editId="7EAF1381">
             <wp:simplePos x="0" y="0"/>
             <wp:positionH relativeFrom="margin">
               <wp:posOffset>0</wp:posOffset>
@@ -18989,7 +18280,7 @@
       <w:pPr>
         <w:pStyle w:val="Titre2"/>
       </w:pPr>
-      <w:bookmarkStart w:id="46" w:name="_Toc452303481"/>
+      <w:bookmarkStart w:id="47" w:name="_Toc452553530"/>
       <w:r>
         <w:rPr>
           <w:rStyle w:val="Titre2Car"/>
@@ -19003,7 +18294,7 @@
       <w:r>
         <w:t>Hamming</w:t>
       </w:r>
-      <w:bookmarkEnd w:id="46"/>
+      <w:bookmarkEnd w:id="47"/>
       <w:proofErr w:type="spellEnd"/>
     </w:p>
     <w:p>
@@ -19067,7 +18358,7 @@
         </w:rPr>
         <w:lastRenderedPageBreak/>
         <w:drawing>
-          <wp:anchor distT="0" distB="0" distL="114300" distR="114300" simplePos="0" relativeHeight="251744256" behindDoc="0" locked="0" layoutInCell="1" allowOverlap="1" wp14:anchorId="2C1AE8A1" wp14:editId="1F5B422E">
+          <wp:anchor distT="0" distB="0" distL="114300" distR="114300" simplePos="0" relativeHeight="251744256" behindDoc="0" locked="0" layoutInCell="1" allowOverlap="1" wp14:anchorId="1D8C3E8A" wp14:editId="28480595">
             <wp:simplePos x="0" y="0"/>
             <wp:positionH relativeFrom="margin">
               <wp:align>center</wp:align>
@@ -19092,7 +18383,7 @@
                     </pic:cNvPicPr>
                   </pic:nvPicPr>
                   <pic:blipFill>
-                    <a:blip r:embed="rId41">
+                    <a:blip r:embed="rId42">
                       <a:extLst>
                         <a:ext uri="{28A0092B-C50C-407E-A947-70E740481C1C}">
                           <a14:useLocalDpi xmlns:a14="http://schemas.microsoft.com/office/drawing/2010/main" val="0"/>
@@ -19875,10 +19166,12 @@
       </w:pPr>
       <w:r>
         <w:rPr>
+          <w:noProof/>
           <w:sz w:val="2"/>
+          <w:lang w:eastAsia="fr-CH"/>
         </w:rPr>
         <w:drawing>
-          <wp:anchor distT="0" distB="0" distL="114300" distR="114300" simplePos="0" relativeHeight="251746304" behindDoc="0" locked="0" layoutInCell="1" allowOverlap="1" wp14:anchorId="0B06A273" wp14:editId="1892D10C">
+          <wp:anchor distT="0" distB="0" distL="114300" distR="114300" simplePos="0" relativeHeight="251746304" behindDoc="0" locked="0" layoutInCell="1" allowOverlap="1" wp14:anchorId="6E0AE99C" wp14:editId="33B106A0">
             <wp:simplePos x="0" y="0"/>
             <wp:positionH relativeFrom="margin">
               <wp:posOffset>-2540</wp:posOffset>
@@ -19903,7 +19196,7 @@
                     </pic:cNvPicPr>
                   </pic:nvPicPr>
                   <pic:blipFill>
-                    <a:blip r:embed="rId42">
+                    <a:blip r:embed="rId43">
                       <a:extLst>
                         <a:ext uri="{28A0092B-C50C-407E-A947-70E740481C1C}">
                           <a14:useLocalDpi xmlns:a14="http://schemas.microsoft.com/office/drawing/2010/main" val="0"/>
@@ -20293,7 +19586,7 @@
           <w:lang w:eastAsia="fr-CH"/>
         </w:rPr>
         <w:drawing>
-          <wp:anchor distT="0" distB="0" distL="114300" distR="114300" simplePos="0" relativeHeight="251751424" behindDoc="0" locked="0" layoutInCell="1" allowOverlap="1" wp14:anchorId="536A86D6" wp14:editId="38C3928A">
+          <wp:anchor distT="0" distB="0" distL="114300" distR="114300" simplePos="0" relativeHeight="251751424" behindDoc="0" locked="0" layoutInCell="1" allowOverlap="1" wp14:anchorId="2957F2D5" wp14:editId="2E0B8C87">
             <wp:simplePos x="0" y="0"/>
             <wp:positionH relativeFrom="column">
               <wp:posOffset>1270</wp:posOffset>
@@ -20318,7 +19611,7 @@
                     </pic:cNvPicPr>
                   </pic:nvPicPr>
                   <pic:blipFill>
-                    <a:blip r:embed="rId43">
+                    <a:blip r:embed="rId44">
                       <a:extLst>
                         <a:ext uri="{28A0092B-C50C-407E-A947-70E740481C1C}">
                           <a14:useLocalDpi xmlns:a14="http://schemas.microsoft.com/office/drawing/2010/main" val="0"/>
@@ -20378,7 +19671,7 @@
           <w:iCs/>
         </w:rPr>
       </w:pPr>
-      <w:bookmarkStart w:id="47" w:name="_Toc452303482"/>
+      <w:bookmarkStart w:id="48" w:name="_Toc452553531"/>
       <w:r>
         <w:rPr>
           <w:i/>
@@ -20387,7 +19680,7 @@
         <w:lastRenderedPageBreak/>
         <w:t>Réponse aux questions des slides</w:t>
       </w:r>
-      <w:bookmarkEnd w:id="47"/>
+      <w:bookmarkEnd w:id="48"/>
     </w:p>
     <w:p>
       <w:r>
@@ -20467,7 +19760,7 @@
       <w:pPr>
         <w:pStyle w:val="Titre3"/>
       </w:pPr>
-      <w:bookmarkStart w:id="48" w:name="_Toc452303483"/>
+      <w:bookmarkStart w:id="49" w:name="_Toc452553532"/>
       <w:r>
         <w:t xml:space="preserve">Mise en commun du codage </w:t>
       </w:r>
@@ -20485,12 +19778,16 @@
       <w:r>
         <w:t xml:space="preserve"> séquence</w:t>
       </w:r>
-      <w:bookmarkEnd w:id="48"/>
-    </w:p>
-    <w:p>
-      <w:r>
+      <w:bookmarkEnd w:id="49"/>
+    </w:p>
+    <w:p>
+      <w:r>
+        <w:rPr>
+          <w:noProof/>
+          <w:lang w:eastAsia="fr-CH"/>
+        </w:rPr>
         <w:drawing>
-          <wp:anchor distT="0" distB="0" distL="114300" distR="114300" simplePos="0" relativeHeight="251747328" behindDoc="0" locked="0" layoutInCell="1" allowOverlap="1" wp14:anchorId="41D986F5" wp14:editId="511B4224">
+          <wp:anchor distT="0" distB="0" distL="114300" distR="114300" simplePos="0" relativeHeight="251747328" behindDoc="0" locked="0" layoutInCell="1" allowOverlap="1" wp14:anchorId="0C1AE4E6" wp14:editId="7ECBF476">
             <wp:simplePos x="0" y="0"/>
             <wp:positionH relativeFrom="margin">
               <wp:align>right</wp:align>
@@ -20515,7 +19812,7 @@
                     </pic:cNvPicPr>
                   </pic:nvPicPr>
                   <pic:blipFill>
-                    <a:blip r:embed="rId44">
+                    <a:blip r:embed="rId45">
                       <a:extLst>
                         <a:ext uri="{28A0092B-C50C-407E-A947-70E740481C1C}">
                           <a14:useLocalDpi xmlns:a14="http://schemas.microsoft.com/office/drawing/2010/main" val="0"/>
@@ -20564,7 +19861,7 @@
           <w:lang w:eastAsia="fr-CH"/>
         </w:rPr>
         <w:drawing>
-          <wp:anchor distT="0" distB="0" distL="114300" distR="114300" simplePos="0" relativeHeight="251752448" behindDoc="0" locked="0" layoutInCell="1" allowOverlap="1" wp14:anchorId="1DC53074" wp14:editId="30E08FA8">
+          <wp:anchor distT="0" distB="0" distL="114300" distR="114300" simplePos="0" relativeHeight="251752448" behindDoc="0" locked="0" layoutInCell="1" allowOverlap="1" wp14:anchorId="716E59CF" wp14:editId="31785FA6">
             <wp:simplePos x="0" y="0"/>
             <wp:positionH relativeFrom="margin">
               <wp:align>right</wp:align>
@@ -20589,7 +19886,7 @@
                     </pic:cNvPicPr>
                   </pic:nvPicPr>
                   <pic:blipFill>
-                    <a:blip r:embed="rId45">
+                    <a:blip r:embed="rId46">
                       <a:extLst>
                         <a:ext uri="{28A0092B-C50C-407E-A947-70E740481C1C}">
                           <a14:useLocalDpi xmlns:a14="http://schemas.microsoft.com/office/drawing/2010/main" val="0"/>
@@ -20638,7 +19935,7 @@
           <w:lang w:eastAsia="fr-CH"/>
         </w:rPr>
         <w:drawing>
-          <wp:anchor distT="0" distB="0" distL="114300" distR="114300" simplePos="0" relativeHeight="251753472" behindDoc="0" locked="0" layoutInCell="1" allowOverlap="1" wp14:anchorId="31F3FEBE" wp14:editId="78808946">
+          <wp:anchor distT="0" distB="0" distL="114300" distR="114300" simplePos="0" relativeHeight="251753472" behindDoc="0" locked="0" layoutInCell="1" allowOverlap="1" wp14:anchorId="71FA2A1C" wp14:editId="252E66F7">
             <wp:simplePos x="0" y="0"/>
             <wp:positionH relativeFrom="margin">
               <wp:align>left</wp:align>
@@ -20663,7 +19960,7 @@
                     </pic:cNvPicPr>
                   </pic:nvPicPr>
                   <pic:blipFill>
-                    <a:blip r:embed="rId46">
+                    <a:blip r:embed="rId47">
                       <a:extLst>
                         <a:ext uri="{28A0092B-C50C-407E-A947-70E740481C1C}">
                           <a14:useLocalDpi xmlns:a14="http://schemas.microsoft.com/office/drawing/2010/main" val="0"/>
@@ -20695,10 +19992,7 @@
         </w:drawing>
       </w:r>
       <w:r>
-        <w:t xml:space="preserve">Cette simulation montre que </w:t>
-      </w:r>
-      <w:r>
-        <w:t xml:space="preserve">l’on revient dans l’état </w:t>
+        <w:t xml:space="preserve">Cette simulation montre que l’on revient dans l’état </w:t>
       </w:r>
       <w:proofErr w:type="spellStart"/>
       <w:r>
@@ -20723,7 +20017,7 @@
           <w:lang w:eastAsia="fr-CH"/>
         </w:rPr>
         <w:drawing>
-          <wp:anchor distT="0" distB="0" distL="114300" distR="114300" simplePos="0" relativeHeight="251754496" behindDoc="0" locked="0" layoutInCell="1" allowOverlap="1" wp14:anchorId="761F42DB" wp14:editId="2854B249">
+          <wp:anchor distT="0" distB="0" distL="114300" distR="114300" simplePos="0" relativeHeight="251754496" behindDoc="0" locked="0" layoutInCell="1" allowOverlap="1" wp14:anchorId="0030CFB3" wp14:editId="6B9CC1D1">
             <wp:simplePos x="0" y="0"/>
             <wp:positionH relativeFrom="margin">
               <wp:posOffset>66675</wp:posOffset>
@@ -20748,7 +20042,7 @@
                     </pic:cNvPicPr>
                   </pic:nvPicPr>
                   <pic:blipFill>
-                    <a:blip r:embed="rId47">
+                    <a:blip r:embed="rId48">
                       <a:extLst>
                         <a:ext uri="{28A0092B-C50C-407E-A947-70E740481C1C}">
                           <a14:useLocalDpi xmlns:a14="http://schemas.microsoft.com/office/drawing/2010/main" val="0"/>
@@ -20800,7 +20094,7 @@
       <w:pPr>
         <w:pStyle w:val="Titre3"/>
       </w:pPr>
-      <w:bookmarkStart w:id="49" w:name="_Toc452303484"/>
+      <w:bookmarkStart w:id="50" w:name="_Toc452553533"/>
       <w:r>
         <w:lastRenderedPageBreak/>
         <w:t xml:space="preserve">Transmission de l’erreur au registre de </w:t>
@@ -20809,7 +20103,7 @@
       <w:r>
         <w:t>status</w:t>
       </w:r>
-      <w:bookmarkEnd w:id="49"/>
+      <w:bookmarkEnd w:id="50"/>
       <w:proofErr w:type="spellEnd"/>
     </w:p>
     <w:p>
@@ -20849,7 +20143,7 @@
       <w:pPr>
         <w:pStyle w:val="Titre2"/>
       </w:pPr>
-      <w:bookmarkStart w:id="50" w:name="_Toc452303485"/>
+      <w:bookmarkStart w:id="51" w:name="_Toc452553534"/>
       <w:r>
         <w:t xml:space="preserve">Simulation </w:t>
       </w:r>
@@ -20859,7 +20153,7 @@
       <w:r>
         <w:t>du circuit</w:t>
       </w:r>
-      <w:bookmarkEnd w:id="50"/>
+      <w:bookmarkEnd w:id="51"/>
     </w:p>
     <w:p>
       <w:r>
@@ -20868,7 +20162,7 @@
           <w:lang w:eastAsia="fr-CH"/>
         </w:rPr>
         <w:drawing>
-          <wp:anchor distT="0" distB="0" distL="114300" distR="114300" simplePos="0" relativeHeight="251694080" behindDoc="0" locked="0" layoutInCell="1" allowOverlap="1" wp14:anchorId="5448758E" wp14:editId="7AD2BD05">
+          <wp:anchor distT="0" distB="0" distL="114300" distR="114300" simplePos="0" relativeHeight="251694080" behindDoc="0" locked="0" layoutInCell="1" allowOverlap="1" wp14:anchorId="77C46D2E" wp14:editId="459D687C">
             <wp:simplePos x="0" y="0"/>
             <wp:positionH relativeFrom="margin">
               <wp:align>left</wp:align>
@@ -20893,7 +20187,7 @@
                     </pic:cNvPicPr>
                   </pic:nvPicPr>
                   <pic:blipFill>
-                    <a:blip r:embed="rId48">
+                    <a:blip r:embed="rId49">
                       <a:extLst>
                         <a:ext uri="{28A0092B-C50C-407E-A947-70E740481C1C}">
                           <a14:useLocalDpi xmlns:a14="http://schemas.microsoft.com/office/drawing/2010/main" val="0"/>
@@ -20980,7 +20274,7 @@
           <w:lang w:eastAsia="fr-CH"/>
         </w:rPr>
         <w:drawing>
-          <wp:anchor distT="0" distB="0" distL="114300" distR="114300" simplePos="0" relativeHeight="251756544" behindDoc="0" locked="0" layoutInCell="1" allowOverlap="1" wp14:anchorId="01AA735D" wp14:editId="031864B8">
+          <wp:anchor distT="0" distB="0" distL="114300" distR="114300" simplePos="0" relativeHeight="251756544" behindDoc="0" locked="0" layoutInCell="1" allowOverlap="1" wp14:anchorId="42BE30BE" wp14:editId="1560BEBF">
             <wp:simplePos x="0" y="0"/>
             <wp:positionH relativeFrom="margin">
               <wp:posOffset>0</wp:posOffset>
@@ -21059,7 +20353,7 @@
           <w:lang w:eastAsia="fr-CH"/>
         </w:rPr>
         <w:drawing>
-          <wp:anchor distT="0" distB="0" distL="114300" distR="114300" simplePos="0" relativeHeight="251698176" behindDoc="0" locked="0" layoutInCell="1" allowOverlap="1" wp14:anchorId="59DCA795" wp14:editId="0115ED93">
+          <wp:anchor distT="0" distB="0" distL="114300" distR="114300" simplePos="0" relativeHeight="251698176" behindDoc="0" locked="0" layoutInCell="1" allowOverlap="1" wp14:anchorId="3B825112" wp14:editId="116CF569">
             <wp:simplePos x="0" y="0"/>
             <wp:positionH relativeFrom="margin">
               <wp:align>left</wp:align>
@@ -21129,11 +20423,11 @@
       <w:pPr>
         <w:pStyle w:val="Titre2"/>
       </w:pPr>
-      <w:bookmarkStart w:id="51" w:name="_Toc452303486"/>
+      <w:bookmarkStart w:id="52" w:name="_Toc452553535"/>
       <w:r>
         <w:t>Estimation du taux de SEU par jour</w:t>
       </w:r>
-      <w:bookmarkEnd w:id="51"/>
+      <w:bookmarkEnd w:id="52"/>
     </w:p>
     <w:p>
       <w:pPr>
@@ -21175,7 +20469,7 @@
           <w:lang w:eastAsia="fr-CH"/>
         </w:rPr>
         <w:drawing>
-          <wp:anchor distT="0" distB="0" distL="114300" distR="114300" simplePos="0" relativeHeight="251758592" behindDoc="0" locked="0" layoutInCell="1" allowOverlap="1" wp14:anchorId="4147C232" wp14:editId="78F1CEEE">
+          <wp:anchor distT="0" distB="0" distL="114300" distR="114300" simplePos="0" relativeHeight="251758592" behindDoc="0" locked="0" layoutInCell="1" allowOverlap="1" wp14:anchorId="1C0F76C4" wp14:editId="184C0AD5">
             <wp:simplePos x="0" y="0"/>
             <wp:positionH relativeFrom="margin">
               <wp:align>center</wp:align>
@@ -21200,7 +20494,7 @@
                     </pic:cNvPicPr>
                   </pic:nvPicPr>
                   <pic:blipFill>
-                    <a:blip r:embed="rId49" cstate="print">
+                    <a:blip r:embed="rId50" cstate="print">
                       <a:extLst>
                         <a:ext uri="{28A0092B-C50C-407E-A947-70E740481C1C}">
                           <a14:useLocalDpi xmlns:a14="http://schemas.microsoft.com/office/drawing/2010/main" val="0"/>
@@ -21299,11 +20593,11 @@
       <w:pPr>
         <w:pStyle w:val="Titre1"/>
       </w:pPr>
-      <w:bookmarkStart w:id="52" w:name="_Toc452303487"/>
+      <w:bookmarkStart w:id="53" w:name="_Toc452553536"/>
       <w:r>
         <w:t>Conception de circuit numériques</w:t>
       </w:r>
-      <w:bookmarkEnd w:id="52"/>
+      <w:bookmarkEnd w:id="53"/>
     </w:p>
     <w:p>
       <w:pPr>
@@ -21312,14 +20606,14 @@
           <w:color w:val="FF0000"/>
         </w:rPr>
       </w:pPr>
-      <w:bookmarkStart w:id="53" w:name="_Toc452303488"/>
+      <w:bookmarkStart w:id="54" w:name="_Toc452553537"/>
       <w:r>
         <w:rPr>
           <w:color w:val="FF0000"/>
         </w:rPr>
         <w:t>Alimentation FPGA</w:t>
       </w:r>
-      <w:bookmarkEnd w:id="53"/>
+      <w:bookmarkEnd w:id="54"/>
     </w:p>
     <w:p>
       <w:pPr>
@@ -21351,14 +20645,14 @@
           <w:color w:val="FF0000"/>
         </w:rPr>
       </w:pPr>
-      <w:bookmarkStart w:id="54" w:name="_Toc452303489"/>
+      <w:bookmarkStart w:id="55" w:name="_Toc452553538"/>
       <w:r>
         <w:rPr>
           <w:color w:val="FF0000"/>
         </w:rPr>
         <w:t>Entrées / Sorties du circuit</w:t>
       </w:r>
-      <w:bookmarkEnd w:id="54"/>
+      <w:bookmarkEnd w:id="55"/>
     </w:p>
     <w:p>
       <w:pPr>
@@ -21387,21 +20681,21 @@
       <w:pPr>
         <w:pStyle w:val="Titre1"/>
       </w:pPr>
-      <w:bookmarkStart w:id="55" w:name="_Toc452303490"/>
+      <w:bookmarkStart w:id="56" w:name="_Toc452553539"/>
       <w:r>
         <w:t>Vérification de circuits numériques</w:t>
       </w:r>
-      <w:bookmarkEnd w:id="55"/>
+      <w:bookmarkEnd w:id="56"/>
     </w:p>
     <w:p>
       <w:pPr>
         <w:pStyle w:val="Titre2"/>
       </w:pPr>
-      <w:bookmarkStart w:id="56" w:name="_Toc452303491"/>
+      <w:bookmarkStart w:id="57" w:name="_Toc452553540"/>
       <w:r>
         <w:t>Matrice de conformité</w:t>
       </w:r>
-      <w:bookmarkEnd w:id="56"/>
+      <w:bookmarkEnd w:id="57"/>
     </w:p>
     <w:p>
       <w:pPr>
@@ -21534,14 +20828,14 @@
           <w:lang w:eastAsia="fr-CH"/>
         </w:rPr>
       </w:pPr>
-      <w:bookmarkStart w:id="57" w:name="_Toc452303492"/>
+      <w:bookmarkStart w:id="58" w:name="_Toc452553541"/>
       <w:r>
         <w:rPr>
           <w:lang w:eastAsia="fr-CH"/>
         </w:rPr>
         <w:t>Tests fonctionnels</w:t>
       </w:r>
-      <w:bookmarkEnd w:id="57"/>
+      <w:bookmarkEnd w:id="58"/>
     </w:p>
     <w:p>
       <w:pPr>
@@ -21551,7 +20845,7 @@
           <w:lang w:eastAsia="fr-CH"/>
         </w:rPr>
       </w:pPr>
-      <w:bookmarkStart w:id="58" w:name="_Toc452303493"/>
+      <w:bookmarkStart w:id="59" w:name="_Toc452553542"/>
       <w:r>
         <w:rPr>
           <w:color w:val="FF0000"/>
@@ -21559,7 +20853,7 @@
         </w:rPr>
         <w:t>Environnement de test</w:t>
       </w:r>
-      <w:bookmarkEnd w:id="58"/>
+      <w:bookmarkEnd w:id="59"/>
     </w:p>
     <w:p>
       <w:pPr>
@@ -21598,7 +20892,7 @@
           <w:lang w:eastAsia="fr-CH"/>
         </w:rPr>
       </w:pPr>
-      <w:bookmarkStart w:id="59" w:name="_Toc452303494"/>
+      <w:bookmarkStart w:id="60" w:name="_Toc452553543"/>
       <w:r>
         <w:rPr>
           <w:color w:val="FF0000"/>
@@ -21606,7 +20900,7 @@
         </w:rPr>
         <w:t>Plan de test</w:t>
       </w:r>
-      <w:bookmarkEnd w:id="59"/>
+      <w:bookmarkEnd w:id="60"/>
     </w:p>
     <w:p>
       <w:pPr>
@@ -21645,7 +20939,7 @@
           <w:lang w:eastAsia="fr-CH"/>
         </w:rPr>
       </w:pPr>
-      <w:bookmarkStart w:id="60" w:name="_Toc452303495"/>
+      <w:bookmarkStart w:id="61" w:name="_Toc452553544"/>
       <w:r>
         <w:rPr>
           <w:color w:val="FF0000"/>
@@ -21653,7 +20947,7 @@
         </w:rPr>
         <w:t>Procédure de test</w:t>
       </w:r>
-      <w:bookmarkEnd w:id="60"/>
+      <w:bookmarkEnd w:id="61"/>
     </w:p>
     <w:p>
       <w:pPr>
@@ -21676,8 +20970,6 @@
         </w:rPr>
         <w:t xml:space="preserve"> /</w:t>
       </w:r>
-      <w:bookmarkStart w:id="61" w:name="_GoBack"/>
-      <w:bookmarkEnd w:id="61"/>
     </w:p>
     <w:p>
       <w:pPr>
@@ -21693,7 +20985,7 @@
           <w:lang w:eastAsia="fr-CH"/>
         </w:rPr>
       </w:pPr>
-      <w:bookmarkStart w:id="62" w:name="_Toc452303496"/>
+      <w:bookmarkStart w:id="62" w:name="_Toc452553545"/>
       <w:r>
         <w:rPr>
           <w:lang w:eastAsia="fr-CH"/>
@@ -21710,7 +21002,7 @@
           <w:lang w:eastAsia="fr-CH"/>
         </w:rPr>
       </w:pPr>
-      <w:bookmarkStart w:id="63" w:name="_Toc452303497"/>
+      <w:bookmarkStart w:id="63" w:name="_Toc452553546"/>
       <w:r>
         <w:rPr>
           <w:color w:val="FF0000"/>
@@ -21750,8 +21042,8 @@
       </w:pPr>
     </w:p>
     <w:sectPr>
-      <w:headerReference w:type="default" r:id="rId50"/>
-      <w:footerReference w:type="default" r:id="rId51"/>
+      <w:headerReference w:type="default" r:id="rId51"/>
+      <w:footerReference w:type="default" r:id="rId52"/>
       <w:pgSz w:w="11906" w:h="16838"/>
       <w:pgMar w:top="1440" w:right="1080" w:bottom="1440" w:left="1080" w:header="708" w:footer="708" w:gutter="0"/>
       <w:cols w:space="708"/>
@@ -21825,7 +21117,7 @@
         <w:noProof/>
         <w:lang w:val="fr-FR"/>
       </w:rPr>
-      <w:t>26</w:t>
+      <w:t>15</w:t>
     </w:r>
     <w:r>
       <w:fldChar w:fldCharType="end"/>
@@ -21836,15 +21128,29 @@
       </w:rPr>
       <w:t xml:space="preserve"> sur </w:t>
     </w:r>
-    <w:fldSimple w:instr="NUMPAGES  \* Arabic  \* MERGEFORMAT">
-      <w:r>
-        <w:rPr>
-          <w:noProof/>
-          <w:lang w:val="fr-FR"/>
-        </w:rPr>
-        <w:t>26</w:t>
-      </w:r>
-    </w:fldSimple>
+    <w:r>
+      <w:fldChar w:fldCharType="begin"/>
+    </w:r>
+    <w:r>
+      <w:instrText>NUMPAGES  \* Arabic  \* MERGEFORMAT</w:instrText>
+    </w:r>
+    <w:r>
+      <w:fldChar w:fldCharType="separate"/>
+    </w:r>
+    <w:r>
+      <w:rPr>
+        <w:noProof/>
+        <w:lang w:val="fr-FR"/>
+      </w:rPr>
+      <w:t>26</w:t>
+    </w:r>
+    <w:r>
+      <w:rPr>
+        <w:noProof/>
+        <w:lang w:val="fr-FR"/>
+      </w:rPr>
+      <w:fldChar w:fldCharType="end"/>
+    </w:r>
   </w:p>
 </w:ftr>
 </file>
@@ -22352,6 +21658,119 @@
     </w:lvl>
   </w:abstractNum>
   <w:abstractNum w:abstractNumId="1" w15:restartNumberingAfterBreak="0">
+    <w:nsid w:val="02FF230A"/>
+    <w:multiLevelType w:val="hybridMultilevel"/>
+    <w:tmpl w:val="600E78A8"/>
+    <w:lvl w:ilvl="0" w:tplc="100C0003">
+      <w:start w:val="1"/>
+      <w:numFmt w:val="bullet"/>
+      <w:lvlText w:val="o"/>
+      <w:lvlJc w:val="left"/>
+      <w:pPr>
+        <w:ind w:left="720" w:hanging="360"/>
+      </w:pPr>
+      <w:rPr>
+        <w:rFonts w:ascii="Courier New" w:hAnsi="Courier New" w:cs="Courier New" w:hint="default"/>
+      </w:rPr>
+    </w:lvl>
+    <w:lvl w:ilvl="1" w:tplc="100C0003" w:tentative="1">
+      <w:start w:val="1"/>
+      <w:numFmt w:val="bullet"/>
+      <w:lvlText w:val="o"/>
+      <w:lvlJc w:val="left"/>
+      <w:pPr>
+        <w:ind w:left="1440" w:hanging="360"/>
+      </w:pPr>
+      <w:rPr>
+        <w:rFonts w:ascii="Courier New" w:hAnsi="Courier New" w:cs="Courier New" w:hint="default"/>
+      </w:rPr>
+    </w:lvl>
+    <w:lvl w:ilvl="2" w:tplc="100C0005" w:tentative="1">
+      <w:start w:val="1"/>
+      <w:numFmt w:val="bullet"/>
+      <w:lvlText w:val=""/>
+      <w:lvlJc w:val="left"/>
+      <w:pPr>
+        <w:ind w:left="2160" w:hanging="360"/>
+      </w:pPr>
+      <w:rPr>
+        <w:rFonts w:ascii="Wingdings" w:hAnsi="Wingdings" w:hint="default"/>
+      </w:rPr>
+    </w:lvl>
+    <w:lvl w:ilvl="3" w:tplc="100C0001" w:tentative="1">
+      <w:start w:val="1"/>
+      <w:numFmt w:val="bullet"/>
+      <w:lvlText w:val=""/>
+      <w:lvlJc w:val="left"/>
+      <w:pPr>
+        <w:ind w:left="2880" w:hanging="360"/>
+      </w:pPr>
+      <w:rPr>
+        <w:rFonts w:ascii="Symbol" w:hAnsi="Symbol" w:hint="default"/>
+      </w:rPr>
+    </w:lvl>
+    <w:lvl w:ilvl="4" w:tplc="100C0003" w:tentative="1">
+      <w:start w:val="1"/>
+      <w:numFmt w:val="bullet"/>
+      <w:lvlText w:val="o"/>
+      <w:lvlJc w:val="left"/>
+      <w:pPr>
+        <w:ind w:left="3600" w:hanging="360"/>
+      </w:pPr>
+      <w:rPr>
+        <w:rFonts w:ascii="Courier New" w:hAnsi="Courier New" w:cs="Courier New" w:hint="default"/>
+      </w:rPr>
+    </w:lvl>
+    <w:lvl w:ilvl="5" w:tplc="100C0005" w:tentative="1">
+      <w:start w:val="1"/>
+      <w:numFmt w:val="bullet"/>
+      <w:lvlText w:val=""/>
+      <w:lvlJc w:val="left"/>
+      <w:pPr>
+        <w:ind w:left="4320" w:hanging="360"/>
+      </w:pPr>
+      <w:rPr>
+        <w:rFonts w:ascii="Wingdings" w:hAnsi="Wingdings" w:hint="default"/>
+      </w:rPr>
+    </w:lvl>
+    <w:lvl w:ilvl="6" w:tplc="100C0001" w:tentative="1">
+      <w:start w:val="1"/>
+      <w:numFmt w:val="bullet"/>
+      <w:lvlText w:val=""/>
+      <w:lvlJc w:val="left"/>
+      <w:pPr>
+        <w:ind w:left="5040" w:hanging="360"/>
+      </w:pPr>
+      <w:rPr>
+        <w:rFonts w:ascii="Symbol" w:hAnsi="Symbol" w:hint="default"/>
+      </w:rPr>
+    </w:lvl>
+    <w:lvl w:ilvl="7" w:tplc="100C0003" w:tentative="1">
+      <w:start w:val="1"/>
+      <w:numFmt w:val="bullet"/>
+      <w:lvlText w:val="o"/>
+      <w:lvlJc w:val="left"/>
+      <w:pPr>
+        <w:ind w:left="5760" w:hanging="360"/>
+      </w:pPr>
+      <w:rPr>
+        <w:rFonts w:ascii="Courier New" w:hAnsi="Courier New" w:cs="Courier New" w:hint="default"/>
+      </w:rPr>
+    </w:lvl>
+    <w:lvl w:ilvl="8" w:tplc="100C0005" w:tentative="1">
+      <w:start w:val="1"/>
+      <w:numFmt w:val="bullet"/>
+      <w:lvlText w:val=""/>
+      <w:lvlJc w:val="left"/>
+      <w:pPr>
+        <w:ind w:left="6480" w:hanging="360"/>
+      </w:pPr>
+      <w:rPr>
+        <w:rFonts w:ascii="Wingdings" w:hAnsi="Wingdings" w:hint="default"/>
+      </w:rPr>
+    </w:lvl>
+  </w:abstractNum>
+  <w:abstractNum w:abstractNumId="2" w15:restartNumberingAfterBreak="0">
     <w:nsid w:val="168C31CF"/>
     <w:multiLevelType w:val="hybridMultilevel"/>
     <w:tmpl w:val="B7EC7F5A"/>
@@ -22464,7 +21883,7 @@
       </w:rPr>
     </w:lvl>
   </w:abstractNum>
-  <w:abstractNum w:abstractNumId="2" w15:restartNumberingAfterBreak="0">
+  <w:abstractNum w:abstractNumId="3" w15:restartNumberingAfterBreak="0">
     <w:nsid w:val="1F9B2C1D"/>
     <w:multiLevelType w:val="hybridMultilevel"/>
     <w:tmpl w:val="08726548"/>
@@ -22550,7 +21969,7 @@
       </w:pPr>
     </w:lvl>
   </w:abstractNum>
-  <w:abstractNum w:abstractNumId="3" w15:restartNumberingAfterBreak="0">
+  <w:abstractNum w:abstractNumId="4" w15:restartNumberingAfterBreak="0">
     <w:nsid w:val="3FA96CF0"/>
     <w:multiLevelType w:val="hybridMultilevel"/>
     <w:tmpl w:val="EE2EE3EC"/>
@@ -22663,7 +22082,7 @@
       </w:rPr>
     </w:lvl>
   </w:abstractNum>
-  <w:abstractNum w:abstractNumId="4" w15:restartNumberingAfterBreak="0">
+  <w:abstractNum w:abstractNumId="5" w15:restartNumberingAfterBreak="0">
     <w:nsid w:val="4B42585F"/>
     <w:multiLevelType w:val="hybridMultilevel"/>
     <w:tmpl w:val="FF843730"/>
@@ -22776,7 +22195,7 @@
       </w:rPr>
     </w:lvl>
   </w:abstractNum>
-  <w:abstractNum w:abstractNumId="5" w15:restartNumberingAfterBreak="0">
+  <w:abstractNum w:abstractNumId="6" w15:restartNumberingAfterBreak="0">
     <w:nsid w:val="517E159B"/>
     <w:multiLevelType w:val="multilevel"/>
     <w:tmpl w:val="100C001F"/>
@@ -22862,7 +22281,7 @@
       </w:pPr>
     </w:lvl>
   </w:abstractNum>
-  <w:abstractNum w:abstractNumId="6" w15:restartNumberingAfterBreak="0">
+  <w:abstractNum w:abstractNumId="7" w15:restartNumberingAfterBreak="0">
     <w:nsid w:val="637C57E0"/>
     <w:multiLevelType w:val="hybridMultilevel"/>
     <w:tmpl w:val="0C74139C"/>
@@ -22975,7 +22394,7 @@
       </w:rPr>
     </w:lvl>
   </w:abstractNum>
-  <w:abstractNum w:abstractNumId="7" w15:restartNumberingAfterBreak="0">
+  <w:abstractNum w:abstractNumId="8" w15:restartNumberingAfterBreak="0">
     <w:nsid w:val="67265DB8"/>
     <w:multiLevelType w:val="multilevel"/>
     <w:tmpl w:val="100C0025"/>
@@ -23070,7 +22489,120 @@
       </w:pPr>
     </w:lvl>
   </w:abstractNum>
-  <w:abstractNum w:abstractNumId="8" w15:restartNumberingAfterBreak="0">
+  <w:abstractNum w:abstractNumId="9" w15:restartNumberingAfterBreak="0">
+    <w:nsid w:val="6FCD6229"/>
+    <w:multiLevelType w:val="hybridMultilevel"/>
+    <w:tmpl w:val="F0A6D45E"/>
+    <w:lvl w:ilvl="0" w:tplc="100C0003">
+      <w:start w:val="1"/>
+      <w:numFmt w:val="bullet"/>
+      <w:lvlText w:val="o"/>
+      <w:lvlJc w:val="left"/>
+      <w:pPr>
+        <w:ind w:left="720" w:hanging="360"/>
+      </w:pPr>
+      <w:rPr>
+        <w:rFonts w:ascii="Courier New" w:hAnsi="Courier New" w:cs="Courier New" w:hint="default"/>
+      </w:rPr>
+    </w:lvl>
+    <w:lvl w:ilvl="1" w:tplc="100C0003" w:tentative="1">
+      <w:start w:val="1"/>
+      <w:numFmt w:val="bullet"/>
+      <w:lvlText w:val="o"/>
+      <w:lvlJc w:val="left"/>
+      <w:pPr>
+        <w:ind w:left="1440" w:hanging="360"/>
+      </w:pPr>
+      <w:rPr>
+        <w:rFonts w:ascii="Courier New" w:hAnsi="Courier New" w:cs="Courier New" w:hint="default"/>
+      </w:rPr>
+    </w:lvl>
+    <w:lvl w:ilvl="2" w:tplc="100C0005" w:tentative="1">
+      <w:start w:val="1"/>
+      <w:numFmt w:val="bullet"/>
+      <w:lvlText w:val=""/>
+      <w:lvlJc w:val="left"/>
+      <w:pPr>
+        <w:ind w:left="2160" w:hanging="360"/>
+      </w:pPr>
+      <w:rPr>
+        <w:rFonts w:ascii="Wingdings" w:hAnsi="Wingdings" w:hint="default"/>
+      </w:rPr>
+    </w:lvl>
+    <w:lvl w:ilvl="3" w:tplc="100C0001" w:tentative="1">
+      <w:start w:val="1"/>
+      <w:numFmt w:val="bullet"/>
+      <w:lvlText w:val=""/>
+      <w:lvlJc w:val="left"/>
+      <w:pPr>
+        <w:ind w:left="2880" w:hanging="360"/>
+      </w:pPr>
+      <w:rPr>
+        <w:rFonts w:ascii="Symbol" w:hAnsi="Symbol" w:hint="default"/>
+      </w:rPr>
+    </w:lvl>
+    <w:lvl w:ilvl="4" w:tplc="100C0003" w:tentative="1">
+      <w:start w:val="1"/>
+      <w:numFmt w:val="bullet"/>
+      <w:lvlText w:val="o"/>
+      <w:lvlJc w:val="left"/>
+      <w:pPr>
+        <w:ind w:left="3600" w:hanging="360"/>
+      </w:pPr>
+      <w:rPr>
+        <w:rFonts w:ascii="Courier New" w:hAnsi="Courier New" w:cs="Courier New" w:hint="default"/>
+      </w:rPr>
+    </w:lvl>
+    <w:lvl w:ilvl="5" w:tplc="100C0005" w:tentative="1">
+      <w:start w:val="1"/>
+      <w:numFmt w:val="bullet"/>
+      <w:lvlText w:val=""/>
+      <w:lvlJc w:val="left"/>
+      <w:pPr>
+        <w:ind w:left="4320" w:hanging="360"/>
+      </w:pPr>
+      <w:rPr>
+        <w:rFonts w:ascii="Wingdings" w:hAnsi="Wingdings" w:hint="default"/>
+      </w:rPr>
+    </w:lvl>
+    <w:lvl w:ilvl="6" w:tplc="100C0001" w:tentative="1">
+      <w:start w:val="1"/>
+      <w:numFmt w:val="bullet"/>
+      <w:lvlText w:val=""/>
+      <w:lvlJc w:val="left"/>
+      <w:pPr>
+        <w:ind w:left="5040" w:hanging="360"/>
+      </w:pPr>
+      <w:rPr>
+        <w:rFonts w:ascii="Symbol" w:hAnsi="Symbol" w:hint="default"/>
+      </w:rPr>
+    </w:lvl>
+    <w:lvl w:ilvl="7" w:tplc="100C0003" w:tentative="1">
+      <w:start w:val="1"/>
+      <w:numFmt w:val="bullet"/>
+      <w:lvlText w:val="o"/>
+      <w:lvlJc w:val="left"/>
+      <w:pPr>
+        <w:ind w:left="5760" w:hanging="360"/>
+      </w:pPr>
+      <w:rPr>
+        <w:rFonts w:ascii="Courier New" w:hAnsi="Courier New" w:cs="Courier New" w:hint="default"/>
+      </w:rPr>
+    </w:lvl>
+    <w:lvl w:ilvl="8" w:tplc="100C0005" w:tentative="1">
+      <w:start w:val="1"/>
+      <w:numFmt w:val="bullet"/>
+      <w:lvlText w:val=""/>
+      <w:lvlJc w:val="left"/>
+      <w:pPr>
+        <w:ind w:left="6480" w:hanging="360"/>
+      </w:pPr>
+      <w:rPr>
+        <w:rFonts w:ascii="Wingdings" w:hAnsi="Wingdings" w:hint="default"/>
+      </w:rPr>
+    </w:lvl>
+  </w:abstractNum>
+  <w:abstractNum w:abstractNumId="10" w15:restartNumberingAfterBreak="0">
     <w:nsid w:val="706A6F98"/>
     <w:multiLevelType w:val="multilevel"/>
     <w:tmpl w:val="100C001F"/>
@@ -23157,16 +22689,16 @@
     </w:lvl>
   </w:abstractNum>
   <w:num w:numId="1">
+    <w:abstractNumId w:val="7"/>
+  </w:num>
+  <w:num w:numId="2">
+    <w:abstractNumId w:val="10"/>
+  </w:num>
+  <w:num w:numId="3">
     <w:abstractNumId w:val="6"/>
   </w:num>
-  <w:num w:numId="2">
-    <w:abstractNumId w:val="8"/>
-  </w:num>
-  <w:num w:numId="3">
-    <w:abstractNumId w:val="5"/>
-  </w:num>
   <w:num w:numId="4">
-    <w:abstractNumId w:val="8"/>
+    <w:abstractNumId w:val="10"/>
     <w:lvlOverride w:ilvl="0">
       <w:startOverride w:val="1"/>
     </w:lvlOverride>
@@ -23196,22 +22728,28 @@
     </w:lvlOverride>
   </w:num>
   <w:num w:numId="5">
-    <w:abstractNumId w:val="7"/>
+    <w:abstractNumId w:val="8"/>
   </w:num>
   <w:num w:numId="6">
-    <w:abstractNumId w:val="1"/>
+    <w:abstractNumId w:val="2"/>
   </w:num>
   <w:num w:numId="7">
-    <w:abstractNumId w:val="2"/>
+    <w:abstractNumId w:val="3"/>
   </w:num>
   <w:num w:numId="8">
-    <w:abstractNumId w:val="3"/>
+    <w:abstractNumId w:val="4"/>
   </w:num>
   <w:num w:numId="9">
     <w:abstractNumId w:val="0"/>
   </w:num>
   <w:num w:numId="10">
-    <w:abstractNumId w:val="4"/>
+    <w:abstractNumId w:val="5"/>
+  </w:num>
+  <w:num w:numId="11">
+    <w:abstractNumId w:val="9"/>
+  </w:num>
+  <w:num w:numId="12">
+    <w:abstractNumId w:val="1"/>
   </w:num>
 </w:numbering>
 </file>
@@ -24608,7 +24146,7 @@
 </file>
 
 <file path=customXml/itemProps1.xml><?xml version="1.0" encoding="utf-8"?>
-<ds:datastoreItem xmlns:ds="http://schemas.openxmlformats.org/officeDocument/2006/customXml" ds:itemID="{883B8770-7604-40A7-8A6D-83F0294705EF}">
+<ds:datastoreItem xmlns:ds="http://schemas.openxmlformats.org/officeDocument/2006/customXml" ds:itemID="{AEE5FA25-ED37-49C8-84A4-85F8393A2269}">
   <ds:schemaRefs>
     <ds:schemaRef ds:uri="http://schemas.openxmlformats.org/officeDocument/2006/bibliography"/>
   </ds:schemaRefs>

</xml_diff>

<commit_message>
Fait registre à décalage
</commit_message>
<xml_diff>
--- a/Rapport/HiRel.docx
+++ b/Rapport/HiRel.docx
@@ -161,7 +161,6 @@
           <w:docPartUnique/>
         </w:docPartObj>
       </w:sdtPr>
-      <w:sdtEndPr/>
       <w:sdtContent>
         <w:p>
           <w:pPr>
@@ -5548,7 +5547,7 @@
           <w:lang w:eastAsia="fr-CH"/>
         </w:rPr>
         <w:drawing>
-          <wp:anchor distT="0" distB="0" distL="114300" distR="114300" simplePos="0" relativeHeight="251658240" behindDoc="0" locked="0" layoutInCell="1" allowOverlap="1" wp14:anchorId="26F19B33" wp14:editId="1DDBBE9C">
+          <wp:anchor distT="0" distB="0" distL="114300" distR="114300" simplePos="0" relativeHeight="251657216" behindDoc="0" locked="0" layoutInCell="1" allowOverlap="1" wp14:anchorId="26F19B33" wp14:editId="1DDBBE9C">
             <wp:simplePos x="0" y="0"/>
             <wp:positionH relativeFrom="margin">
               <wp:align>right</wp:align>
@@ -5661,7 +5660,7 @@
           <w:lang w:eastAsia="fr-CH"/>
         </w:rPr>
         <w:drawing>
-          <wp:anchor distT="0" distB="0" distL="114300" distR="114300" simplePos="0" relativeHeight="251659264" behindDoc="0" locked="0" layoutInCell="1" allowOverlap="1" wp14:anchorId="122C1A4D" wp14:editId="40F9B538">
+          <wp:anchor distT="0" distB="0" distL="114300" distR="114300" simplePos="0" relativeHeight="251658240" behindDoc="0" locked="0" layoutInCell="1" allowOverlap="1" wp14:anchorId="122C1A4D" wp14:editId="40F9B538">
             <wp:simplePos x="0" y="0"/>
             <wp:positionH relativeFrom="margin">
               <wp:align>right</wp:align>
@@ -6202,7 +6201,7 @@
           <w:lang w:eastAsia="fr-CH"/>
         </w:rPr>
         <w:drawing>
-          <wp:anchor distT="0" distB="0" distL="114300" distR="114300" simplePos="0" relativeHeight="251728896" behindDoc="0" locked="0" layoutInCell="1" allowOverlap="1" wp14:anchorId="46A9F67E" wp14:editId="01620EC1">
+          <wp:anchor distT="0" distB="0" distL="114300" distR="114300" simplePos="0" relativeHeight="251727872" behindDoc="0" locked="0" layoutInCell="1" allowOverlap="1" wp14:anchorId="46A9F67E" wp14:editId="01620EC1">
             <wp:simplePos x="0" y="0"/>
             <wp:positionH relativeFrom="column">
               <wp:posOffset>46990</wp:posOffset>
@@ -6265,6 +6264,9 @@
         </w:drawing>
       </w:r>
       <w:r>
+        <w:t xml:space="preserve"> </w:t>
+      </w:r>
+      <w:r>
         <w:t xml:space="preserve">Le composant de notre Amplificateur </w:t>
       </w:r>
       <w:r>
@@ -6319,7 +6321,7 @@
           <w:lang w:eastAsia="fr-CH"/>
         </w:rPr>
         <w:drawing>
-          <wp:anchor distT="0" distB="0" distL="114300" distR="114300" simplePos="0" relativeHeight="251661312" behindDoc="0" locked="0" layoutInCell="1" allowOverlap="1" wp14:anchorId="29DCA076" wp14:editId="10049800">
+          <wp:anchor distT="0" distB="0" distL="114300" distR="114300" simplePos="0" relativeHeight="251660288" behindDoc="0" locked="0" layoutInCell="1" allowOverlap="1" wp14:anchorId="29DCA076" wp14:editId="10049800">
             <wp:simplePos x="0" y="0"/>
             <wp:positionH relativeFrom="margin">
               <wp:align>left</wp:align>
@@ -6403,7 +6405,7 @@
         </w:rPr>
         <w:lastRenderedPageBreak/>
         <w:drawing>
-          <wp:anchor distT="0" distB="0" distL="114300" distR="114300" simplePos="0" relativeHeight="251662336" behindDoc="0" locked="0" layoutInCell="1" allowOverlap="1" wp14:anchorId="1B4801C5" wp14:editId="3478A285">
+          <wp:anchor distT="0" distB="0" distL="114300" distR="114300" simplePos="0" relativeHeight="251661312" behindDoc="0" locked="0" layoutInCell="1" allowOverlap="1" wp14:anchorId="1B4801C5" wp14:editId="3478A285">
             <wp:simplePos x="0" y="0"/>
             <wp:positionH relativeFrom="margin">
               <wp:align>left</wp:align>
@@ -6523,7 +6525,7 @@
           <w:lang w:eastAsia="fr-CH"/>
         </w:rPr>
         <w:drawing>
-          <wp:anchor distT="0" distB="0" distL="114300" distR="114300" simplePos="0" relativeHeight="251663360" behindDoc="0" locked="0" layoutInCell="1" allowOverlap="1" wp14:anchorId="12FF9023" wp14:editId="7149594E">
+          <wp:anchor distT="0" distB="0" distL="114300" distR="114300" simplePos="0" relativeHeight="251662336" behindDoc="0" locked="0" layoutInCell="1" allowOverlap="1" wp14:anchorId="12FF9023" wp14:editId="7149594E">
             <wp:simplePos x="0" y="0"/>
             <wp:positionH relativeFrom="column">
               <wp:posOffset>146050</wp:posOffset>
@@ -6598,7 +6600,7 @@
         </w:rPr>
         <w:lastRenderedPageBreak/>
         <w:drawing>
-          <wp:anchor distT="0" distB="0" distL="114300" distR="114300" simplePos="0" relativeHeight="251664384" behindDoc="0" locked="0" layoutInCell="1" allowOverlap="1" wp14:anchorId="25F3EB94" wp14:editId="19A14DBB">
+          <wp:anchor distT="0" distB="0" distL="114300" distR="114300" simplePos="0" relativeHeight="251663360" behindDoc="0" locked="0" layoutInCell="1" allowOverlap="1" wp14:anchorId="25F3EB94" wp14:editId="19A14DBB">
             <wp:simplePos x="0" y="0"/>
             <wp:positionH relativeFrom="column">
               <wp:posOffset>-3412</wp:posOffset>
@@ -6703,7 +6705,7 @@
           <w:lang w:eastAsia="fr-CH"/>
         </w:rPr>
         <w:drawing>
-          <wp:anchor distT="0" distB="0" distL="114300" distR="114300" simplePos="0" relativeHeight="251665408" behindDoc="1" locked="0" layoutInCell="1" allowOverlap="1" wp14:anchorId="5C2FC4EA" wp14:editId="2FA237E0">
+          <wp:anchor distT="0" distB="0" distL="114300" distR="114300" simplePos="0" relativeHeight="251664384" behindDoc="1" locked="0" layoutInCell="1" allowOverlap="1" wp14:anchorId="5C2FC4EA" wp14:editId="2FA237E0">
             <wp:simplePos x="0" y="0"/>
             <wp:positionH relativeFrom="margin">
               <wp:posOffset>668443</wp:posOffset>
@@ -6786,7 +6788,7 @@
         </w:rPr>
         <w:lastRenderedPageBreak/>
         <w:drawing>
-          <wp:anchor distT="0" distB="0" distL="114300" distR="114300" simplePos="0" relativeHeight="251666432" behindDoc="0" locked="0" layoutInCell="1" allowOverlap="1" wp14:anchorId="7D46514E" wp14:editId="0DAA21BD">
+          <wp:anchor distT="0" distB="0" distL="114300" distR="114300" simplePos="0" relativeHeight="251665408" behindDoc="0" locked="0" layoutInCell="1" allowOverlap="1" wp14:anchorId="7D46514E" wp14:editId="0DAA21BD">
             <wp:simplePos x="0" y="0"/>
             <wp:positionH relativeFrom="margin">
               <wp:align>right</wp:align>
@@ -6871,7 +6873,7 @@
           <w:lang w:eastAsia="fr-CH"/>
         </w:rPr>
         <w:drawing>
-          <wp:anchor distT="0" distB="0" distL="114300" distR="114300" simplePos="0" relativeHeight="251671552" behindDoc="0" locked="0" layoutInCell="1" allowOverlap="1" wp14:anchorId="52DD01A3" wp14:editId="0394A9FA">
+          <wp:anchor distT="0" distB="0" distL="114300" distR="114300" simplePos="0" relativeHeight="251670528" behindDoc="0" locked="0" layoutInCell="1" allowOverlap="1" wp14:anchorId="52DD01A3" wp14:editId="0394A9FA">
             <wp:simplePos x="0" y="0"/>
             <wp:positionH relativeFrom="margin">
               <wp:posOffset>0</wp:posOffset>
@@ -6962,7 +6964,7 @@
           <w:lang w:eastAsia="fr-CH"/>
         </w:rPr>
         <w:drawing>
-          <wp:anchor distT="0" distB="0" distL="114300" distR="114300" simplePos="0" relativeHeight="251729920" behindDoc="0" locked="0" layoutInCell="1" allowOverlap="1" wp14:anchorId="7949948A" wp14:editId="16D45F3B">
+          <wp:anchor distT="0" distB="0" distL="114300" distR="114300" simplePos="0" relativeHeight="251728896" behindDoc="0" locked="0" layoutInCell="1" allowOverlap="1" wp14:anchorId="7949948A" wp14:editId="16D45F3B">
             <wp:simplePos x="0" y="0"/>
             <wp:positionH relativeFrom="column">
               <wp:posOffset>2969</wp:posOffset>
@@ -7192,7 +7194,7 @@
         </w:rPr>
         <w:lastRenderedPageBreak/>
         <w:drawing>
-          <wp:anchor distT="0" distB="0" distL="114300" distR="114300" simplePos="0" relativeHeight="251731968" behindDoc="0" locked="0" layoutInCell="1" allowOverlap="1" wp14:anchorId="6C561FE4" wp14:editId="3F125647">
+          <wp:anchor distT="0" distB="0" distL="114300" distR="114300" simplePos="0" relativeHeight="251730944" behindDoc="0" locked="0" layoutInCell="1" allowOverlap="1" wp14:anchorId="6C561FE4" wp14:editId="3F125647">
             <wp:simplePos x="0" y="0"/>
             <wp:positionH relativeFrom="column">
               <wp:posOffset>0</wp:posOffset>
@@ -7441,7 +7443,7 @@
           <w:lang w:eastAsia="fr-CH"/>
         </w:rPr>
         <w:drawing>
-          <wp:anchor distT="0" distB="0" distL="114300" distR="114300" simplePos="0" relativeHeight="251667456" behindDoc="0" locked="0" layoutInCell="1" allowOverlap="1" wp14:anchorId="3D84C3BA" wp14:editId="2955798F">
+          <wp:anchor distT="0" distB="0" distL="114300" distR="114300" simplePos="0" relativeHeight="251666432" behindDoc="0" locked="0" layoutInCell="1" allowOverlap="1" wp14:anchorId="3D84C3BA" wp14:editId="2955798F">
             <wp:simplePos x="0" y="0"/>
             <wp:positionH relativeFrom="margin">
               <wp:posOffset>40640</wp:posOffset>
@@ -7654,7 +7656,7 @@
           <w:lang w:eastAsia="fr-CH"/>
         </w:rPr>
         <w:drawing>
-          <wp:anchor distT="0" distB="0" distL="114300" distR="114300" simplePos="0" relativeHeight="251669504" behindDoc="0" locked="0" layoutInCell="1" allowOverlap="1" wp14:anchorId="4F252543" wp14:editId="5F134BA9">
+          <wp:anchor distT="0" distB="0" distL="114300" distR="114300" simplePos="0" relativeHeight="251668480" behindDoc="0" locked="0" layoutInCell="1" allowOverlap="1" wp14:anchorId="4F252543" wp14:editId="5F134BA9">
             <wp:simplePos x="0" y="0"/>
             <wp:positionH relativeFrom="margin">
               <wp:posOffset>0</wp:posOffset>
@@ -10246,7 +10248,7 @@
         </w:rPr>
         <w:lastRenderedPageBreak/>
         <w:drawing>
-          <wp:anchor distT="0" distB="0" distL="114300" distR="114300" simplePos="0" relativeHeight="251705344" behindDoc="0" locked="0" layoutInCell="1" allowOverlap="1" wp14:anchorId="024A87D0" wp14:editId="0048DBE2">
+          <wp:anchor distT="0" distB="0" distL="114300" distR="114300" simplePos="0" relativeHeight="251704320" behindDoc="0" locked="0" layoutInCell="1" allowOverlap="1" wp14:anchorId="024A87D0" wp14:editId="0048DBE2">
             <wp:simplePos x="0" y="0"/>
             <wp:positionH relativeFrom="margin">
               <wp:align>left</wp:align>
@@ -10337,7 +10339,7 @@
           <w:lang w:eastAsia="fr-CH"/>
         </w:rPr>
         <w:drawing>
-          <wp:anchor distT="0" distB="0" distL="114300" distR="114300" simplePos="0" relativeHeight="251708416" behindDoc="0" locked="0" layoutInCell="1" allowOverlap="1" wp14:anchorId="06280BC1" wp14:editId="49579A63">
+          <wp:anchor distT="0" distB="0" distL="114300" distR="114300" simplePos="0" relativeHeight="251707392" behindDoc="0" locked="0" layoutInCell="1" allowOverlap="1" wp14:anchorId="06280BC1" wp14:editId="49579A63">
             <wp:simplePos x="0" y="0"/>
             <wp:positionH relativeFrom="margin">
               <wp:align>right</wp:align>
@@ -10399,7 +10401,7 @@
           <w:lang w:eastAsia="fr-CH"/>
         </w:rPr>
         <w:drawing>
-          <wp:anchor distT="0" distB="0" distL="114300" distR="114300" simplePos="0" relativeHeight="251704320" behindDoc="0" locked="0" layoutInCell="1" allowOverlap="1" wp14:anchorId="40CAA928" wp14:editId="39C83CD9">
+          <wp:anchor distT="0" distB="0" distL="114300" distR="114300" simplePos="0" relativeHeight="251703296" behindDoc="0" locked="0" layoutInCell="1" allowOverlap="1" wp14:anchorId="40CAA928" wp14:editId="39C83CD9">
             <wp:simplePos x="0" y="0"/>
             <wp:positionH relativeFrom="margin">
               <wp:posOffset>-1270</wp:posOffset>
@@ -10523,7 +10525,7 @@
           <w:lang w:eastAsia="fr-CH"/>
         </w:rPr>
         <w:drawing>
-          <wp:anchor distT="0" distB="0" distL="114300" distR="114300" simplePos="0" relativeHeight="251710464" behindDoc="0" locked="0" layoutInCell="1" allowOverlap="1" wp14:anchorId="51D31817" wp14:editId="2A4FFA3B">
+          <wp:anchor distT="0" distB="0" distL="114300" distR="114300" simplePos="0" relativeHeight="251709440" behindDoc="0" locked="0" layoutInCell="1" allowOverlap="1" wp14:anchorId="51D31817" wp14:editId="2A4FFA3B">
             <wp:simplePos x="0" y="0"/>
             <wp:positionH relativeFrom="margin">
               <wp:align>right</wp:align>
@@ -10590,7 +10592,7 @@
           <w:lang w:eastAsia="fr-CH"/>
         </w:rPr>
         <w:drawing>
-          <wp:anchor distT="0" distB="0" distL="114300" distR="114300" simplePos="0" relativeHeight="251712512" behindDoc="0" locked="0" layoutInCell="1" allowOverlap="1" wp14:anchorId="593F7509" wp14:editId="7279BEAC">
+          <wp:anchor distT="0" distB="0" distL="114300" distR="114300" simplePos="0" relativeHeight="251711488" behindDoc="0" locked="0" layoutInCell="1" allowOverlap="1" wp14:anchorId="593F7509" wp14:editId="7279BEAC">
             <wp:simplePos x="0" y="0"/>
             <wp:positionH relativeFrom="margin">
               <wp:posOffset>-1270</wp:posOffset>
@@ -10901,7 +10903,7 @@
           <w:lang w:eastAsia="fr-CH"/>
         </w:rPr>
         <w:drawing>
-          <wp:anchor distT="0" distB="0" distL="114300" distR="114300" simplePos="0" relativeHeight="251734016" behindDoc="0" locked="0" layoutInCell="1" allowOverlap="1" wp14:anchorId="4394B59C" wp14:editId="3B07F584">
+          <wp:anchor distT="0" distB="0" distL="114300" distR="114300" simplePos="0" relativeHeight="251732992" behindDoc="0" locked="0" layoutInCell="1" allowOverlap="1" wp14:anchorId="4394B59C" wp14:editId="3B07F584">
             <wp:simplePos x="0" y="0"/>
             <wp:positionH relativeFrom="margin">
               <wp:align>left</wp:align>
@@ -11159,10 +11161,7 @@
         <w:ind w:left="1134"/>
       </w:pPr>
       <w:r>
-        <w:t>Humidité</w:t>
-      </w:r>
-      <w:r>
-        <w:t xml:space="preserve"> : </w:t>
+        <w:t xml:space="preserve">Humidité : </w:t>
       </w:r>
       <w:r>
         <w:tab/>
@@ -11204,18 +11203,13 @@
         <w:t>vie, alimenté</w:t>
       </w:r>
       <w:r>
-        <w:t> :</w:t>
-      </w:r>
-      <w:r>
-        <w:t xml:space="preserve"> </w:t>
+        <w:t xml:space="preserve"> : </w:t>
       </w:r>
       <w:r>
         <w:tab/>
       </w:r>
       <w:r>
         <w:tab/>
-      </w:r>
-      <w:r>
         <w:t xml:space="preserve">Dérive et valeur </w:t>
       </w:r>
       <w:r>
@@ -11241,18 +11235,10 @@
         <w:t>,</w:t>
       </w:r>
       <w:r>
-        <w:t xml:space="preserve"> non alimenté</w:t>
-      </w:r>
-      <w:r>
-        <w:t> :</w:t>
-      </w:r>
-      <w:r>
-        <w:t xml:space="preserve"> </w:t>
+        <w:t xml:space="preserve"> non alimenté : </w:t>
       </w:r>
       <w:r>
         <w:tab/>
-      </w:r>
-      <w:r>
         <w:t xml:space="preserve">Dérive et valeur </w:t>
       </w:r>
       <w:r>
@@ -11272,10 +11258,7 @@
         <w:ind w:left="1134"/>
       </w:pPr>
       <w:r>
-        <w:t>Vide d’aire</w:t>
-      </w:r>
-      <w:r>
-        <w:t xml:space="preserve"> : </w:t>
+        <w:t xml:space="preserve">Vide d’aire : </w:t>
       </w:r>
       <w:r>
         <w:tab/>
@@ -11285,8 +11268,6 @@
       </w:r>
       <w:r>
         <w:tab/>
-      </w:r>
-      <w:r>
         <w:t>Dérive de la résistance</w:t>
       </w:r>
     </w:p>
@@ -11310,8 +11291,6 @@
       </w:r>
       <w:r>
         <w:tab/>
-      </w:r>
-      <w:r>
         <w:t xml:space="preserve">Dérive et valeur </w:t>
       </w:r>
       <w:r>
@@ -11611,18 +11590,32 @@
     </w:tbl>
     <w:p>
       <w:r>
+        <w:t xml:space="preserve">La valeur </w:t>
+      </w:r>
+      <w:r>
+        <w:t>de gain espérée est de</w:t>
+      </w:r>
+      <w:r>
+        <w:t xml:space="preserve"> 20. </w:t>
+      </w:r>
+    </w:p>
+    <w:p>
+      <w:pPr>
+        <w:ind w:left="709"/>
+      </w:pPr>
+      <w:r>
         <w:rPr>
           <w:noProof/>
           <w:lang w:eastAsia="fr-CH"/>
         </w:rPr>
         <w:drawing>
-          <wp:anchor distT="0" distB="0" distL="114300" distR="114300" simplePos="0" relativeHeight="251736064" behindDoc="0" locked="0" layoutInCell="1" allowOverlap="1" wp14:anchorId="42835566" wp14:editId="4370004C">
+          <wp:anchor distT="0" distB="0" distL="114300" distR="114300" simplePos="0" relativeHeight="251735040" behindDoc="0" locked="0" layoutInCell="1" allowOverlap="1" wp14:anchorId="55EB2B1A" wp14:editId="39E168C6">
             <wp:simplePos x="0" y="0"/>
             <wp:positionH relativeFrom="margin">
               <wp:posOffset>0</wp:posOffset>
             </wp:positionH>
             <wp:positionV relativeFrom="paragraph">
-              <wp:posOffset>199299</wp:posOffset>
+              <wp:posOffset>103505</wp:posOffset>
             </wp:positionV>
             <wp:extent cx="323850" cy="323850"/>
             <wp:effectExtent l="0" t="0" r="0" b="0"/>
@@ -11679,19 +11672,27 @@
         </w:drawing>
       </w:r>
       <w:r>
-        <w:t xml:space="preserve">La valeur </w:t>
-      </w:r>
-      <w:r>
-        <w:t>de gain espérée est de</w:t>
-      </w:r>
-      <w:r>
-        <w:t xml:space="preserve"> 20. </w:t>
-      </w:r>
-    </w:p>
-    <w:p>
-      <w:r>
         <w:t>Nous n’avons pas fait l’analyse avec PSPICE, mais avec le fichier Excel fourni.</w:t>
       </w:r>
+      <w:r>
+        <w:t xml:space="preserve"> On pourrait faire l’analyse avec PSPICE ou </w:t>
+      </w:r>
+      <w:proofErr w:type="spellStart"/>
+      <w:r>
+        <w:t>LTSPice</w:t>
+      </w:r>
+      <w:proofErr w:type="spellEnd"/>
+      <w:r>
+        <w:t xml:space="preserve">, cela nous fournira les mêmes résultats. L’avantage d’utiliser </w:t>
+      </w:r>
+      <w:proofErr w:type="spellStart"/>
+      <w:r>
+        <w:t>LTSpice</w:t>
+      </w:r>
+      <w:proofErr w:type="spellEnd"/>
+      <w:r>
+        <w:t xml:space="preserve"> est que l’on n’a pas besoin d’entrer les formules, il suffit de donner les précisions de résistances. Cela peut être très utile avec un grand circuit à simuler. Le désavantage par rapport au fichier Excel est que les résultats ne sont pas donnés sous forme graphique. Comme les équations à simuler sont relativement simples, nous avons choisi d’utiliser la feuille Excel.</w:t>
+      </w:r>
     </w:p>
     <w:p>
       <w:pPr>
@@ -11705,8 +11706,12 @@
     </w:p>
     <w:p>
       <w:r>
+        <w:rPr>
+          <w:noProof/>
+          <w:lang w:eastAsia="fr-CH"/>
+        </w:rPr>
         <w:drawing>
-          <wp:anchor distT="0" distB="0" distL="114300" distR="114300" simplePos="0" relativeHeight="251759616" behindDoc="0" locked="0" layoutInCell="1" allowOverlap="1" wp14:anchorId="060559CF" wp14:editId="16531EB0">
+          <wp:anchor distT="0" distB="0" distL="114300" distR="114300" simplePos="0" relativeHeight="251758592" behindDoc="0" locked="0" layoutInCell="1" allowOverlap="1" wp14:anchorId="060559CF" wp14:editId="16531EB0">
             <wp:simplePos x="0" y="0"/>
             <wp:positionH relativeFrom="margin">
               <wp:align>center</wp:align>
@@ -11773,7 +11778,7 @@
           <w:lang w:eastAsia="fr-CH"/>
         </w:rPr>
         <w:drawing>
-          <wp:anchor distT="0" distB="0" distL="114300" distR="114300" simplePos="0" relativeHeight="251760640" behindDoc="0" locked="0" layoutInCell="1" allowOverlap="1" wp14:anchorId="0F0EF32B" wp14:editId="4B9375FD">
+          <wp:anchor distT="0" distB="0" distL="114300" distR="114300" simplePos="0" relativeHeight="251759616" behindDoc="0" locked="0" layoutInCell="1" allowOverlap="1" wp14:anchorId="0F0EF32B" wp14:editId="4B9375FD">
             <wp:simplePos x="0" y="0"/>
             <wp:positionH relativeFrom="margin">
               <wp:align>center</wp:align>
@@ -11857,14 +11862,15 @@
           <w:noProof/>
           <w:lang w:eastAsia="fr-CH"/>
         </w:rPr>
+        <w:lastRenderedPageBreak/>
         <w:drawing>
-          <wp:anchor distT="0" distB="0" distL="114300" distR="114300" simplePos="0" relativeHeight="251676672" behindDoc="0" locked="0" layoutInCell="1" allowOverlap="1" wp14:anchorId="48FFCEEF" wp14:editId="18B27F3E">
+          <wp:anchor distT="0" distB="0" distL="114300" distR="114300" simplePos="0" relativeHeight="251675648" behindDoc="0" locked="0" layoutInCell="1" allowOverlap="1" wp14:anchorId="627D21C4" wp14:editId="758536DD">
             <wp:simplePos x="0" y="0"/>
             <wp:positionH relativeFrom="margin">
-              <wp:posOffset>0</wp:posOffset>
+              <wp:align>left</wp:align>
             </wp:positionH>
             <wp:positionV relativeFrom="paragraph">
-              <wp:posOffset>4284716</wp:posOffset>
+              <wp:posOffset>271903</wp:posOffset>
             </wp:positionV>
             <wp:extent cx="245110" cy="231775"/>
             <wp:effectExtent l="0" t="0" r="2540" b="0"/>
@@ -11968,25 +11974,22 @@
       <w:r>
         <w:t>.</w:t>
       </w:r>
-      <w:bookmarkStart w:id="28" w:name="_GoBack"/>
+    </w:p>
+    <w:p>
+      <w:pPr>
+        <w:pStyle w:val="Titre1"/>
+        <w:rPr>
+          <w:color w:val="FF0000"/>
+        </w:rPr>
+      </w:pPr>
+      <w:bookmarkStart w:id="28" w:name="_Toc452553512"/>
+      <w:r>
+        <w:rPr>
+          <w:color w:val="FF0000"/>
+        </w:rPr>
+        <w:t>Analyse de fiabilité (FRA)</w:t>
+      </w:r>
       <w:bookmarkEnd w:id="28"/>
-    </w:p>
-    <w:p>
-      <w:pPr>
-        <w:pStyle w:val="Titre1"/>
-        <w:rPr>
-          <w:color w:val="FF0000"/>
-        </w:rPr>
-      </w:pPr>
-      <w:bookmarkStart w:id="29" w:name="_Toc452553512"/>
-      <w:r>
-        <w:rPr>
-          <w:color w:val="FF0000"/>
-        </w:rPr>
-        <w:lastRenderedPageBreak/>
-        <w:t>Analyse de fiabilité (FRA)</w:t>
-      </w:r>
-      <w:bookmarkEnd w:id="29"/>
     </w:p>
     <w:p>
       <w:pPr>
@@ -12015,11 +12018,11 @@
       <w:pPr>
         <w:pStyle w:val="Titre1"/>
       </w:pPr>
-      <w:bookmarkStart w:id="30" w:name="_Toc452553513"/>
+      <w:bookmarkStart w:id="29" w:name="_Toc452553513"/>
       <w:r>
         <w:t>Systèmes numériques</w:t>
       </w:r>
-      <w:bookmarkEnd w:id="30"/>
+      <w:bookmarkEnd w:id="29"/>
     </w:p>
     <w:p>
       <w:pPr>
@@ -12080,7 +12083,7 @@
           <w:lang w:eastAsia="fr-CH"/>
         </w:rPr>
         <w:drawing>
-          <wp:anchor distT="0" distB="0" distL="114300" distR="114300" simplePos="0" relativeHeight="251679744" behindDoc="0" locked="0" layoutInCell="1" allowOverlap="1" wp14:anchorId="1A6A100E" wp14:editId="71F6BAC1">
+          <wp:anchor distT="0" distB="0" distL="114300" distR="114300" simplePos="0" relativeHeight="251678720" behindDoc="0" locked="0" layoutInCell="1" allowOverlap="1" wp14:anchorId="1A6A100E" wp14:editId="71F6BAC1">
             <wp:simplePos x="0" y="0"/>
             <wp:positionH relativeFrom="margin">
               <wp:posOffset>2185035</wp:posOffset>
@@ -12202,27 +12205,27 @@
       <w:pPr>
         <w:pStyle w:val="Titre1"/>
       </w:pPr>
-      <w:bookmarkStart w:id="31" w:name="_Toc452553514"/>
+      <w:bookmarkStart w:id="30" w:name="_Toc452553514"/>
       <w:r>
         <w:t>Périphérique de contrôle</w:t>
       </w:r>
+      <w:bookmarkEnd w:id="30"/>
+    </w:p>
+    <w:p>
+      <w:pPr>
+        <w:pStyle w:val="Titre2"/>
+      </w:pPr>
+      <w:bookmarkStart w:id="31" w:name="_Toc452553515"/>
+      <w:r>
+        <w:t>C</w:t>
+      </w:r>
+      <w:r>
+        <w:t>onvertisseur A/D</w:t>
+      </w:r>
       <w:bookmarkEnd w:id="31"/>
     </w:p>
     <w:p>
       <w:pPr>
-        <w:pStyle w:val="Titre2"/>
-      </w:pPr>
-      <w:bookmarkStart w:id="32" w:name="_Toc452553515"/>
-      <w:r>
-        <w:t>C</w:t>
-      </w:r>
-      <w:r>
-        <w:t>onvertisseur A/D</w:t>
-      </w:r>
-      <w:bookmarkEnd w:id="32"/>
-    </w:p>
-    <w:p>
-      <w:pPr>
         <w:rPr>
           <w:i/>
         </w:rPr>
@@ -12264,12 +12267,12 @@
       <w:pPr>
         <w:pStyle w:val="Titre3"/>
       </w:pPr>
-      <w:bookmarkStart w:id="33" w:name="_Toc452553516"/>
+      <w:bookmarkStart w:id="32" w:name="_Toc452553516"/>
       <w:r>
         <w:lastRenderedPageBreak/>
         <w:t>Modification de l’entité</w:t>
       </w:r>
-      <w:bookmarkEnd w:id="33"/>
+      <w:bookmarkEnd w:id="32"/>
     </w:p>
     <w:p>
       <w:pPr>
@@ -12284,7 +12287,7 @@
           <w:lang w:eastAsia="fr-CH"/>
         </w:rPr>
         <w:drawing>
-          <wp:anchor distT="0" distB="0" distL="114300" distR="114300" simplePos="0" relativeHeight="251678720" behindDoc="0" locked="0" layoutInCell="1" allowOverlap="1" wp14:anchorId="21677DDE" wp14:editId="1A547BF3">
+          <wp:anchor distT="0" distB="0" distL="114300" distR="114300" simplePos="0" relativeHeight="251677696" behindDoc="0" locked="0" layoutInCell="1" allowOverlap="1" wp14:anchorId="21677DDE" wp14:editId="1A547BF3">
             <wp:simplePos x="0" y="0"/>
             <wp:positionH relativeFrom="margin">
               <wp:align>center</wp:align>
@@ -12416,11 +12419,11 @@
       <w:pPr>
         <w:pStyle w:val="Titre3"/>
       </w:pPr>
-      <w:bookmarkStart w:id="34" w:name="_Toc452553517"/>
+      <w:bookmarkStart w:id="33" w:name="_Toc452553517"/>
       <w:r>
         <w:t>Adaptation de convertisseur pour une lecture par commande</w:t>
       </w:r>
-      <w:bookmarkEnd w:id="34"/>
+      <w:bookmarkEnd w:id="33"/>
     </w:p>
     <w:p>
       <w:r>
@@ -12711,7 +12714,7 @@
           <w:lang w:eastAsia="fr-CH"/>
         </w:rPr>
         <w:drawing>
-          <wp:anchor distT="0" distB="0" distL="114300" distR="114300" simplePos="0" relativeHeight="251680768" behindDoc="0" locked="0" layoutInCell="1" allowOverlap="1" wp14:anchorId="23074165" wp14:editId="6864855F">
+          <wp:anchor distT="0" distB="0" distL="114300" distR="114300" simplePos="0" relativeHeight="251679744" behindDoc="0" locked="0" layoutInCell="1" allowOverlap="1" wp14:anchorId="23074165" wp14:editId="6864855F">
             <wp:simplePos x="0" y="0"/>
             <wp:positionH relativeFrom="column">
               <wp:posOffset>0</wp:posOffset>
@@ -12846,11 +12849,11 @@
       <w:pPr>
         <w:pStyle w:val="Titre3"/>
       </w:pPr>
-      <w:bookmarkStart w:id="35" w:name="_Toc452553518"/>
+      <w:bookmarkStart w:id="34" w:name="_Toc452553518"/>
       <w:r>
         <w:t>Timing à respecter</w:t>
       </w:r>
-      <w:bookmarkEnd w:id="35"/>
+      <w:bookmarkEnd w:id="34"/>
     </w:p>
     <w:p>
       <w:r>
@@ -12859,7 +12862,7 @@
           <w:lang w:eastAsia="fr-CH"/>
         </w:rPr>
         <w:drawing>
-          <wp:anchor distT="0" distB="0" distL="114300" distR="114300" simplePos="0" relativeHeight="251681792" behindDoc="0" locked="0" layoutInCell="1" allowOverlap="1" wp14:anchorId="6BFE34B6" wp14:editId="12391079">
+          <wp:anchor distT="0" distB="0" distL="114300" distR="114300" simplePos="0" relativeHeight="251680768" behindDoc="0" locked="0" layoutInCell="1" allowOverlap="1" wp14:anchorId="6BFE34B6" wp14:editId="12391079">
             <wp:simplePos x="0" y="0"/>
             <wp:positionH relativeFrom="margin">
               <wp:align>left</wp:align>
@@ -12932,12 +12935,12 @@
       <w:pPr>
         <w:pStyle w:val="Titre3"/>
       </w:pPr>
-      <w:bookmarkStart w:id="36" w:name="_Toc452553519"/>
+      <w:bookmarkStart w:id="35" w:name="_Toc452553519"/>
       <w:r>
         <w:lastRenderedPageBreak/>
         <w:t>Simulation de l’ADS1282</w:t>
       </w:r>
-      <w:bookmarkEnd w:id="36"/>
+      <w:bookmarkEnd w:id="35"/>
     </w:p>
     <w:p>
       <w:r>
@@ -13050,7 +13053,7 @@
           <w:lang w:eastAsia="fr-CH"/>
         </w:rPr>
         <w:drawing>
-          <wp:anchor distT="0" distB="0" distL="114300" distR="114300" simplePos="0" relativeHeight="251682816" behindDoc="0" locked="0" layoutInCell="1" allowOverlap="1" wp14:anchorId="7EA5DD06" wp14:editId="3C1D3BBF">
+          <wp:anchor distT="0" distB="0" distL="114300" distR="114300" simplePos="0" relativeHeight="251681792" behindDoc="0" locked="0" layoutInCell="1" allowOverlap="1" wp14:anchorId="7EA5DD06" wp14:editId="3C1D3BBF">
             <wp:simplePos x="0" y="0"/>
             <wp:positionH relativeFrom="margin">
               <wp:align>right</wp:align>
@@ -13173,7 +13176,7 @@
           <w:lang w:eastAsia="fr-CH"/>
         </w:rPr>
         <w:drawing>
-          <wp:anchor distT="0" distB="0" distL="114300" distR="114300" simplePos="0" relativeHeight="251684864" behindDoc="0" locked="0" layoutInCell="1" allowOverlap="1" wp14:anchorId="4889DEEF" wp14:editId="6C3A5AC7">
+          <wp:anchor distT="0" distB="0" distL="114300" distR="114300" simplePos="0" relativeHeight="251683840" behindDoc="0" locked="0" layoutInCell="1" allowOverlap="1" wp14:anchorId="4889DEEF" wp14:editId="6C3A5AC7">
             <wp:simplePos x="0" y="0"/>
             <wp:positionH relativeFrom="margin">
               <wp:align>left</wp:align>
@@ -13269,61 +13272,61 @@
       <w:pPr>
         <w:pStyle w:val="Titre2"/>
       </w:pPr>
-      <w:bookmarkStart w:id="37" w:name="_Toc452553520"/>
+      <w:bookmarkStart w:id="36" w:name="_Toc452553520"/>
       <w:r>
         <w:lastRenderedPageBreak/>
         <w:t>Périphérique AMBA</w:t>
       </w:r>
+      <w:bookmarkEnd w:id="36"/>
+    </w:p>
+    <w:p>
+      <w:pPr>
+        <w:rPr>
+          <w:i/>
+        </w:rPr>
+      </w:pPr>
+      <w:r>
+        <w:rPr>
+          <w:b/>
+        </w:rPr>
+        <w:t>Dossier</w:t>
+      </w:r>
+      <w:r>
+        <w:rPr>
+          <w:b/>
+        </w:rPr>
+        <w:t xml:space="preserve"> de référence :</w:t>
+      </w:r>
+      <w:r>
+        <w:rPr>
+          <w:i/>
+        </w:rPr>
+        <w:t xml:space="preserve"> /</w:t>
+      </w:r>
+      <w:r>
+        <w:rPr>
+          <w:i/>
+        </w:rPr>
+        <w:t>VHDL/</w:t>
+      </w:r>
+      <w:proofErr w:type="spellStart"/>
+      <w:r>
+        <w:rPr>
+          <w:i/>
+        </w:rPr>
+        <w:t>CanSat</w:t>
+      </w:r>
+      <w:proofErr w:type="spellEnd"/>
+    </w:p>
+    <w:p>
+      <w:pPr>
+        <w:pStyle w:val="Titre3"/>
+      </w:pPr>
+      <w:bookmarkStart w:id="37" w:name="_Toc452553521"/>
+      <w:r>
+        <w:t>Modification de l’entité</w:t>
+      </w:r>
       <w:bookmarkEnd w:id="37"/>
-    </w:p>
-    <w:p>
-      <w:pPr>
-        <w:rPr>
-          <w:i/>
-        </w:rPr>
-      </w:pPr>
-      <w:r>
-        <w:rPr>
-          <w:b/>
-        </w:rPr>
-        <w:t>Dossier</w:t>
-      </w:r>
-      <w:r>
-        <w:rPr>
-          <w:b/>
-        </w:rPr>
-        <w:t xml:space="preserve"> de référence :</w:t>
-      </w:r>
-      <w:r>
-        <w:rPr>
-          <w:i/>
-        </w:rPr>
-        <w:t xml:space="preserve"> /</w:t>
-      </w:r>
-      <w:r>
-        <w:rPr>
-          <w:i/>
-        </w:rPr>
-        <w:t>VHDL/</w:t>
-      </w:r>
-      <w:proofErr w:type="spellStart"/>
-      <w:r>
-        <w:rPr>
-          <w:i/>
-        </w:rPr>
-        <w:t>CanSat</w:t>
-      </w:r>
-      <w:proofErr w:type="spellEnd"/>
-    </w:p>
-    <w:p>
-      <w:pPr>
-        <w:pStyle w:val="Titre3"/>
-      </w:pPr>
-      <w:bookmarkStart w:id="38" w:name="_Toc452553521"/>
-      <w:r>
-        <w:t>Modification de l’entité</w:t>
-      </w:r>
-      <w:bookmarkEnd w:id="38"/>
     </w:p>
     <w:p>
       <w:r>
@@ -13337,7 +13340,7 @@
           <w:lang w:eastAsia="fr-CH"/>
         </w:rPr>
         <w:drawing>
-          <wp:anchor distT="0" distB="0" distL="114300" distR="114300" simplePos="0" relativeHeight="251685888" behindDoc="0" locked="0" layoutInCell="1" allowOverlap="1" wp14:anchorId="15B969F9" wp14:editId="05233BAB">
+          <wp:anchor distT="0" distB="0" distL="114300" distR="114300" simplePos="0" relativeHeight="251684864" behindDoc="0" locked="0" layoutInCell="1" allowOverlap="1" wp14:anchorId="15B969F9" wp14:editId="05233BAB">
             <wp:simplePos x="0" y="0"/>
             <wp:positionH relativeFrom="margin">
               <wp:align>right</wp:align>
@@ -13408,11 +13411,11 @@
       <w:pPr>
         <w:pStyle w:val="Titre3"/>
       </w:pPr>
-      <w:bookmarkStart w:id="39" w:name="_Toc452553522"/>
+      <w:bookmarkStart w:id="38" w:name="_Toc452553522"/>
       <w:r>
         <w:t>Modification du contrôleur</w:t>
       </w:r>
-      <w:bookmarkEnd w:id="39"/>
+      <w:bookmarkEnd w:id="38"/>
     </w:p>
     <w:p>
       <w:r>
@@ -13421,7 +13424,7 @@
           <w:lang w:eastAsia="fr-CH"/>
         </w:rPr>
         <w:drawing>
-          <wp:anchor distT="0" distB="0" distL="114300" distR="114300" simplePos="0" relativeHeight="251725824" behindDoc="0" locked="0" layoutInCell="1" allowOverlap="1" wp14:anchorId="33B4CA2A" wp14:editId="39BC8C31">
+          <wp:anchor distT="0" distB="0" distL="114300" distR="114300" simplePos="0" relativeHeight="251724800" behindDoc="0" locked="0" layoutInCell="1" allowOverlap="1" wp14:anchorId="33B4CA2A" wp14:editId="39BC8C31">
             <wp:simplePos x="0" y="0"/>
             <wp:positionH relativeFrom="margin">
               <wp:align>center</wp:align>
@@ -13537,10 +13540,78 @@
       <w:pPr>
         <w:pStyle w:val="Titre2"/>
       </w:pPr>
-      <w:bookmarkStart w:id="40" w:name="_Toc452553523"/>
+      <w:bookmarkStart w:id="39" w:name="_Toc452553523"/>
       <w:r>
         <w:t>Machine d’état du contrôleur ADC</w:t>
       </w:r>
+      <w:bookmarkEnd w:id="39"/>
+    </w:p>
+    <w:p>
+      <w:pPr>
+        <w:rPr>
+          <w:i/>
+        </w:rPr>
+      </w:pPr>
+      <w:r>
+        <w:rPr>
+          <w:b/>
+        </w:rPr>
+        <w:t>Dossier</w:t>
+      </w:r>
+      <w:r>
+        <w:rPr>
+          <w:b/>
+        </w:rPr>
+        <w:t xml:space="preserve"> de référence :</w:t>
+      </w:r>
+      <w:r>
+        <w:rPr>
+          <w:i/>
+        </w:rPr>
+        <w:t xml:space="preserve"> /</w:t>
+      </w:r>
+      <w:r>
+        <w:rPr>
+          <w:i/>
+        </w:rPr>
+        <w:t>VHDL/</w:t>
+      </w:r>
+      <w:proofErr w:type="spellStart"/>
+      <w:r>
+        <w:rPr>
+          <w:i/>
+        </w:rPr>
+        <w:t>MachineEtat</w:t>
+      </w:r>
+      <w:proofErr w:type="spellEnd"/>
+    </w:p>
+    <w:p>
+      <w:r>
+        <w:t xml:space="preserve">La machine d’état comporte maintenant </w:t>
+      </w:r>
+      <w:r>
+        <w:t>huit</w:t>
+      </w:r>
+      <w:r>
+        <w:t xml:space="preserve"> états. Dès que l’entrée </w:t>
+      </w:r>
+      <w:proofErr w:type="spellStart"/>
+      <w:r>
+        <w:t>enable</w:t>
+      </w:r>
+      <w:proofErr w:type="spellEnd"/>
+      <w:r>
+        <w:t xml:space="preserve"> est active, on va configurer le convertisseur A/D et faire une lecture simple sur un de ses canaux. </w:t>
+      </w:r>
+    </w:p>
+    <w:p>
+      <w:pPr>
+        <w:pStyle w:val="Titre2"/>
+      </w:pPr>
+      <w:bookmarkStart w:id="40" w:name="_Toc452553524"/>
+      <w:r>
+        <w:t>Codage de la machine d’états</w:t>
+      </w:r>
       <w:bookmarkEnd w:id="40"/>
     </w:p>
     <w:p>
@@ -13578,87 +13649,19 @@
         <w:rPr>
           <w:i/>
         </w:rPr>
-        <w:t>MachineEtat</w:t>
+        <w:t>CanSat</w:t>
       </w:r>
       <w:proofErr w:type="spellEnd"/>
     </w:p>
     <w:p>
-      <w:r>
-        <w:t xml:space="preserve">La machine d’état comporte maintenant </w:t>
-      </w:r>
-      <w:r>
-        <w:t>huit</w:t>
-      </w:r>
-      <w:r>
-        <w:t xml:space="preserve"> états. Dès que l’entrée </w:t>
-      </w:r>
-      <w:proofErr w:type="spellStart"/>
-      <w:r>
-        <w:t>enable</w:t>
-      </w:r>
-      <w:proofErr w:type="spellEnd"/>
-      <w:r>
-        <w:t xml:space="preserve"> est active, on va configurer le convertisseur A/D et faire une lecture simple sur un de ses canaux. </w:t>
-      </w:r>
-    </w:p>
-    <w:p>
-      <w:pPr>
-        <w:pStyle w:val="Titre2"/>
-      </w:pPr>
-      <w:bookmarkStart w:id="41" w:name="_Toc452553524"/>
-      <w:r>
-        <w:t>Codage de la machine d’états</w:t>
+      <w:pPr>
+        <w:pStyle w:val="Titre3"/>
+      </w:pPr>
+      <w:bookmarkStart w:id="41" w:name="_Toc452553525"/>
+      <w:r>
+        <w:t>Signaux de contrôle</w:t>
       </w:r>
       <w:bookmarkEnd w:id="41"/>
-    </w:p>
-    <w:p>
-      <w:pPr>
-        <w:rPr>
-          <w:i/>
-        </w:rPr>
-      </w:pPr>
-      <w:r>
-        <w:rPr>
-          <w:b/>
-        </w:rPr>
-        <w:t>Dossier</w:t>
-      </w:r>
-      <w:r>
-        <w:rPr>
-          <w:b/>
-        </w:rPr>
-        <w:t xml:space="preserve"> de référence :</w:t>
-      </w:r>
-      <w:r>
-        <w:rPr>
-          <w:i/>
-        </w:rPr>
-        <w:t xml:space="preserve"> /</w:t>
-      </w:r>
-      <w:r>
-        <w:rPr>
-          <w:i/>
-        </w:rPr>
-        <w:t>VHDL/</w:t>
-      </w:r>
-      <w:proofErr w:type="spellStart"/>
-      <w:r>
-        <w:rPr>
-          <w:i/>
-        </w:rPr>
-        <w:t>CanSat</w:t>
-      </w:r>
-      <w:proofErr w:type="spellEnd"/>
-    </w:p>
-    <w:p>
-      <w:pPr>
-        <w:pStyle w:val="Titre3"/>
-      </w:pPr>
-      <w:bookmarkStart w:id="42" w:name="_Toc452553525"/>
-      <w:r>
-        <w:t>Signaux de contrôle</w:t>
-      </w:r>
-      <w:bookmarkEnd w:id="42"/>
     </w:p>
     <w:p>
       <w:r>
@@ -16720,11 +16723,11 @@
       <w:pPr>
         <w:pStyle w:val="Titre3"/>
       </w:pPr>
-      <w:bookmarkStart w:id="43" w:name="_Toc452553526"/>
+      <w:bookmarkStart w:id="42" w:name="_Toc452553526"/>
       <w:r>
         <w:t>Fiabilisation</w:t>
       </w:r>
-      <w:bookmarkEnd w:id="43"/>
+      <w:bookmarkEnd w:id="42"/>
     </w:p>
     <w:p>
       <w:r>
@@ -16733,7 +16736,7 @@
           <w:lang w:eastAsia="fr-CH"/>
         </w:rPr>
         <w:drawing>
-          <wp:anchor distT="0" distB="0" distL="114300" distR="114300" simplePos="0" relativeHeight="251741184" behindDoc="0" locked="0" layoutInCell="1" allowOverlap="1" wp14:anchorId="115B12F6" wp14:editId="6DF33511">
+          <wp:anchor distT="0" distB="0" distL="114300" distR="114300" simplePos="0" relativeHeight="251740160" behindDoc="0" locked="0" layoutInCell="1" allowOverlap="1" wp14:anchorId="115B12F6" wp14:editId="6DF33511">
             <wp:simplePos x="0" y="0"/>
             <wp:positionH relativeFrom="margin">
               <wp:align>center</wp:align>
@@ -16795,7 +16798,7 @@
           <w:lang w:eastAsia="fr-CH"/>
         </w:rPr>
         <w:drawing>
-          <wp:anchor distT="0" distB="0" distL="114300" distR="114300" simplePos="0" relativeHeight="251742208" behindDoc="0" locked="0" layoutInCell="1" allowOverlap="1" wp14:anchorId="2647B4E1" wp14:editId="27F2DE34">
+          <wp:anchor distT="0" distB="0" distL="114300" distR="114300" simplePos="0" relativeHeight="251741184" behindDoc="0" locked="0" layoutInCell="1" allowOverlap="1" wp14:anchorId="2647B4E1" wp14:editId="27F2DE34">
             <wp:simplePos x="0" y="0"/>
             <wp:positionH relativeFrom="margin">
               <wp:align>center</wp:align>
@@ -16867,51 +16870,1418 @@
       <w:pPr>
         <w:pStyle w:val="Titre1"/>
       </w:pPr>
-      <w:bookmarkStart w:id="44" w:name="_Toc452553527"/>
+      <w:bookmarkStart w:id="43" w:name="_Toc452553527"/>
       <w:r>
         <w:t>Effets des radiations</w:t>
       </w:r>
+      <w:bookmarkEnd w:id="43"/>
+    </w:p>
+    <w:p>
+      <w:pPr>
+        <w:pStyle w:val="Titre2"/>
+        <w:rPr>
+          <w:color w:val="auto"/>
+        </w:rPr>
+      </w:pPr>
+      <w:bookmarkStart w:id="44" w:name="_Toc452553528"/>
+      <w:r>
+        <w:rPr>
+          <w:color w:val="auto"/>
+        </w:rPr>
+        <w:t>Registre à décalage pour réception d’un signal série</w:t>
+      </w:r>
       <w:bookmarkEnd w:id="44"/>
     </w:p>
     <w:p>
       <w:pPr>
-        <w:pStyle w:val="Titre2"/>
-        <w:rPr>
-          <w:color w:val="FF0000"/>
-        </w:rPr>
-      </w:pPr>
-      <w:bookmarkStart w:id="45" w:name="_Toc452553528"/>
-      <w:r>
-        <w:rPr>
-          <w:color w:val="FF0000"/>
-        </w:rPr>
-        <w:t>Registre à décalage pour réception d’un signal série</w:t>
-      </w:r>
+        <w:rPr>
+          <w:i/>
+        </w:rPr>
+      </w:pPr>
+      <w:r>
+        <w:rPr>
+          <w:b/>
+        </w:rPr>
+        <w:t>Dossier de référence :</w:t>
+      </w:r>
+      <w:r>
+        <w:rPr>
+          <w:i/>
+        </w:rPr>
+        <w:t xml:space="preserve"> /</w:t>
+      </w:r>
+      <w:proofErr w:type="spellStart"/>
+      <w:r>
+        <w:rPr>
+          <w:i/>
+        </w:rPr>
+        <w:t>EffetRadiations</w:t>
+      </w:r>
+      <w:proofErr w:type="spellEnd"/>
+      <w:r>
+        <w:rPr>
+          <w:i/>
+        </w:rPr>
+        <w:t>/</w:t>
+      </w:r>
+      <w:proofErr w:type="spellStart"/>
+      <w:r>
+        <w:rPr>
+          <w:i/>
+        </w:rPr>
+        <w:t>RegistreADecalage</w:t>
+      </w:r>
+      <w:proofErr w:type="spellEnd"/>
+    </w:p>
+    <w:p>
+      <w:r>
+        <w:rPr>
+          <w:noProof/>
+          <w:lang w:eastAsia="fr-CH"/>
+        </w:rPr>
+        <w:drawing>
+          <wp:anchor distT="0" distB="0" distL="114300" distR="114300" simplePos="0" relativeHeight="251760640" behindDoc="0" locked="0" layoutInCell="1" allowOverlap="1" wp14:anchorId="64A4A24A" wp14:editId="1AF2CFD2">
+            <wp:simplePos x="0" y="0"/>
+            <wp:positionH relativeFrom="margin">
+              <wp:align>right</wp:align>
+            </wp:positionH>
+            <wp:positionV relativeFrom="paragraph">
+              <wp:posOffset>203200</wp:posOffset>
+            </wp:positionV>
+            <wp:extent cx="6188710" cy="1866792"/>
+            <wp:effectExtent l="0" t="0" r="2540" b="635"/>
+            <wp:wrapTopAndBottom/>
+            <wp:docPr id="7" name="Image 7" descr="C:\Users\Emilie\Documents\Git Hub\HiRel\Rapport\images\shiftreg2.png"/>
+            <wp:cNvGraphicFramePr>
+              <a:graphicFrameLocks xmlns:a="http://schemas.openxmlformats.org/drawingml/2006/main" noChangeAspect="1"/>
+            </wp:cNvGraphicFramePr>
+            <a:graphic xmlns:a="http://schemas.openxmlformats.org/drawingml/2006/main">
+              <a:graphicData uri="http://schemas.openxmlformats.org/drawingml/2006/picture">
+                <pic:pic xmlns:pic="http://schemas.openxmlformats.org/drawingml/2006/picture">
+                  <pic:nvPicPr>
+                    <pic:cNvPr id="0" name="Picture 1" descr="C:\Users\Emilie\Documents\Git Hub\HiRel\Rapport\images\shiftreg2.png"/>
+                    <pic:cNvPicPr>
+                      <a:picLocks noChangeAspect="1" noChangeArrowheads="1"/>
+                    </pic:cNvPicPr>
+                  </pic:nvPicPr>
+                  <pic:blipFill>
+                    <a:blip r:embed="rId40" cstate="print">
+                      <a:extLst>
+                        <a:ext uri="{28A0092B-C50C-407E-A947-70E740481C1C}">
+                          <a14:useLocalDpi xmlns:a14="http://schemas.microsoft.com/office/drawing/2010/main" val="0"/>
+                        </a:ext>
+                      </a:extLst>
+                    </a:blip>
+                    <a:srcRect/>
+                    <a:stretch>
+                      <a:fillRect/>
+                    </a:stretch>
+                  </pic:blipFill>
+                  <pic:spPr bwMode="auto">
+                    <a:xfrm>
+                      <a:off x="0" y="0"/>
+                      <a:ext cx="6188710" cy="1866792"/>
+                    </a:xfrm>
+                    <a:prstGeom prst="rect">
+                      <a:avLst/>
+                    </a:prstGeom>
+                    <a:noFill/>
+                    <a:ln>
+                      <a:noFill/>
+                    </a:ln>
+                  </pic:spPr>
+                </pic:pic>
+              </a:graphicData>
+            </a:graphic>
+          </wp:anchor>
+        </w:drawing>
+      </w:r>
+      <w:r>
+        <w:t xml:space="preserve">Nous avons utilisé </w:t>
+      </w:r>
+      <w:proofErr w:type="spellStart"/>
+      <w:r>
+        <w:t>LTSpice</w:t>
+      </w:r>
+      <w:proofErr w:type="spellEnd"/>
+      <w:r>
+        <w:t xml:space="preserve"> pour simuler un registre à décalage 4 bits. Voici le circuit de base :</w:t>
+      </w:r>
+    </w:p>
+    <w:p>
+      <w:pPr>
+        <w:rPr>
+          <w:sz w:val="8"/>
+        </w:rPr>
+      </w:pPr>
+    </w:p>
+    <w:p>
+      <w:r>
+        <w:lastRenderedPageBreak/>
+        <w:t xml:space="preserve">Nous avons constaté un problème avec le composant de la bascule D, il n’y a pas de temps de propagation entre l’entrée et la sortie, cela induit que le signal est propagé en un seul coup de clock jusqu’à la sortie Q4. </w:t>
+      </w:r>
+    </w:p>
+    <w:p>
+      <w:r>
+        <w:t>Pour résoudre ce problème, nous avons ajouté des délais de propagation à l’aide de sources BV.</w:t>
+      </w:r>
+    </w:p>
+    <w:p>
+      <w:r>
+        <w:rPr>
+          <w:noProof/>
+          <w:lang w:eastAsia="fr-CH"/>
+        </w:rPr>
+        <w:drawing>
+          <wp:anchor distT="0" distB="0" distL="114300" distR="114300" simplePos="0" relativeHeight="251761664" behindDoc="0" locked="0" layoutInCell="1" allowOverlap="1" wp14:anchorId="3FCB6F4B" wp14:editId="7A796164">
+            <wp:simplePos x="0" y="0"/>
+            <wp:positionH relativeFrom="margin">
+              <wp:align>right</wp:align>
+            </wp:positionH>
+            <wp:positionV relativeFrom="paragraph">
+              <wp:posOffset>484756</wp:posOffset>
+            </wp:positionV>
+            <wp:extent cx="6188710" cy="3274195"/>
+            <wp:effectExtent l="0" t="0" r="2540" b="2540"/>
+            <wp:wrapTopAndBottom/>
+            <wp:docPr id="23" name="Image 23" descr="C:\Users\Emilie\Documents\Git Hub\HiRel\Rapport\images\shiftreg.png"/>
+            <wp:cNvGraphicFramePr>
+              <a:graphicFrameLocks xmlns:a="http://schemas.openxmlformats.org/drawingml/2006/main" noChangeAspect="1"/>
+            </wp:cNvGraphicFramePr>
+            <a:graphic xmlns:a="http://schemas.openxmlformats.org/drawingml/2006/main">
+              <a:graphicData uri="http://schemas.openxmlformats.org/drawingml/2006/picture">
+                <pic:pic xmlns:pic="http://schemas.openxmlformats.org/drawingml/2006/picture">
+                  <pic:nvPicPr>
+                    <pic:cNvPr id="0" name="Picture 2" descr="C:\Users\Emilie\Documents\Git Hub\HiRel\Rapport\images\shiftreg.png"/>
+                    <pic:cNvPicPr>
+                      <a:picLocks noChangeAspect="1" noChangeArrowheads="1"/>
+                    </pic:cNvPicPr>
+                  </pic:nvPicPr>
+                  <pic:blipFill>
+                    <a:blip r:embed="rId41" cstate="print">
+                      <a:extLst>
+                        <a:ext uri="{28A0092B-C50C-407E-A947-70E740481C1C}">
+                          <a14:useLocalDpi xmlns:a14="http://schemas.microsoft.com/office/drawing/2010/main" val="0"/>
+                        </a:ext>
+                      </a:extLst>
+                    </a:blip>
+                    <a:srcRect/>
+                    <a:stretch>
+                      <a:fillRect/>
+                    </a:stretch>
+                  </pic:blipFill>
+                  <pic:spPr bwMode="auto">
+                    <a:xfrm>
+                      <a:off x="0" y="0"/>
+                      <a:ext cx="6188710" cy="3274195"/>
+                    </a:xfrm>
+                    <a:prstGeom prst="rect">
+                      <a:avLst/>
+                    </a:prstGeom>
+                    <a:noFill/>
+                    <a:ln>
+                      <a:noFill/>
+                    </a:ln>
+                  </pic:spPr>
+                </pic:pic>
+              </a:graphicData>
+            </a:graphic>
+          </wp:anchor>
+        </w:drawing>
+      </w:r>
+      <w:r>
+        <w:t>Voici une image validant le fonctionnement de notre registre à décalage. On voit que le signal n’est pas propagé en cas de reset ou lorsque le signal SHIFT_ENABLE n’est pas actif.</w:t>
+      </w:r>
+    </w:p>
+    <w:p>
+      <w:pPr>
+        <w:rPr>
+          <w:noProof/>
+          <w:sz w:val="8"/>
+          <w:lang w:eastAsia="fr-CH"/>
+        </w:rPr>
+      </w:pPr>
+    </w:p>
+    <w:p>
+      <w:r>
+        <w:rPr>
+          <w:noProof/>
+          <w:lang w:eastAsia="fr-CH"/>
+        </w:rPr>
+        <w:drawing>
+          <wp:anchor distT="0" distB="0" distL="114300" distR="114300" simplePos="0" relativeHeight="251762688" behindDoc="0" locked="0" layoutInCell="1" allowOverlap="1" wp14:anchorId="4BE560E0" wp14:editId="39C2424C">
+            <wp:simplePos x="0" y="0"/>
+            <wp:positionH relativeFrom="margin">
+              <wp:posOffset>-1270</wp:posOffset>
+            </wp:positionH>
+            <wp:positionV relativeFrom="paragraph">
+              <wp:posOffset>571121</wp:posOffset>
+            </wp:positionV>
+            <wp:extent cx="6188710" cy="3453640"/>
+            <wp:effectExtent l="0" t="0" r="2540" b="0"/>
+            <wp:wrapTopAndBottom/>
+            <wp:docPr id="40" name="Image 40" descr="C:\Users\Emilie\Documents\Git Hub\HiRel\Rapport\images\shiftreg4.png"/>
+            <wp:cNvGraphicFramePr>
+              <a:graphicFrameLocks xmlns:a="http://schemas.openxmlformats.org/drawingml/2006/main" noChangeAspect="1"/>
+            </wp:cNvGraphicFramePr>
+            <a:graphic xmlns:a="http://schemas.openxmlformats.org/drawingml/2006/main">
+              <a:graphicData uri="http://schemas.openxmlformats.org/drawingml/2006/picture">
+                <pic:pic xmlns:pic="http://schemas.openxmlformats.org/drawingml/2006/picture">
+                  <pic:nvPicPr>
+                    <pic:cNvPr id="0" name="Picture 4" descr="C:\Users\Emilie\Documents\Git Hub\HiRel\Rapport\images\shiftreg4.png"/>
+                    <pic:cNvPicPr>
+                      <a:picLocks noChangeAspect="1" noChangeArrowheads="1"/>
+                    </pic:cNvPicPr>
+                  </pic:nvPicPr>
+                  <pic:blipFill>
+                    <a:blip r:embed="rId42" cstate="print">
+                      <a:extLst>
+                        <a:ext uri="{28A0092B-C50C-407E-A947-70E740481C1C}">
+                          <a14:useLocalDpi xmlns:a14="http://schemas.microsoft.com/office/drawing/2010/main" val="0"/>
+                        </a:ext>
+                      </a:extLst>
+                    </a:blip>
+                    <a:srcRect/>
+                    <a:stretch>
+                      <a:fillRect/>
+                    </a:stretch>
+                  </pic:blipFill>
+                  <pic:spPr bwMode="auto">
+                    <a:xfrm>
+                      <a:off x="0" y="0"/>
+                      <a:ext cx="6188710" cy="3453640"/>
+                    </a:xfrm>
+                    <a:prstGeom prst="rect">
+                      <a:avLst/>
+                    </a:prstGeom>
+                    <a:noFill/>
+                    <a:ln>
+                      <a:noFill/>
+                    </a:ln>
+                  </pic:spPr>
+                </pic:pic>
+              </a:graphicData>
+            </a:graphic>
+          </wp:anchor>
+        </w:drawing>
+      </w:r>
+      <w:r>
+        <w:t xml:space="preserve">Nous avons ensuite </w:t>
+      </w:r>
+      <w:r>
+        <w:t>dupliqué notre circuit trois fois. Les signaux de contrôles sont les mêmes pour chacun des circuits, les sorties Q1, Q2 et Q3 de chaque circuit passent par une logique de vote à la majorité séparée pour définir le signal de sortie final.</w:t>
+      </w:r>
+    </w:p>
+    <w:p>
+      <w:r>
+        <w:lastRenderedPageBreak/>
+        <w:t>Voici la</w:t>
+      </w:r>
+      <w:r>
+        <w:t xml:space="preserve"> table de </w:t>
+      </w:r>
+      <w:proofErr w:type="spellStart"/>
+      <w:r>
+        <w:t>Karnaugh</w:t>
+      </w:r>
+      <w:proofErr w:type="spellEnd"/>
+      <w:r>
+        <w:t xml:space="preserve"> </w:t>
+      </w:r>
+      <w:r>
+        <w:t xml:space="preserve">utilisée </w:t>
+      </w:r>
+      <w:r>
+        <w:t>pour définir le circuit l</w:t>
+      </w:r>
+      <w:bookmarkStart w:id="45" w:name="_GoBack"/>
       <w:bookmarkEnd w:id="45"/>
-    </w:p>
-    <w:p>
-      <w:pPr>
-        <w:rPr>
-          <w:i/>
-          <w:color w:val="FF0000"/>
-        </w:rPr>
-      </w:pPr>
-      <w:r>
-        <w:rPr>
-          <w:b/>
-          <w:color w:val="FF0000"/>
-        </w:rPr>
-        <w:t>Dossier de référence :</w:t>
-      </w:r>
-      <w:r>
-        <w:rPr>
-          <w:i/>
-          <w:color w:val="FF0000"/>
-        </w:rPr>
-        <w:t xml:space="preserve"> /</w:t>
-      </w:r>
-    </w:p>
-    <w:p/>
+      <w:r>
+        <w:t>ogique pour le vote à la majorité.</w:t>
+      </w:r>
+    </w:p>
+    <w:tbl>
+      <w:tblPr>
+        <w:tblStyle w:val="Grilledutableau"/>
+        <w:tblW w:w="0" w:type="auto"/>
+        <w:tblBorders>
+          <w:top w:val="none" w:sz="0" w:space="0" w:color="auto"/>
+          <w:left w:val="none" w:sz="0" w:space="0" w:color="auto"/>
+        </w:tblBorders>
+        <w:tblLook w:val="04A0" w:firstRow="1" w:lastRow="0" w:firstColumn="1" w:lastColumn="0" w:noHBand="0" w:noVBand="1"/>
+      </w:tblPr>
+      <w:tblGrid>
+        <w:gridCol w:w="846"/>
+        <w:gridCol w:w="850"/>
+        <w:gridCol w:w="1843"/>
+        <w:gridCol w:w="2126"/>
+        <w:gridCol w:w="1985"/>
+        <w:gridCol w:w="2086"/>
+      </w:tblGrid>
+      <w:tr>
+        <w:tc>
+          <w:tcPr>
+            <w:tcW w:w="1696" w:type="dxa"/>
+            <w:gridSpan w:val="2"/>
+            <w:vMerge w:val="restart"/>
+          </w:tcPr>
+          <w:p/>
+        </w:tc>
+        <w:tc>
+          <w:tcPr>
+            <w:tcW w:w="8040" w:type="dxa"/>
+            <w:gridSpan w:val="4"/>
+            <w:tcBorders>
+              <w:top w:val="single" w:sz="4" w:space="0" w:color="auto"/>
+            </w:tcBorders>
+            <w:shd w:val="clear" w:color="auto" w:fill="BFBFBF" w:themeFill="background1" w:themeFillShade="BF"/>
+          </w:tcPr>
+          <w:p>
+            <w:pPr>
+              <w:jc w:val="center"/>
+            </w:pPr>
+            <w:r>
+              <w:t>Q1ab</w:t>
+            </w:r>
+          </w:p>
+        </w:tc>
+      </w:tr>
+      <w:tr>
+        <w:tc>
+          <w:tcPr>
+            <w:tcW w:w="1696" w:type="dxa"/>
+            <w:gridSpan w:val="2"/>
+            <w:vMerge/>
+          </w:tcPr>
+          <w:p/>
+        </w:tc>
+        <w:tc>
+          <w:tcPr>
+            <w:tcW w:w="1843" w:type="dxa"/>
+            <w:shd w:val="clear" w:color="auto" w:fill="F2F2F2" w:themeFill="background1" w:themeFillShade="F2"/>
+          </w:tcPr>
+          <w:p>
+            <w:pPr>
+              <w:jc w:val="center"/>
+            </w:pPr>
+            <w:r>
+              <w:t>00</w:t>
+            </w:r>
+          </w:p>
+        </w:tc>
+        <w:tc>
+          <w:tcPr>
+            <w:tcW w:w="2126" w:type="dxa"/>
+            <w:shd w:val="clear" w:color="auto" w:fill="F2F2F2" w:themeFill="background1" w:themeFillShade="F2"/>
+          </w:tcPr>
+          <w:p>
+            <w:pPr>
+              <w:jc w:val="center"/>
+            </w:pPr>
+            <w:r>
+              <w:t>01</w:t>
+            </w:r>
+          </w:p>
+        </w:tc>
+        <w:tc>
+          <w:tcPr>
+            <w:tcW w:w="1985" w:type="dxa"/>
+            <w:shd w:val="clear" w:color="auto" w:fill="F2F2F2" w:themeFill="background1" w:themeFillShade="F2"/>
+          </w:tcPr>
+          <w:p>
+            <w:pPr>
+              <w:jc w:val="center"/>
+            </w:pPr>
+            <w:r>
+              <w:t>11</w:t>
+            </w:r>
+          </w:p>
+        </w:tc>
+        <w:tc>
+          <w:tcPr>
+            <w:tcW w:w="2086" w:type="dxa"/>
+            <w:shd w:val="clear" w:color="auto" w:fill="F2F2F2" w:themeFill="background1" w:themeFillShade="F2"/>
+          </w:tcPr>
+          <w:p>
+            <w:pPr>
+              <w:jc w:val="center"/>
+            </w:pPr>
+            <w:r>
+              <w:t>10</w:t>
+            </w:r>
+          </w:p>
+        </w:tc>
+      </w:tr>
+      <w:tr>
+        <w:trPr>
+          <w:trHeight w:val="448"/>
+        </w:trPr>
+        <w:tc>
+          <w:tcPr>
+            <w:tcW w:w="846" w:type="dxa"/>
+            <w:vMerge w:val="restart"/>
+            <w:tcBorders>
+              <w:top w:val="single" w:sz="4" w:space="0" w:color="auto"/>
+              <w:left w:val="single" w:sz="4" w:space="0" w:color="auto"/>
+            </w:tcBorders>
+            <w:shd w:val="clear" w:color="auto" w:fill="BFBFBF" w:themeFill="background1" w:themeFillShade="BF"/>
+          </w:tcPr>
+          <w:p>
+            <w:pPr>
+              <w:jc w:val="center"/>
+            </w:pPr>
+            <w:r>
+              <w:t>Q1c</w:t>
+            </w:r>
+          </w:p>
+        </w:tc>
+        <w:tc>
+          <w:tcPr>
+            <w:tcW w:w="850" w:type="dxa"/>
+            <w:shd w:val="clear" w:color="auto" w:fill="F2F2F2" w:themeFill="background1" w:themeFillShade="F2"/>
+          </w:tcPr>
+          <w:p>
+            <w:pPr>
+              <w:jc w:val="center"/>
+            </w:pPr>
+            <w:r>
+              <w:t>0</w:t>
+            </w:r>
+          </w:p>
+        </w:tc>
+        <w:tc>
+          <w:tcPr>
+            <w:tcW w:w="1843" w:type="dxa"/>
+          </w:tcPr>
+          <w:p>
+            <w:pPr>
+              <w:jc w:val="center"/>
+            </w:pPr>
+            <w:r>
+              <w:t>0</w:t>
+            </w:r>
+          </w:p>
+        </w:tc>
+        <w:tc>
+          <w:tcPr>
+            <w:tcW w:w="2126" w:type="dxa"/>
+          </w:tcPr>
+          <w:p>
+            <w:pPr>
+              <w:jc w:val="center"/>
+            </w:pPr>
+            <w:r>
+              <w:t>0</w:t>
+            </w:r>
+          </w:p>
+        </w:tc>
+        <w:tc>
+          <w:tcPr>
+            <w:tcW w:w="1985" w:type="dxa"/>
+          </w:tcPr>
+          <w:p>
+            <w:pPr>
+              <w:jc w:val="center"/>
+            </w:pPr>
+            <w:r>
+              <w:rPr>
+                <w:noProof/>
+                <w:lang w:eastAsia="fr-CH"/>
+              </w:rPr>
+              <mc:AlternateContent>
+                <mc:Choice Requires="wpg">
+                  <w:drawing>
+                    <wp:anchor distT="0" distB="0" distL="114300" distR="114300" simplePos="0" relativeHeight="251770880" behindDoc="0" locked="0" layoutInCell="1" allowOverlap="1" wp14:anchorId="636D3CC3" wp14:editId="70C0FC93">
+                      <wp:simplePos x="0" y="0"/>
+                      <wp:positionH relativeFrom="column">
+                        <wp:posOffset>466989</wp:posOffset>
+                      </wp:positionH>
+                      <wp:positionV relativeFrom="paragraph">
+                        <wp:posOffset>281305</wp:posOffset>
+                      </wp:positionV>
+                      <wp:extent cx="552090" cy="250142"/>
+                      <wp:effectExtent l="0" t="0" r="19685" b="17145"/>
+                      <wp:wrapNone/>
+                      <wp:docPr id="63" name="Groupe 63"/>
+                      <wp:cNvGraphicFramePr/>
+                      <a:graphic xmlns:a="http://schemas.openxmlformats.org/drawingml/2006/main">
+                        <a:graphicData uri="http://schemas.microsoft.com/office/word/2010/wordprocessingGroup">
+                          <wpg:wgp>
+                            <wpg:cNvGrpSpPr/>
+                            <wpg:grpSpPr>
+                              <a:xfrm>
+                                <a:off x="0" y="0"/>
+                                <a:ext cx="552090" cy="250142"/>
+                                <a:chOff x="0" y="0"/>
+                                <a:chExt cx="552090" cy="379095"/>
+                              </a:xfrm>
+                            </wpg:grpSpPr>
+                            <wps:wsp>
+                              <wps:cNvPr id="55" name="Arc 55"/>
+                              <wps:cNvSpPr/>
+                              <wps:spPr>
+                                <a:xfrm>
+                                  <a:off x="0" y="43132"/>
+                                  <a:ext cx="552090" cy="293298"/>
+                                </a:xfrm>
+                                <a:prstGeom prst="arc">
+                                  <a:avLst/>
+                                </a:prstGeom>
+                                <a:ln w="28575">
+                                  <a:solidFill>
+                                    <a:schemeClr val="accent6"/>
+                                  </a:solidFill>
+                                </a:ln>
+                              </wps:spPr>
+                              <wps:style>
+                                <a:lnRef idx="1">
+                                  <a:schemeClr val="accent1"/>
+                                </a:lnRef>
+                                <a:fillRef idx="0">
+                                  <a:schemeClr val="accent1"/>
+                                </a:fillRef>
+                                <a:effectRef idx="0">
+                                  <a:schemeClr val="accent1"/>
+                                </a:effectRef>
+                                <a:fontRef idx="minor">
+                                  <a:schemeClr val="tx1"/>
+                                </a:fontRef>
+                              </wps:style>
+                              <wps:bodyPr rot="0" spcFirstLastPara="0" vertOverflow="overflow" horzOverflow="overflow" vert="horz" wrap="square" lIns="91440" tIns="45720" rIns="91440" bIns="45720" numCol="1" spcCol="0" rtlCol="0" fromWordArt="0" anchor="ctr" anchorCtr="0" forceAA="0" compatLnSpc="1">
+                                <a:prstTxWarp prst="textNoShape">
+                                  <a:avLst/>
+                                </a:prstTxWarp>
+                                <a:noAutofit/>
+                              </wps:bodyPr>
+                            </wps:wsp>
+                            <wps:wsp>
+                              <wps:cNvPr id="62" name="Arc 62"/>
+                              <wps:cNvSpPr/>
+                              <wps:spPr>
+                                <a:xfrm flipV="1">
+                                  <a:off x="8626" y="0"/>
+                                  <a:ext cx="542925" cy="379095"/>
+                                </a:xfrm>
+                                <a:prstGeom prst="arc">
+                                  <a:avLst/>
+                                </a:prstGeom>
+                                <a:ln w="28575">
+                                  <a:solidFill>
+                                    <a:schemeClr val="accent6"/>
+                                  </a:solidFill>
+                                </a:ln>
+                              </wps:spPr>
+                              <wps:style>
+                                <a:lnRef idx="1">
+                                  <a:schemeClr val="accent1"/>
+                                </a:lnRef>
+                                <a:fillRef idx="0">
+                                  <a:schemeClr val="accent1"/>
+                                </a:fillRef>
+                                <a:effectRef idx="0">
+                                  <a:schemeClr val="accent1"/>
+                                </a:effectRef>
+                                <a:fontRef idx="minor">
+                                  <a:schemeClr val="tx1"/>
+                                </a:fontRef>
+                              </wps:style>
+                              <wps:bodyPr rot="0" spcFirstLastPara="0" vertOverflow="overflow" horzOverflow="overflow" vert="horz" wrap="square" lIns="91440" tIns="45720" rIns="91440" bIns="45720" numCol="1" spcCol="0" rtlCol="0" fromWordArt="0" anchor="ctr" anchorCtr="0" forceAA="0" compatLnSpc="1">
+                                <a:prstTxWarp prst="textNoShape">
+                                  <a:avLst/>
+                                </a:prstTxWarp>
+                                <a:noAutofit/>
+                              </wps:bodyPr>
+                            </wps:wsp>
+                          </wpg:wgp>
+                        </a:graphicData>
+                      </a:graphic>
+                      <wp14:sizeRelV relativeFrom="margin">
+                        <wp14:pctHeight>0</wp14:pctHeight>
+                      </wp14:sizeRelV>
+                    </wp:anchor>
+                  </w:drawing>
+                </mc:Choice>
+                <mc:Fallback>
+                  <w:pict>
+                    <v:group w14:anchorId="6C98574D" id="Groupe 63" o:spid="_x0000_s1026" style="position:absolute;margin-left:36.75pt;margin-top:22.15pt;width:43.45pt;height:19.7pt;z-index:251770880;mso-height-relative:margin" coordsize="5520,3790" o:gfxdata="UEsDBBQABgAIAAAAIQC2gziS/gAAAOEBAAATAAAAW0NvbnRlbnRfVHlwZXNdLnhtbJSRQU7DMBBF&#10;90jcwfIWJU67QAgl6YK0S0CoHGBkTxKLZGx5TGhvj5O2G0SRWNoz/78nu9wcxkFMGNg6quQqL6RA&#10;0s5Y6ir5vt9lD1JwBDIwOMJKHpHlpr69KfdHjyxSmriSfYz+USnWPY7AufNIadK6MEJMx9ApD/oD&#10;OlTrorhX2lFEilmcO2RdNtjC5xDF9pCuTyYBB5bi6bQ4syoJ3g9WQ0ymaiLzg5KdCXlKLjvcW893&#10;SUOqXwnz5DrgnHtJTxOsQfEKIT7DmDSUCaxw7Rqn8787ZsmRM9e2VmPeBN4uqYvTtW7jvijg9N/y&#10;JsXecLq0q+WD6m8AAAD//wMAUEsDBBQABgAIAAAAIQA4/SH/1gAAAJQBAAALAAAAX3JlbHMvLnJl&#10;bHOkkMFqwzAMhu+DvYPRfXGawxijTi+j0GvpHsDYimMaW0Yy2fr2M4PBMnrbUb/Q94l/f/hMi1qR&#10;JVI2sOt6UJgd+ZiDgffL8ekFlFSbvV0oo4EbChzGx4f9GRdb25HMsYhqlCwG5lrLq9biZkxWOiqY&#10;22YiTra2kYMu1l1tQD30/bPm3wwYN0x18gb45AdQl1tp5j/sFB2T0FQ7R0nTNEV3j6o9feQzro1i&#10;OWA14Fm+Q8a1a8+Bvu/d/dMb2JY5uiPbhG/ktn4cqGU/er3pcvwCAAD//wMAUEsDBBQABgAIAAAA&#10;IQBDCMSKCwMAAGwKAAAOAAAAZHJzL2Uyb0RvYy54bWzsVktPGzEQvlfqf7B8L/tINiQrNiiCgiqh&#10;ggotZ+O1k5W8tms72dBf37H3QRpSoVKpl3LZeDwvz+eZLz453dYCbZixlZIFTo5ijJikqqzkssBf&#10;7y4+TDGyjsiSCCVZgR+Zxafz9+9OGp2zVK2UKJlBEETavNEFXjmn8yiydMVqYo+UZhKUXJmaOBDN&#10;MioNaSB6LaI0jidRo0ypjaLMWtg9b5V4HuJzzqi75twyh0SB4WwufE34PvhvND8h+dIQvapodwzy&#10;ilPUpJKQdAh1ThxBa1M9C1VX1CiruDuiqo4U5xVloQaoJon3qrk0aq1DLcu8WeoBJoB2D6dXh6Wf&#10;NzcGVWWBJyOMJKnhjkJahmAD0Gn0MgejS6Nv9Y3pNpat5AveclP7XygFbQOujwOubOsQhc0sS+MZ&#10;oE9BlWZxMk5b3OkKLueZF119POA3Op7Fs8z7RX3SyJ9tOEqjoYPsE0j270C6XRHNAvbW19+BlGU9&#10;SAtDEUgBkGAxwGNzC0j9FpvxKBl19R/EZzZKZ9Nf6iS5NtZdMlUjvygwMTQ0G9lcWdci0lv4tEKi&#10;BoCeZsdZMLNKVOVFJYRXhsliZ8KgDYGZIJQy6SZdvh1LQFlIANvD2tYTVu5RsDbHF8ahb+B2kzaJ&#10;n9j9uEkXV0iw9m4cTjE4xi87dvbelYVp/hPnwSNkVtINznUllTmU3W37I/PWvkegrdtD8KDKR+gG&#10;o1ousZpeVHArV8S6G2KAPKDRgRDdNXy4UHATqlthtFLmx6F9bw/tClqMGiCjAtvva2IYRuKThEae&#10;JeOxZ68gjLPjFASzq3nY1ch1fabgbhOgXk3D0ts70S+5UfU98ObCZwUVkRRyF5g60wtnriVJYF7K&#10;FotgBoylibuSt5r2t+7b7m57T4zuWtNBT39W/fCQfK9FW1t/H1It1k7xKvTvE64d3jDInnr+wURP&#10;0t2JBunFiUZcVPpbj0DHe9NJOsHoAPWN01kKpOGp7wCFvY3222j/j6Md/rrhSRP+zbvnl38z7cqB&#10;Cp4eifOfAAAA//8DAFBLAwQUAAYACAAAACEAuCNyQd8AAAAIAQAADwAAAGRycy9kb3ducmV2Lnht&#10;bEyPT0vDQBTE74LfYXmCN7uJSf8Q81JKUU9FsBXE2zb7moRm34bsNkm/vduTHocZZn6TryfTioF6&#10;11hGiGcRCOLS6oYrhK/D29MKhPOKtWotE8KVHKyL+7tcZdqO/EnD3lcilLDLFELtfZdJ6cqajHIz&#10;2xEH72R7o3yQfSV1r8ZQblr5HEULaVTDYaFWHW1rKs/7i0F4H9W4SeLXYXc+ba8/h/nH9y4mxMeH&#10;afMCwtPk/8Jwww/oUASmo72wdqJFWCbzkERI0wTEzV9EKYgjwipZgixy+f9A8QsAAP//AwBQSwEC&#10;LQAUAAYACAAAACEAtoM4kv4AAADhAQAAEwAAAAAAAAAAAAAAAAAAAAAAW0NvbnRlbnRfVHlwZXNd&#10;LnhtbFBLAQItABQABgAIAAAAIQA4/SH/1gAAAJQBAAALAAAAAAAAAAAAAAAAAC8BAABfcmVscy8u&#10;cmVsc1BLAQItABQABgAIAAAAIQBDCMSKCwMAAGwKAAAOAAAAAAAAAAAAAAAAAC4CAABkcnMvZTJv&#10;RG9jLnhtbFBLAQItABQABgAIAAAAIQC4I3JB3wAAAAgBAAAPAAAAAAAAAAAAAAAAAGUFAABkcnMv&#10;ZG93bnJldi54bWxQSwUGAAAAAAQABADzAAAAcQYAAAAA&#10;">
+                      <v:shape id="Arc 55" o:spid="_x0000_s1027" style="position:absolute;top:431;width:5520;height:2933;visibility:visible;mso-wrap-style:square;v-text-anchor:middle" coordsize="552090,293298" o:gfxdata="UEsDBBQABgAIAAAAIQDb4fbL7gAAAIUBAAATAAAAW0NvbnRlbnRfVHlwZXNdLnhtbHyQz07DMAyH&#10;70i8Q+QralM4IITa7kDhCAiNB7ASt43WOlEcyvb2pNu4IODoPz9/n1xv9vOkForiPDdwXVagiI23&#10;jocG3rdPxR0oScgWJ8/UwIEENu3lRb09BBKV0ywNjCmFe63FjDSjlD4Q50nv44wpl3HQAc0OB9I3&#10;VXWrjedEnIq03oC27qjHjympx31un0wiTQLq4bS4shrAECZnMGVTvbD9QSnOhDInjzsyuiBXWQP0&#10;r4R18jfgnHvJr4nOknrFmJ5xzhraRtHWf3Kkpfz/yGo5S+H73hkquyhdjr3R8m2lj09svwAAAP//&#10;AwBQSwMEFAAGAAgAAAAhAFr0LFu/AAAAFQEAAAsAAABfcmVscy8ucmVsc2zPwWrDMAwG4Ptg72B0&#10;X5TuUMaI01uh19I+gLGVxCy2jGSy9e1nemrHjpL4P0nD4SetZiPRyNnCruvBUPYcYp4tXC/Htw8w&#10;Wl0ObuVMFm6kcBhfX4Yzra62kC6xqGlKVgtLreUTUf1CyWnHhXKbTCzJ1VbKjMX5LzcTvvf9HuXR&#10;gPHJNKdgQU5hB+ZyK23zHztFL6w81c5zQp6m6P9TMfB3PtPWFCczVQtB9N4U2rp2HOA44NMz4y8A&#10;AAD//wMAUEsDBBQABgAIAAAAIQDA24xnxQAAANsAAAAPAAAAZHJzL2Rvd25yZXYueG1sRI9Pa8JA&#10;FMTvQr/D8gredNOKVqKriH+wUDxoc/D4zL4modm3YXeN8dt3C4LHYWZ+w8yXnalFS85XlhW8DRMQ&#10;xLnVFRcKsu/dYArCB2SNtWVScCcPy8VLb46ptjc+UnsKhYgQ9ikqKENoUil9XpJBP7QNcfR+rDMY&#10;onSF1A5vEW5q+Z4kE2mw4rhQYkPrkvLf09UoMOtttttnH1ca2bOb+PayOmy+lOq/dqsZiEBdeIYf&#10;7U+tYDyG/y/xB8jFHwAAAP//AwBQSwECLQAUAAYACAAAACEA2+H2y+4AAACFAQAAEwAAAAAAAAAA&#10;AAAAAAAAAAAAW0NvbnRlbnRfVHlwZXNdLnhtbFBLAQItABQABgAIAAAAIQBa9CxbvwAAABUBAAAL&#10;AAAAAAAAAAAAAAAAAB8BAABfcmVscy8ucmVsc1BLAQItABQABgAIAAAAIQDA24xnxQAAANsAAAAP&#10;AAAAAAAAAAAAAAAAAAcCAABkcnMvZG93bnJldi54bWxQSwUGAAAAAAMAAwC3AAAA+QIAAAAA&#10;" path="m276045,nsc428500,,552090,65657,552090,146649r-276045,l276045,xem276045,nfc428500,,552090,65657,552090,146649e" filled="f" strokecolor="#70ad47 [3209]" strokeweight="2.25pt">
+                        <v:stroke joinstyle="miter"/>
+                        <v:path arrowok="t" o:connecttype="custom" o:connectlocs="276045,0;552090,146649" o:connectangles="0,0"/>
+                      </v:shape>
+                      <v:shape id="Arc 62" o:spid="_x0000_s1028" style="position:absolute;left:86;width:5429;height:3790;flip:y;visibility:visible;mso-wrap-style:square;v-text-anchor:middle" coordsize="542925,379095" o:gfxdata="UEsDBBQABgAIAAAAIQDb4fbL7gAAAIUBAAATAAAAW0NvbnRlbnRfVHlwZXNdLnhtbHyQz07DMAyH&#10;70i8Q+QralM4IITa7kDhCAiNB7ASt43WOlEcyvb2pNu4IODoPz9/n1xv9vOkForiPDdwXVagiI23&#10;jocG3rdPxR0oScgWJ8/UwIEENu3lRb09BBKV0ywNjCmFe63FjDSjlD4Q50nv44wpl3HQAc0OB9I3&#10;VXWrjedEnIq03oC27qjHjympx31un0wiTQLq4bS4shrAECZnMGVTvbD9QSnOhDInjzsyuiBXWQP0&#10;r4R18jfgnHvJr4nOknrFmJ5xzhraRtHWf3Kkpfz/yGo5S+H73hkquyhdjr3R8m2lj09svwAAAP//&#10;AwBQSwMEFAAGAAgAAAAhAFr0LFu/AAAAFQEAAAsAAABfcmVscy8ucmVsc2zPwWrDMAwG4Ptg72B0&#10;X5TuUMaI01uh19I+gLGVxCy2jGSy9e1nemrHjpL4P0nD4SetZiPRyNnCruvBUPYcYp4tXC/Htw8w&#10;Wl0ObuVMFm6kcBhfX4Yzra62kC6xqGlKVgtLreUTUf1CyWnHhXKbTCzJ1VbKjMX5LzcTvvf9HuXR&#10;gPHJNKdgQU5hB+ZyK23zHztFL6w81c5zQp6m6P9TMfB3PtPWFCczVQtB9N4U2rp2HOA44NMz4y8A&#10;AAD//wMAUEsDBBQABgAIAAAAIQDjh17VwgAAANsAAAAPAAAAZHJzL2Rvd25yZXYueG1sRI/NasMw&#10;EITvhb6D2EBviRwfjONaCcFQ6K3EDaHHxVr/tNbKSIrjvn0UKPQ4zMw3THlYzChmcn6wrGC7SUAQ&#10;N1YP3Ck4f76tcxA+IGscLZOCX/Jw2D8/lVhoe+MTzXXoRISwL1BBH8JUSOmbngz6jZ2Io9daZzBE&#10;6TqpHd4i3IwyTZJMGhw4LvQ4UdVT81NfjYJL3n6zdXniquvpy6XuY7urZqVeVsvxFUSgJfyH/9rv&#10;WkGWwuNL/AFyfwcAAP//AwBQSwECLQAUAAYACAAAACEA2+H2y+4AAACFAQAAEwAAAAAAAAAAAAAA&#10;AAAAAAAAW0NvbnRlbnRfVHlwZXNdLnhtbFBLAQItABQABgAIAAAAIQBa9CxbvwAAABUBAAALAAAA&#10;AAAAAAAAAAAAAB8BAABfcmVscy8ucmVsc1BLAQItABQABgAIAAAAIQDjh17VwgAAANsAAAAPAAAA&#10;AAAAAAAAAAAAAAcCAABkcnMvZG93bnJldi54bWxQSwUGAAAAAAMAAwC3AAAA9gIAAAAA&#10;" path="m271462,nsc421387,,542925,84864,542925,189548r-271462,c271463,126365,271462,63183,271462,xem271462,nfc421387,,542925,84864,542925,189548e" filled="f" strokecolor="#70ad47 [3209]" strokeweight="2.25pt">
+                        <v:stroke joinstyle="miter"/>
+                        <v:path arrowok="t" o:connecttype="custom" o:connectlocs="271462,0;542925,189548" o:connectangles="0,0"/>
+                      </v:shape>
+                    </v:group>
+                  </w:pict>
+                </mc:Fallback>
+              </mc:AlternateContent>
+            </w:r>
+            <w:r>
+              <w:rPr>
+                <w:noProof/>
+                <w:lang w:eastAsia="fr-CH"/>
+              </w:rPr>
+              <mc:AlternateContent>
+                <mc:Choice Requires="wps">
+                  <w:drawing>
+                    <wp:anchor distT="0" distB="0" distL="114300" distR="114300" simplePos="0" relativeHeight="251766784" behindDoc="1" locked="0" layoutInCell="1" allowOverlap="1" wp14:anchorId="36A67748" wp14:editId="2B3AE3F1">
+                      <wp:simplePos x="0" y="0"/>
+                      <wp:positionH relativeFrom="column">
+                        <wp:posOffset>309509</wp:posOffset>
+                      </wp:positionH>
+                      <wp:positionV relativeFrom="paragraph">
+                        <wp:posOffset>132715</wp:posOffset>
+                      </wp:positionV>
+                      <wp:extent cx="544830" cy="306070"/>
+                      <wp:effectExtent l="24130" t="13970" r="12700" b="12700"/>
+                      <wp:wrapNone/>
+                      <wp:docPr id="41" name="Organigramme : Terminateur 41"/>
+                      <wp:cNvGraphicFramePr/>
+                      <a:graphic xmlns:a="http://schemas.openxmlformats.org/drawingml/2006/main">
+                        <a:graphicData uri="http://schemas.microsoft.com/office/word/2010/wordprocessingShape">
+                          <wps:wsp>
+                            <wps:cNvSpPr/>
+                            <wps:spPr>
+                              <a:xfrm rot="16200000">
+                                <a:off x="0" y="0"/>
+                                <a:ext cx="544830" cy="306070"/>
+                              </a:xfrm>
+                              <a:prstGeom prst="flowChartTerminator">
+                                <a:avLst/>
+                              </a:prstGeom>
+                              <a:ln w="28575">
+                                <a:solidFill>
+                                  <a:srgbClr val="FF0000"/>
+                                </a:solidFill>
+                              </a:ln>
+                            </wps:spPr>
+                            <wps:style>
+                              <a:lnRef idx="2">
+                                <a:schemeClr val="accent6"/>
+                              </a:lnRef>
+                              <a:fillRef idx="1">
+                                <a:schemeClr val="lt1"/>
+                              </a:fillRef>
+                              <a:effectRef idx="0">
+                                <a:schemeClr val="accent6"/>
+                              </a:effectRef>
+                              <a:fontRef idx="minor">
+                                <a:schemeClr val="dk1"/>
+                              </a:fontRef>
+                            </wps:style>
+                            <wps:bodyPr rot="0" spcFirstLastPara="0" vertOverflow="overflow" horzOverflow="overflow" vert="horz" wrap="square" lIns="91440" tIns="45720" rIns="91440" bIns="45720" numCol="1" spcCol="0" rtlCol="0" fromWordArt="0" anchor="ctr" anchorCtr="0" forceAA="0" compatLnSpc="1">
+                              <a:prstTxWarp prst="textNoShape">
+                                <a:avLst/>
+                              </a:prstTxWarp>
+                              <a:noAutofit/>
+                            </wps:bodyPr>
+                          </wps:wsp>
+                        </a:graphicData>
+                      </a:graphic>
+                      <wp14:sizeRelH relativeFrom="margin">
+                        <wp14:pctWidth>0</wp14:pctWidth>
+                      </wp14:sizeRelH>
+                      <wp14:sizeRelV relativeFrom="margin">
+                        <wp14:pctHeight>0</wp14:pctHeight>
+                      </wp14:sizeRelV>
+                    </wp:anchor>
+                  </w:drawing>
+                </mc:Choice>
+                <mc:Fallback>
+                  <w:pict>
+                    <v:shapetype w14:anchorId="0D1E9396" id="_x0000_t116" coordsize="21600,21600" o:spt="116" path="m3475,qx,10800,3475,21600l18125,21600qx21600,10800,18125,xe">
+                      <v:stroke joinstyle="miter"/>
+                      <v:path gradientshapeok="t" o:connecttype="rect" textboxrect="1018,3163,20582,18437"/>
+                    </v:shapetype>
+                    <v:shape id="Organigramme : Terminateur 41" o:spid="_x0000_s1026" type="#_x0000_t116" style="position:absolute;margin-left:24.35pt;margin-top:10.45pt;width:42.9pt;height:24.1pt;rotation:-90;z-index:-251549696;visibility:visible;mso-wrap-style:square;mso-width-percent:0;mso-height-percent:0;mso-wrap-distance-left:9pt;mso-wrap-distance-top:0;mso-wrap-distance-right:9pt;mso-wrap-distance-bottom:0;mso-position-horizontal:absolute;mso-position-horizontal-relative:text;mso-position-vertical:absolute;mso-position-vertical-relative:text;mso-width-percent:0;mso-height-percent:0;mso-width-relative:margin;mso-height-relative:margin;v-text-anchor:middle" o:gfxdata="UEsDBBQABgAIAAAAIQC2gziS/gAAAOEBAAATAAAAW0NvbnRlbnRfVHlwZXNdLnhtbJSRQU7DMBBF&#10;90jcwfIWJU67QAgl6YK0S0CoHGBkTxKLZGx5TGhvj5O2G0SRWNoz/78nu9wcxkFMGNg6quQqL6RA&#10;0s5Y6ir5vt9lD1JwBDIwOMJKHpHlpr69KfdHjyxSmriSfYz+USnWPY7AufNIadK6MEJMx9ApD/oD&#10;OlTrorhX2lFEilmcO2RdNtjC5xDF9pCuTyYBB5bi6bQ4syoJ3g9WQ0ymaiLzg5KdCXlKLjvcW893&#10;SUOqXwnz5DrgnHtJTxOsQfEKIT7DmDSUCaxw7Rqn8787ZsmRM9e2VmPeBN4uqYvTtW7jvijg9N/y&#10;JsXecLq0q+WD6m8AAAD//wMAUEsDBBQABgAIAAAAIQA4/SH/1gAAAJQBAAALAAAAX3JlbHMvLnJl&#10;bHOkkMFqwzAMhu+DvYPRfXGawxijTi+j0GvpHsDYimMaW0Yy2fr2M4PBMnrbUb/Q94l/f/hMi1qR&#10;JVI2sOt6UJgd+ZiDgffL8ekFlFSbvV0oo4EbChzGx4f9GRdb25HMsYhqlCwG5lrLq9biZkxWOiqY&#10;22YiTra2kYMu1l1tQD30/bPm3wwYN0x18gb45AdQl1tp5j/sFB2T0FQ7R0nTNEV3j6o9feQzro1i&#10;OWA14Fm+Q8a1a8+Bvu/d/dMb2JY5uiPbhG/ktn4cqGU/er3pcvwCAAD//wMAUEsDBBQABgAIAAAA&#10;IQBklhPBrgIAAI4FAAAOAAAAZHJzL2Uyb0RvYy54bWysVM1u2zAMvg/YOwi6r07SJO2MOkWQIsOA&#10;oi3WDj0rspQI098oJU72NHuWPdko2XGDrrsM88GQRPIj+fHn6npvNNkJCMrZig7PBpQIy12t7Lqi&#10;X5+WHy4pCZHZmmlnRUUPItDr2ft3V40vxchtnK4FEASxoWx8RTcx+rIoAt8Iw8KZ88KiUDowLOIV&#10;1kUNrEF0o4vRYDAtGge1B8dFCPh60wrpLONLKXi8lzKISHRFMbaY/5D/q/QvZlesXAPzG8W7MNg/&#10;RGGYsui0h7phkZEtqD+gjOLggpPxjDtTOCkVFzkHzGY4eJXN44Z5kXNBcoLvaQr/D5bf7R6AqLqi&#10;4yEllhms0T2smVVIijHi18+SPAkwyrIotkBQCylrfCjR8tE/QHcLeEz57yUYAg55Hk6xPvhlWjBR&#10;ss+sH3rWxT4Sjo+T8fjyHGvDUXQ+mA4uclWKFithegjxk3CGpENFpXbNYsMgHuNykH2w3W2IGA5a&#10;Hi2StbakqejocnIxyWrBaVUvldZJGGC9WmggO4b9sVzmeFuIEzUE1BZxU9ZtnvkUD1q0Dr4IiRRi&#10;KqPWQ2pe0cMyzoWN08RbRkLtZCYxhN5w+JahjplsNOp0k5nITd0btvTmcfmbx94ie3U29sZY1Y67&#10;VwD1t95zq3/Mvs05pb9y9QE7J5caixc8Xyoszy0L8YEBzhA+4l6I9/hLFauo606UbBz8eOs96WNr&#10;o5SSBmeyouH7loGgRH+22PQfh+NxGuJ8GU8uRniBU8nqVGK3ZuGwrNjXGF0+Jv2oj0cJzjzj+pgn&#10;ryhilqPvivIIx8sitrsCFxAX83lWw8H1LN7aR88TeGI19dvT/pmB73o0YnPfueP8svJVb7a6ydK6&#10;+TY6qXLjvvDa8Y1Dn5umW1Bpq5zes9bLGp39BgAA//8DAFBLAwQUAAYACAAAACEAzTcBjd0AAAAH&#10;AQAADwAAAGRycy9kb3ducmV2LnhtbEyOTU+DQBRF9yb+h8kzcWeHj7RQ5NFYrasuTNG4nsITSJk3&#10;hJlS/PdOV3V5c2/OPflm1r2YaLSdYYRwEYAgrkzdcYPw9fn+lIKwTnGtesOE8EsWNsX9Xa6y2lz4&#10;QFPpGuEhbDOF0Do3ZFLaqiWt7MIMxL77MaNWzsexkfWoLh6uexkFwUpq1bF/aNVAry1Vp/KsEXbr&#10;7+3JHtJdHEfb8i3eT43sPhAfH+aXZxCOZncbw1Xfq0PhnY7mzLUVPcIqWfolQhSCuNbhMgFxREiT&#10;Ncgil//9iz8AAAD//wMAUEsBAi0AFAAGAAgAAAAhALaDOJL+AAAA4QEAABMAAAAAAAAAAAAAAAAA&#10;AAAAAFtDb250ZW50X1R5cGVzXS54bWxQSwECLQAUAAYACAAAACEAOP0h/9YAAACUAQAACwAAAAAA&#10;AAAAAAAAAAAvAQAAX3JlbHMvLnJlbHNQSwECLQAUAAYACAAAACEAZJYTwa4CAACOBQAADgAAAAAA&#10;AAAAAAAAAAAuAgAAZHJzL2Uyb0RvYy54bWxQSwECLQAUAAYACAAAACEAzTcBjd0AAAAHAQAADwAA&#10;AAAAAAAAAAAAAAAIBQAAZHJzL2Rvd25yZXYueG1sUEsFBgAAAAAEAAQA8wAAABIGAAAAAA==&#10;" fillcolor="white [3201]" strokecolor="red" strokeweight="2.25pt"/>
+                  </w:pict>
+                </mc:Fallback>
+              </mc:AlternateContent>
+            </w:r>
+            <w:r>
+              <w:t>1</w:t>
+            </w:r>
+          </w:p>
+        </w:tc>
+        <w:tc>
+          <w:tcPr>
+            <w:tcW w:w="2086" w:type="dxa"/>
+          </w:tcPr>
+          <w:p>
+            <w:pPr>
+              <w:jc w:val="center"/>
+            </w:pPr>
+            <w:r>
+              <w:t>0</w:t>
+            </w:r>
+          </w:p>
+        </w:tc>
+      </w:tr>
+      <w:tr>
+        <w:trPr>
+          <w:trHeight w:val="437"/>
+        </w:trPr>
+        <w:tc>
+          <w:tcPr>
+            <w:tcW w:w="846" w:type="dxa"/>
+            <w:vMerge/>
+            <w:tcBorders>
+              <w:top w:val="single" w:sz="4" w:space="0" w:color="auto"/>
+              <w:left w:val="single" w:sz="4" w:space="0" w:color="auto"/>
+            </w:tcBorders>
+            <w:shd w:val="clear" w:color="auto" w:fill="BFBFBF" w:themeFill="background1" w:themeFillShade="BF"/>
+          </w:tcPr>
+          <w:p/>
+        </w:tc>
+        <w:tc>
+          <w:tcPr>
+            <w:tcW w:w="850" w:type="dxa"/>
+            <w:shd w:val="clear" w:color="auto" w:fill="F2F2F2" w:themeFill="background1" w:themeFillShade="F2"/>
+          </w:tcPr>
+          <w:p>
+            <w:pPr>
+              <w:jc w:val="center"/>
+            </w:pPr>
+            <w:r>
+              <w:t>1</w:t>
+            </w:r>
+          </w:p>
+        </w:tc>
+        <w:tc>
+          <w:tcPr>
+            <w:tcW w:w="1843" w:type="dxa"/>
+          </w:tcPr>
+          <w:p>
+            <w:pPr>
+              <w:jc w:val="center"/>
+            </w:pPr>
+            <w:r>
+              <w:t>0</w:t>
+            </w:r>
+          </w:p>
+        </w:tc>
+        <w:tc>
+          <w:tcPr>
+            <w:tcW w:w="2126" w:type="dxa"/>
+          </w:tcPr>
+          <w:p>
+            <w:pPr>
+              <w:jc w:val="center"/>
+            </w:pPr>
+            <w:r>
+              <w:rPr>
+                <w:noProof/>
+                <w:lang w:eastAsia="fr-CH"/>
+              </w:rPr>
+              <mc:AlternateContent>
+                <mc:Choice Requires="wps">
+                  <w:drawing>
+                    <wp:anchor distT="0" distB="0" distL="114300" distR="114300" simplePos="0" relativeHeight="251656191" behindDoc="1" locked="0" layoutInCell="1" allowOverlap="1" wp14:anchorId="0D4765C7" wp14:editId="071832E0">
+                      <wp:simplePos x="0" y="0"/>
+                      <wp:positionH relativeFrom="column">
+                        <wp:posOffset>184150</wp:posOffset>
+                      </wp:positionH>
+                      <wp:positionV relativeFrom="paragraph">
+                        <wp:posOffset>28946</wp:posOffset>
+                      </wp:positionV>
+                      <wp:extent cx="2207895" cy="207010"/>
+                      <wp:effectExtent l="19050" t="19050" r="20955" b="21590"/>
+                      <wp:wrapNone/>
+                      <wp:docPr id="51" name="Organigramme : Terminateur 51"/>
+                      <wp:cNvGraphicFramePr/>
+                      <a:graphic xmlns:a="http://schemas.openxmlformats.org/drawingml/2006/main">
+                        <a:graphicData uri="http://schemas.microsoft.com/office/word/2010/wordprocessingShape">
+                          <wps:wsp>
+                            <wps:cNvSpPr/>
+                            <wps:spPr>
+                              <a:xfrm>
+                                <a:off x="0" y="0"/>
+                                <a:ext cx="2207895" cy="207010"/>
+                              </a:xfrm>
+                              <a:prstGeom prst="flowChartTerminator">
+                                <a:avLst/>
+                              </a:prstGeom>
+                              <a:ln w="28575"/>
+                            </wps:spPr>
+                            <wps:style>
+                              <a:lnRef idx="2">
+                                <a:schemeClr val="accent6"/>
+                              </a:lnRef>
+                              <a:fillRef idx="1">
+                                <a:schemeClr val="lt1"/>
+                              </a:fillRef>
+                              <a:effectRef idx="0">
+                                <a:schemeClr val="accent6"/>
+                              </a:effectRef>
+                              <a:fontRef idx="minor">
+                                <a:schemeClr val="dk1"/>
+                              </a:fontRef>
+                            </wps:style>
+                            <wps:bodyPr rot="0" spcFirstLastPara="0" vertOverflow="overflow" horzOverflow="overflow" vert="horz" wrap="square" lIns="91440" tIns="45720" rIns="91440" bIns="45720" numCol="1" spcCol="0" rtlCol="0" fromWordArt="0" anchor="ctr" anchorCtr="0" forceAA="0" compatLnSpc="1">
+                              <a:prstTxWarp prst="textNoShape">
+                                <a:avLst/>
+                              </a:prstTxWarp>
+                              <a:noAutofit/>
+                            </wps:bodyPr>
+                          </wps:wsp>
+                        </a:graphicData>
+                      </a:graphic>
+                      <wp14:sizeRelV relativeFrom="margin">
+                        <wp14:pctHeight>0</wp14:pctHeight>
+                      </wp14:sizeRelV>
+                    </wp:anchor>
+                  </w:drawing>
+                </mc:Choice>
+                <mc:Fallback>
+                  <w:pict>
+                    <v:shape w14:anchorId="137D9555" id="Organigramme : Terminateur 51" o:spid="_x0000_s1026" type="#_x0000_t116" style="position:absolute;margin-left:14.5pt;margin-top:2.3pt;width:173.85pt;height:16.3pt;z-index:-251660289;visibility:visible;mso-wrap-style:square;mso-height-percent:0;mso-wrap-distance-left:9pt;mso-wrap-distance-top:0;mso-wrap-distance-right:9pt;mso-wrap-distance-bottom:0;mso-position-horizontal:absolute;mso-position-horizontal-relative:text;mso-position-vertical:absolute;mso-position-vertical-relative:text;mso-height-percent:0;mso-height-relative:margin;v-text-anchor:middle" o:gfxdata="UEsDBBQABgAIAAAAIQC2gziS/gAAAOEBAAATAAAAW0NvbnRlbnRfVHlwZXNdLnhtbJSRQU7DMBBF&#10;90jcwfIWJU67QAgl6YK0S0CoHGBkTxKLZGx5TGhvj5O2G0SRWNoz/78nu9wcxkFMGNg6quQqL6RA&#10;0s5Y6ir5vt9lD1JwBDIwOMJKHpHlpr69KfdHjyxSmriSfYz+USnWPY7AufNIadK6MEJMx9ApD/oD&#10;OlTrorhX2lFEilmcO2RdNtjC5xDF9pCuTyYBB5bi6bQ4syoJ3g9WQ0ymaiLzg5KdCXlKLjvcW893&#10;SUOqXwnz5DrgnHtJTxOsQfEKIT7DmDSUCaxw7Rqn8787ZsmRM9e2VmPeBN4uqYvTtW7jvijg9N/y&#10;JsXecLq0q+WD6m8AAAD//wMAUEsDBBQABgAIAAAAIQA4/SH/1gAAAJQBAAALAAAAX3JlbHMvLnJl&#10;bHOkkMFqwzAMhu+DvYPRfXGawxijTi+j0GvpHsDYimMaW0Yy2fr2M4PBMnrbUb/Q94l/f/hMi1qR&#10;JVI2sOt6UJgd+ZiDgffL8ekFlFSbvV0oo4EbChzGx4f9GRdb25HMsYhqlCwG5lrLq9biZkxWOiqY&#10;22YiTra2kYMu1l1tQD30/bPm3wwYN0x18gb45AdQl1tp5j/sFB2T0FQ7R0nTNEV3j6o9feQzro1i&#10;OWA14Fm+Q8a1a8+Bvu/d/dMb2JY5uiPbhG/ktn4cqGU/er3pcvwCAAD//wMAUEsDBBQABgAIAAAA&#10;IQCiRWZKggIAAEYFAAAOAAAAZHJzL2Uyb0RvYy54bWysVEtu2zAQ3RfoHQjuG9lGnI8QOTAcpCgQ&#10;JEGTImuGIi2i/HVIW3ZP07P0ZBlSsuK6XhXdUDOc/9MbXl1vjCZrAUE5W9HxyYgSYbmrlV1W9Nvz&#10;7acLSkJktmbaWVHRrQj0evbxw1XrSzFxjdO1AIJJbChbX9EmRl8WReCNMCycOC8sGqUDwyKqsCxq&#10;YC1mN7qYjEZnReug9uC4CAFvbzojneX8UgoeH6QMIhJdUewt5hPy+ZrOYnbFyiUw3yjet8H+oQvD&#10;lMWiQ6obFhlZgforlVEcXHAynnBnCiel4iLPgNOMRwfTPDXMizwLghP8AFP4f2n5/foRiKorOh1T&#10;YpnBf/QAS2YVgmKM+P2rJM8CjLIsihUQ9ELIWh9KjHzyj9BrAcU0/0aCSV+cjGwyzNsBZrGJhOPl&#10;ZDI6v7icUsLRhjIOnpIW79EeQvwsnCFJqKjUrl00DOKuEwcZbLa+C7GL3EWk2tqSFhNfTM+nOW/q&#10;tusvS3GrRef2VUgcPXWU02XSiYUGsmZIF8a5sPGsb01b9E5hUmk9BI6PBeqYQcJ5et8UJjIZh8DR&#10;scA/Kw4RuaqzcQjGv9EjcNBy/X2o3PkjqnszJ/HV1Vv84+C6VQie3yoE+Y6F+MgAuY9bgvscH/BI&#10;uFfU9RIljYOfx+6TP1ISrZS0uEsVDT9WDAQl+otFsl6OT0/T8mXldHo+QQX2La/7FrsyC4f4Ix+x&#10;uywm/6h3ogRnXnDt56kqmpjlWLuiPMJOWcRux/Hh4GI+z264cJ7FO/vkeUqeUE2sed68MPA90yJy&#10;9N7t9o6VBwzrfFOkdfNVdFJl+r3j2uONy5r53D8s6TXY17PX+/M3ewMAAP//AwBQSwMEFAAGAAgA&#10;AAAhAGmaOKfbAAAABwEAAA8AAABkcnMvZG93bnJldi54bWxMj0FPg0AQhe8m/Q+baeLNLkUDLbI0&#10;RlOvRjSeF3YKRHaWslvAf+/0pLd5eS/vfZMfFtuLCUffOVKw3UQgkGpnOmoUfH4c73YgfNBkdO8I&#10;Ffygh0Oxusl1ZtxM7ziVoRFcQj7TCtoQhkxKX7dotd+4AYm9kxutDizHRppRz1xuexlHUSKt7ogX&#10;Wj3gc4v1d3mxCqbzUdq0en15s/PiTVXO6emrUep2vTw9ggi4hL8wXPEZHQpmqtyFjBe9gnjPrwQF&#10;DwkItu/TJAVRXY8YZJHL//zFLwAAAP//AwBQSwECLQAUAAYACAAAACEAtoM4kv4AAADhAQAAEwAA&#10;AAAAAAAAAAAAAAAAAAAAW0NvbnRlbnRfVHlwZXNdLnhtbFBLAQItABQABgAIAAAAIQA4/SH/1gAA&#10;AJQBAAALAAAAAAAAAAAAAAAAAC8BAABfcmVscy8ucmVsc1BLAQItABQABgAIAAAAIQCiRWZKggIA&#10;AEYFAAAOAAAAAAAAAAAAAAAAAC4CAABkcnMvZTJvRG9jLnhtbFBLAQItABQABgAIAAAAIQBpmjin&#10;2wAAAAcBAAAPAAAAAAAAAAAAAAAAANwEAABkcnMvZG93bnJldi54bWxQSwUGAAAAAAQABADzAAAA&#10;5AUAAAAA&#10;" fillcolor="white [3201]" strokecolor="#70ad47 [3209]" strokeweight="2.25pt"/>
+                  </w:pict>
+                </mc:Fallback>
+              </mc:AlternateContent>
+            </w:r>
+            <w:r>
+              <w:t>1</w:t>
+            </w:r>
+          </w:p>
+        </w:tc>
+        <w:tc>
+          <w:tcPr>
+            <w:tcW w:w="1985" w:type="dxa"/>
+          </w:tcPr>
+          <w:p>
+            <w:pPr>
+              <w:jc w:val="center"/>
+            </w:pPr>
+            <w:r>
+              <w:rPr>
+                <w:noProof/>
+                <w:lang w:eastAsia="fr-CH"/>
+              </w:rPr>
+              <mc:AlternateContent>
+                <mc:Choice Requires="wps">
+                  <w:drawing>
+                    <wp:anchor distT="0" distB="0" distL="114300" distR="114300" simplePos="0" relativeHeight="251663871" behindDoc="1" locked="0" layoutInCell="1" allowOverlap="1" wp14:anchorId="46647BF7" wp14:editId="17F47C3D">
+                      <wp:simplePos x="0" y="0"/>
+                      <wp:positionH relativeFrom="column">
+                        <wp:posOffset>153035</wp:posOffset>
+                      </wp:positionH>
+                      <wp:positionV relativeFrom="paragraph">
+                        <wp:posOffset>39370</wp:posOffset>
+                      </wp:positionV>
+                      <wp:extent cx="2207895" cy="207010"/>
+                      <wp:effectExtent l="19050" t="19050" r="20955" b="21590"/>
+                      <wp:wrapNone/>
+                      <wp:docPr id="49" name="Organigramme : Terminateur 49"/>
+                      <wp:cNvGraphicFramePr/>
+                      <a:graphic xmlns:a="http://schemas.openxmlformats.org/drawingml/2006/main">
+                        <a:graphicData uri="http://schemas.microsoft.com/office/word/2010/wordprocessingShape">
+                          <wps:wsp>
+                            <wps:cNvSpPr/>
+                            <wps:spPr>
+                              <a:xfrm>
+                                <a:off x="0" y="0"/>
+                                <a:ext cx="2207895" cy="207010"/>
+                              </a:xfrm>
+                              <a:prstGeom prst="flowChartTerminator">
+                                <a:avLst/>
+                              </a:prstGeom>
+                              <a:ln w="28575">
+                                <a:solidFill>
+                                  <a:schemeClr val="accent2"/>
+                                </a:solidFill>
+                              </a:ln>
+                            </wps:spPr>
+                            <wps:style>
+                              <a:lnRef idx="2">
+                                <a:schemeClr val="accent6"/>
+                              </a:lnRef>
+                              <a:fillRef idx="1">
+                                <a:schemeClr val="lt1"/>
+                              </a:fillRef>
+                              <a:effectRef idx="0">
+                                <a:schemeClr val="accent6"/>
+                              </a:effectRef>
+                              <a:fontRef idx="minor">
+                                <a:schemeClr val="dk1"/>
+                              </a:fontRef>
+                            </wps:style>
+                            <wps:bodyPr rot="0" spcFirstLastPara="0" vertOverflow="overflow" horzOverflow="overflow" vert="horz" wrap="square" lIns="91440" tIns="45720" rIns="91440" bIns="45720" numCol="1" spcCol="0" rtlCol="0" fromWordArt="0" anchor="ctr" anchorCtr="0" forceAA="0" compatLnSpc="1">
+                              <a:prstTxWarp prst="textNoShape">
+                                <a:avLst/>
+                              </a:prstTxWarp>
+                              <a:noAutofit/>
+                            </wps:bodyPr>
+                          </wps:wsp>
+                        </a:graphicData>
+                      </a:graphic>
+                      <wp14:sizeRelV relativeFrom="margin">
+                        <wp14:pctHeight>0</wp14:pctHeight>
+                      </wp14:sizeRelV>
+                    </wp:anchor>
+                  </w:drawing>
+                </mc:Choice>
+                <mc:Fallback>
+                  <w:pict>
+                    <v:shape w14:anchorId="476BCD95" id="Organigramme : Terminateur 49" o:spid="_x0000_s1026" type="#_x0000_t116" style="position:absolute;margin-left:12.05pt;margin-top:3.1pt;width:173.85pt;height:16.3pt;z-index:-251652609;visibility:visible;mso-wrap-style:square;mso-height-percent:0;mso-wrap-distance-left:9pt;mso-wrap-distance-top:0;mso-wrap-distance-right:9pt;mso-wrap-distance-bottom:0;mso-position-horizontal:absolute;mso-position-horizontal-relative:text;mso-position-vertical:absolute;mso-position-vertical-relative:text;mso-height-percent:0;mso-height-relative:margin;v-text-anchor:middle" o:gfxdata="UEsDBBQABgAIAAAAIQC2gziS/gAAAOEBAAATAAAAW0NvbnRlbnRfVHlwZXNdLnhtbJSRQU7DMBBF&#10;90jcwfIWJU67QAgl6YK0S0CoHGBkTxKLZGx5TGhvj5O2G0SRWNoz/78nu9wcxkFMGNg6quQqL6RA&#10;0s5Y6ir5vt9lD1JwBDIwOMJKHpHlpr69KfdHjyxSmriSfYz+USnWPY7AufNIadK6MEJMx9ApD/oD&#10;OlTrorhX2lFEilmcO2RdNtjC5xDF9pCuTyYBB5bi6bQ4syoJ3g9WQ0ymaiLzg5KdCXlKLjvcW893&#10;SUOqXwnz5DrgnHtJTxOsQfEKIT7DmDSUCaxw7Rqn8787ZsmRM9e2VmPeBN4uqYvTtW7jvijg9N/y&#10;JsXecLq0q+WD6m8AAAD//wMAUEsDBBQABgAIAAAAIQA4/SH/1gAAAJQBAAALAAAAX3JlbHMvLnJl&#10;bHOkkMFqwzAMhu+DvYPRfXGawxijTi+j0GvpHsDYimMaW0Yy2fr2M4PBMnrbUb/Q94l/f/hMi1qR&#10;JVI2sOt6UJgd+ZiDgffL8ekFlFSbvV0oo4EbChzGx4f9GRdb25HMsYhqlCwG5lrLq9biZkxWOiqY&#10;22YiTra2kYMu1l1tQD30/bPm3wwYN0x18gb45AdQl1tp5j/sFB2T0FQ7R0nTNEV3j6o9feQzro1i&#10;OWA14Fm+Q8a1a8+Bvu/d/dMb2JY5uiPbhG/ktn4cqGU/er3pcvwCAAD//wMAUEsDBBQABgAIAAAA&#10;IQCLuHdynAIAAIMFAAAOAAAAZHJzL2Uyb0RvYy54bWysVM1u2zAMvg/YOwi6r06CpG2MOkWQosOA&#10;oi3WDj2rshQL098oJU72NHuWPdko2XGDrKdhF5ky+ZH8KJJX1zujyVZAUM5WdHw2okRY7mpl1xX9&#10;9nz76ZKSEJmtmXZWVHQvAr1efPxw1fpSTFzjdC2AoBMbytZXtInRl0UReCMMC2fOC4tK6cCwiFdY&#10;FzWwFr0bXUxGo/OidVB7cFyEgH9vOiVdZP9SCh4fpAwiEl1RzC3mE/L5ms5iccXKNTDfKN6nwf4h&#10;C8OUxaCDqxsWGdmA+suVURxccDKecWcKJ6XiInNANuPRCZunhnmRuWBxgh/KFP6fW36/fQSi6opO&#10;55RYZvCNHmDNrMKiGCN+/yrJswCjLItiAwStsGStDyUin/wj9LeAYuK/k2DSF5mRXS7zfiiz2EXC&#10;8edkMrq4nM8o4ahDGYknp8Ub2kOIn4UzJAkVldq1q4ZBPGTiIBebbe9C7JAHRIqtLWnR8eXsYpbN&#10;gtOqvlVaJ2XuLLHSQLYMe4JxLmyc9PGPLDEbbTGpRLUjl6W416KL8VVIrFui0wVJHXvq97z3qy1a&#10;J5jELAbg+D2gjuMe1NsmmMidPABH7wE7JoeIAyJHdTYOYHzKvnwnpai/D5E7+wP7jnOi/+rqPbYL&#10;uG6Ogue3Cl/ojoX4yAAHB0cMl0F8wCM9WkVdL1HSOPj53v9kj/2MWkpaHMSKhh8bBoIS/cVip8/H&#10;02ma3HyZzi4meIFjzeuxxm7MyuG7jnHteJ7FZB/1QZTgzAvujGWKiipmOcauKI9wuKxityBw63Cx&#10;XGYznFbP4p198jw5T1VNLfe8e2Hg+zaN2OD37jC0rDxpz842Ia1bbqKTKvfuW137euOk52Hot1Ja&#10;Jcf3bPW2Oxd/AAAA//8DAFBLAwQUAAYACAAAACEA//18ut4AAAAHAQAADwAAAGRycy9kb3ducmV2&#10;LnhtbEyPQU+DQBCF7yb+h82YeLML2CBBlqZp9GRiIzV6XdgRSNlZwm4p+usdT/b2Ju/lvW+KzWIH&#10;MePke0cK4lUEAqlxpqdWwfvh+S4D4YMmowdHqOAbPWzK66tC58ad6Q3nKrSCS8jnWkEXwphL6ZsO&#10;rfYrNyKx9+UmqwOfUyvNpM9cbgeZRFEqre6JFzo94q7D5lidrILdR/NUHY57t/18/XlJ6jnt1/tU&#10;qdubZfsIIuAS/sPwh8/oUDJT7U5kvBgUJOuYkwrSBATb9w8xf1KzyDKQZSEv+ctfAAAA//8DAFBL&#10;AQItABQABgAIAAAAIQC2gziS/gAAAOEBAAATAAAAAAAAAAAAAAAAAAAAAABbQ29udGVudF9UeXBl&#10;c10ueG1sUEsBAi0AFAAGAAgAAAAhADj9If/WAAAAlAEAAAsAAAAAAAAAAAAAAAAALwEAAF9yZWxz&#10;Ly5yZWxzUEsBAi0AFAAGAAgAAAAhAIu4d3KcAgAAgwUAAA4AAAAAAAAAAAAAAAAALgIAAGRycy9l&#10;Mm9Eb2MueG1sUEsBAi0AFAAGAAgAAAAhAP/9fLreAAAABwEAAA8AAAAAAAAAAAAAAAAA9gQAAGRy&#10;cy9kb3ducmV2LnhtbFBLBQYAAAAABAAEAPMAAAABBgAAAAA=&#10;" fillcolor="white [3201]" strokecolor="#ed7d31 [3205]" strokeweight="2.25pt"/>
+                  </w:pict>
+                </mc:Fallback>
+              </mc:AlternateContent>
+            </w:r>
+            <w:r>
+              <w:t>1</w:t>
+            </w:r>
+          </w:p>
+        </w:tc>
+        <w:tc>
+          <w:tcPr>
+            <w:tcW w:w="2086" w:type="dxa"/>
+          </w:tcPr>
+          <w:p>
+            <w:pPr>
+              <w:jc w:val="center"/>
+            </w:pPr>
+            <w:r>
+              <w:t>1</w:t>
+            </w:r>
+          </w:p>
+        </w:tc>
+      </w:tr>
+    </w:tbl>
+    <w:p>
+      <w:pPr>
+        <w:rPr>
+          <w:sz w:val="2"/>
+        </w:rPr>
+      </w:pPr>
+    </w:p>
+    <w:p>
+      <w:pPr>
+        <w:rPr>
+          <w:rFonts w:eastAsiaTheme="minorEastAsia"/>
+        </w:rPr>
+      </w:pPr>
+      <m:oMathPara>
+        <m:oMath>
+          <m:r>
+            <w:rPr>
+              <w:rFonts w:ascii="Cambria Math" w:hAnsi="Cambria Math"/>
+            </w:rPr>
+            <m:t>Équation:Q1a∙Q1b+Q1b∙Q1C+Q1a∙Q1c</m:t>
+          </m:r>
+        </m:oMath>
+      </m:oMathPara>
+    </w:p>
+    <w:p>
+      <w:r>
+        <w:rPr>
+          <w:noProof/>
+          <w:lang w:eastAsia="fr-CH"/>
+        </w:rPr>
+        <w:drawing>
+          <wp:anchor distT="0" distB="0" distL="114300" distR="114300" simplePos="0" relativeHeight="251771904" behindDoc="0" locked="0" layoutInCell="1" allowOverlap="1" wp14:anchorId="348BF224" wp14:editId="77D5289D">
+            <wp:simplePos x="0" y="0"/>
+            <wp:positionH relativeFrom="margin">
+              <wp:align>center</wp:align>
+            </wp:positionH>
+            <wp:positionV relativeFrom="paragraph">
+              <wp:posOffset>212090</wp:posOffset>
+            </wp:positionV>
+            <wp:extent cx="5695315" cy="3004185"/>
+            <wp:effectExtent l="0" t="0" r="635" b="5715"/>
+            <wp:wrapTopAndBottom/>
+            <wp:docPr id="64" name="Image 64" descr="C:\Users\Emilie\Documents\Git Hub\HiRel\Rapport\images\shiftreg6.png"/>
+            <wp:cNvGraphicFramePr>
+              <a:graphicFrameLocks xmlns:a="http://schemas.openxmlformats.org/drawingml/2006/main" noChangeAspect="1"/>
+            </wp:cNvGraphicFramePr>
+            <a:graphic xmlns:a="http://schemas.openxmlformats.org/drawingml/2006/main">
+              <a:graphicData uri="http://schemas.openxmlformats.org/drawingml/2006/picture">
+                <pic:pic xmlns:pic="http://schemas.openxmlformats.org/drawingml/2006/picture">
+                  <pic:nvPicPr>
+                    <pic:cNvPr id="0" name="Picture 5" descr="C:\Users\Emilie\Documents\Git Hub\HiRel\Rapport\images\shiftreg6.png"/>
+                    <pic:cNvPicPr>
+                      <a:picLocks noChangeAspect="1" noChangeArrowheads="1"/>
+                    </pic:cNvPicPr>
+                  </pic:nvPicPr>
+                  <pic:blipFill>
+                    <a:blip r:embed="rId43" cstate="print">
+                      <a:extLst>
+                        <a:ext uri="{28A0092B-C50C-407E-A947-70E740481C1C}">
+                          <a14:useLocalDpi xmlns:a14="http://schemas.microsoft.com/office/drawing/2010/main" val="0"/>
+                        </a:ext>
+                      </a:extLst>
+                    </a:blip>
+                    <a:srcRect/>
+                    <a:stretch>
+                      <a:fillRect/>
+                    </a:stretch>
+                  </pic:blipFill>
+                  <pic:spPr bwMode="auto">
+                    <a:xfrm>
+                      <a:off x="0" y="0"/>
+                      <a:ext cx="5695315" cy="3004185"/>
+                    </a:xfrm>
+                    <a:prstGeom prst="rect">
+                      <a:avLst/>
+                    </a:prstGeom>
+                    <a:noFill/>
+                    <a:ln>
+                      <a:noFill/>
+                    </a:ln>
+                  </pic:spPr>
+                </pic:pic>
+              </a:graphicData>
+            </a:graphic>
+            <wp14:sizeRelH relativeFrom="margin">
+              <wp14:pctWidth>0</wp14:pctWidth>
+            </wp14:sizeRelH>
+            <wp14:sizeRelV relativeFrom="margin">
+              <wp14:pctHeight>0</wp14:pctHeight>
+            </wp14:sizeRelV>
+          </wp:anchor>
+        </w:drawing>
+      </w:r>
+      <w:r>
+        <w:t>Voici l</w:t>
+      </w:r>
+      <w:r>
+        <w:t>e résultat de la simulation sur la sortie Q3</w:t>
+      </w:r>
+      <w:r>
+        <w:t xml:space="preserve"> lorsque tous les composants fonctionnent correctement</w:t>
+      </w:r>
+    </w:p>
+    <w:p>
+      <w:pPr>
+        <w:rPr>
+          <w:sz w:val="4"/>
+        </w:rPr>
+      </w:pPr>
+    </w:p>
+    <w:p>
+      <w:r>
+        <w:rPr>
+          <w:noProof/>
+          <w:lang w:eastAsia="fr-CH"/>
+        </w:rPr>
+        <w:drawing>
+          <wp:anchor distT="0" distB="0" distL="114300" distR="114300" simplePos="0" relativeHeight="251772928" behindDoc="0" locked="0" layoutInCell="1" allowOverlap="1" wp14:anchorId="6EE1ACDD" wp14:editId="62B18761">
+            <wp:simplePos x="0" y="0"/>
+            <wp:positionH relativeFrom="margin">
+              <wp:align>center</wp:align>
+            </wp:positionH>
+            <wp:positionV relativeFrom="paragraph">
+              <wp:posOffset>421592</wp:posOffset>
+            </wp:positionV>
+            <wp:extent cx="6031865" cy="3197860"/>
+            <wp:effectExtent l="0" t="0" r="6985" b="2540"/>
+            <wp:wrapTopAndBottom/>
+            <wp:docPr id="65" name="Image 65" descr="C:\Users\Emilie\Documents\Git Hub\HiRel\Rapport\images\shiftreg3.png"/>
+            <wp:cNvGraphicFramePr>
+              <a:graphicFrameLocks xmlns:a="http://schemas.openxmlformats.org/drawingml/2006/main" noChangeAspect="1"/>
+            </wp:cNvGraphicFramePr>
+            <a:graphic xmlns:a="http://schemas.openxmlformats.org/drawingml/2006/main">
+              <a:graphicData uri="http://schemas.openxmlformats.org/drawingml/2006/picture">
+                <pic:pic xmlns:pic="http://schemas.openxmlformats.org/drawingml/2006/picture">
+                  <pic:nvPicPr>
+                    <pic:cNvPr id="0" name="Picture 6" descr="C:\Users\Emilie\Documents\Git Hub\HiRel\Rapport\images\shiftreg3.png"/>
+                    <pic:cNvPicPr>
+                      <a:picLocks noChangeAspect="1" noChangeArrowheads="1"/>
+                    </pic:cNvPicPr>
+                  </pic:nvPicPr>
+                  <pic:blipFill>
+                    <a:blip r:embed="rId44" cstate="print">
+                      <a:extLst>
+                        <a:ext uri="{28A0092B-C50C-407E-A947-70E740481C1C}">
+                          <a14:useLocalDpi xmlns:a14="http://schemas.microsoft.com/office/drawing/2010/main" val="0"/>
+                        </a:ext>
+                      </a:extLst>
+                    </a:blip>
+                    <a:srcRect/>
+                    <a:stretch>
+                      <a:fillRect/>
+                    </a:stretch>
+                  </pic:blipFill>
+                  <pic:spPr bwMode="auto">
+                    <a:xfrm>
+                      <a:off x="0" y="0"/>
+                      <a:ext cx="6031865" cy="3197860"/>
+                    </a:xfrm>
+                    <a:prstGeom prst="rect">
+                      <a:avLst/>
+                    </a:prstGeom>
+                    <a:noFill/>
+                    <a:ln>
+                      <a:noFill/>
+                    </a:ln>
+                  </pic:spPr>
+                </pic:pic>
+              </a:graphicData>
+            </a:graphic>
+            <wp14:sizeRelH relativeFrom="margin">
+              <wp14:pctWidth>0</wp14:pctWidth>
+            </wp14:sizeRelH>
+            <wp14:sizeRelV relativeFrom="margin">
+              <wp14:pctHeight>0</wp14:pctHeight>
+            </wp14:sizeRelV>
+          </wp:anchor>
+        </w:drawing>
+      </w:r>
+      <w:r>
+        <w:t xml:space="preserve">Si on simule une panne sur </w:t>
+      </w:r>
+      <w:r>
+        <w:t>l’</w:t>
+      </w:r>
+      <w:r>
+        <w:t>entrée</w:t>
+      </w:r>
+      <w:r>
+        <w:t xml:space="preserve"> Q3a, on peut constater que notre circuit fourni quand même la bonne valeur de sortie sur Q3. </w:t>
+      </w:r>
+    </w:p>
+    <w:p>
+      <w:r>
+        <w:rPr>
+          <w:noProof/>
+          <w:lang w:eastAsia="fr-CH"/>
+        </w:rPr>
+        <w:lastRenderedPageBreak/>
+        <w:drawing>
+          <wp:anchor distT="0" distB="0" distL="114300" distR="114300" simplePos="0" relativeHeight="251773952" behindDoc="0" locked="0" layoutInCell="1" allowOverlap="1" wp14:anchorId="0B40E6FA" wp14:editId="53E9BC44">
+            <wp:simplePos x="0" y="0"/>
+            <wp:positionH relativeFrom="margin">
+              <wp:align>right</wp:align>
+            </wp:positionH>
+            <wp:positionV relativeFrom="paragraph">
+              <wp:posOffset>383409</wp:posOffset>
+            </wp:positionV>
+            <wp:extent cx="6188710" cy="3311525"/>
+            <wp:effectExtent l="0" t="0" r="2540" b="3175"/>
+            <wp:wrapTopAndBottom/>
+            <wp:docPr id="67" name="Image 67" descr="C:\Users\Emilie\Documents\Git Hub\HiRel\Rapport\images\shiftreg7.png"/>
+            <wp:cNvGraphicFramePr>
+              <a:graphicFrameLocks xmlns:a="http://schemas.openxmlformats.org/drawingml/2006/main" noChangeAspect="1"/>
+            </wp:cNvGraphicFramePr>
+            <a:graphic xmlns:a="http://schemas.openxmlformats.org/drawingml/2006/main">
+              <a:graphicData uri="http://schemas.openxmlformats.org/drawingml/2006/picture">
+                <pic:pic xmlns:pic="http://schemas.openxmlformats.org/drawingml/2006/picture">
+                  <pic:nvPicPr>
+                    <pic:cNvPr id="0" name="Picture 7" descr="C:\Users\Emilie\Documents\Git Hub\HiRel\Rapport\images\shiftreg7.png"/>
+                    <pic:cNvPicPr>
+                      <a:picLocks noChangeAspect="1" noChangeArrowheads="1"/>
+                    </pic:cNvPicPr>
+                  </pic:nvPicPr>
+                  <pic:blipFill>
+                    <a:blip r:embed="rId45" cstate="print">
+                      <a:extLst>
+                        <a:ext uri="{28A0092B-C50C-407E-A947-70E740481C1C}">
+                          <a14:useLocalDpi xmlns:a14="http://schemas.microsoft.com/office/drawing/2010/main" val="0"/>
+                        </a:ext>
+                      </a:extLst>
+                    </a:blip>
+                    <a:srcRect/>
+                    <a:stretch>
+                      <a:fillRect/>
+                    </a:stretch>
+                  </pic:blipFill>
+                  <pic:spPr bwMode="auto">
+                    <a:xfrm>
+                      <a:off x="0" y="0"/>
+                      <a:ext cx="6188710" cy="3311525"/>
+                    </a:xfrm>
+                    <a:prstGeom prst="rect">
+                      <a:avLst/>
+                    </a:prstGeom>
+                    <a:noFill/>
+                    <a:ln>
+                      <a:noFill/>
+                    </a:ln>
+                  </pic:spPr>
+                </pic:pic>
+              </a:graphicData>
+            </a:graphic>
+          </wp:anchor>
+        </w:drawing>
+      </w:r>
+      <w:r>
+        <w:t>Bien entendu, une panne de la bascule Q3 implique que la bascule Q4 est également affectée. La valeur de Q4 est également correctement corrigée.</w:t>
+      </w:r>
+    </w:p>
+    <w:p>
+      <w:pPr>
+        <w:rPr>
+          <w:sz w:val="2"/>
+        </w:rPr>
+      </w:pPr>
+      <w:r>
+        <w:rPr>
+          <w:noProof/>
+          <w:lang w:eastAsia="fr-CH"/>
+        </w:rPr>
+        <w:drawing>
+          <wp:anchor distT="0" distB="0" distL="114300" distR="114300" simplePos="0" relativeHeight="251776000" behindDoc="0" locked="0" layoutInCell="1" allowOverlap="1" wp14:anchorId="684D9F27" wp14:editId="04DF7A7B">
+            <wp:simplePos x="0" y="0"/>
+            <wp:positionH relativeFrom="margin">
+              <wp:posOffset>0</wp:posOffset>
+            </wp:positionH>
+            <wp:positionV relativeFrom="paragraph">
+              <wp:posOffset>3337669</wp:posOffset>
+            </wp:positionV>
+            <wp:extent cx="245110" cy="231775"/>
+            <wp:effectExtent l="0" t="0" r="2540" b="0"/>
+            <wp:wrapSquare wrapText="bothSides"/>
+            <wp:docPr id="68" name="Image 68" descr="C:\Users\Emilie\Documents\Git Hub\HiRel\Rapport\images\image_large.png"/>
+            <wp:cNvGraphicFramePr>
+              <a:graphicFrameLocks xmlns:a="http://schemas.openxmlformats.org/drawingml/2006/main" noChangeAspect="1"/>
+            </wp:cNvGraphicFramePr>
+            <a:graphic xmlns:a="http://schemas.openxmlformats.org/drawingml/2006/main">
+              <a:graphicData uri="http://schemas.openxmlformats.org/drawingml/2006/picture">
+                <pic:pic xmlns:pic="http://schemas.openxmlformats.org/drawingml/2006/picture">
+                  <pic:nvPicPr>
+                    <pic:cNvPr id="0" name="Picture 1" descr="C:\Users\Emilie\Documents\Git Hub\HiRel\Rapport\images\image_large.png"/>
+                    <pic:cNvPicPr>
+                      <a:picLocks noChangeAspect="1" noChangeArrowheads="1"/>
+                    </pic:cNvPicPr>
+                  </pic:nvPicPr>
+                  <pic:blipFill>
+                    <a:blip r:embed="rId17" cstate="print">
+                      <a:extLst>
+                        <a:ext uri="{28A0092B-C50C-407E-A947-70E740481C1C}">
+                          <a14:useLocalDpi xmlns:a14="http://schemas.microsoft.com/office/drawing/2010/main" val="0"/>
+                        </a:ext>
+                      </a:extLst>
+                    </a:blip>
+                    <a:srcRect/>
+                    <a:stretch>
+                      <a:fillRect/>
+                    </a:stretch>
+                  </pic:blipFill>
+                  <pic:spPr bwMode="auto">
+                    <a:xfrm>
+                      <a:off x="0" y="0"/>
+                      <a:ext cx="245110" cy="231775"/>
+                    </a:xfrm>
+                    <a:prstGeom prst="rect">
+                      <a:avLst/>
+                    </a:prstGeom>
+                    <a:noFill/>
+                    <a:ln>
+                      <a:noFill/>
+                    </a:ln>
+                  </pic:spPr>
+                </pic:pic>
+              </a:graphicData>
+            </a:graphic>
+            <wp14:sizeRelH relativeFrom="margin">
+              <wp14:pctWidth>0</wp14:pctWidth>
+            </wp14:sizeRelH>
+            <wp14:sizeRelV relativeFrom="margin">
+              <wp14:pctHeight>0</wp14:pctHeight>
+            </wp14:sizeRelV>
+          </wp:anchor>
+        </w:drawing>
+      </w:r>
+    </w:p>
+    <w:p>
+      <w:r>
+        <w:t>Avec la triple redondance, on arrive à conserver des signaux corrects même si u</w:t>
+      </w:r>
+      <w:r>
+        <w:t>n des trois circuits ne fonctionne plus du tout.</w:t>
+      </w:r>
+    </w:p>
+    <w:p>
+      <w:r>
+        <w:rPr>
+          <w:noProof/>
+          <w:lang w:eastAsia="fr-CH"/>
+        </w:rPr>
+        <w:drawing>
+          <wp:anchor distT="0" distB="0" distL="114300" distR="114300" simplePos="0" relativeHeight="251778048" behindDoc="0" locked="0" layoutInCell="1" allowOverlap="1" wp14:anchorId="0A3A9864" wp14:editId="04F4F8E4">
+            <wp:simplePos x="0" y="0"/>
+            <wp:positionH relativeFrom="column">
+              <wp:posOffset>0</wp:posOffset>
+            </wp:positionH>
+            <wp:positionV relativeFrom="paragraph">
+              <wp:posOffset>-8255</wp:posOffset>
+            </wp:positionV>
+            <wp:extent cx="244475" cy="244475"/>
+            <wp:effectExtent l="0" t="0" r="3175" b="3175"/>
+            <wp:wrapSquare wrapText="bothSides"/>
+            <wp:docPr id="69" name="Image 69" descr="C:\Users\Emilie\Documents\Git Hub\HiRel\Rapport\images\croix-rouge.png"/>
+            <wp:cNvGraphicFramePr>
+              <a:graphicFrameLocks xmlns:a="http://schemas.openxmlformats.org/drawingml/2006/main" noChangeAspect="1"/>
+            </wp:cNvGraphicFramePr>
+            <a:graphic xmlns:a="http://schemas.openxmlformats.org/drawingml/2006/main">
+              <a:graphicData uri="http://schemas.openxmlformats.org/drawingml/2006/picture">
+                <pic:pic xmlns:pic="http://schemas.openxmlformats.org/drawingml/2006/picture">
+                  <pic:nvPicPr>
+                    <pic:cNvPr id="0" name="Picture 2" descr="C:\Users\Emilie\Documents\Git Hub\HiRel\Rapport\images\croix-rouge.png"/>
+                    <pic:cNvPicPr>
+                      <a:picLocks noChangeAspect="1" noChangeArrowheads="1"/>
+                    </pic:cNvPicPr>
+                  </pic:nvPicPr>
+                  <pic:blipFill>
+                    <a:blip r:embed="rId18" cstate="print">
+                      <a:extLst>
+                        <a:ext uri="{28A0092B-C50C-407E-A947-70E740481C1C}">
+                          <a14:useLocalDpi xmlns:a14="http://schemas.microsoft.com/office/drawing/2010/main" val="0"/>
+                        </a:ext>
+                      </a:extLst>
+                    </a:blip>
+                    <a:srcRect/>
+                    <a:stretch>
+                      <a:fillRect/>
+                    </a:stretch>
+                  </pic:blipFill>
+                  <pic:spPr bwMode="auto">
+                    <a:xfrm>
+                      <a:off x="0" y="0"/>
+                      <a:ext cx="244475" cy="244475"/>
+                    </a:xfrm>
+                    <a:prstGeom prst="rect">
+                      <a:avLst/>
+                    </a:prstGeom>
+                    <a:noFill/>
+                    <a:ln>
+                      <a:noFill/>
+                    </a:ln>
+                  </pic:spPr>
+                </pic:pic>
+              </a:graphicData>
+            </a:graphic>
+          </wp:anchor>
+        </w:drawing>
+      </w:r>
+      <w:r>
+        <w:t>Par contre, dans le cas de c</w:t>
+      </w:r>
+      <w:r>
+        <w:t xml:space="preserve">e registre à décalage, si </w:t>
+      </w:r>
+      <w:r>
+        <w:t xml:space="preserve">une </w:t>
+      </w:r>
+      <w:r>
+        <w:t xml:space="preserve">ou plusieurs </w:t>
+      </w:r>
+      <w:r>
+        <w:t>bascule</w:t>
+      </w:r>
+      <w:r>
+        <w:t>s</w:t>
+      </w:r>
+      <w:r>
+        <w:t xml:space="preserve"> ne fonctionne</w:t>
+      </w:r>
+      <w:r>
+        <w:t>nt</w:t>
+      </w:r>
+      <w:r>
+        <w:t xml:space="preserve"> plus dans deux registres à décalage différents, les sorties ne sont plus correctes.</w:t>
+      </w:r>
+    </w:p>
     <w:p>
       <w:pPr>
         <w:pStyle w:val="Titre2"/>
@@ -17627,7 +18997,6 @@
         <w:rPr>
           <w:sz w:val="18"/>
         </w:rPr>
-        <w:lastRenderedPageBreak/>
         <w:tab/>
       </w:r>
       <w:proofErr w:type="gramStart"/>
@@ -17698,8 +19067,9 @@
           <w:noProof/>
           <w:lang w:eastAsia="fr-CH"/>
         </w:rPr>
+        <w:lastRenderedPageBreak/>
         <w:drawing>
-          <wp:anchor distT="0" distB="0" distL="114300" distR="114300" simplePos="0" relativeHeight="251745280" behindDoc="0" locked="0" layoutInCell="1" allowOverlap="1" wp14:anchorId="2B4328CA" wp14:editId="4A809431">
+          <wp:anchor distT="0" distB="0" distL="114300" distR="114300" simplePos="0" relativeHeight="251744256" behindDoc="0" locked="0" layoutInCell="1" allowOverlap="1" wp14:anchorId="2B4328CA" wp14:editId="4A809431">
             <wp:simplePos x="0" y="0"/>
             <wp:positionH relativeFrom="margin">
               <wp:align>center</wp:align>
@@ -17724,7 +19094,7 @@
                     </pic:cNvPicPr>
                   </pic:nvPicPr>
                   <pic:blipFill>
-                    <a:blip r:embed="rId40">
+                    <a:blip r:embed="rId46">
                       <a:extLst>
                         <a:ext uri="{28A0092B-C50C-407E-A947-70E740481C1C}">
                           <a14:useLocalDpi xmlns:a14="http://schemas.microsoft.com/office/drawing/2010/main" val="0"/>
@@ -18103,7 +19473,7 @@
           <w:lang w:eastAsia="fr-CH"/>
         </w:rPr>
         <w:drawing>
-          <wp:anchor distT="0" distB="0" distL="114300" distR="114300" simplePos="0" relativeHeight="251748352" behindDoc="0" locked="0" layoutInCell="1" allowOverlap="1" wp14:anchorId="41C1E83A" wp14:editId="46F6DD66">
+          <wp:anchor distT="0" distB="0" distL="114300" distR="114300" simplePos="0" relativeHeight="251747328" behindDoc="0" locked="0" layoutInCell="1" allowOverlap="1" wp14:anchorId="41C1E83A" wp14:editId="46F6DD66">
             <wp:simplePos x="0" y="0"/>
             <wp:positionH relativeFrom="margin">
               <wp:align>center</wp:align>
@@ -18128,7 +19498,7 @@
                     </pic:cNvPicPr>
                   </pic:nvPicPr>
                   <pic:blipFill>
-                    <a:blip r:embed="rId41">
+                    <a:blip r:embed="rId47">
                       <a:extLst>
                         <a:ext uri="{28A0092B-C50C-407E-A947-70E740481C1C}">
                           <a14:useLocalDpi xmlns:a14="http://schemas.microsoft.com/office/drawing/2010/main" val="0"/>
@@ -18183,7 +19553,7 @@
           <w:lang w:eastAsia="fr-CH"/>
         </w:rPr>
         <w:drawing>
-          <wp:anchor distT="0" distB="0" distL="114300" distR="114300" simplePos="0" relativeHeight="251750400" behindDoc="0" locked="0" layoutInCell="1" allowOverlap="1" wp14:anchorId="07987437" wp14:editId="7EAF1381">
+          <wp:anchor distT="0" distB="0" distL="114300" distR="114300" simplePos="0" relativeHeight="251749376" behindDoc="0" locked="0" layoutInCell="1" allowOverlap="1" wp14:anchorId="07987437" wp14:editId="7EAF1381">
             <wp:simplePos x="0" y="0"/>
             <wp:positionH relativeFrom="margin">
               <wp:posOffset>0</wp:posOffset>
@@ -18358,7 +19728,7 @@
         </w:rPr>
         <w:lastRenderedPageBreak/>
         <w:drawing>
-          <wp:anchor distT="0" distB="0" distL="114300" distR="114300" simplePos="0" relativeHeight="251744256" behindDoc="0" locked="0" layoutInCell="1" allowOverlap="1" wp14:anchorId="1D8C3E8A" wp14:editId="28480595">
+          <wp:anchor distT="0" distB="0" distL="114300" distR="114300" simplePos="0" relativeHeight="251743232" behindDoc="0" locked="0" layoutInCell="1" allowOverlap="1" wp14:anchorId="1D8C3E8A" wp14:editId="28480595">
             <wp:simplePos x="0" y="0"/>
             <wp:positionH relativeFrom="margin">
               <wp:align>center</wp:align>
@@ -18383,7 +19753,7 @@
                     </pic:cNvPicPr>
                   </pic:nvPicPr>
                   <pic:blipFill>
-                    <a:blip r:embed="rId42">
+                    <a:blip r:embed="rId48">
                       <a:extLst>
                         <a:ext uri="{28A0092B-C50C-407E-A947-70E740481C1C}">
                           <a14:useLocalDpi xmlns:a14="http://schemas.microsoft.com/office/drawing/2010/main" val="0"/>
@@ -19171,7 +20541,7 @@
           <w:lang w:eastAsia="fr-CH"/>
         </w:rPr>
         <w:drawing>
-          <wp:anchor distT="0" distB="0" distL="114300" distR="114300" simplePos="0" relativeHeight="251746304" behindDoc="0" locked="0" layoutInCell="1" allowOverlap="1" wp14:anchorId="6E0AE99C" wp14:editId="33B106A0">
+          <wp:anchor distT="0" distB="0" distL="114300" distR="114300" simplePos="0" relativeHeight="251745280" behindDoc="0" locked="0" layoutInCell="1" allowOverlap="1" wp14:anchorId="6E0AE99C" wp14:editId="33B106A0">
             <wp:simplePos x="0" y="0"/>
             <wp:positionH relativeFrom="margin">
               <wp:posOffset>-2540</wp:posOffset>
@@ -19196,7 +20566,7 @@
                     </pic:cNvPicPr>
                   </pic:nvPicPr>
                   <pic:blipFill>
-                    <a:blip r:embed="rId43">
+                    <a:blip r:embed="rId49">
                       <a:extLst>
                         <a:ext uri="{28A0092B-C50C-407E-A947-70E740481C1C}">
                           <a14:useLocalDpi xmlns:a14="http://schemas.microsoft.com/office/drawing/2010/main" val="0"/>
@@ -19586,7 +20956,7 @@
           <w:lang w:eastAsia="fr-CH"/>
         </w:rPr>
         <w:drawing>
-          <wp:anchor distT="0" distB="0" distL="114300" distR="114300" simplePos="0" relativeHeight="251751424" behindDoc="0" locked="0" layoutInCell="1" allowOverlap="1" wp14:anchorId="2957F2D5" wp14:editId="2E0B8C87">
+          <wp:anchor distT="0" distB="0" distL="114300" distR="114300" simplePos="0" relativeHeight="251750400" behindDoc="0" locked="0" layoutInCell="1" allowOverlap="1" wp14:anchorId="2957F2D5" wp14:editId="2E0B8C87">
             <wp:simplePos x="0" y="0"/>
             <wp:positionH relativeFrom="column">
               <wp:posOffset>1270</wp:posOffset>
@@ -19611,7 +20981,7 @@
                     </pic:cNvPicPr>
                   </pic:nvPicPr>
                   <pic:blipFill>
-                    <a:blip r:embed="rId44">
+                    <a:blip r:embed="rId50">
                       <a:extLst>
                         <a:ext uri="{28A0092B-C50C-407E-A947-70E740481C1C}">
                           <a14:useLocalDpi xmlns:a14="http://schemas.microsoft.com/office/drawing/2010/main" val="0"/>
@@ -19787,7 +21157,7 @@
           <w:lang w:eastAsia="fr-CH"/>
         </w:rPr>
         <w:drawing>
-          <wp:anchor distT="0" distB="0" distL="114300" distR="114300" simplePos="0" relativeHeight="251747328" behindDoc="0" locked="0" layoutInCell="1" allowOverlap="1" wp14:anchorId="0C1AE4E6" wp14:editId="7ECBF476">
+          <wp:anchor distT="0" distB="0" distL="114300" distR="114300" simplePos="0" relativeHeight="251746304" behindDoc="0" locked="0" layoutInCell="1" allowOverlap="1" wp14:anchorId="0C1AE4E6" wp14:editId="7ECBF476">
             <wp:simplePos x="0" y="0"/>
             <wp:positionH relativeFrom="margin">
               <wp:align>right</wp:align>
@@ -19812,7 +21182,7 @@
                     </pic:cNvPicPr>
                   </pic:nvPicPr>
                   <pic:blipFill>
-                    <a:blip r:embed="rId45">
+                    <a:blip r:embed="rId51">
                       <a:extLst>
                         <a:ext uri="{28A0092B-C50C-407E-A947-70E740481C1C}">
                           <a14:useLocalDpi xmlns:a14="http://schemas.microsoft.com/office/drawing/2010/main" val="0"/>
@@ -19861,7 +21231,7 @@
           <w:lang w:eastAsia="fr-CH"/>
         </w:rPr>
         <w:drawing>
-          <wp:anchor distT="0" distB="0" distL="114300" distR="114300" simplePos="0" relativeHeight="251752448" behindDoc="0" locked="0" layoutInCell="1" allowOverlap="1" wp14:anchorId="716E59CF" wp14:editId="31785FA6">
+          <wp:anchor distT="0" distB="0" distL="114300" distR="114300" simplePos="0" relativeHeight="251751424" behindDoc="0" locked="0" layoutInCell="1" allowOverlap="1" wp14:anchorId="716E59CF" wp14:editId="31785FA6">
             <wp:simplePos x="0" y="0"/>
             <wp:positionH relativeFrom="margin">
               <wp:align>right</wp:align>
@@ -19886,7 +21256,7 @@
                     </pic:cNvPicPr>
                   </pic:nvPicPr>
                   <pic:blipFill>
-                    <a:blip r:embed="rId46">
+                    <a:blip r:embed="rId52">
                       <a:extLst>
                         <a:ext uri="{28A0092B-C50C-407E-A947-70E740481C1C}">
                           <a14:useLocalDpi xmlns:a14="http://schemas.microsoft.com/office/drawing/2010/main" val="0"/>
@@ -19935,7 +21305,7 @@
           <w:lang w:eastAsia="fr-CH"/>
         </w:rPr>
         <w:drawing>
-          <wp:anchor distT="0" distB="0" distL="114300" distR="114300" simplePos="0" relativeHeight="251753472" behindDoc="0" locked="0" layoutInCell="1" allowOverlap="1" wp14:anchorId="71FA2A1C" wp14:editId="252E66F7">
+          <wp:anchor distT="0" distB="0" distL="114300" distR="114300" simplePos="0" relativeHeight="251752448" behindDoc="0" locked="0" layoutInCell="1" allowOverlap="1" wp14:anchorId="71FA2A1C" wp14:editId="252E66F7">
             <wp:simplePos x="0" y="0"/>
             <wp:positionH relativeFrom="margin">
               <wp:align>left</wp:align>
@@ -19960,7 +21330,7 @@
                     </pic:cNvPicPr>
                   </pic:nvPicPr>
                   <pic:blipFill>
-                    <a:blip r:embed="rId47">
+                    <a:blip r:embed="rId53">
                       <a:extLst>
                         <a:ext uri="{28A0092B-C50C-407E-A947-70E740481C1C}">
                           <a14:useLocalDpi xmlns:a14="http://schemas.microsoft.com/office/drawing/2010/main" val="0"/>
@@ -20017,7 +21387,7 @@
           <w:lang w:eastAsia="fr-CH"/>
         </w:rPr>
         <w:drawing>
-          <wp:anchor distT="0" distB="0" distL="114300" distR="114300" simplePos="0" relativeHeight="251754496" behindDoc="0" locked="0" layoutInCell="1" allowOverlap="1" wp14:anchorId="0030CFB3" wp14:editId="6B9CC1D1">
+          <wp:anchor distT="0" distB="0" distL="114300" distR="114300" simplePos="0" relativeHeight="251753472" behindDoc="0" locked="0" layoutInCell="1" allowOverlap="1" wp14:anchorId="0030CFB3" wp14:editId="6B9CC1D1">
             <wp:simplePos x="0" y="0"/>
             <wp:positionH relativeFrom="margin">
               <wp:posOffset>66675</wp:posOffset>
@@ -20042,7 +21412,7 @@
                     </pic:cNvPicPr>
                   </pic:nvPicPr>
                   <pic:blipFill>
-                    <a:blip r:embed="rId48">
+                    <a:blip r:embed="rId54">
                       <a:extLst>
                         <a:ext uri="{28A0092B-C50C-407E-A947-70E740481C1C}">
                           <a14:useLocalDpi xmlns:a14="http://schemas.microsoft.com/office/drawing/2010/main" val="0"/>
@@ -20162,7 +21532,7 @@
           <w:lang w:eastAsia="fr-CH"/>
         </w:rPr>
         <w:drawing>
-          <wp:anchor distT="0" distB="0" distL="114300" distR="114300" simplePos="0" relativeHeight="251694080" behindDoc="0" locked="0" layoutInCell="1" allowOverlap="1" wp14:anchorId="77C46D2E" wp14:editId="459D687C">
+          <wp:anchor distT="0" distB="0" distL="114300" distR="114300" simplePos="0" relativeHeight="251693056" behindDoc="0" locked="0" layoutInCell="1" allowOverlap="1" wp14:anchorId="77C46D2E" wp14:editId="459D687C">
             <wp:simplePos x="0" y="0"/>
             <wp:positionH relativeFrom="margin">
               <wp:align>left</wp:align>
@@ -20187,7 +21557,7 @@
                     </pic:cNvPicPr>
                   </pic:nvPicPr>
                   <pic:blipFill>
-                    <a:blip r:embed="rId49">
+                    <a:blip r:embed="rId55">
                       <a:extLst>
                         <a:ext uri="{28A0092B-C50C-407E-A947-70E740481C1C}">
                           <a14:useLocalDpi xmlns:a14="http://schemas.microsoft.com/office/drawing/2010/main" val="0"/>
@@ -20274,7 +21644,7 @@
           <w:lang w:eastAsia="fr-CH"/>
         </w:rPr>
         <w:drawing>
-          <wp:anchor distT="0" distB="0" distL="114300" distR="114300" simplePos="0" relativeHeight="251756544" behindDoc="0" locked="0" layoutInCell="1" allowOverlap="1" wp14:anchorId="42BE30BE" wp14:editId="1560BEBF">
+          <wp:anchor distT="0" distB="0" distL="114300" distR="114300" simplePos="0" relativeHeight="251755520" behindDoc="0" locked="0" layoutInCell="1" allowOverlap="1" wp14:anchorId="42BE30BE" wp14:editId="1560BEBF">
             <wp:simplePos x="0" y="0"/>
             <wp:positionH relativeFrom="margin">
               <wp:posOffset>0</wp:posOffset>
@@ -20353,7 +21723,7 @@
           <w:lang w:eastAsia="fr-CH"/>
         </w:rPr>
         <w:drawing>
-          <wp:anchor distT="0" distB="0" distL="114300" distR="114300" simplePos="0" relativeHeight="251698176" behindDoc="0" locked="0" layoutInCell="1" allowOverlap="1" wp14:anchorId="3B825112" wp14:editId="116CF569">
+          <wp:anchor distT="0" distB="0" distL="114300" distR="114300" simplePos="0" relativeHeight="251697152" behindDoc="0" locked="0" layoutInCell="1" allowOverlap="1" wp14:anchorId="3B825112" wp14:editId="116CF569">
             <wp:simplePos x="0" y="0"/>
             <wp:positionH relativeFrom="margin">
               <wp:align>left</wp:align>
@@ -20469,7 +21839,7 @@
           <w:lang w:eastAsia="fr-CH"/>
         </w:rPr>
         <w:drawing>
-          <wp:anchor distT="0" distB="0" distL="114300" distR="114300" simplePos="0" relativeHeight="251758592" behindDoc="0" locked="0" layoutInCell="1" allowOverlap="1" wp14:anchorId="1C0F76C4" wp14:editId="184C0AD5">
+          <wp:anchor distT="0" distB="0" distL="114300" distR="114300" simplePos="0" relativeHeight="251757568" behindDoc="0" locked="0" layoutInCell="1" allowOverlap="1" wp14:anchorId="1C0F76C4" wp14:editId="184C0AD5">
             <wp:simplePos x="0" y="0"/>
             <wp:positionH relativeFrom="margin">
               <wp:align>center</wp:align>
@@ -20494,7 +21864,7 @@
                     </pic:cNvPicPr>
                   </pic:nvPicPr>
                   <pic:blipFill>
-                    <a:blip r:embed="rId50" cstate="print">
+                    <a:blip r:embed="rId56" cstate="print">
                       <a:extLst>
                         <a:ext uri="{28A0092B-C50C-407E-A947-70E740481C1C}">
                           <a14:useLocalDpi xmlns:a14="http://schemas.microsoft.com/office/drawing/2010/main" val="0"/>
@@ -21042,8 +22412,8 @@
       </w:pPr>
     </w:p>
     <w:sectPr>
-      <w:headerReference w:type="default" r:id="rId51"/>
-      <w:footerReference w:type="default" r:id="rId52"/>
+      <w:headerReference w:type="default" r:id="rId57"/>
+      <w:footerReference w:type="default" r:id="rId58"/>
       <w:pgSz w:w="11906" w:h="16838"/>
       <w:pgMar w:top="1440" w:right="1080" w:bottom="1440" w:left="1080" w:header="708" w:footer="708" w:gutter="0"/>
       <w:cols w:space="708"/>
@@ -21117,7 +22487,7 @@
         <w:noProof/>
         <w:lang w:val="fr-FR"/>
       </w:rPr>
-      <w:t>15</w:t>
+      <w:t>26</w:t>
     </w:r>
     <w:r>
       <w:fldChar w:fldCharType="end"/>
@@ -21128,29 +22498,15 @@
       </w:rPr>
       <w:t xml:space="preserve"> sur </w:t>
     </w:r>
-    <w:r>
-      <w:fldChar w:fldCharType="begin"/>
-    </w:r>
-    <w:r>
-      <w:instrText>NUMPAGES  \* Arabic  \* MERGEFORMAT</w:instrText>
-    </w:r>
-    <w:r>
-      <w:fldChar w:fldCharType="separate"/>
-    </w:r>
-    <w:r>
-      <w:rPr>
-        <w:noProof/>
-        <w:lang w:val="fr-FR"/>
-      </w:rPr>
-      <w:t>26</w:t>
-    </w:r>
-    <w:r>
-      <w:rPr>
-        <w:noProof/>
-        <w:lang w:val="fr-FR"/>
-      </w:rPr>
-      <w:fldChar w:fldCharType="end"/>
-    </w:r>
+    <w:fldSimple w:instr="NUMPAGES  \* Arabic  \* MERGEFORMAT">
+      <w:r>
+        <w:rPr>
+          <w:noProof/>
+          <w:lang w:val="fr-FR"/>
+        </w:rPr>
+        <w:t>29</w:t>
+      </w:r>
+    </w:fldSimple>
   </w:p>
 </w:ftr>
 </file>
@@ -23880,6 +25236,560 @@
 </w:styles>
 </file>
 
+<file path=word/glossary/document.xml><?xml version="1.0" encoding="utf-8"?>
+<w:glossaryDocument xmlns:wpc="http://schemas.microsoft.com/office/word/2010/wordprocessingCanvas" xmlns:cx="http://schemas.microsoft.com/office/drawing/2014/chartex" xmlns:cx1="http://schemas.microsoft.com/office/drawing/2015/9/8/chartex" xmlns:cx2="http://schemas.microsoft.com/office/drawing/2015/10/21/chartex" xmlns:mc="http://schemas.openxmlformats.org/markup-compatibility/2006" xmlns:o="urn:schemas-microsoft-com:office:office" xmlns:r="http://schemas.openxmlformats.org/officeDocument/2006/relationships" xmlns:m="http://schemas.openxmlformats.org/officeDocument/2006/math" xmlns:v="urn:schemas-microsoft-com:vml" xmlns:wp14="http://schemas.microsoft.com/office/word/2010/wordprocessingDrawing" xmlns:wp="http://schemas.openxmlformats.org/drawingml/2006/wordprocessingDrawing" xmlns:w10="urn:schemas-microsoft-com:office:word" xmlns:w="http://schemas.openxmlformats.org/wordprocessingml/2006/main" xmlns:w14="http://schemas.microsoft.com/office/word/2010/wordml" xmlns:w15="http://schemas.microsoft.com/office/word/2012/wordml" xmlns:w16se="http://schemas.microsoft.com/office/word/2015/wordml/symex" xmlns:wpg="http://schemas.microsoft.com/office/word/2010/wordprocessingGroup" xmlns:wpi="http://schemas.microsoft.com/office/word/2010/wordprocessingInk" xmlns:wne="http://schemas.microsoft.com/office/word/2006/wordml" xmlns:wps="http://schemas.microsoft.com/office/word/2010/wordprocessingShape" mc:Ignorable="w14 w15 w16se wp14"/>
+</file>
+
+<file path=word/glossary/fontTable.xml><?xml version="1.0" encoding="utf-8"?>
+<w:fonts xmlns:mc="http://schemas.openxmlformats.org/markup-compatibility/2006" xmlns:r="http://schemas.openxmlformats.org/officeDocument/2006/relationships" xmlns:w="http://schemas.openxmlformats.org/wordprocessingml/2006/main" xmlns:w14="http://schemas.microsoft.com/office/word/2010/wordml" xmlns:w15="http://schemas.microsoft.com/office/word/2012/wordml" xmlns:w16se="http://schemas.microsoft.com/office/word/2015/wordml/symex" mc:Ignorable="w14 w15 w16se">
+  <w:font w:name="Symbol">
+    <w:panose1 w:val="05050102010706020507"/>
+    <w:charset w:val="02"/>
+    <w:family w:val="roman"/>
+    <w:pitch w:val="variable"/>
+    <w:sig w:usb0="00000000" w:usb1="10000000" w:usb2="00000000" w:usb3="00000000" w:csb0="80000000" w:csb1="00000000"/>
+  </w:font>
+  <w:font w:name="Times New Roman">
+    <w:panose1 w:val="02020603050405020304"/>
+    <w:charset w:val="00"/>
+    <w:family w:val="roman"/>
+    <w:pitch w:val="variable"/>
+    <w:sig w:usb0="E0002EFF" w:usb1="C0007843" w:usb2="00000009" w:usb3="00000000" w:csb0="000001FF" w:csb1="00000000"/>
+  </w:font>
+  <w:font w:name="Courier New">
+    <w:panose1 w:val="02070309020205020404"/>
+    <w:charset w:val="00"/>
+    <w:family w:val="modern"/>
+    <w:pitch w:val="fixed"/>
+    <w:sig w:usb0="E0002EFF" w:usb1="C0007843" w:usb2="00000009" w:usb3="00000000" w:csb0="000001FF" w:csb1="00000000"/>
+  </w:font>
+  <w:font w:name="Wingdings">
+    <w:panose1 w:val="05000000000000000000"/>
+    <w:charset w:val="02"/>
+    <w:family w:val="auto"/>
+    <w:pitch w:val="variable"/>
+    <w:sig w:usb0="00000000" w:usb1="10000000" w:usb2="00000000" w:usb3="00000000" w:csb0="80000000" w:csb1="00000000"/>
+  </w:font>
+  <w:font w:name="Calibri">
+    <w:panose1 w:val="020F0502020204030204"/>
+    <w:charset w:val="00"/>
+    <w:family w:val="swiss"/>
+    <w:pitch w:val="variable"/>
+    <w:sig w:usb0="E00002FF" w:usb1="4000ACFF" w:usb2="00000001" w:usb3="00000000" w:csb0="0000019F" w:csb1="00000000"/>
+  </w:font>
+  <w:font w:name="Calibri Light">
+    <w:panose1 w:val="020F0302020204030204"/>
+    <w:charset w:val="00"/>
+    <w:family w:val="swiss"/>
+    <w:pitch w:val="variable"/>
+    <w:sig w:usb0="A00002EF" w:usb1="4000207B" w:usb2="00000000" w:usb3="00000000" w:csb0="0000019F" w:csb1="00000000"/>
+  </w:font>
+  <w:font w:name="Segoe UI">
+    <w:panose1 w:val="020B0502040204020203"/>
+    <w:charset w:val="00"/>
+    <w:family w:val="swiss"/>
+    <w:pitch w:val="variable"/>
+    <w:sig w:usb0="E4002EFF" w:usb1="C000E47F" w:usb2="00000009" w:usb3="00000000" w:csb0="000001FF" w:csb1="00000000"/>
+  </w:font>
+  <w:font w:name="Arial">
+    <w:panose1 w:val="020B0604020202020204"/>
+    <w:charset w:val="00"/>
+    <w:family w:val="swiss"/>
+    <w:pitch w:val="variable"/>
+    <w:sig w:usb0="E0002EFF" w:usb1="C0007843" w:usb2="00000009" w:usb3="00000000" w:csb0="000001FF" w:csb1="00000000"/>
+  </w:font>
+  <w:font w:name="Cambria Math">
+    <w:panose1 w:val="02040503050406030204"/>
+    <w:charset w:val="00"/>
+    <w:family w:val="roman"/>
+    <w:pitch w:val="variable"/>
+    <w:sig w:usb0="E00002FF" w:usb1="420024FF" w:usb2="00000000" w:usb3="00000000" w:csb0="0000019F" w:csb1="00000000"/>
+  </w:font>
+</w:fonts>
+</file>
+
+<file path=word/glossary/settings.xml><?xml version="1.0" encoding="utf-8"?>
+<w:settings xmlns:mc="http://schemas.openxmlformats.org/markup-compatibility/2006" xmlns:o="urn:schemas-microsoft-com:office:office" xmlns:r="http://schemas.openxmlformats.org/officeDocument/2006/relationships" xmlns:m="http://schemas.openxmlformats.org/officeDocument/2006/math" xmlns:v="urn:schemas-microsoft-com:vml" xmlns:w10="urn:schemas-microsoft-com:office:word" xmlns:w="http://schemas.openxmlformats.org/wordprocessingml/2006/main" xmlns:w14="http://schemas.microsoft.com/office/word/2010/wordml" xmlns:w15="http://schemas.microsoft.com/office/word/2012/wordml" xmlns:w16se="http://schemas.microsoft.com/office/word/2015/wordml/symex" xmlns:sl="http://schemas.openxmlformats.org/schemaLibrary/2006/main" mc:Ignorable="w14 w15 w16se">
+  <w:view w:val="normal"/>
+  <w:defaultTabStop w:val="708"/>
+  <w:hyphenationZone w:val="425"/>
+  <w:characterSpacingControl w:val="doNotCompress"/>
+  <w:compat>
+    <w:useFELayout/>
+    <w:compatSetting w:name="compatibilityMode" w:uri="http://schemas.microsoft.com/office/word" w:val="15"/>
+    <w:compatSetting w:name="overrideTableStyleFontSizeAndJustification" w:uri="http://schemas.microsoft.com/office/word" w:val="1"/>
+    <w:compatSetting w:name="enableOpenTypeFeatures" w:uri="http://schemas.microsoft.com/office/word" w:val="1"/>
+    <w:compatSetting w:name="doNotFlipMirrorIndents" w:uri="http://schemas.microsoft.com/office/word" w:val="1"/>
+    <w:compatSetting w:name="differentiateMultirowTableHeaders" w:uri="http://schemas.microsoft.com/office/word" w:val="1"/>
+  </w:compat>
+  <w:rsids>
+    <w:rsidRoot w:val="000B6E3E"/>
+    <w:rsid w:val="000B6E3E"/>
+    <w:rsid w:val="004F6A0B"/>
+  </w:rsids>
+  <m:mathPr>
+    <m:mathFont m:val="Cambria Math"/>
+    <m:brkBin m:val="before"/>
+    <m:brkBinSub m:val="--"/>
+    <m:smallFrac m:val="0"/>
+    <m:dispDef/>
+    <m:lMargin m:val="0"/>
+    <m:rMargin m:val="0"/>
+    <m:defJc m:val="centerGroup"/>
+    <m:wrapIndent m:val="1440"/>
+    <m:intLim m:val="subSup"/>
+    <m:naryLim m:val="undOvr"/>
+  </m:mathPr>
+  <w:themeFontLang w:val="fr-CH"/>
+  <w:clrSchemeMapping w:bg1="light1" w:t1="dark1" w:bg2="light2" w:t2="dark2" w:accent1="accent1" w:accent2="accent2" w:accent3="accent3" w:accent4="accent4" w:accent5="accent5" w:accent6="accent6" w:hyperlink="hyperlink" w:followedHyperlink="followedHyperlink"/>
+  <w:decimalSymbol w:val=","/>
+  <w:listSeparator w:val=";"/>
+  <w15:chartTrackingRefBased/>
+</w:settings>
+</file>
+
+<file path=word/glossary/styles.xml><?xml version="1.0" encoding="utf-8"?>
+<w:styles xmlns:mc="http://schemas.openxmlformats.org/markup-compatibility/2006" xmlns:r="http://schemas.openxmlformats.org/officeDocument/2006/relationships" xmlns:w="http://schemas.openxmlformats.org/wordprocessingml/2006/main" xmlns:w14="http://schemas.microsoft.com/office/word/2010/wordml" xmlns:w15="http://schemas.microsoft.com/office/word/2012/wordml" xmlns:w16se="http://schemas.microsoft.com/office/word/2015/wordml/symex" mc:Ignorable="w14 w15 w16se">
+  <w:docDefaults>
+    <w:rPrDefault>
+      <w:rPr>
+        <w:rFonts w:asciiTheme="minorHAnsi" w:eastAsiaTheme="minorEastAsia" w:hAnsiTheme="minorHAnsi" w:cstheme="minorBidi"/>
+        <w:sz w:val="22"/>
+        <w:szCs w:val="22"/>
+        <w:lang w:val="fr-CH" w:eastAsia="fr-CH" w:bidi="ar-SA"/>
+      </w:rPr>
+    </w:rPrDefault>
+    <w:pPrDefault>
+      <w:pPr>
+        <w:spacing w:after="160" w:line="259" w:lineRule="auto"/>
+      </w:pPr>
+    </w:pPrDefault>
+  </w:docDefaults>
+  <w:latentStyles w:defLockedState="0" w:defUIPriority="99" w:defSemiHidden="0" w:defUnhideWhenUsed="0" w:defQFormat="0" w:count="372">
+    <w:lsdException w:name="Normal" w:uiPriority="0" w:qFormat="1"/>
+    <w:lsdException w:name="heading 1" w:uiPriority="9" w:qFormat="1"/>
+    <w:lsdException w:name="heading 2" w:semiHidden="1" w:uiPriority="9" w:unhideWhenUsed="1" w:qFormat="1"/>
+    <w:lsdException w:name="heading 3" w:semiHidden="1" w:uiPriority="9" w:unhideWhenUsed="1" w:qFormat="1"/>
+    <w:lsdException w:name="heading 4" w:semiHidden="1" w:uiPriority="9" w:unhideWhenUsed="1" w:qFormat="1"/>
+    <w:lsdException w:name="heading 5" w:semiHidden="1" w:uiPriority="9" w:unhideWhenUsed="1" w:qFormat="1"/>
+    <w:lsdException w:name="heading 6" w:semiHidden="1" w:uiPriority="9" w:unhideWhenUsed="1" w:qFormat="1"/>
+    <w:lsdException w:name="heading 7" w:semiHidden="1" w:uiPriority="9" w:unhideWhenUsed="1" w:qFormat="1"/>
+    <w:lsdException w:name="heading 8" w:semiHidden="1" w:uiPriority="9" w:unhideWhenUsed="1" w:qFormat="1"/>
+    <w:lsdException w:name="heading 9" w:semiHidden="1" w:uiPriority="9" w:unhideWhenUsed="1" w:qFormat="1"/>
+    <w:lsdException w:name="index 1" w:semiHidden="1" w:unhideWhenUsed="1"/>
+    <w:lsdException w:name="index 2" w:semiHidden="1" w:unhideWhenUsed="1"/>
+    <w:lsdException w:name="index 3" w:semiHidden="1" w:unhideWhenUsed="1"/>
+    <w:lsdException w:name="index 4" w:semiHidden="1" w:unhideWhenUsed="1"/>
+    <w:lsdException w:name="index 5" w:semiHidden="1" w:unhideWhenUsed="1"/>
+    <w:lsdException w:name="index 6" w:semiHidden="1" w:unhideWhenUsed="1"/>
+    <w:lsdException w:name="index 7" w:semiHidden="1" w:unhideWhenUsed="1"/>
+    <w:lsdException w:name="index 8" w:semiHidden="1" w:unhideWhenUsed="1"/>
+    <w:lsdException w:name="index 9" w:semiHidden="1" w:unhideWhenUsed="1"/>
+    <w:lsdException w:name="toc 1" w:semiHidden="1" w:uiPriority="39" w:unhideWhenUsed="1"/>
+    <w:lsdException w:name="toc 2" w:semiHidden="1" w:uiPriority="39" w:unhideWhenUsed="1"/>
+    <w:lsdException w:name="toc 3" w:semiHidden="1" w:uiPriority="39" w:unhideWhenUsed="1"/>
+    <w:lsdException w:name="toc 4" w:semiHidden="1" w:uiPriority="39" w:unhideWhenUsed="1"/>
+    <w:lsdException w:name="toc 5" w:semiHidden="1" w:uiPriority="39" w:unhideWhenUsed="1"/>
+    <w:lsdException w:name="toc 6" w:semiHidden="1" w:uiPriority="39" w:unhideWhenUsed="1"/>
+    <w:lsdException w:name="toc 7" w:semiHidden="1" w:uiPriority="39" w:unhideWhenUsed="1"/>
+    <w:lsdException w:name="toc 8" w:semiHidden="1" w:uiPriority="39" w:unhideWhenUsed="1"/>
+    <w:lsdException w:name="toc 9" w:semiHidden="1" w:uiPriority="39" w:unhideWhenUsed="1"/>
+    <w:lsdException w:name="Normal Indent" w:semiHidden="1" w:unhideWhenUsed="1"/>
+    <w:lsdException w:name="footnote text" w:semiHidden="1" w:unhideWhenUsed="1"/>
+    <w:lsdException w:name="annotation text" w:semiHidden="1" w:unhideWhenUsed="1"/>
+    <w:lsdException w:name="header" w:semiHidden="1" w:unhideWhenUsed="1"/>
+    <w:lsdException w:name="footer" w:semiHidden="1" w:unhideWhenUsed="1"/>
+    <w:lsdException w:name="index heading" w:semiHidden="1" w:unhideWhenUsed="1"/>
+    <w:lsdException w:name="caption" w:semiHidden="1" w:uiPriority="35" w:unhideWhenUsed="1" w:qFormat="1"/>
+    <w:lsdException w:name="table of figures" w:semiHidden="1" w:unhideWhenUsed="1"/>
+    <w:lsdException w:name="envelope address" w:semiHidden="1" w:unhideWhenUsed="1"/>
+    <w:lsdException w:name="envelope return" w:semiHidden="1" w:unhideWhenUsed="1"/>
+    <w:lsdException w:name="footnote reference" w:semiHidden="1" w:unhideWhenUsed="1"/>
+    <w:lsdException w:name="annotation reference" w:semiHidden="1" w:unhideWhenUsed="1"/>
+    <w:lsdException w:name="line number" w:semiHidden="1" w:unhideWhenUsed="1"/>
+    <w:lsdException w:name="page number" w:semiHidden="1" w:unhideWhenUsed="1"/>
+    <w:lsdException w:name="endnote reference" w:semiHidden="1" w:unhideWhenUsed="1"/>
+    <w:lsdException w:name="endnote text" w:semiHidden="1" w:unhideWhenUsed="1"/>
+    <w:lsdException w:name="table of authorities" w:semiHidden="1" w:unhideWhenUsed="1"/>
+    <w:lsdException w:name="macro" w:semiHidden="1" w:unhideWhenUsed="1"/>
+    <w:lsdException w:name="toa heading" w:semiHidden="1" w:unhideWhenUsed="1"/>
+    <w:lsdException w:name="List" w:semiHidden="1" w:unhideWhenUsed="1"/>
+    <w:lsdException w:name="List Bullet" w:semiHidden="1" w:unhideWhenUsed="1"/>
+    <w:lsdException w:name="List Number" w:semiHidden="1" w:unhideWhenUsed="1"/>
+    <w:lsdException w:name="List 2" w:semiHidden="1" w:unhideWhenUsed="1"/>
+    <w:lsdException w:name="List 3" w:semiHidden="1" w:unhideWhenUsed="1"/>
+    <w:lsdException w:name="List 4" w:semiHidden="1" w:unhideWhenUsed="1"/>
+    <w:lsdException w:name="List 5" w:semiHidden="1" w:unhideWhenUsed="1"/>
+    <w:lsdException w:name="List Bullet 2" w:semiHidden="1" w:unhideWhenUsed="1"/>
+    <w:lsdException w:name="List Bullet 3" w:semiHidden="1" w:unhideWhenUsed="1"/>
+    <w:lsdException w:name="List Bullet 4" w:semiHidden="1" w:unhideWhenUsed="1"/>
+    <w:lsdException w:name="List Bullet 5" w:semiHidden="1" w:unhideWhenUsed="1"/>
+    <w:lsdException w:name="List Number 2" w:semiHidden="1" w:unhideWhenUsed="1"/>
+    <w:lsdException w:name="List Number 3" w:semiHidden="1" w:unhideWhenUsed="1"/>
+    <w:lsdException w:name="List Number 4" w:semiHidden="1" w:unhideWhenUsed="1"/>
+    <w:lsdException w:name="List Number 5" w:semiHidden="1" w:unhideWhenUsed="1"/>
+    <w:lsdException w:name="Title" w:uiPriority="10" w:qFormat="1"/>
+    <w:lsdException w:name="Closing" w:semiHidden="1" w:unhideWhenUsed="1"/>
+    <w:lsdException w:name="Signature" w:semiHidden="1" w:unhideWhenUsed="1"/>
+    <w:lsdException w:name="Default Paragraph Font" w:semiHidden="1" w:uiPriority="1" w:unhideWhenUsed="1"/>
+    <w:lsdException w:name="Body Text" w:semiHidden="1" w:unhideWhenUsed="1"/>
+    <w:lsdException w:name="Body Text Indent" w:semiHidden="1" w:unhideWhenUsed="1"/>
+    <w:lsdException w:name="List Continue" w:semiHidden="1" w:unhideWhenUsed="1"/>
+    <w:lsdException w:name="List Continue 2" w:semiHidden="1" w:unhideWhenUsed="1"/>
+    <w:lsdException w:name="List Continue 3" w:semiHidden="1" w:unhideWhenUsed="1"/>
+    <w:lsdException w:name="List Continue 4" w:semiHidden="1" w:unhideWhenUsed="1"/>
+    <w:lsdException w:name="List Continue 5" w:semiHidden="1" w:unhideWhenUsed="1"/>
+    <w:lsdException w:name="Message Header" w:semiHidden="1" w:unhideWhenUsed="1"/>
+    <w:lsdException w:name="Subtitle" w:uiPriority="11" w:qFormat="1"/>
+    <w:lsdException w:name="Salutation" w:semiHidden="1" w:unhideWhenUsed="1"/>
+    <w:lsdException w:name="Date" w:semiHidden="1" w:unhideWhenUsed="1"/>
+    <w:lsdException w:name="Body Text First Indent" w:semiHidden="1" w:unhideWhenUsed="1"/>
+    <w:lsdException w:name="Body Text First Indent 2" w:semiHidden="1" w:unhideWhenUsed="1"/>
+    <w:lsdException w:name="Note Heading" w:semiHidden="1" w:unhideWhenUsed="1"/>
+    <w:lsdException w:name="Body Text 2" w:semiHidden="1" w:unhideWhenUsed="1"/>
+    <w:lsdException w:name="Body Text 3" w:semiHidden="1" w:unhideWhenUsed="1"/>
+    <w:lsdException w:name="Body Text Indent 2" w:semiHidden="1" w:unhideWhenUsed="1"/>
+    <w:lsdException w:name="Body Text Indent 3" w:semiHidden="1" w:unhideWhenUsed="1"/>
+    <w:lsdException w:name="Block Text" w:semiHidden="1" w:unhideWhenUsed="1"/>
+    <w:lsdException w:name="Hyperlink" w:semiHidden="1" w:unhideWhenUsed="1"/>
+    <w:lsdException w:name="FollowedHyperlink" w:semiHidden="1" w:unhideWhenUsed="1"/>
+    <w:lsdException w:name="Strong" w:uiPriority="22" w:qFormat="1"/>
+    <w:lsdException w:name="Emphasis" w:uiPriority="20" w:qFormat="1"/>
+    <w:lsdException w:name="Document Map" w:semiHidden="1" w:unhideWhenUsed="1"/>
+    <w:lsdException w:name="Plain Text" w:semiHidden="1" w:unhideWhenUsed="1"/>
+    <w:lsdException w:name="E-mail Signature" w:semiHidden="1" w:unhideWhenUsed="1"/>
+    <w:lsdException w:name="HTML Top of Form" w:semiHidden="1" w:unhideWhenUsed="1"/>
+    <w:lsdException w:name="HTML Bottom of Form" w:semiHidden="1" w:unhideWhenUsed="1"/>
+    <w:lsdException w:name="Normal (Web)" w:semiHidden="1" w:unhideWhenUsed="1"/>
+    <w:lsdException w:name="HTML Acronym" w:semiHidden="1" w:unhideWhenUsed="1"/>
+    <w:lsdException w:name="HTML Address" w:semiHidden="1" w:unhideWhenUsed="1"/>
+    <w:lsdException w:name="HTML Cite" w:semiHidden="1" w:unhideWhenUsed="1"/>
+    <w:lsdException w:name="HTML Code" w:semiHidden="1" w:unhideWhenUsed="1"/>
+    <w:lsdException w:name="HTML Definition" w:semiHidden="1" w:unhideWhenUsed="1"/>
+    <w:lsdException w:name="HTML Keyboard" w:semiHidden="1" w:unhideWhenUsed="1"/>
+    <w:lsdException w:name="HTML Preformatted" w:semiHidden="1" w:unhideWhenUsed="1"/>
+    <w:lsdException w:name="HTML Sample" w:semiHidden="1" w:unhideWhenUsed="1"/>
+    <w:lsdException w:name="HTML Typewriter" w:semiHidden="1" w:unhideWhenUsed="1"/>
+    <w:lsdException w:name="HTML Variable" w:semiHidden="1" w:unhideWhenUsed="1"/>
+    <w:lsdException w:name="Normal Table" w:semiHidden="1" w:unhideWhenUsed="1"/>
+    <w:lsdException w:name="annotation subject" w:semiHidden="1" w:unhideWhenUsed="1"/>
+    <w:lsdException w:name="No List" w:semiHidden="1" w:unhideWhenUsed="1"/>
+    <w:lsdException w:name="Outline List 1" w:semiHidden="1" w:unhideWhenUsed="1"/>
+    <w:lsdException w:name="Outline List 2" w:semiHidden="1" w:unhideWhenUsed="1"/>
+    <w:lsdException w:name="Outline List 3" w:semiHidden="1" w:unhideWhenUsed="1"/>
+    <w:lsdException w:name="Table Simple 1" w:semiHidden="1" w:unhideWhenUsed="1"/>
+    <w:lsdException w:name="Table Simple 2" w:semiHidden="1" w:unhideWhenUsed="1"/>
+    <w:lsdException w:name="Table Simple 3" w:semiHidden="1" w:unhideWhenUsed="1"/>
+    <w:lsdException w:name="Table Classic 1" w:semiHidden="1" w:unhideWhenUsed="1"/>
+    <w:lsdException w:name="Table Classic 2" w:semiHidden="1" w:unhideWhenUsed="1"/>
+    <w:lsdException w:name="Table Classic 3" w:semiHidden="1" w:unhideWhenUsed="1"/>
+    <w:lsdException w:name="Table Classic 4" w:semiHidden="1" w:unhideWhenUsed="1"/>
+    <w:lsdException w:name="Table Colorful 1" w:semiHidden="1" w:unhideWhenUsed="1"/>
+    <w:lsdException w:name="Table Colorful 2" w:semiHidden="1" w:unhideWhenUsed="1"/>
+    <w:lsdException w:name="Table Colorful 3" w:semiHidden="1" w:unhideWhenUsed="1"/>
+    <w:lsdException w:name="Table Columns 1" w:semiHidden="1" w:unhideWhenUsed="1"/>
+    <w:lsdException w:name="Table Columns 2" w:semiHidden="1" w:unhideWhenUsed="1"/>
+    <w:lsdException w:name="Table Columns 3" w:semiHidden="1" w:unhideWhenUsed="1"/>
+    <w:lsdException w:name="Table Columns 4" w:semiHidden="1" w:unhideWhenUsed="1"/>
+    <w:lsdException w:name="Table Columns 5" w:semiHidden="1" w:unhideWhenUsed="1"/>
+    <w:lsdException w:name="Table Grid 1" w:semiHidden="1" w:unhideWhenUsed="1"/>
+    <w:lsdException w:name="Table Grid 2" w:semiHidden="1" w:unhideWhenUsed="1"/>
+    <w:lsdException w:name="Table Grid 3" w:semiHidden="1" w:unhideWhenUsed="1"/>
+    <w:lsdException w:name="Table Grid 4" w:semiHidden="1" w:unhideWhenUsed="1"/>
+    <w:lsdException w:name="Table Grid 5" w:semiHidden="1" w:unhideWhenUsed="1"/>
+    <w:lsdException w:name="Table Grid 6" w:semiHidden="1" w:unhideWhenUsed="1"/>
+    <w:lsdException w:name="Table Grid 7" w:semiHidden="1" w:unhideWhenUsed="1"/>
+    <w:lsdException w:name="Table Grid 8" w:semiHidden="1" w:unhideWhenUsed="1"/>
+    <w:lsdException w:name="Table List 1" w:semiHidden="1" w:unhideWhenUsed="1"/>
+    <w:lsdException w:name="Table List 2" w:semiHidden="1" w:unhideWhenUsed="1"/>
+    <w:lsdException w:name="Table List 3" w:semiHidden="1" w:unhideWhenUsed="1"/>
+    <w:lsdException w:name="Table List 4" w:semiHidden="1" w:unhideWhenUsed="1"/>
+    <w:lsdException w:name="Table List 5" w:semiHidden="1" w:unhideWhenUsed="1"/>
+    <w:lsdException w:name="Table List 6" w:semiHidden="1" w:unhideWhenUsed="1"/>
+    <w:lsdException w:name="Table List 7" w:semiHidden="1" w:unhideWhenUsed="1"/>
+    <w:lsdException w:name="Table List 8" w:semiHidden="1" w:unhideWhenUsed="1"/>
+    <w:lsdException w:name="Table 3D effects 1" w:semiHidden="1" w:unhideWhenUsed="1"/>
+    <w:lsdException w:name="Table 3D effects 2" w:semiHidden="1" w:unhideWhenUsed="1"/>
+    <w:lsdException w:name="Table 3D effects 3" w:semiHidden="1" w:unhideWhenUsed="1"/>
+    <w:lsdException w:name="Table Contemporary" w:semiHidden="1" w:unhideWhenUsed="1"/>
+    <w:lsdException w:name="Table Elegant" w:semiHidden="1" w:unhideWhenUsed="1"/>
+    <w:lsdException w:name="Table Professional" w:semiHidden="1" w:unhideWhenUsed="1"/>
+    <w:lsdException w:name="Table Subtle 1" w:semiHidden="1" w:unhideWhenUsed="1"/>
+    <w:lsdException w:name="Table Subtle 2" w:semiHidden="1" w:unhideWhenUsed="1"/>
+    <w:lsdException w:name="Table Web 1" w:semiHidden="1" w:unhideWhenUsed="1"/>
+    <w:lsdException w:name="Table Web 2" w:semiHidden="1" w:unhideWhenUsed="1"/>
+    <w:lsdException w:name="Table Web 3" w:semiHidden="1" w:unhideWhenUsed="1"/>
+    <w:lsdException w:name="Balloon Text" w:semiHidden="1" w:unhideWhenUsed="1"/>
+    <w:lsdException w:name="Table Grid" w:uiPriority="39"/>
+    <w:lsdException w:name="Table Theme" w:semiHidden="1" w:unhideWhenUsed="1"/>
+    <w:lsdException w:name="Placeholder Text" w:semiHidden="1"/>
+    <w:lsdException w:name="No Spacing" w:uiPriority="1" w:qFormat="1"/>
+    <w:lsdException w:name="Light Shading" w:uiPriority="60"/>
+    <w:lsdException w:name="Light List" w:uiPriority="61"/>
+    <w:lsdException w:name="Light Grid" w:uiPriority="62"/>
+    <w:lsdException w:name="Medium Shading 1" w:uiPriority="63"/>
+    <w:lsdException w:name="Medium Shading 2" w:uiPriority="64"/>
+    <w:lsdException w:name="Medium List 1" w:uiPriority="65"/>
+    <w:lsdException w:name="Medium List 2" w:uiPriority="66"/>
+    <w:lsdException w:name="Medium Grid 1" w:uiPriority="67"/>
+    <w:lsdException w:name="Medium Grid 2" w:uiPriority="68"/>
+    <w:lsdException w:name="Medium Grid 3" w:uiPriority="69"/>
+    <w:lsdException w:name="Dark List" w:uiPriority="70"/>
+    <w:lsdException w:name="Colorful Shading" w:uiPriority="71"/>
+    <w:lsdException w:name="Colorful List" w:uiPriority="72"/>
+    <w:lsdException w:name="Colorful Grid" w:uiPriority="73"/>
+    <w:lsdException w:name="Light Shading Accent 1" w:uiPriority="60"/>
+    <w:lsdException w:name="Light List Accent 1" w:uiPriority="61"/>
+    <w:lsdException w:name="Light Grid Accent 1" w:uiPriority="62"/>
+    <w:lsdException w:name="Medium Shading 1 Accent 1" w:uiPriority="63"/>
+    <w:lsdException w:name="Medium Shading 2 Accent 1" w:uiPriority="64"/>
+    <w:lsdException w:name="Medium List 1 Accent 1" w:uiPriority="65"/>
+    <w:lsdException w:name="Revision" w:semiHidden="1"/>
+    <w:lsdException w:name="List Paragraph" w:uiPriority="34" w:qFormat="1"/>
+    <w:lsdException w:name="Quote" w:uiPriority="29" w:qFormat="1"/>
+    <w:lsdException w:name="Intense Quote" w:uiPriority="30" w:qFormat="1"/>
+    <w:lsdException w:name="Medium List 2 Accent 1" w:uiPriority="66"/>
+    <w:lsdException w:name="Medium Grid 1 Accent 1" w:uiPriority="67"/>
+    <w:lsdException w:name="Medium Grid 2 Accent 1" w:uiPriority="68"/>
+    <w:lsdException w:name="Medium Grid 3 Accent 1" w:uiPriority="69"/>
+    <w:lsdException w:name="Dark List Accent 1" w:uiPriority="70"/>
+    <w:lsdException w:name="Colorful Shading Accent 1" w:uiPriority="71"/>
+    <w:lsdException w:name="Colorful List Accent 1" w:uiPriority="72"/>
+    <w:lsdException w:name="Colorful Grid Accent 1" w:uiPriority="73"/>
+    <w:lsdException w:name="Light Shading Accent 2" w:uiPriority="60"/>
+    <w:lsdException w:name="Light List Accent 2" w:uiPriority="61"/>
+    <w:lsdException w:name="Light Grid Accent 2" w:uiPriority="62"/>
+    <w:lsdException w:name="Medium Shading 1 Accent 2" w:uiPriority="63"/>
+    <w:lsdException w:name="Medium Shading 2 Accent 2" w:uiPriority="64"/>
+    <w:lsdException w:name="Medium List 1 Accent 2" w:uiPriority="65"/>
+    <w:lsdException w:name="Medium List 2 Accent 2" w:uiPriority="66"/>
+    <w:lsdException w:name="Medium Grid 1 Accent 2" w:uiPriority="67"/>
+    <w:lsdException w:name="Medium Grid 2 Accent 2" w:uiPriority="68"/>
+    <w:lsdException w:name="Medium Grid 3 Accent 2" w:uiPriority="69"/>
+    <w:lsdException w:name="Dark List Accent 2" w:uiPriority="70"/>
+    <w:lsdException w:name="Colorful Shading Accent 2" w:uiPriority="71"/>
+    <w:lsdException w:name="Colorful List Accent 2" w:uiPriority="72"/>
+    <w:lsdException w:name="Colorful Grid Accent 2" w:uiPriority="73"/>
+    <w:lsdException w:name="Light Shading Accent 3" w:uiPriority="60"/>
+    <w:lsdException w:name="Light List Accent 3" w:uiPriority="61"/>
+    <w:lsdException w:name="Light Grid Accent 3" w:uiPriority="62"/>
+    <w:lsdException w:name="Medium Shading 1 Accent 3" w:uiPriority="63"/>
+    <w:lsdException w:name="Medium Shading 2 Accent 3" w:uiPriority="64"/>
+    <w:lsdException w:name="Medium List 1 Accent 3" w:uiPriority="65"/>
+    <w:lsdException w:name="Medium List 2 Accent 3" w:uiPriority="66"/>
+    <w:lsdException w:name="Medium Grid 1 Accent 3" w:uiPriority="67"/>
+    <w:lsdException w:name="Medium Grid 2 Accent 3" w:uiPriority="68"/>
+    <w:lsdException w:name="Medium Grid 3 Accent 3" w:uiPriority="69"/>
+    <w:lsdException w:name="Dark List Accent 3" w:uiPriority="70"/>
+    <w:lsdException w:name="Colorful Shading Accent 3" w:uiPriority="71"/>
+    <w:lsdException w:name="Colorful List Accent 3" w:uiPriority="72"/>
+    <w:lsdException w:name="Colorful Grid Accent 3" w:uiPriority="73"/>
+    <w:lsdException w:name="Light Shading Accent 4" w:uiPriority="60"/>
+    <w:lsdException w:name="Light List Accent 4" w:uiPriority="61"/>
+    <w:lsdException w:name="Light Grid Accent 4" w:uiPriority="62"/>
+    <w:lsdException w:name="Medium Shading 1 Accent 4" w:uiPriority="63"/>
+    <w:lsdException w:name="Medium Shading 2 Accent 4" w:uiPriority="64"/>
+    <w:lsdException w:name="Medium List 1 Accent 4" w:uiPriority="65"/>
+    <w:lsdException w:name="Medium List 2 Accent 4" w:uiPriority="66"/>
+    <w:lsdException w:name="Medium Grid 1 Accent 4" w:uiPriority="67"/>
+    <w:lsdException w:name="Medium Grid 2 Accent 4" w:uiPriority="68"/>
+    <w:lsdException w:name="Medium Grid 3 Accent 4" w:uiPriority="69"/>
+    <w:lsdException w:name="Dark List Accent 4" w:uiPriority="70"/>
+    <w:lsdException w:name="Colorful Shading Accent 4" w:uiPriority="71"/>
+    <w:lsdException w:name="Colorful List Accent 4" w:uiPriority="72"/>
+    <w:lsdException w:name="Colorful Grid Accent 4" w:uiPriority="73"/>
+    <w:lsdException w:name="Light Shading Accent 5" w:uiPriority="60"/>
+    <w:lsdException w:name="Light List Accent 5" w:uiPriority="61"/>
+    <w:lsdException w:name="Light Grid Accent 5" w:uiPriority="62"/>
+    <w:lsdException w:name="Medium Shading 1 Accent 5" w:uiPriority="63"/>
+    <w:lsdException w:name="Medium Shading 2 Accent 5" w:uiPriority="64"/>
+    <w:lsdException w:name="Medium List 1 Accent 5" w:uiPriority="65"/>
+    <w:lsdException w:name="Medium List 2 Accent 5" w:uiPriority="66"/>
+    <w:lsdException w:name="Medium Grid 1 Accent 5" w:uiPriority="67"/>
+    <w:lsdException w:name="Medium Grid 2 Accent 5" w:uiPriority="68"/>
+    <w:lsdException w:name="Medium Grid 3 Accent 5" w:uiPriority="69"/>
+    <w:lsdException w:name="Dark List Accent 5" w:uiPriority="70"/>
+    <w:lsdException w:name="Colorful Shading Accent 5" w:uiPriority="71"/>
+    <w:lsdException w:name="Colorful List Accent 5" w:uiPriority="72"/>
+    <w:lsdException w:name="Colorful Grid Accent 5" w:uiPriority="73"/>
+    <w:lsdException w:name="Light Shading Accent 6" w:uiPriority="60"/>
+    <w:lsdException w:name="Light List Accent 6" w:uiPriority="61"/>
+    <w:lsdException w:name="Light Grid Accent 6" w:uiPriority="62"/>
+    <w:lsdException w:name="Medium Shading 1 Accent 6" w:uiPriority="63"/>
+    <w:lsdException w:name="Medium Shading 2 Accent 6" w:uiPriority="64"/>
+    <w:lsdException w:name="Medium List 1 Accent 6" w:uiPriority="65"/>
+    <w:lsdException w:name="Medium List 2 Accent 6" w:uiPriority="66"/>
+    <w:lsdException w:name="Medium Grid 1 Accent 6" w:uiPriority="67"/>
+    <w:lsdException w:name="Medium Grid 2 Accent 6" w:uiPriority="68"/>
+    <w:lsdException w:name="Medium Grid 3 Accent 6" w:uiPriority="69"/>
+    <w:lsdException w:name="Dark List Accent 6" w:uiPriority="70"/>
+    <w:lsdException w:name="Colorful Shading Accent 6" w:uiPriority="71"/>
+    <w:lsdException w:name="Colorful List Accent 6" w:uiPriority="72"/>
+    <w:lsdException w:name="Colorful Grid Accent 6" w:uiPriority="73"/>
+    <w:lsdException w:name="Subtle Emphasis" w:uiPriority="19" w:qFormat="1"/>
+    <w:lsdException w:name="Intense Emphasis" w:uiPriority="21" w:qFormat="1"/>
+    <w:lsdException w:name="Subtle Reference" w:uiPriority="31" w:qFormat="1"/>
+    <w:lsdException w:name="Intense Reference" w:uiPriority="32" w:qFormat="1"/>
+    <w:lsdException w:name="Book Title" w:uiPriority="33" w:qFormat="1"/>
+    <w:lsdException w:name="Bibliography" w:semiHidden="1" w:uiPriority="37" w:unhideWhenUsed="1"/>
+    <w:lsdException w:name="TOC Heading" w:semiHidden="1" w:uiPriority="39" w:unhideWhenUsed="1" w:qFormat="1"/>
+    <w:lsdException w:name="Plain Table 1" w:uiPriority="41"/>
+    <w:lsdException w:name="Plain Table 2" w:uiPriority="42"/>
+    <w:lsdException w:name="Plain Table 3" w:uiPriority="43"/>
+    <w:lsdException w:name="Plain Table 4" w:uiPriority="44"/>
+    <w:lsdException w:name="Plain Table 5" w:uiPriority="45"/>
+    <w:lsdException w:name="Grid Table Light" w:uiPriority="40"/>
+    <w:lsdException w:name="Grid Table 1 Light" w:uiPriority="46"/>
+    <w:lsdException w:name="Grid Table 2" w:uiPriority="47"/>
+    <w:lsdException w:name="Grid Table 3" w:uiPriority="48"/>
+    <w:lsdException w:name="Grid Table 4" w:uiPriority="49"/>
+    <w:lsdException w:name="Grid Table 5 Dark" w:uiPriority="50"/>
+    <w:lsdException w:name="Grid Table 6 Colorful" w:uiPriority="51"/>
+    <w:lsdException w:name="Grid Table 7 Colorful" w:uiPriority="52"/>
+    <w:lsdException w:name="Grid Table 1 Light Accent 1" w:uiPriority="46"/>
+    <w:lsdException w:name="Grid Table 2 Accent 1" w:uiPriority="47"/>
+    <w:lsdException w:name="Grid Table 3 Accent 1" w:uiPriority="48"/>
+    <w:lsdException w:name="Grid Table 4 Accent 1" w:uiPriority="49"/>
+    <w:lsdException w:name="Grid Table 5 Dark Accent 1" w:uiPriority="50"/>
+    <w:lsdException w:name="Grid Table 6 Colorful Accent 1" w:uiPriority="51"/>
+    <w:lsdException w:name="Grid Table 7 Colorful Accent 1" w:uiPriority="52"/>
+    <w:lsdException w:name="Grid Table 1 Light Accent 2" w:uiPriority="46"/>
+    <w:lsdException w:name="Grid Table 2 Accent 2" w:uiPriority="47"/>
+    <w:lsdException w:name="Grid Table 3 Accent 2" w:uiPriority="48"/>
+    <w:lsdException w:name="Grid Table 4 Accent 2" w:uiPriority="49"/>
+    <w:lsdException w:name="Grid Table 5 Dark Accent 2" w:uiPriority="50"/>
+    <w:lsdException w:name="Grid Table 6 Colorful Accent 2" w:uiPriority="51"/>
+    <w:lsdException w:name="Grid Table 7 Colorful Accent 2" w:uiPriority="52"/>
+    <w:lsdException w:name="Grid Table 1 Light Accent 3" w:uiPriority="46"/>
+    <w:lsdException w:name="Grid Table 2 Accent 3" w:uiPriority="47"/>
+    <w:lsdException w:name="Grid Table 3 Accent 3" w:uiPriority="48"/>
+    <w:lsdException w:name="Grid Table 4 Accent 3" w:uiPriority="49"/>
+    <w:lsdException w:name="Grid Table 5 Dark Accent 3" w:uiPriority="50"/>
+    <w:lsdException w:name="Grid Table 6 Colorful Accent 3" w:uiPriority="51"/>
+    <w:lsdException w:name="Grid Table 7 Colorful Accent 3" w:uiPriority="52"/>
+    <w:lsdException w:name="Grid Table 1 Light Accent 4" w:uiPriority="46"/>
+    <w:lsdException w:name="Grid Table 2 Accent 4" w:uiPriority="47"/>
+    <w:lsdException w:name="Grid Table 3 Accent 4" w:uiPriority="48"/>
+    <w:lsdException w:name="Grid Table 4 Accent 4" w:uiPriority="49"/>
+    <w:lsdException w:name="Grid Table 5 Dark Accent 4" w:uiPriority="50"/>
+    <w:lsdException w:name="Grid Table 6 Colorful Accent 4" w:uiPriority="51"/>
+    <w:lsdException w:name="Grid Table 7 Colorful Accent 4" w:uiPriority="52"/>
+    <w:lsdException w:name="Grid Table 1 Light Accent 5" w:uiPriority="46"/>
+    <w:lsdException w:name="Grid Table 2 Accent 5" w:uiPriority="47"/>
+    <w:lsdException w:name="Grid Table 3 Accent 5" w:uiPriority="48"/>
+    <w:lsdException w:name="Grid Table 4 Accent 5" w:uiPriority="49"/>
+    <w:lsdException w:name="Grid Table 5 Dark Accent 5" w:uiPriority="50"/>
+    <w:lsdException w:name="Grid Table 6 Colorful Accent 5" w:uiPriority="51"/>
+    <w:lsdException w:name="Grid Table 7 Colorful Accent 5" w:uiPriority="52"/>
+    <w:lsdException w:name="Grid Table 1 Light Accent 6" w:uiPriority="46"/>
+    <w:lsdException w:name="Grid Table 2 Accent 6" w:uiPriority="47"/>
+    <w:lsdException w:name="Grid Table 3 Accent 6" w:uiPriority="48"/>
+    <w:lsdException w:name="Grid Table 4 Accent 6" w:uiPriority="49"/>
+    <w:lsdException w:name="Grid Table 5 Dark Accent 6" w:uiPriority="50"/>
+    <w:lsdException w:name="Grid Table 6 Colorful Accent 6" w:uiPriority="51"/>
+    <w:lsdException w:name="Grid Table 7 Colorful Accent 6" w:uiPriority="52"/>
+    <w:lsdException w:name="List Table 1 Light" w:uiPriority="46"/>
+    <w:lsdException w:name="List Table 2" w:uiPriority="47"/>
+    <w:lsdException w:name="List Table 3" w:uiPriority="48"/>
+    <w:lsdException w:name="List Table 4" w:uiPriority="49"/>
+    <w:lsdException w:name="List Table 5 Dark" w:uiPriority="50"/>
+    <w:lsdException w:name="List Table 6 Colorful" w:uiPriority="51"/>
+    <w:lsdException w:name="List Table 7 Colorful" w:uiPriority="52"/>
+    <w:lsdException w:name="List Table 1 Light Accent 1" w:uiPriority="46"/>
+    <w:lsdException w:name="List Table 2 Accent 1" w:uiPriority="47"/>
+    <w:lsdException w:name="List Table 3 Accent 1" w:uiPriority="48"/>
+    <w:lsdException w:name="List Table 4 Accent 1" w:uiPriority="49"/>
+    <w:lsdException w:name="List Table 5 Dark Accent 1" w:uiPriority="50"/>
+    <w:lsdException w:name="List Table 6 Colorful Accent 1" w:uiPriority="51"/>
+    <w:lsdException w:name="List Table 7 Colorful Accent 1" w:uiPriority="52"/>
+    <w:lsdException w:name="List Table 1 Light Accent 2" w:uiPriority="46"/>
+    <w:lsdException w:name="List Table 2 Accent 2" w:uiPriority="47"/>
+    <w:lsdException w:name="List Table 3 Accent 2" w:uiPriority="48"/>
+    <w:lsdException w:name="List Table 4 Accent 2" w:uiPriority="49"/>
+    <w:lsdException w:name="List Table 5 Dark Accent 2" w:uiPriority="50"/>
+    <w:lsdException w:name="List Table 6 Colorful Accent 2" w:uiPriority="51"/>
+    <w:lsdException w:name="List Table 7 Colorful Accent 2" w:uiPriority="52"/>
+    <w:lsdException w:name="List Table 1 Light Accent 3" w:uiPriority="46"/>
+    <w:lsdException w:name="List Table 2 Accent 3" w:uiPriority="47"/>
+    <w:lsdException w:name="List Table 3 Accent 3" w:uiPriority="48"/>
+    <w:lsdException w:name="List Table 4 Accent 3" w:uiPriority="49"/>
+    <w:lsdException w:name="List Table 5 Dark Accent 3" w:uiPriority="50"/>
+    <w:lsdException w:name="List Table 6 Colorful Accent 3" w:uiPriority="51"/>
+    <w:lsdException w:name="List Table 7 Colorful Accent 3" w:uiPriority="52"/>
+    <w:lsdException w:name="List Table 1 Light Accent 4" w:uiPriority="46"/>
+    <w:lsdException w:name="List Table 2 Accent 4" w:uiPriority="47"/>
+    <w:lsdException w:name="List Table 3 Accent 4" w:uiPriority="48"/>
+    <w:lsdException w:name="List Table 4 Accent 4" w:uiPriority="49"/>
+    <w:lsdException w:name="List Table 5 Dark Accent 4" w:uiPriority="50"/>
+    <w:lsdException w:name="List Table 6 Colorful Accent 4" w:uiPriority="51"/>
+    <w:lsdException w:name="List Table 7 Colorful Accent 4" w:uiPriority="52"/>
+    <w:lsdException w:name="List Table 1 Light Accent 5" w:uiPriority="46"/>
+    <w:lsdException w:name="List Table 2 Accent 5" w:uiPriority="47"/>
+    <w:lsdException w:name="List Table 3 Accent 5" w:uiPriority="48"/>
+    <w:lsdException w:name="List Table 4 Accent 5" w:uiPriority="49"/>
+    <w:lsdException w:name="List Table 5 Dark Accent 5" w:uiPriority="50"/>
+    <w:lsdException w:name="List Table 6 Colorful Accent 5" w:uiPriority="51"/>
+    <w:lsdException w:name="List Table 7 Colorful Accent 5" w:uiPriority="52"/>
+    <w:lsdException w:name="List Table 1 Light Accent 6" w:uiPriority="46"/>
+    <w:lsdException w:name="List Table 2 Accent 6" w:uiPriority="47"/>
+    <w:lsdException w:name="List Table 3 Accent 6" w:uiPriority="48"/>
+    <w:lsdException w:name="List Table 4 Accent 6" w:uiPriority="49"/>
+    <w:lsdException w:name="List Table 5 Dark Accent 6" w:uiPriority="50"/>
+    <w:lsdException w:name="List Table 6 Colorful Accent 6" w:uiPriority="51"/>
+    <w:lsdException w:name="List Table 7 Colorful Accent 6" w:uiPriority="52"/>
+    <w:lsdException w:name="Mention" w:semiHidden="1" w:unhideWhenUsed="1"/>
+  </w:latentStyles>
+  <w:style w:type="paragraph" w:default="1" w:styleId="Normal">
+    <w:name w:val="Normal"/>
+    <w:qFormat/>
+  </w:style>
+  <w:style w:type="character" w:default="1" w:styleId="Policepardfaut">
+    <w:name w:val="Default Paragraph Font"/>
+    <w:uiPriority w:val="1"/>
+    <w:semiHidden/>
+    <w:unhideWhenUsed/>
+  </w:style>
+  <w:style w:type="table" w:default="1" w:styleId="TableauNormal">
+    <w:name w:val="Normal Table"/>
+    <w:uiPriority w:val="99"/>
+    <w:semiHidden/>
+    <w:unhideWhenUsed/>
+    <w:tblPr>
+      <w:tblInd w:w="0" w:type="dxa"/>
+      <w:tblCellMar>
+        <w:top w:w="0" w:type="dxa"/>
+        <w:left w:w="108" w:type="dxa"/>
+        <w:bottom w:w="0" w:type="dxa"/>
+        <w:right w:w="108" w:type="dxa"/>
+      </w:tblCellMar>
+    </w:tblPr>
+  </w:style>
+  <w:style w:type="numbering" w:default="1" w:styleId="Aucuneliste">
+    <w:name w:val="No List"/>
+    <w:uiPriority w:val="99"/>
+    <w:semiHidden/>
+    <w:unhideWhenUsed/>
+  </w:style>
+  <w:style w:type="character" w:styleId="Textedelespacerserv">
+    <w:name w:val="Placeholder Text"/>
+    <w:basedOn w:val="Policepardfaut"/>
+    <w:uiPriority w:val="99"/>
+    <w:semiHidden/>
+    <w:rsid w:val="000B6E3E"/>
+    <w:rPr>
+      <w:color w:val="808080"/>
+    </w:rPr>
+  </w:style>
+</w:styles>
+</file>
+
+<file path=word/glossary/webSettings.xml><?xml version="1.0" encoding="utf-8"?>
+<w:webSettings xmlns:mc="http://schemas.openxmlformats.org/markup-compatibility/2006" xmlns:r="http://schemas.openxmlformats.org/officeDocument/2006/relationships" xmlns:w="http://schemas.openxmlformats.org/wordprocessingml/2006/main" xmlns:w14="http://schemas.microsoft.com/office/word/2010/wordml" xmlns:w15="http://schemas.microsoft.com/office/word/2012/wordml" xmlns:w16se="http://schemas.microsoft.com/office/word/2015/wordml/symex" mc:Ignorable="w14 w15 w16se">
+  <w:optimizeForBrowser/>
+  <w:allowPNG/>
+</w:webSettings>
+</file>
+
 <file path=word/theme/theme1.xml><?xml version="1.0" encoding="utf-8"?>
 <a:theme xmlns:a="http://schemas.openxmlformats.org/drawingml/2006/main" name="Thème Office">
   <a:themeElements>
@@ -24146,7 +26056,7 @@
 </file>
 
 <file path=customXml/itemProps1.xml><?xml version="1.0" encoding="utf-8"?>
-<ds:datastoreItem xmlns:ds="http://schemas.openxmlformats.org/officeDocument/2006/customXml" ds:itemID="{AEE5FA25-ED37-49C8-84A4-85F8393A2269}">
+<ds:datastoreItem xmlns:ds="http://schemas.openxmlformats.org/officeDocument/2006/customXml" ds:itemID="{DC39B1CE-9E84-465E-B9CC-19B12D5C931C}">
   <ds:schemaRefs>
     <ds:schemaRef ds:uri="http://schemas.openxmlformats.org/officeDocument/2006/bibliography"/>
   </ds:schemaRefs>

</xml_diff>